<commit_message>
analytical machine design for IMMD.
</commit_message>
<xml_diff>
--- a/Paper/ELECO 2017/Makale/Eleco2017_Makale.docx
+++ b/Paper/ELECO 2017/Makale/Eleco2017_Makale.docx
@@ -1569,15 +1569,7 @@
           <w:szCs w:val="18"/>
           <w:lang w:val="en-US"/>
         </w:rPr>
-        <w:t>On the machine pole, c</w:t>
-      </w:r>
-      <w:r>
-        <w:rPr>
-          <w:sz w:val="18"/>
-          <w:szCs w:val="18"/>
-          <w:lang w:val="en-US"/>
-        </w:rPr>
-        <w:t xml:space="preserve">oncentrated windings are preferred for their easy manufacturing and suitability for split-winding stators, especially in modular motors. Fractional slot concentrated winding (FSCW) permanent magnet synchronous motors (PMSMs) are very common in IMMD studies thanks to their high power density, high torque density, low cogging torque and good fault tolerance capability </w:t>
+        <w:t xml:space="preserve">On the machine pole, concentrated windings are preferred for their easy manufacturing and suitability for split-winding stators, especially in modular motors. Fractional slot concentrated winding (FSCW) permanent magnet synchronous motors (PMSMs) are very common in IMMD studies thanks to their high power density, high torque density, low cogging torque and good fault tolerance capability </w:t>
       </w:r>
       <w:r>
         <w:rPr>
@@ -1643,8 +1635,8 @@
         </w:rPr>
         <w:drawing>
           <wp:inline distT="0" distB="0" distL="0" distR="0">
-            <wp:extent cx="2150828" cy="1168997"/>
-            <wp:effectExtent l="0" t="0" r="1905" b="0"/>
+            <wp:extent cx="1905000" cy="1039715"/>
+            <wp:effectExtent l="0" t="0" r="0" b="8255"/>
             <wp:docPr id="1" name="Picture 1"/>
             <wp:cNvGraphicFramePr>
               <a:graphicFrameLocks xmlns:a="http://schemas.openxmlformats.org/drawingml/2006/main" noChangeAspect="1"/>
@@ -1658,7 +1650,7 @@
                       <a:picLocks noChangeAspect="1" noChangeArrowheads="1"/>
                     </pic:cNvPicPr>
                   </pic:nvPicPr>
-                  <pic:blipFill>
+                  <pic:blipFill rotWithShape="1">
                     <a:blip r:embed="rId10" cstate="print">
                       <a:extLst>
                         <a:ext uri="{28A0092B-C50C-407E-A947-70E740481C1C}">
@@ -1666,15 +1658,13 @@
                         </a:ext>
                       </a:extLst>
                     </a:blip>
-                    <a:srcRect/>
-                    <a:stretch>
-                      <a:fillRect/>
-                    </a:stretch>
+                    <a:srcRect l="1596" b="1184"/>
+                    <a:stretch/>
                   </pic:blipFill>
                   <pic:spPr bwMode="auto">
                     <a:xfrm>
                       <a:off x="0" y="0"/>
-                      <a:ext cx="2191645" cy="1191181"/>
+                      <a:ext cx="1950011" cy="1064281"/>
                     </a:xfrm>
                     <a:prstGeom prst="rect">
                       <a:avLst/>
@@ -1683,6 +1673,11 @@
                     <a:ln>
                       <a:noFill/>
                     </a:ln>
+                    <a:extLst>
+                      <a:ext uri="{53640926-AAD7-44D8-BBD7-CCE9431645EC}">
+                        <a14:shadowObscured xmlns:a14="http://schemas.microsoft.com/office/drawing/2010/main"/>
+                      </a:ext>
+                    </a:extLst>
                   </pic:spPr>
                 </pic:pic>
               </a:graphicData>
@@ -1842,7 +1837,19 @@
         <w:rPr>
           <w:lang w:val="en-US"/>
         </w:rPr>
-        <w:t xml:space="preserve">. As mentioned previously, for a modular motor drive, the several other motor drive topologies become available thanks to the design flexibility. Furthermore, the aforementioned topologies can be connected in series and/or parallel on the DC link. Series and parallel connection of motor drive inverter modules on the DC link are shown in Fig. 3 alongside with a conventional motor drive </w:t>
+        <w:t>. As mentioned previously, for a modular motor drive, several other motor drive topologies become available thanks to the design flexibility. Furthermore, the aforementioned topologies can be connected in series and/or parallel on the DC link</w:t>
+      </w:r>
+      <w:r>
+        <w:rPr>
+          <w:lang w:val="en-US"/>
+        </w:rPr>
+        <w:t xml:space="preserve"> to form a new topology</w:t>
+      </w:r>
+      <w:r>
+        <w:rPr>
+          <w:lang w:val="en-US"/>
+        </w:rPr>
+        <w:t xml:space="preserve">. Series and parallel connection of motor drive inverter modules on the DC link are shown in Fig. 3 alongside with a conventional motor drive </w:t>
       </w:r>
       <w:r>
         <w:rPr>
@@ -1891,7 +1898,7 @@
           <w:lang w:val="en-US"/>
         </w:rPr>
         <w:drawing>
-          <wp:inline distT="0" distB="0" distL="0" distR="0" wp14:anchorId="152B9570" wp14:editId="4410A2EF">
+          <wp:inline distT="0" distB="0" distL="0" distR="0" wp14:anchorId="5D934567" wp14:editId="75DA61AC">
             <wp:extent cx="2863201" cy="871409"/>
             <wp:effectExtent l="0" t="0" r="0" b="5080"/>
             <wp:docPr id="2" name="Picture 2" descr="amaç_şekil1"/>
@@ -1944,6 +1951,68 @@
       <w:pPr>
         <w:jc w:val="center"/>
         <w:rPr>
+          <w:sz w:val="8"/>
+          <w:szCs w:val="8"/>
+          <w:lang w:val="en-US"/>
+        </w:rPr>
+      </w:pPr>
+    </w:p>
+    <w:p>
+      <w:pPr>
+        <w:jc w:val="center"/>
+        <w:rPr>
+          <w:sz w:val="14"/>
+          <w:szCs w:val="14"/>
+          <w:lang w:val="en-US"/>
+        </w:rPr>
+      </w:pPr>
+      <w:r>
+        <w:rPr>
+          <w:sz w:val="14"/>
+          <w:szCs w:val="14"/>
+          <w:lang w:val="en-US"/>
+        </w:rPr>
+        <w:t>Series</w:t>
+      </w:r>
+      <w:r>
+        <w:rPr>
+          <w:sz w:val="14"/>
+          <w:szCs w:val="14"/>
+          <w:lang w:val="en-US"/>
+        </w:rPr>
+        <w:tab/>
+      </w:r>
+      <w:r>
+        <w:rPr>
+          <w:sz w:val="14"/>
+          <w:szCs w:val="14"/>
+          <w:lang w:val="en-US"/>
+        </w:rPr>
+        <w:tab/>
+        <w:t>Parallel</w:t>
+      </w:r>
+      <w:r>
+        <w:rPr>
+          <w:sz w:val="14"/>
+          <w:szCs w:val="14"/>
+          <w:lang w:val="en-US"/>
+        </w:rPr>
+        <w:tab/>
+      </w:r>
+      <w:r>
+        <w:rPr>
+          <w:sz w:val="14"/>
+          <w:szCs w:val="14"/>
+          <w:lang w:val="en-US"/>
+        </w:rPr>
+        <w:tab/>
+        <w:t>Conventional</w:t>
+      </w:r>
+    </w:p>
+    <w:p>
+      <w:pPr>
+        <w:jc w:val="center"/>
+        <w:rPr>
           <w:sz w:val="12"/>
           <w:szCs w:val="12"/>
           <w:lang w:val="en-US"/>
@@ -1965,31 +2034,7 @@
           <w:szCs w:val="18"/>
           <w:lang w:val="en-US"/>
         </w:rPr>
-        <w:t>Fig. 3</w:t>
-      </w:r>
-      <w:r>
-        <w:rPr>
-          <w:sz w:val="18"/>
-          <w:szCs w:val="18"/>
-          <w:lang w:val="en-US"/>
-        </w:rPr>
-        <w:t xml:space="preserve">. </w:t>
-      </w:r>
-      <w:r>
-        <w:rPr>
-          <w:sz w:val="18"/>
-          <w:szCs w:val="18"/>
-          <w:lang w:val="en-US"/>
-        </w:rPr>
-        <w:t>Different motor drive inverter connections for a modular motor</w:t>
-      </w:r>
-      <w:r>
-        <w:rPr>
-          <w:sz w:val="18"/>
-          <w:szCs w:val="18"/>
-          <w:lang w:val="en-US"/>
-        </w:rPr>
-        <w:t xml:space="preserve"> </w:t>
+        <w:t xml:space="preserve">Fig. 3. Different motor drive inverter connections for a modular motor </w:t>
       </w:r>
       <w:r>
         <w:rPr>
@@ -2094,7 +2139,15 @@
           <w:szCs w:val="18"/>
           <w:lang w:val="en-US"/>
         </w:rPr>
-        <w:t xml:space="preserve">. As a matter of fact, GaNs have been utilized in most of the very first IMMD prototypes </w:t>
+        <w:t xml:space="preserve">. </w:t>
+      </w:r>
+      <w:r>
+        <w:rPr>
+          <w:sz w:val="18"/>
+          <w:szCs w:val="18"/>
+          <w:lang w:val="en-US"/>
+        </w:rPr>
+        <w:t xml:space="preserve">Another reason is that the efficiency of the system is high not only in rated power, but also for a wide range of output power </w:t>
       </w:r>
       <w:r>
         <w:rPr>
@@ -2103,6 +2156,55 @@
           <w:szCs w:val="18"/>
           <w:lang w:val="en-US"/>
         </w:rPr>
+        <w:t>[ref]</w:t>
+      </w:r>
+      <w:r>
+        <w:rPr>
+          <w:sz w:val="18"/>
+          <w:szCs w:val="18"/>
+          <w:lang w:val="en-US"/>
+        </w:rPr>
+        <w:t>.</w:t>
+      </w:r>
+      <w:r>
+        <w:rPr>
+          <w:sz w:val="18"/>
+          <w:szCs w:val="18"/>
+          <w:lang w:val="en-US"/>
+        </w:rPr>
+        <w:t xml:space="preserve"> </w:t>
+      </w:r>
+      <w:r>
+        <w:rPr>
+          <w:sz w:val="18"/>
+          <w:szCs w:val="18"/>
+          <w:lang w:val="en-US"/>
+        </w:rPr>
+        <w:t>As a matter of fact, GaNs have been utilized in most of the very first IMMD prototypes thanks to th</w:t>
+      </w:r>
+      <w:r>
+        <w:rPr>
+          <w:sz w:val="18"/>
+          <w:szCs w:val="18"/>
+          <w:lang w:val="en-US"/>
+        </w:rPr>
+        <w:t>ese reasons</w:t>
+      </w:r>
+      <w:r>
+        <w:rPr>
+          <w:sz w:val="18"/>
+          <w:szCs w:val="18"/>
+          <w:lang w:val="en-US"/>
+        </w:rPr>
+        <w:t xml:space="preserve"> </w:t>
+      </w:r>
+      <w:r>
+        <w:rPr>
+          <w:color w:val="FF0000"/>
+          <w:sz w:val="18"/>
+          <w:szCs w:val="18"/>
+          <w:lang w:val="en-US"/>
+        </w:rPr>
         <w:t>[ref</w:t>
       </w:r>
       <w:r>
@@ -2121,39 +2223,6 @@
           <w:lang w:val="en-US"/>
         </w:rPr>
         <w:t>.</w:t>
-      </w:r>
-      <w:r>
-        <w:rPr>
-          <w:sz w:val="18"/>
-          <w:szCs w:val="18"/>
-          <w:lang w:val="en-US"/>
-        </w:rPr>
-        <w:t xml:space="preserve"> Another reason is that the efficiency of the system is high not only in rated power, but also for a wide range of output power </w:t>
-      </w:r>
-      <w:r>
-        <w:rPr>
-          <w:color w:val="FF0000"/>
-          <w:sz w:val="18"/>
-          <w:szCs w:val="18"/>
-          <w:lang w:val="en-US"/>
-        </w:rPr>
-        <w:t>[ref]</w:t>
-      </w:r>
-      <w:r>
-        <w:rPr>
-          <w:sz w:val="18"/>
-          <w:szCs w:val="18"/>
-          <w:lang w:val="en-US"/>
-        </w:rPr>
-        <w:t>.</w:t>
-      </w:r>
-      <w:r>
-        <w:rPr>
-          <w:sz w:val="18"/>
-          <w:szCs w:val="18"/>
-          <w:lang w:val="en-US"/>
-        </w:rPr>
-        <w:t xml:space="preserve"> </w:t>
       </w:r>
     </w:p>
     <w:p>
@@ -2242,7 +2311,39 @@
           <w:szCs w:val="18"/>
           <w:lang w:val="en-US"/>
         </w:rPr>
-        <w:t>The design process of the IMMD system can be considered as twofold: design of the motor and the drive. However, they should be considered simultaneously for an integrated system as one side affects the other significantly. The first assumption in the design process i</w:t>
+        <w:t xml:space="preserve">The design process of the IMMD system can be considered </w:t>
+      </w:r>
+      <w:r>
+        <w:rPr>
+          <w:sz w:val="18"/>
+          <w:szCs w:val="18"/>
+          <w:lang w:val="en-US"/>
+        </w:rPr>
+        <w:t>in</w:t>
+      </w:r>
+      <w:r>
+        <w:rPr>
+          <w:sz w:val="18"/>
+          <w:szCs w:val="18"/>
+          <w:lang w:val="en-US"/>
+        </w:rPr>
+        <w:t xml:space="preserve"> twofold: design of the motor and </w:t>
+      </w:r>
+      <w:r>
+        <w:rPr>
+          <w:sz w:val="18"/>
+          <w:szCs w:val="18"/>
+          <w:lang w:val="en-US"/>
+        </w:rPr>
+        <w:t xml:space="preserve">design of </w:t>
+      </w:r>
+      <w:r>
+        <w:rPr>
+          <w:sz w:val="18"/>
+          <w:szCs w:val="18"/>
+          <w:lang w:val="en-US"/>
+        </w:rPr>
+        <w:t>the drive. However, they should be considered simultaneously for an integrated system as one side affects the other significantly. The first assumption in the design process i</w:t>
       </w:r>
       <w:r>
         <w:rPr>
@@ -2266,7 +2367,79 @@
           <w:szCs w:val="18"/>
           <w:lang w:val="en-US"/>
         </w:rPr>
-        <w:t xml:space="preserve">passive diode bridge rectifier (Fig. 4) and its effects on the system are kept out of the scope. The machine is a three-phase permanent magnet synchronous machine having a modular stator with fractional slot concentrated windings. </w:t>
+        <w:t xml:space="preserve">a </w:t>
+      </w:r>
+      <w:r>
+        <w:rPr>
+          <w:sz w:val="18"/>
+          <w:szCs w:val="18"/>
+          <w:lang w:val="en-US"/>
+        </w:rPr>
+        <w:t xml:space="preserve">passive diode bridge rectifier </w:t>
+      </w:r>
+      <w:r>
+        <w:rPr>
+          <w:sz w:val="18"/>
+          <w:szCs w:val="18"/>
+          <w:lang w:val="en-US"/>
+        </w:rPr>
+        <w:t>with an LC DC link filter. The</w:t>
+      </w:r>
+      <w:r>
+        <w:rPr>
+          <w:sz w:val="18"/>
+          <w:szCs w:val="18"/>
+          <w:lang w:val="en-US"/>
+        </w:rPr>
+        <w:t xml:space="preserve"> effects </w:t>
+      </w:r>
+      <w:r>
+        <w:rPr>
+          <w:sz w:val="18"/>
+          <w:szCs w:val="18"/>
+          <w:lang w:val="en-US"/>
+        </w:rPr>
+        <w:t xml:space="preserve">of this rectifier module </w:t>
+      </w:r>
+      <w:r>
+        <w:rPr>
+          <w:sz w:val="18"/>
+          <w:szCs w:val="18"/>
+          <w:lang w:val="en-US"/>
+        </w:rPr>
+        <w:t>on the</w:t>
+      </w:r>
+      <w:r>
+        <w:rPr>
+          <w:sz w:val="18"/>
+          <w:szCs w:val="18"/>
+          <w:lang w:val="en-US"/>
+        </w:rPr>
+        <w:t xml:space="preserve"> rest of the</w:t>
+      </w:r>
+      <w:r>
+        <w:rPr>
+          <w:sz w:val="18"/>
+          <w:szCs w:val="18"/>
+          <w:lang w:val="en-US"/>
+        </w:rPr>
+        <w:t xml:space="preserve"> system are kept out of the scope</w:t>
+      </w:r>
+      <w:r>
+        <w:rPr>
+          <w:sz w:val="18"/>
+          <w:szCs w:val="18"/>
+          <w:lang w:val="en-US"/>
+        </w:rPr>
+        <w:t xml:space="preserve"> of this study such that the input to the motor drive DC link is a pure DC current</w:t>
+      </w:r>
+      <w:r>
+        <w:rPr>
+          <w:sz w:val="18"/>
+          <w:szCs w:val="18"/>
+          <w:lang w:val="en-US"/>
+        </w:rPr>
+        <w:t xml:space="preserve">. The machine is a three-phase permanent magnet synchronous machine having a modular stator with fractional slot concentrated windings. </w:t>
       </w:r>
       <w:r>
         <w:rPr>
@@ -2287,74 +2460,6 @@
     </w:p>
     <w:p>
       <w:pPr>
-        <w:jc w:val="center"/>
-      </w:pPr>
-      <w:r>
-        <w:rPr>
-          <w:sz w:val="18"/>
-          <w:szCs w:val="18"/>
-          <w:lang w:val="en-US"/>
-        </w:rPr>
-        <w:t xml:space="preserve"> </w:t>
-      </w:r>
-      <w:r>
-        <w:object w:dxaOrig="6481" w:dyaOrig="2536">
-          <v:shapetype id="_x0000_t75" coordsize="21600,21600" o:spt="75" o:preferrelative="t" path="m@4@5l@4@11@9@11@9@5xe" filled="f" stroked="f">
-            <v:stroke joinstyle="miter"/>
-            <v:formulas>
-              <v:f eqn="if lineDrawn pixelLineWidth 0"/>
-              <v:f eqn="sum @0 1 0"/>
-              <v:f eqn="sum 0 0 @1"/>
-              <v:f eqn="prod @2 1 2"/>
-              <v:f eqn="prod @3 21600 pixelWidth"/>
-              <v:f eqn="prod @3 21600 pixelHeight"/>
-              <v:f eqn="sum @0 0 1"/>
-              <v:f eqn="prod @6 1 2"/>
-              <v:f eqn="prod @7 21600 pixelWidth"/>
-              <v:f eqn="sum @8 21600 0"/>
-              <v:f eqn="prod @7 21600 pixelHeight"/>
-              <v:f eqn="sum @10 21600 0"/>
-            </v:formulas>
-            <v:path o:extrusionok="f" gradientshapeok="t" o:connecttype="rect"/>
-            <o:lock v:ext="edit" aspectratio="t"/>
-          </v:shapetype>
-          <v:shape id="_x0000_i1028" type="#_x0000_t75" style="width:233.75pt;height:91.35pt" o:ole="">
-            <v:imagedata r:id="rId12" o:title=""/>
-          </v:shape>
-          <o:OLEObject Type="Embed" ProgID="Visio.Drawing.15" ShapeID="_x0000_i1028" DrawAspect="Content" ObjectID="_1565100147" r:id="rId13"/>
-        </w:object>
-      </w:r>
-    </w:p>
-    <w:p>
-      <w:pPr>
-        <w:jc w:val="center"/>
-        <w:rPr>
-          <w:sz w:val="12"/>
-          <w:szCs w:val="12"/>
-          <w:lang w:val="en-US"/>
-        </w:rPr>
-      </w:pPr>
-    </w:p>
-    <w:p>
-      <w:pPr>
-        <w:jc w:val="center"/>
-        <w:rPr>
-          <w:sz w:val="18"/>
-          <w:szCs w:val="18"/>
-          <w:lang w:val="en-US"/>
-        </w:rPr>
-      </w:pPr>
-      <w:r>
-        <w:rPr>
-          <w:sz w:val="18"/>
-          <w:szCs w:val="18"/>
-          <w:lang w:val="en-US"/>
-        </w:rPr>
-        <w:t>Fig. 4. The rectifier used in the design of the IMMD system</w:t>
-      </w:r>
-    </w:p>
-    <w:p>
-      <w:pPr>
         <w:ind w:firstLine="227"/>
         <w:rPr>
           <w:sz w:val="18"/>
@@ -2362,16 +2467,6 @@
           <w:lang w:val="en-US"/>
         </w:rPr>
       </w:pPr>
-    </w:p>
-    <w:p>
-      <w:pPr>
-        <w:ind w:firstLine="227"/>
-        <w:rPr>
-          <w:sz w:val="18"/>
-          <w:szCs w:val="18"/>
-          <w:lang w:val="en-US"/>
-        </w:rPr>
-      </w:pPr>
       <w:r>
         <w:rPr>
           <w:sz w:val="18"/>
@@ -2403,7 +2498,23 @@
           <w:szCs w:val="18"/>
           <w:lang w:val="en-US"/>
         </w:rPr>
-        <w:t>. If two-level full-bridge motor drive inverter modules are used, the minimum power semiconductor blocking voltage rating in this design is 810V. This value is calculated based on a safety margin considering the voltage overshoot effects due to parasitic inductances and high switching speed. It is clear that two series modules should be used at least with the aforementioned GaN devices. This also makes the total number of modules an even number.</w:t>
+        <w:t>. If two-level full-bridge motor drive inverter modules are used, the minimum power semiconductor blocking voltage rating in this design is 810V. This value is calculated based on a safety margin considering the voltage overshoot effects due to parasitic inductances and high switching speed. It is clear that</w:t>
+      </w:r>
+      <w:r>
+        <w:rPr>
+          <w:sz w:val="18"/>
+          <w:szCs w:val="18"/>
+          <w:lang w:val="en-US"/>
+        </w:rPr>
+        <w:t>, at least</w:t>
+      </w:r>
+      <w:r>
+        <w:rPr>
+          <w:sz w:val="18"/>
+          <w:szCs w:val="18"/>
+          <w:lang w:val="en-US"/>
+        </w:rPr>
+        <w:t xml:space="preserve"> two series modules should be used with the aforementioned GaN devices. This also makes the total number of modules an even number.</w:t>
       </w:r>
     </w:p>
     <w:p>
@@ -2682,16 +2793,7 @@
                 <w:szCs w:val="18"/>
                 <w:lang w:val="en-US"/>
               </w:rPr>
-              <w:t xml:space="preserve">Drive efficiency aim, </w:t>
-            </w:r>
-            <w:r>
-              <w:rPr>
-                <w:rFonts w:eastAsia="Times New Roman"/>
-                <w:sz w:val="18"/>
-                <w:szCs w:val="18"/>
-                <w:lang w:val="en-US"/>
-              </w:rPr>
-              <w:t>η</w:t>
+              <w:t>Drive efficiency aim, η</w:t>
             </w:r>
             <w:r>
               <w:rPr>
@@ -2816,6 +2918,40 @@
           <w:lang w:val="en-US"/>
         </w:rPr>
       </w:pPr>
+    </w:p>
+    <w:p>
+      <w:pPr>
+        <w:ind w:firstLine="227"/>
+        <w:rPr>
+          <w:sz w:val="18"/>
+          <w:szCs w:val="18"/>
+          <w:lang w:val="en-US"/>
+        </w:rPr>
+      </w:pPr>
+      <w:r>
+        <w:rPr>
+          <w:sz w:val="18"/>
+          <w:szCs w:val="18"/>
+          <w:lang w:val="en-US"/>
+        </w:rPr>
+        <w:t xml:space="preserve">There are various parameters which effect the number of parallel modules. One of them is the required power rating of each module which effect the current ratings of the semiconductor devices and drive efficiency. Another one is the number of stator slots. Instead </w:t>
+      </w:r>
+      <w:r>
+        <w:rPr>
+          <w:sz w:val="18"/>
+          <w:szCs w:val="18"/>
+          <w:lang w:val="en-US"/>
+        </w:rPr>
+        <w:t xml:space="preserve">of </w:t>
+      </w:r>
+      <w:r>
+        <w:rPr>
+          <w:sz w:val="18"/>
+          <w:szCs w:val="18"/>
+          <w:lang w:val="en-US"/>
+        </w:rPr>
+        <w:t xml:space="preserve">number of slots per pole per phase (q) used in conventional systems, a new parameter, number of slots per module per phase (w) should be defined in IMMDs. For example, if two series and two parallel modules are used, the minimum number of slots that can be used is 24. Lastly, the effect of interleaving and its utilization for minimization of DC link </w:t>
+      </w:r>
       <w:r>
         <w:rPr>
           <w:sz w:val="18"/>
@@ -2823,7 +2959,7 @@
           <w:lang w:val="en-US"/>
         </w:rPr>
         <w:lastRenderedPageBreak/>
-        <w:t xml:space="preserve">There are various parameters which effect the number of parallel modules. One of them is the required power rating of each module which effect the current ratings of the semiconductor devices and drive efficiency. Another one is the number of stator slots. Instead number of slots per pole per phase (q) used in conventional systems, a new parameter, number of slots per module per phase (w) should be defined in IMMDs. For example, if two series and two parallel modules are used, the minimum number of slots that can be used is 24. Lastly, the effect of interleaving and its utilization for minimization of DC link capacitor bank size is considered to determine the number of modules. In </w:t>
+        <w:t xml:space="preserve">capacitor bank size is considered to determine the number of modules. In </w:t>
       </w:r>
       <w:r>
         <w:rPr>
@@ -2880,7 +3016,23 @@
           <w:szCs w:val="18"/>
           <w:lang w:val="en-US"/>
         </w:rPr>
-        <w:t xml:space="preserve"> is shown in Fig. 5. </w:t>
+        <w:t xml:space="preserve"> is shown in Fig. </w:t>
+      </w:r>
+      <w:r>
+        <w:rPr>
+          <w:sz w:val="18"/>
+          <w:szCs w:val="18"/>
+          <w:lang w:val="en-US"/>
+        </w:rPr>
+        <w:t>4</w:t>
+      </w:r>
+      <w:r>
+        <w:rPr>
+          <w:sz w:val="18"/>
+          <w:szCs w:val="18"/>
+          <w:lang w:val="en-US"/>
+        </w:rPr>
+        <w:t xml:space="preserve">. </w:t>
       </w:r>
     </w:p>
     <w:p>
@@ -2906,10 +3058,29 @@
       </w:pPr>
       <w:r>
         <w:object w:dxaOrig="4276" w:dyaOrig="4606">
-          <v:shape id="_x0000_i1029" type="#_x0000_t75" style="width:213.85pt;height:230.5pt" o:ole="">
-            <v:imagedata r:id="rId14" o:title=""/>
+          <v:shapetype id="_x0000_t75" coordsize="21600,21600" o:spt="75" o:preferrelative="t" path="m@4@5l@4@11@9@11@9@5xe" filled="f" stroked="f">
+            <v:stroke joinstyle="miter"/>
+            <v:formulas>
+              <v:f eqn="if lineDrawn pixelLineWidth 0"/>
+              <v:f eqn="sum @0 1 0"/>
+              <v:f eqn="sum 0 0 @1"/>
+              <v:f eqn="prod @2 1 2"/>
+              <v:f eqn="prod @3 21600 pixelWidth"/>
+              <v:f eqn="prod @3 21600 pixelHeight"/>
+              <v:f eqn="sum @0 0 1"/>
+              <v:f eqn="prod @6 1 2"/>
+              <v:f eqn="prod @7 21600 pixelWidth"/>
+              <v:f eqn="sum @8 21600 0"/>
+              <v:f eqn="prod @7 21600 pixelHeight"/>
+              <v:f eqn="sum @10 21600 0"/>
+            </v:formulas>
+            <v:path o:extrusionok="f" gradientshapeok="t" o:connecttype="rect"/>
+            <o:lock v:ext="edit" aspectratio="t"/>
+          </v:shapetype>
+          <v:shape id="_x0000_i1026" type="#_x0000_t75" style="width:213.7pt;height:230.65pt" o:ole="">
+            <v:imagedata r:id="rId12" o:title=""/>
           </v:shape>
-          <o:OLEObject Type="Embed" ProgID="Visio.Drawing.15" ShapeID="_x0000_i1029" DrawAspect="Content" ObjectID="_1565100148" r:id="rId15"/>
+          <o:OLEObject Type="Embed" ProgID="Visio.Drawing.15" ShapeID="_x0000_i1026" DrawAspect="Content" ObjectID="_1565181709" r:id="rId13"/>
         </w:object>
       </w:r>
     </w:p>
@@ -2938,7 +3109,15 @@
           <w:szCs w:val="18"/>
           <w:lang w:val="en-US"/>
         </w:rPr>
-        <w:t>Fig. 5</w:t>
+        <w:t xml:space="preserve">Fig. </w:t>
+      </w:r>
+      <w:r>
+        <w:rPr>
+          <w:sz w:val="18"/>
+          <w:szCs w:val="18"/>
+          <w:lang w:val="en-US"/>
+        </w:rPr>
+        <w:t>4</w:t>
       </w:r>
       <w:r>
         <w:rPr>
@@ -3004,6 +3183,8 @@
           <w:lang w:val="en-US"/>
         </w:rPr>
       </w:pPr>
+      <w:bookmarkStart w:id="0" w:name="_GoBack"/>
+      <w:bookmarkEnd w:id="0"/>
       <w:r>
         <w:rPr>
           <w:b/>
@@ -3141,31 +3322,7 @@
           <w:szCs w:val="18"/>
           <w:lang w:val="en-US"/>
         </w:rPr>
-        <w:t xml:space="preserve">Table </w:t>
-      </w:r>
-      <w:r>
-        <w:rPr>
-          <w:sz w:val="18"/>
-          <w:szCs w:val="18"/>
-          <w:lang w:val="en-US"/>
-        </w:rPr>
-        <w:t>2</w:t>
-      </w:r>
-      <w:r>
-        <w:rPr>
-          <w:sz w:val="18"/>
-          <w:szCs w:val="18"/>
-          <w:lang w:val="en-US"/>
-        </w:rPr>
-        <w:t xml:space="preserve">. The </w:t>
-      </w:r>
-      <w:r>
-        <w:rPr>
-          <w:sz w:val="18"/>
-          <w:szCs w:val="18"/>
-          <w:lang w:val="en-US"/>
-        </w:rPr>
-        <w:t>resultant motor parameters</w:t>
+        <w:t>Table 2. The resultant motor parameters</w:t>
       </w:r>
     </w:p>
     <w:p>
@@ -3286,25 +3443,7 @@
                 <w:szCs w:val="18"/>
                 <w:lang w:val="en-US"/>
               </w:rPr>
-              <w:t>Number of rotor poles</w:t>
-            </w:r>
-            <w:r>
-              <w:rPr>
-                <w:rFonts w:eastAsia="Times New Roman"/>
-                <w:sz w:val="18"/>
-                <w:szCs w:val="18"/>
-                <w:lang w:val="en-US"/>
-              </w:rPr>
-              <w:t xml:space="preserve">, </w:t>
-            </w:r>
-            <w:r>
-              <w:rPr>
-                <w:rFonts w:eastAsia="Times New Roman"/>
-                <w:sz w:val="18"/>
-                <w:szCs w:val="18"/>
-                <w:lang w:val="en-US"/>
-              </w:rPr>
-              <w:t>p</w:t>
+              <w:t>Number of rotor poles, p</w:t>
             </w:r>
           </w:p>
         </w:tc>
@@ -4445,15 +4584,7 @@
           <w:sz w:val="18"/>
           <w:szCs w:val="18"/>
         </w:rPr>
-        <w:t>GaN seçiminde ilk olarak gerekli anma akımı değeri hesaplanmalıdır. Bunun için de, stator sargıları üzerinde indüklenen gerilimden yola çıkılabilir.</w:t>
-      </w:r>
-      <w:r>
-        <w:rPr>
-          <w:color w:val="FF0000"/>
-          <w:sz w:val="18"/>
-          <w:szCs w:val="18"/>
-        </w:rPr>
-        <w:t xml:space="preserve"> </w:t>
+        <w:t xml:space="preserve">GaN seçiminde ilk olarak gerekli anma akımı değeri hesaplanmalıdır. Bunun için de, stator sargıları üzerinde indüklenen gerilimden yola çıkılabilir. </w:t>
       </w:r>
       <w:r>
         <w:rPr>
@@ -7201,15 +7332,7 @@
           <w:szCs w:val="18"/>
           <w:lang w:val="en-US"/>
         </w:rPr>
-        <w:t xml:space="preserve">. </w:t>
-      </w:r>
-      <w:r>
-        <w:rPr>
-          <w:sz w:val="18"/>
-          <w:szCs w:val="18"/>
-          <w:lang w:val="en-US"/>
-        </w:rPr>
-        <w:t>Alternative devices for transistor selection</w:t>
+        <w:t>. Alternative devices for transistor selection</w:t>
       </w:r>
       <w:r>
         <w:rPr>
@@ -8560,10 +8683,10 @@
       </w:pPr>
       <w:r>
         <w:object w:dxaOrig="7770" w:dyaOrig="4395">
-          <v:shape id="_x0000_i1032" type="#_x0000_t75" style="width:226.75pt;height:127.9pt" o:ole="">
-            <v:imagedata r:id="rId16" o:title=""/>
+          <v:shape id="_x0000_i1027" type="#_x0000_t75" style="width:226.75pt;height:128.05pt" o:ole="">
+            <v:imagedata r:id="rId14" o:title=""/>
           </v:shape>
-          <o:OLEObject Type="Embed" ProgID="Visio.Drawing.15" ShapeID="_x0000_i1032" DrawAspect="Content" ObjectID="_1565100149" r:id="rId17"/>
+          <o:OLEObject Type="Embed" ProgID="Visio.Drawing.15" ShapeID="_x0000_i1027" DrawAspect="Content" ObjectID="_1565181710" r:id="rId15"/>
         </w:object>
       </w:r>
     </w:p>
@@ -8571,16 +8694,16 @@
       <w:pPr>
         <w:pStyle w:val="Caption"/>
       </w:pPr>
-      <w:bookmarkStart w:id="0" w:name="_Ref485216246"/>
-      <w:bookmarkStart w:id="1" w:name="_Ref485060119"/>
+      <w:bookmarkStart w:id="1" w:name="_Ref485216246"/>
+      <w:bookmarkStart w:id="2" w:name="_Ref485060119"/>
       <w:r>
         <w:t>Şekil</w:t>
       </w:r>
-      <w:bookmarkEnd w:id="0"/>
+      <w:bookmarkEnd w:id="1"/>
       <w:r>
         <w:t xml:space="preserve"> 6. Konvansiyonel motor sürücü sistemi ile TMMS sistemi kayıp analizi sonuçları</w:t>
       </w:r>
-      <w:bookmarkEnd w:id="1"/>
+      <w:bookmarkEnd w:id="2"/>
     </w:p>
     <w:p>
       <w:pPr>
@@ -8665,7 +8788,7 @@
                     </pic:cNvPicPr>
                   </pic:nvPicPr>
                   <pic:blipFill rotWithShape="1">
-                    <a:blip r:embed="rId18">
+                    <a:blip r:embed="rId16">
                       <a:extLst>
                         <a:ext uri="{28A0092B-C50C-407E-A947-70E740481C1C}">
                           <a14:useLocalDpi xmlns:a14="http://schemas.microsoft.com/office/drawing/2010/main" val="0"/>
@@ -8704,11 +8827,11 @@
       <w:pPr>
         <w:pStyle w:val="Caption"/>
       </w:pPr>
-      <w:bookmarkStart w:id="2" w:name="_Ref485206337"/>
+      <w:bookmarkStart w:id="3" w:name="_Ref485206337"/>
       <w:r>
         <w:t>Şekil</w:t>
       </w:r>
-      <w:bookmarkEnd w:id="2"/>
+      <w:bookmarkEnd w:id="3"/>
       <w:r>
         <w:t xml:space="preserve"> 7. DA bara gerilimi dalgalanması</w:t>
       </w:r>
@@ -8745,7 +8868,7 @@
                     </pic:cNvPicPr>
                   </pic:nvPicPr>
                   <pic:blipFill rotWithShape="1">
-                    <a:blip r:embed="rId18">
+                    <a:blip r:embed="rId16">
                       <a:extLst>
                         <a:ext uri="{28A0092B-C50C-407E-A947-70E740481C1C}">
                           <a14:useLocalDpi xmlns:a14="http://schemas.microsoft.com/office/drawing/2010/main" val="0"/>
@@ -8820,7 +8943,7 @@
                     </pic:cNvPicPr>
                   </pic:nvPicPr>
                   <pic:blipFill rotWithShape="1">
-                    <a:blip r:embed="rId18">
+                    <a:blip r:embed="rId16">
                       <a:extLst>
                         <a:ext uri="{28A0092B-C50C-407E-A947-70E740481C1C}">
                           <a14:useLocalDpi xmlns:a14="http://schemas.microsoft.com/office/drawing/2010/main" val="0"/>
@@ -8895,8 +9018,6 @@
           <w:lang w:val="en-US"/>
         </w:rPr>
       </w:pPr>
-      <w:bookmarkStart w:id="3" w:name="_GoBack"/>
-      <w:bookmarkEnd w:id="3"/>
     </w:p>
     <w:p>
       <w:pPr>
@@ -9856,7 +9977,7 @@
       </w:pPr>
     </w:p>
     <w:sectPr>
-      <w:footerReference w:type="even" r:id="rId19"/>
+      <w:footerReference w:type="even" r:id="rId17"/>
       <w:footnotePr>
         <w:numRestart w:val="eachPage"/>
       </w:footnotePr>
@@ -12933,7 +13054,7 @@
 </file>
 
 <file path=customXml/itemProps1.xml><?xml version="1.0" encoding="utf-8"?>
-<ds:datastoreItem xmlns:ds="http://schemas.openxmlformats.org/officeDocument/2006/customXml" ds:itemID="{DFE6EEE8-E1A2-4846-8F84-547DF477D75A}">
+<ds:datastoreItem xmlns:ds="http://schemas.openxmlformats.org/officeDocument/2006/customXml" ds:itemID="{D63FB4EE-E6EE-42B5-B766-B4516A096FE8}">
   <ds:schemaRefs>
     <ds:schemaRef ds:uri="http://schemas.openxmlformats.org/officeDocument/2006/bibliography"/>
   </ds:schemaRefs>

</xml_diff>

<commit_message>
EL-EN sunuma başlandı. ELECO toparlandı. Ortaya karışık oldu biraz.
</commit_message>
<xml_diff>
--- a/Paper/ELECO 2017/Makale/Eleco2017_Makale.docx
+++ b/Paper/ELECO 2017/Makale/Eleco2017_Makale.docx
@@ -1,6 +1,6 @@
 
 <file path=word/document.xml><?xml version="1.0" encoding="utf-8"?>
-<w:document xmlns:wpc="http://schemas.microsoft.com/office/word/2010/wordprocessingCanvas" xmlns:cx="http://schemas.microsoft.com/office/drawing/2014/chartex" xmlns:mc="http://schemas.openxmlformats.org/markup-compatibility/2006" xmlns:o="urn:schemas-microsoft-com:office:office" xmlns:r="http://schemas.openxmlformats.org/officeDocument/2006/relationships" xmlns:m="http://schemas.openxmlformats.org/officeDocument/2006/math" xmlns:v="urn:schemas-microsoft-com:vml" xmlns:wp14="http://schemas.microsoft.com/office/word/2010/wordprocessingDrawing" xmlns:wp="http://schemas.openxmlformats.org/drawingml/2006/wordprocessingDrawing" xmlns:w10="urn:schemas-microsoft-com:office:word" xmlns:w="http://schemas.openxmlformats.org/wordprocessingml/2006/main" xmlns:w14="http://schemas.microsoft.com/office/word/2010/wordml" xmlns:w15="http://schemas.microsoft.com/office/word/2012/wordml" xmlns:w16se="http://schemas.microsoft.com/office/word/2015/wordml/symex" xmlns:wpg="http://schemas.microsoft.com/office/word/2010/wordprocessingGroup" xmlns:wpi="http://schemas.microsoft.com/office/word/2010/wordprocessingInk" xmlns:wne="http://schemas.microsoft.com/office/word/2006/wordml" xmlns:wps="http://schemas.microsoft.com/office/word/2010/wordprocessingShape" mc:Ignorable="w14 w15 w16se wp14">
+<w:document xmlns:wpc="http://schemas.microsoft.com/office/word/2010/wordprocessingCanvas" xmlns:mc="http://schemas.openxmlformats.org/markup-compatibility/2006" xmlns:o="urn:schemas-microsoft-com:office:office" xmlns:r="http://schemas.openxmlformats.org/officeDocument/2006/relationships" xmlns:m="http://schemas.openxmlformats.org/officeDocument/2006/math" xmlns:v="urn:schemas-microsoft-com:vml" xmlns:wp14="http://schemas.microsoft.com/office/word/2010/wordprocessingDrawing" xmlns:wp="http://schemas.openxmlformats.org/drawingml/2006/wordprocessingDrawing" xmlns:w10="urn:schemas-microsoft-com:office:word" xmlns:w="http://schemas.openxmlformats.org/wordprocessingml/2006/main" xmlns:w14="http://schemas.microsoft.com/office/word/2010/wordml" xmlns:w15="http://schemas.microsoft.com/office/word/2012/wordml" xmlns:wpg="http://schemas.microsoft.com/office/word/2010/wordprocessingGroup" xmlns:wpi="http://schemas.microsoft.com/office/word/2010/wordprocessingInk" xmlns:wne="http://schemas.microsoft.com/office/word/2006/wordml" xmlns:wps="http://schemas.microsoft.com/office/word/2010/wordprocessingShape" mc:Ignorable="w14 w15 wp14">
   <w:body>
     <w:p>
       <w:pPr>
@@ -1194,9 +1194,10 @@
       </w:pPr>
       <w:r>
         <w:rPr>
-          <w:sz w:val="18"/>
-          <w:szCs w:val="18"/>
-          <w:lang w:val="en-US"/>
+          <w:noProof/>
+          <w:sz w:val="18"/>
+          <w:szCs w:val="18"/>
+          <w:lang w:val="en-US" w:eastAsia="tr-TR"/>
         </w:rPr>
         <w:drawing>
           <wp:inline distT="0" distB="0" distL="0" distR="0" wp14:anchorId="3058E130" wp14:editId="5CC3B41F">
@@ -1438,9 +1439,10 @@
       </w:pPr>
       <w:r>
         <w:rPr>
-          <w:sz w:val="18"/>
-          <w:szCs w:val="18"/>
-          <w:lang w:val="en-US"/>
+          <w:noProof/>
+          <w:sz w:val="18"/>
+          <w:szCs w:val="18"/>
+          <w:lang w:val="en-US" w:eastAsia="tr-TR"/>
         </w:rPr>
         <w:drawing>
           <wp:inline distT="0" distB="0" distL="0" distR="0">
@@ -1603,7 +1605,21 @@
         <w:rPr>
           <w:lang w:val="en-US"/>
         </w:rPr>
-        <w:t xml:space="preserve">As for the power electronics, many different topologies have been proposed for AC motor drive systems such as, two-level inverter, multilevel neutral point clamped inverter, multilayer flying capacitor inverter, inverter with high frequency transformer etc. </w:t>
+        <w:t xml:space="preserve">As for the power electronics, many different topologies have been proposed for AC motor drive systems such as, two-level inverter, multilevel neutral point clamped inverter, multilayer flying capacitor inverter, </w:t>
+      </w:r>
+      <w:proofErr w:type="gramStart"/>
+      <w:r>
+        <w:rPr>
+          <w:lang w:val="en-US"/>
+        </w:rPr>
+        <w:t>inverter</w:t>
+      </w:r>
+      <w:proofErr w:type="gramEnd"/>
+      <w:r>
+        <w:rPr>
+          <w:lang w:val="en-US"/>
+        </w:rPr>
+        <w:t xml:space="preserve"> with high frequency transformer etc. </w:t>
       </w:r>
       <w:r>
         <w:rPr>
@@ -1671,9 +1687,10 @@
       </w:pPr>
       <w:r>
         <w:rPr>
-          <w:sz w:val="18"/>
-          <w:szCs w:val="18"/>
-          <w:lang w:val="en-US"/>
+          <w:noProof/>
+          <w:sz w:val="18"/>
+          <w:szCs w:val="18"/>
+          <w:lang w:val="en-US" w:eastAsia="tr-TR"/>
         </w:rPr>
         <w:drawing>
           <wp:inline distT="0" distB="0" distL="0" distR="0" wp14:anchorId="5D934567" wp14:editId="75DA61AC">
@@ -2842,10 +2859,10 @@
             <v:path o:extrusionok="f" gradientshapeok="t" o:connecttype="rect"/>
             <o:lock v:ext="edit" aspectratio="t"/>
           </v:shapetype>
-          <v:shape id="_x0000_i1025" type="#_x0000_t75" style="width:213.65pt;height:230.95pt" o:ole="">
+          <v:shape id="_x0000_i1025" type="#_x0000_t75" style="width:213.85pt;height:231.05pt" o:ole="">
             <v:imagedata r:id="rId12" o:title=""/>
           </v:shape>
-          <o:OLEObject Type="Embed" ProgID="Visio.Drawing.15" ShapeID="_x0000_i1025" DrawAspect="Content" ObjectID="_1566395649" r:id="rId13"/>
+          <o:OLEObject Type="Embed" ProgID="Visio.Drawing.15" ShapeID="_x0000_i1025" DrawAspect="Content" ObjectID="_1566674229" r:id="rId13"/>
         </w:object>
       </w:r>
     </w:p>
@@ -3009,24 +3026,144 @@
           <w:szCs w:val="18"/>
           <w:lang w:val="en-US"/>
         </w:rPr>
-        <w:t xml:space="preserve">The main dimensions of the motor are determined by using the torque requirement, magnetic loading (B) and electrical loading (A) selected for the IMMD application, as shown in Equation X. V stands for the volume which is shown in Equation Y, where D is the bore diameter and L is the axial length of the motor. The aspect ratio, which is the ratio of the diameter to the length is selected as </w:t>
+        <w:t>The main dimensions of the motor are determined by using the torque requirement, magnetic loading (</w:t>
+      </w:r>
+      <w:r>
+        <w:rPr>
+          <w:i/>
+          <w:sz w:val="18"/>
+          <w:szCs w:val="18"/>
+          <w:lang w:val="en-US"/>
+        </w:rPr>
+        <w:t>B</w:t>
+      </w:r>
+      <w:r>
+        <w:rPr>
+          <w:sz w:val="18"/>
+          <w:szCs w:val="18"/>
+          <w:lang w:val="en-US"/>
+        </w:rPr>
+        <w:t>) and electrical loading (</w:t>
+      </w:r>
+      <w:r>
+        <w:rPr>
+          <w:i/>
+          <w:sz w:val="18"/>
+          <w:szCs w:val="18"/>
+          <w:lang w:val="en-US"/>
+        </w:rPr>
+        <w:t>A</w:t>
+      </w:r>
+      <w:r>
+        <w:rPr>
+          <w:sz w:val="18"/>
+          <w:szCs w:val="18"/>
+          <w:lang w:val="en-US"/>
+        </w:rPr>
+        <w:t xml:space="preserve">) selected for the IMMD application, as shown in Equation </w:t>
+      </w:r>
+      <w:r>
+        <w:rPr>
+          <w:sz w:val="18"/>
+          <w:szCs w:val="18"/>
+          <w:lang w:val="en-US"/>
+        </w:rPr>
+        <w:t>1</w:t>
+      </w:r>
+      <w:r>
+        <w:rPr>
+          <w:sz w:val="18"/>
+          <w:szCs w:val="18"/>
+          <w:lang w:val="en-US"/>
+        </w:rPr>
+        <w:t xml:space="preserve">. </w:t>
+      </w:r>
+      <w:r>
+        <w:rPr>
+          <w:i/>
+          <w:sz w:val="18"/>
+          <w:szCs w:val="18"/>
+          <w:lang w:val="en-US"/>
+        </w:rPr>
+        <w:t>V</w:t>
+      </w:r>
+      <w:r>
+        <w:rPr>
+          <w:sz w:val="18"/>
+          <w:szCs w:val="18"/>
+          <w:lang w:val="en-US"/>
+        </w:rPr>
+        <w:t xml:space="preserve"> stands for the volume which is shown in Equation </w:t>
+      </w:r>
+      <w:r>
+        <w:rPr>
+          <w:sz w:val="18"/>
+          <w:szCs w:val="18"/>
+          <w:lang w:val="en-US"/>
+        </w:rPr>
+        <w:t>2</w:t>
+      </w:r>
+      <w:r>
+        <w:rPr>
+          <w:sz w:val="18"/>
+          <w:szCs w:val="18"/>
+          <w:lang w:val="en-US"/>
+        </w:rPr>
+        <w:t xml:space="preserve">, where </w:t>
+      </w:r>
+      <w:r>
+        <w:rPr>
+          <w:i/>
+          <w:sz w:val="18"/>
+          <w:szCs w:val="18"/>
+          <w:lang w:val="en-US"/>
+        </w:rPr>
+        <w:t>D</w:t>
+      </w:r>
+      <w:r>
+        <w:rPr>
+          <w:i/>
+          <w:sz w:val="18"/>
+          <w:szCs w:val="18"/>
+          <w:vertAlign w:val="subscript"/>
+          <w:lang w:val="en-US"/>
+        </w:rPr>
+        <w:t>is</w:t>
+      </w:r>
+      <w:r>
+        <w:rPr>
+          <w:sz w:val="18"/>
+          <w:szCs w:val="18"/>
+          <w:lang w:val="en-US"/>
+        </w:rPr>
+        <w:t xml:space="preserve"> is the bore diameter and </w:t>
+      </w:r>
+      <w:r>
+        <w:rPr>
+          <w:i/>
+          <w:sz w:val="18"/>
+          <w:szCs w:val="18"/>
+          <w:lang w:val="en-US"/>
+        </w:rPr>
+        <w:t>L</w:t>
+      </w:r>
+      <w:r>
+        <w:rPr>
+          <w:sz w:val="18"/>
+          <w:szCs w:val="18"/>
+          <w:lang w:val="en-US"/>
+        </w:rPr>
+        <w:t xml:space="preserve"> is the axial length of the motor. The aspect ratio, which is the ratio of the diameter to the length is selected as </w:t>
       </w:r>
       <w:r>
         <w:rPr>
           <w:color w:val="FF0000"/>
           <w:sz w:val="18"/>
           <w:szCs w:val="18"/>
-          <w:lang w:val="en-US"/>
-        </w:rPr>
-        <w:t xml:space="preserve">0.3 </w:t>
-      </w:r>
-      <w:r>
-        <w:rPr>
-          <w:sz w:val="18"/>
-          <w:szCs w:val="18"/>
-          <w:lang w:val="en-US"/>
-        </w:rPr>
-        <w:t xml:space="preserve">for this application. The outer diameter is decided using a few iterations considering the magneto motive force drop across the back iron. The number of slots should be an integer multiple of 24 since the number of 3-phase modules is 4. For the given dimensions, </w:t>
+          <w:highlight w:val="yellow"/>
+          <w:lang w:val="en-US"/>
+        </w:rPr>
+        <w:t>0.3</w:t>
       </w:r>
       <w:r>
         <w:rPr>
@@ -3035,15 +3172,81 @@
           <w:szCs w:val="18"/>
           <w:lang w:val="en-US"/>
         </w:rPr>
-        <w:t xml:space="preserve">48 slots </w:t>
-      </w:r>
-      <w:r>
-        <w:rPr>
-          <w:sz w:val="18"/>
-          <w:szCs w:val="18"/>
-          <w:lang w:val="en-US"/>
-        </w:rPr>
-        <w:t>yield better results. Moreover, the number of rotor poles is found according</w:t>
+        <w:t xml:space="preserve"> </w:t>
+      </w:r>
+      <w:r>
+        <w:rPr>
+          <w:sz w:val="18"/>
+          <w:szCs w:val="18"/>
+          <w:lang w:val="en-US"/>
+        </w:rPr>
+        <w:t>for this application. The outer diameter is decided using a few ite</w:t>
+      </w:r>
+      <w:r>
+        <w:rPr>
+          <w:sz w:val="18"/>
+          <w:szCs w:val="18"/>
+          <w:lang w:val="en-US"/>
+        </w:rPr>
+        <w:t>rations considering the magneto-</w:t>
+      </w:r>
+      <w:r>
+        <w:rPr>
+          <w:sz w:val="18"/>
+          <w:szCs w:val="18"/>
+          <w:lang w:val="en-US"/>
+        </w:rPr>
+        <w:t xml:space="preserve">motive force drop across the back iron. The number of slots should be an integer multiple of </w:t>
+      </w:r>
+      <w:r>
+        <w:rPr>
+          <w:sz w:val="18"/>
+          <w:szCs w:val="18"/>
+          <w:lang w:val="en-US"/>
+        </w:rPr>
+        <w:t>24</w:t>
+      </w:r>
+      <w:r>
+        <w:rPr>
+          <w:sz w:val="18"/>
+          <w:szCs w:val="18"/>
+          <w:lang w:val="en-US"/>
+        </w:rPr>
+        <w:t xml:space="preserve"> since the number of 3-phase modules is 4. For the given dimensions, </w:t>
+      </w:r>
+      <w:r>
+        <w:rPr>
+          <w:color w:val="FF0000"/>
+          <w:sz w:val="18"/>
+          <w:szCs w:val="18"/>
+          <w:highlight w:val="yellow"/>
+          <w:lang w:val="en-US"/>
+        </w:rPr>
+        <w:t>48 slots</w:t>
+      </w:r>
+      <w:r>
+        <w:rPr>
+          <w:sz w:val="18"/>
+          <w:szCs w:val="18"/>
+          <w:lang w:val="en-US"/>
+        </w:rPr>
+        <w:t xml:space="preserve"> </w:t>
+      </w:r>
+      <w:r>
+        <w:rPr>
+          <w:sz w:val="18"/>
+          <w:szCs w:val="18"/>
+          <w:lang w:val="en-US"/>
+        </w:rPr>
+        <w:t>yield better results</w:t>
+      </w:r>
+      <w:r>
+        <w:rPr>
+          <w:sz w:val="18"/>
+          <w:szCs w:val="18"/>
+          <w:lang w:val="en-US"/>
+        </w:rPr>
+        <w:t>. Moreover, the number of rotor poles is found according</w:t>
       </w:r>
       <w:r>
         <w:rPr>
@@ -3070,234 +3273,250 @@
       </w:r>
       <w:r>
         <w:rPr>
+          <w:lang w:val="en-US"/>
+        </w:rPr>
+        <w:t>3</w:t>
+      </w:r>
+      <w:r>
+        <w:rPr>
+          <w:lang w:val="en-US"/>
+        </w:rPr>
+        <w:t xml:space="preserve">, in rms, where </w:t>
+      </w:r>
+      <w:r>
+        <w:rPr>
+          <w:i/>
+          <w:lang w:val="en-US"/>
+        </w:rPr>
+        <w:t>N</w:t>
+      </w:r>
+      <w:r>
+        <w:rPr>
+          <w:i/>
+          <w:vertAlign w:val="subscript"/>
+          <w:lang w:val="en-US"/>
+        </w:rPr>
+        <w:t>ph-m</w:t>
+      </w:r>
+      <w:r>
+        <w:rPr>
+          <w:lang w:val="en-US"/>
+        </w:rPr>
+        <w:t xml:space="preserve"> is number of turns per phase per module, </w:t>
+      </w:r>
+      <w:r>
+        <w:rPr>
+          <w:i/>
+          <w:lang w:val="en-US"/>
+        </w:rPr>
+        <w:t>f</w:t>
+      </w:r>
+      <w:r>
+        <w:rPr>
+          <w:lang w:val="en-US"/>
+        </w:rPr>
+        <w:t xml:space="preserve"> is the applied fundamental frequency at rated conditions, </w:t>
+      </w:r>
+      <w:r>
+        <w:rPr>
+          <w:rFonts w:ascii="Calibri" w:hAnsi="Calibri" w:cs="Calibri"/>
+          <w:i/>
+          <w:lang w:val="en-US"/>
+        </w:rPr>
+        <w:t>Φ</w:t>
+      </w:r>
+      <w:r>
+        <w:rPr>
+          <w:i/>
+          <w:vertAlign w:val="subscript"/>
+          <w:lang w:val="en-US"/>
+        </w:rPr>
+        <w:t>pp</w:t>
+      </w:r>
+      <w:r>
+        <w:rPr>
+          <w:i/>
+          <w:lang w:val="en-US"/>
+        </w:rPr>
+        <w:t xml:space="preserve"> </w:t>
+      </w:r>
+      <w:r>
+        <w:rPr>
+          <w:lang w:val="en-US"/>
+        </w:rPr>
+        <w:t xml:space="preserve">is the flux under a pole and </w:t>
+      </w:r>
+      <w:r>
+        <w:rPr>
+          <w:i/>
+          <w:lang w:val="en-US"/>
+        </w:rPr>
+        <w:t>k</w:t>
+      </w:r>
+      <w:r>
+        <w:rPr>
+          <w:i/>
+          <w:vertAlign w:val="subscript"/>
+          <w:lang w:val="en-US"/>
+        </w:rPr>
+        <w:t>w</w:t>
+      </w:r>
+      <w:r>
+        <w:rPr>
+          <w:lang w:val="en-US"/>
+        </w:rPr>
+        <w:t xml:space="preserve"> is the fundamental winding factor. The flux per pole can be calculated using the machine dimensions and air gap flux density (</w:t>
+      </w:r>
+      <w:proofErr w:type="gramStart"/>
+      <w:r>
+        <w:rPr>
+          <w:i/>
+          <w:lang w:val="en-US"/>
+        </w:rPr>
+        <w:t>B</w:t>
+      </w:r>
+      <w:r>
+        <w:rPr>
+          <w:i/>
+          <w:vertAlign w:val="subscript"/>
+          <w:lang w:val="en-US"/>
+        </w:rPr>
+        <w:t>g</w:t>
+      </w:r>
+      <w:proofErr w:type="gramEnd"/>
+      <w:r>
+        <w:rPr>
+          <w:lang w:val="en-US"/>
+        </w:rPr>
+        <w:t xml:space="preserve">) as in Equation </w:t>
+      </w:r>
+      <w:r>
+        <w:rPr>
+          <w:lang w:val="en-US"/>
+        </w:rPr>
+        <w:t>4</w:t>
+      </w:r>
+      <w:r>
+        <w:rPr>
+          <w:lang w:val="en-US"/>
+        </w:rPr>
+        <w:t xml:space="preserve">, </w:t>
+      </w:r>
+      <w:r>
+        <w:rPr>
+          <w:lang w:val="en-US"/>
+        </w:rPr>
+        <w:t xml:space="preserve">where </w:t>
+      </w:r>
+      <w:r>
+        <w:rPr>
+          <w:i/>
+          <w:lang w:val="en-US"/>
+        </w:rPr>
+        <w:t>p</w:t>
+      </w:r>
+      <w:r>
+        <w:rPr>
+          <w:lang w:val="en-US"/>
+        </w:rPr>
+        <w:t xml:space="preserve"> is the number of poles. The winding factor is determined using the pre-calculated tables created for fractional slot machines in terms of slot/pole combinations as </w:t>
+      </w:r>
+      <w:r>
+        <w:rPr>
+          <w:highlight w:val="yellow"/>
+          <w:lang w:val="en-US"/>
+        </w:rPr>
+        <w:t>0.933</w:t>
+      </w:r>
+      <w:r>
+        <w:rPr>
+          <w:lang w:val="en-US"/>
+        </w:rPr>
+        <w:t xml:space="preserve"> [</w:t>
+      </w:r>
+      <w:r>
+        <w:rPr>
           <w:color w:val="FF0000"/>
           <w:lang w:val="en-US"/>
         </w:rPr>
-        <w:t>1</w:t>
-      </w:r>
-      <w:r>
-        <w:rPr>
-          <w:lang w:val="en-US"/>
-        </w:rPr>
-        <w:t xml:space="preserve">, in rms, where </w:t>
-      </w:r>
-      <w:r>
-        <w:rPr>
-          <w:i/>
-          <w:lang w:val="en-US"/>
-        </w:rPr>
-        <w:t>N</w:t>
-      </w:r>
-      <w:r>
-        <w:rPr>
-          <w:i/>
-          <w:vertAlign w:val="subscript"/>
-          <w:lang w:val="en-US"/>
-        </w:rPr>
-        <w:t>ph-m</w:t>
-      </w:r>
-      <w:r>
-        <w:rPr>
-          <w:lang w:val="en-US"/>
-        </w:rPr>
-        <w:t xml:space="preserve"> is number of turns per phase per module, </w:t>
-      </w:r>
-      <w:r>
-        <w:rPr>
-          <w:i/>
-          <w:lang w:val="en-US"/>
-        </w:rPr>
-        <w:t>f</w:t>
-      </w:r>
-      <w:r>
-        <w:rPr>
-          <w:lang w:val="en-US"/>
-        </w:rPr>
-        <w:t xml:space="preserve"> is the applied fundamental frequency at rated conditions, </w:t>
-      </w:r>
-      <w:r>
-        <w:rPr>
-          <w:rFonts w:ascii="Calibri" w:hAnsi="Calibri" w:cs="Calibri"/>
-          <w:i/>
-          <w:lang w:val="en-US"/>
-        </w:rPr>
-        <w:t>Φ</w:t>
-      </w:r>
-      <w:r>
-        <w:rPr>
-          <w:i/>
-          <w:vertAlign w:val="subscript"/>
-          <w:lang w:val="en-US"/>
-        </w:rPr>
-        <w:t>pp</w:t>
-      </w:r>
-      <w:r>
-        <w:rPr>
-          <w:i/>
-          <w:lang w:val="en-US"/>
-        </w:rPr>
-        <w:t xml:space="preserve"> </w:t>
-      </w:r>
-      <w:r>
-        <w:rPr>
-          <w:lang w:val="en-US"/>
-        </w:rPr>
-        <w:t xml:space="preserve">is the flux under a pole and </w:t>
-      </w:r>
-      <w:r>
-        <w:rPr>
-          <w:i/>
-          <w:lang w:val="en-US"/>
-        </w:rPr>
-        <w:t>k</w:t>
-      </w:r>
-      <w:r>
-        <w:rPr>
-          <w:i/>
-          <w:vertAlign w:val="subscript"/>
-          <w:lang w:val="en-US"/>
-        </w:rPr>
-        <w:t>w</w:t>
-      </w:r>
-      <w:r>
-        <w:rPr>
-          <w:lang w:val="en-US"/>
-        </w:rPr>
-        <w:t xml:space="preserve"> is the fundamental winding factor. The flux per pole can be calculated using the machine dimensions and air gap flux density (</w:t>
-      </w:r>
-      <w:r>
-        <w:rPr>
-          <w:i/>
-          <w:lang w:val="en-US"/>
-        </w:rPr>
-        <w:t>B</w:t>
-      </w:r>
-      <w:r>
-        <w:rPr>
-          <w:i/>
-          <w:vertAlign w:val="subscript"/>
-          <w:lang w:val="en-US"/>
-        </w:rPr>
-        <w:t>g</w:t>
-      </w:r>
-      <w:r>
-        <w:rPr>
-          <w:lang w:val="en-US"/>
-        </w:rPr>
-        <w:t xml:space="preserve">) as in </w:t>
-      </w:r>
-      <w:r>
-        <w:rPr>
-          <w:color w:val="FF0000"/>
-          <w:lang w:val="en-US"/>
-        </w:rPr>
-        <w:t>Equation 2</w:t>
-      </w:r>
-      <w:r>
-        <w:rPr>
-          <w:lang w:val="en-US"/>
-        </w:rPr>
-        <w:t xml:space="preserve">, where </w:t>
-      </w:r>
-      <w:r>
-        <w:rPr>
-          <w:i/>
-          <w:lang w:val="en-US"/>
-        </w:rPr>
-        <w:t>D</w:t>
-      </w:r>
-      <w:r>
-        <w:rPr>
-          <w:i/>
-          <w:vertAlign w:val="subscript"/>
-          <w:lang w:val="en-US"/>
-        </w:rPr>
-        <w:t>is</w:t>
-      </w:r>
-      <w:r>
-        <w:rPr>
-          <w:lang w:val="en-US"/>
-        </w:rPr>
-        <w:t xml:space="preserve"> is the bore diameter, </w:t>
-      </w:r>
-      <w:r>
-        <w:rPr>
-          <w:i/>
-          <w:lang w:val="en-US"/>
-        </w:rPr>
-        <w:t>L</w:t>
-      </w:r>
-      <w:r>
-        <w:rPr>
-          <w:lang w:val="en-US"/>
-        </w:rPr>
-        <w:t xml:space="preserve"> is the axial length, and p is the number of poles. The winding factor is determined using the pre-calculated tables created for fractional slot machines in terms of slot/pole combinations as </w:t>
-      </w:r>
+        <w:t>ref</w:t>
+      </w:r>
+      <w:r>
+        <w:rPr>
+          <w:lang w:val="en-US"/>
+        </w:rPr>
+        <w:t>].</w:t>
+      </w:r>
+      <w:r>
+        <w:rPr>
+          <w:lang w:val="en-US"/>
+        </w:rPr>
+        <w:t xml:space="preserve"> The fundamental frequency is also determined by the rated speed and pole number of the synchronous motor</w:t>
+      </w:r>
+      <w:r>
+        <w:rPr>
+          <w:lang w:val="en-US"/>
+        </w:rPr>
+        <w:t xml:space="preserve">, as in </w:t>
+      </w:r>
+      <w:r>
+        <w:rPr>
+          <w:lang w:val="en-US"/>
+        </w:rPr>
+        <w:t>Equation 5</w:t>
+      </w:r>
+      <w:r>
+        <w:rPr>
+          <w:lang w:val="en-US"/>
+        </w:rPr>
+        <w:t>.</w:t>
+      </w:r>
+      <w:r>
+        <w:rPr>
+          <w:lang w:val="en-US"/>
+        </w:rPr>
+        <w:t xml:space="preserve"> Assuming that the motor drive inverters are switched with sinusoidal pulse width modulation (SPWM) technique, the </w:t>
+      </w:r>
+      <w:r>
+        <w:rPr>
+          <w:lang w:val="en-US"/>
+        </w:rPr>
+        <w:lastRenderedPageBreak/>
+        <w:t xml:space="preserve">terminal voltage of one phase of each module is determined using </w:t>
+      </w:r>
+      <w:r>
+        <w:rPr>
+          <w:lang w:val="en-US"/>
+        </w:rPr>
+        <w:t>Equation 6</w:t>
+      </w:r>
+      <w:r>
+        <w:rPr>
+          <w:lang w:val="en-US"/>
+        </w:rPr>
+        <w:t xml:space="preserve">. The required number of turns per coil side is found using </w:t>
+      </w:r>
+      <w:r>
+        <w:rPr>
+          <w:lang w:val="en-US"/>
+        </w:rPr>
+        <w:t>Equation 7</w:t>
+      </w:r>
+      <w:r>
+        <w:rPr>
+          <w:lang w:val="en-US"/>
+        </w:rPr>
+        <w:t xml:space="preserve"> as </w:t>
+      </w:r>
+      <w:proofErr w:type="gramStart"/>
       <w:r>
         <w:rPr>
           <w:highlight w:val="yellow"/>
           <w:lang w:val="en-US"/>
         </w:rPr>
-        <w:t>0.933</w:t>
-      </w:r>
-      <w:r>
-        <w:rPr>
-          <w:lang w:val="en-US"/>
-        </w:rPr>
-        <w:t>. The fundamental frequency is also determined by the rated speed and pole number of the synchronous motor</w:t>
-      </w:r>
-      <w:r>
-        <w:rPr>
-          <w:lang w:val="en-US"/>
-        </w:rPr>
-        <w:t xml:space="preserve">, as in </w:t>
-      </w:r>
-      <w:r>
-        <w:rPr>
-          <w:highlight w:val="yellow"/>
-          <w:lang w:val="en-US"/>
-        </w:rPr>
-        <w:t>Z</w:t>
-      </w:r>
-      <w:r>
-        <w:rPr>
-          <w:lang w:val="en-US"/>
-        </w:rPr>
-        <w:t>.</w:t>
-      </w:r>
-      <w:r>
-        <w:rPr>
-          <w:lang w:val="en-US"/>
-        </w:rPr>
-        <w:t xml:space="preserve"> Assuming that the motor drive inverters are switched with sinusoidal pulse width </w:t>
-      </w:r>
-      <w:r>
-        <w:rPr>
-          <w:lang w:val="en-US"/>
-        </w:rPr>
-        <w:lastRenderedPageBreak/>
-        <w:t xml:space="preserve">modulation (SPWM) technique, the terminal voltage of one phase of each module is determined using </w:t>
-      </w:r>
-      <w:r>
-        <w:rPr>
-          <w:highlight w:val="yellow"/>
-          <w:lang w:val="en-US"/>
-        </w:rPr>
-        <w:t>T</w:t>
-      </w:r>
-      <w:r>
-        <w:rPr>
-          <w:lang w:val="en-US"/>
-        </w:rPr>
-        <w:t xml:space="preserve">. The required number of turns per coil side is found using this equation as </w:t>
-      </w:r>
-      <w:r>
-        <w:rPr>
-          <w:highlight w:val="yellow"/>
-          <w:lang w:val="en-US"/>
-        </w:rPr>
         <w:t>ccc</w:t>
       </w:r>
+      <w:proofErr w:type="gramEnd"/>
       <w:r>
         <w:rPr>
           <w:lang w:val="en-US"/>
@@ -3375,7 +3594,15 @@
           <w:lang w:val="en-US"/>
         </w:rPr>
         <w:tab/>
-        <w:t xml:space="preserve">  (X)</w:t>
+        <w:t xml:space="preserve">  (1</w:t>
+      </w:r>
+      <w:r>
+        <w:rPr>
+          <w:sz w:val="18"/>
+          <w:szCs w:val="18"/>
+          <w:lang w:val="en-US"/>
+        </w:rPr>
+        <w:t>)</w:t>
       </w:r>
     </w:p>
     <w:p>
@@ -3451,7 +3678,15 @@
           <w:lang w:val="en-US"/>
         </w:rPr>
         <w:tab/>
-        <w:t xml:space="preserve">  (Y)</w:t>
+        <w:t xml:space="preserve">  (2</w:t>
+      </w:r>
+      <w:r>
+        <w:rPr>
+          <w:sz w:val="18"/>
+          <w:szCs w:val="18"/>
+          <w:lang w:val="en-US"/>
+        </w:rPr>
+        <w:t>)</w:t>
       </w:r>
     </w:p>
     <w:p>
@@ -3575,7 +3810,17 @@
           <w:szCs w:val="18"/>
           <w:lang w:val="en-US"/>
         </w:rPr>
-        <w:t xml:space="preserve"> k</w:t>
+        <w:t xml:space="preserve"> </w:t>
+      </w:r>
+      <w:proofErr w:type="gramStart"/>
+      <w:r>
+        <w:rPr>
+          <w:i/>
+          <w:sz w:val="18"/>
+          <w:szCs w:val="18"/>
+          <w:lang w:val="en-US"/>
+        </w:rPr>
+        <w:t>k</w:t>
       </w:r>
       <w:r>
         <w:rPr>
@@ -3587,6 +3832,7 @@
         </w:rPr>
         <w:t>w</w:t>
       </w:r>
+      <w:proofErr w:type="gramEnd"/>
       <w:r>
         <w:rPr>
           <w:sz w:val="18"/>
@@ -3594,7 +3840,15 @@
           <w:lang w:val="en-US"/>
         </w:rPr>
         <w:tab/>
-        <w:t xml:space="preserve">  (1)</w:t>
+        <w:t xml:space="preserve">  (3</w:t>
+      </w:r>
+      <w:r>
+        <w:rPr>
+          <w:sz w:val="18"/>
+          <w:szCs w:val="18"/>
+          <w:lang w:val="en-US"/>
+        </w:rPr>
+        <w:t>)</w:t>
       </w:r>
     </w:p>
     <w:p>
@@ -3690,7 +3944,17 @@
           <w:szCs w:val="18"/>
           <w:lang w:val="en-US"/>
         </w:rPr>
-        <w:t xml:space="preserve"> L B</w:t>
+        <w:t xml:space="preserve"> L </w:t>
+      </w:r>
+      <w:proofErr w:type="gramStart"/>
+      <w:r>
+        <w:rPr>
+          <w:i/>
+          <w:sz w:val="18"/>
+          <w:szCs w:val="18"/>
+          <w:lang w:val="en-US"/>
+        </w:rPr>
+        <w:t>B</w:t>
       </w:r>
       <w:r>
         <w:rPr>
@@ -3702,6 +3966,7 @@
         </w:rPr>
         <w:t>g</w:t>
       </w:r>
+      <w:proofErr w:type="gramEnd"/>
       <w:r>
         <w:rPr>
           <w:i/>
@@ -3718,7 +3983,15 @@
           <w:lang w:val="en-US"/>
         </w:rPr>
         <w:tab/>
-        <w:t xml:space="preserve">  (1)</w:t>
+        <w:t xml:space="preserve">  (4</w:t>
+      </w:r>
+      <w:r>
+        <w:rPr>
+          <w:sz w:val="18"/>
+          <w:szCs w:val="18"/>
+          <w:lang w:val="en-US"/>
+        </w:rPr>
+        <w:t>)</w:t>
       </w:r>
     </w:p>
     <w:p>
@@ -3813,7 +4086,15 @@
           <w:lang w:val="en-US"/>
         </w:rPr>
         <w:tab/>
-        <w:t xml:space="preserve">  (1)</w:t>
+        <w:t xml:space="preserve">  (5</w:t>
+      </w:r>
+      <w:r>
+        <w:rPr>
+          <w:sz w:val="18"/>
+          <w:szCs w:val="18"/>
+          <w:lang w:val="en-US"/>
+        </w:rPr>
+        <w:t>)</w:t>
       </w:r>
     </w:p>
     <w:p>
@@ -3957,7 +4238,15 @@
           <w:lang w:val="en-US"/>
         </w:rPr>
         <w:tab/>
-        <w:t xml:space="preserve">  (1)</w:t>
+        <w:t xml:space="preserve">  (6</w:t>
+      </w:r>
+      <w:r>
+        <w:rPr>
+          <w:sz w:val="18"/>
+          <w:szCs w:val="18"/>
+          <w:lang w:val="en-US"/>
+        </w:rPr>
+        <w:t>)</w:t>
       </w:r>
     </w:p>
     <w:p>
@@ -3994,6 +4283,7 @@
         </w:rPr>
         <w:tab/>
       </w:r>
+      <w:proofErr w:type="gramStart"/>
       <w:r>
         <w:rPr>
           <w:i/>
@@ -4013,6 +4303,7 @@
         </w:rPr>
         <w:t>Q</w:t>
       </w:r>
+      <w:proofErr w:type="gramEnd"/>
       <w:r>
         <w:rPr>
           <w:i/>
@@ -4048,7 +4339,15 @@
           <w:lang w:val="en-US"/>
         </w:rPr>
         <w:tab/>
-        <w:t xml:space="preserve">  (1)</w:t>
+        <w:t xml:space="preserve">  (7</w:t>
+      </w:r>
+      <w:r>
+        <w:rPr>
+          <w:sz w:val="18"/>
+          <w:szCs w:val="18"/>
+          <w:lang w:val="en-US"/>
+        </w:rPr>
+        <w:t>)</w:t>
       </w:r>
     </w:p>
     <w:p>
@@ -4759,10 +5058,10 @@
           <w:lang w:val="en-US"/>
         </w:rPr>
         <w:object w:dxaOrig="5145" w:dyaOrig="2385">
-          <v:shape id="_x0000_i1026" type="#_x0000_t75" style="width:233.75pt;height:108.45pt" o:ole="">
+          <v:shape id="_x0000_i1026" type="#_x0000_t75" style="width:233.75pt;height:108.55pt" o:ole="">
             <v:imagedata r:id="rId14" o:title=""/>
           </v:shape>
-          <o:OLEObject Type="Embed" ProgID="Visio.Drawing.15" ShapeID="_x0000_i1026" DrawAspect="Content" ObjectID="_1566395650" r:id="rId15"/>
+          <o:OLEObject Type="Embed" ProgID="Visio.Drawing.15" ShapeID="_x0000_i1026" DrawAspect="Content" ObjectID="_1566674230" r:id="rId15"/>
         </w:object>
       </w:r>
     </w:p>
@@ -4791,7 +5090,24 @@
           <w:szCs w:val="18"/>
           <w:lang w:val="en-US"/>
         </w:rPr>
-        <w:t>Fig. 5. Proposed winding diagram of one module</w:t>
+        <w:t xml:space="preserve">Fig. 5. </w:t>
+      </w:r>
+      <w:r>
+        <w:rPr>
+          <w:sz w:val="18"/>
+          <w:szCs w:val="18"/>
+          <w:highlight w:val="yellow"/>
+          <w:lang w:val="en-US"/>
+        </w:rPr>
+        <w:t>Proposed</w:t>
+      </w:r>
+      <w:r>
+        <w:rPr>
+          <w:sz w:val="18"/>
+          <w:szCs w:val="18"/>
+          <w:lang w:val="en-US"/>
+        </w:rPr>
+        <w:t xml:space="preserve"> winding diagram of one module</w:t>
       </w:r>
     </w:p>
     <w:p>
@@ -4873,7 +5189,23 @@
           <w:szCs w:val="18"/>
           <w:lang w:val="en-US"/>
         </w:rPr>
-        <w:t xml:space="preserve"> the final selection is based on drive efficiency.</w:t>
+        <w:t xml:space="preserve"> the final selection is based on</w:t>
+      </w:r>
+      <w:r>
+        <w:rPr>
+          <w:sz w:val="18"/>
+          <w:szCs w:val="18"/>
+          <w:lang w:val="en-US"/>
+        </w:rPr>
+        <w:t xml:space="preserve"> highest motor</w:t>
+      </w:r>
+      <w:r>
+        <w:rPr>
+          <w:sz w:val="18"/>
+          <w:szCs w:val="18"/>
+          <w:lang w:val="en-US"/>
+        </w:rPr>
+        <w:t xml:space="preserve"> drive efficiency.</w:t>
       </w:r>
       <w:r>
         <w:rPr>
@@ -4928,35 +5260,17 @@
         <w:rPr>
           <w:sz w:val="18"/>
           <w:szCs w:val="18"/>
-          <w:highlight w:val="yellow"/>
-          <w:lang w:val="en-US"/>
-        </w:rPr>
-        <w:t>X</w:t>
-      </w:r>
-      <w:r>
-        <w:rPr>
-          <w:sz w:val="18"/>
-          <w:szCs w:val="18"/>
-          <w:lang w:val="en-US"/>
-        </w:rPr>
-        <w:t xml:space="preserve"> as </w:t>
-      </w:r>
-      <w:r>
-        <w:rPr>
-          <w:sz w:val="18"/>
-          <w:szCs w:val="18"/>
-          <w:highlight w:val="yellow"/>
-          <w:lang w:val="en-US"/>
-        </w:rPr>
-        <w:t>Y</w:t>
-      </w:r>
-      <w:r>
-        <w:rPr>
-          <w:sz w:val="18"/>
-          <w:szCs w:val="18"/>
-          <w:lang w:val="en-US"/>
-        </w:rPr>
-        <w:t xml:space="preserve"> A. </w:t>
+          <w:lang w:val="en-US"/>
+        </w:rPr>
+        <w:t>Equation 8</w:t>
+      </w:r>
+      <w:r>
+        <w:rPr>
+          <w:sz w:val="18"/>
+          <w:szCs w:val="18"/>
+          <w:lang w:val="en-US"/>
+        </w:rPr>
+        <w:t xml:space="preserve">. </w:t>
       </w:r>
     </w:p>
     <w:p>
@@ -5056,8 +5370,19 @@
           <w:szCs w:val="18"/>
           <w:lang w:val="en-US"/>
         </w:rPr>
-        <w:t xml:space="preserve"> cos(</w:t>
-      </w:r>
+        <w:t xml:space="preserve"> </w:t>
+      </w:r>
+      <w:proofErr w:type="gramStart"/>
+      <w:r>
+        <w:rPr>
+          <w:i/>
+          <w:sz w:val="18"/>
+          <w:szCs w:val="18"/>
+          <w:lang w:val="en-US"/>
+        </w:rPr>
+        <w:t>cos(</w:t>
+      </w:r>
+      <w:proofErr w:type="gramEnd"/>
       <w:r>
         <w:rPr>
           <w:rFonts w:ascii="Calibri" w:hAnsi="Calibri" w:cs="Calibri"/>
@@ -5094,7 +5419,23 @@
           <w:lang w:val="en-US"/>
         </w:rPr>
         <w:tab/>
-        <w:t xml:space="preserve">  (1)</w:t>
+        <w:t xml:space="preserve">  (</w:t>
+      </w:r>
+      <w:r>
+        <w:rPr>
+          <w:sz w:val="18"/>
+          <w:szCs w:val="18"/>
+          <w:lang w:val="en-US"/>
+        </w:rPr>
+        <w:t>8</w:t>
+      </w:r>
+      <w:r>
+        <w:rPr>
+          <w:sz w:val="18"/>
+          <w:szCs w:val="18"/>
+          <w:lang w:val="en-US"/>
+        </w:rPr>
+        <w:t>)</w:t>
       </w:r>
     </w:p>
     <w:p>
@@ -5113,17 +5454,39 @@
           <w:lang w:val="en-US"/>
         </w:rPr>
         <w:lastRenderedPageBreak/>
-        <w:t>One device from each type is selected having similar rati</w:t>
-      </w:r>
-      <w:bookmarkStart w:id="0" w:name="_GoBack"/>
-      <w:bookmarkEnd w:id="0"/>
-      <w:r>
-        <w:rPr>
-          <w:sz w:val="18"/>
-          <w:szCs w:val="18"/>
-          <w:lang w:val="en-US"/>
-        </w:rPr>
-        <w:t xml:space="preserve">ngs as well as an IGBT for comparison purposes, which are shown in Table </w:t>
+        <w:t xml:space="preserve">One device from each type is selected having similar ratings </w:t>
+      </w:r>
+      <w:r>
+        <w:rPr>
+          <w:sz w:val="18"/>
+          <w:szCs w:val="18"/>
+          <w:lang w:val="en-US"/>
+        </w:rPr>
+        <w:t>along with</w:t>
+      </w:r>
+      <w:r>
+        <w:rPr>
+          <w:sz w:val="18"/>
+          <w:szCs w:val="18"/>
+          <w:lang w:val="en-US"/>
+        </w:rPr>
+        <w:t xml:space="preserve"> an IGBT for comparison purposes, which are shown in Table </w:t>
+      </w:r>
+      <w:r>
+        <w:rPr>
+          <w:sz w:val="18"/>
+          <w:szCs w:val="18"/>
+          <w:lang w:val="en-US"/>
+        </w:rPr>
+        <w:t>3</w:t>
+      </w:r>
+      <w:r>
+        <w:rPr>
+          <w:sz w:val="18"/>
+          <w:szCs w:val="18"/>
+          <w:lang w:val="en-US"/>
+        </w:rPr>
+        <w:t xml:space="preserve"> </w:t>
       </w:r>
       <w:r>
         <w:rPr>
@@ -5132,7 +5495,7 @@
           <w:szCs w:val="18"/>
           <w:lang w:val="en-US"/>
         </w:rPr>
-        <w:t>X [ref]</w:t>
+        <w:t>[ref]</w:t>
       </w:r>
       <w:r>
         <w:rPr>
@@ -5148,10 +5511,21 @@
           <w:szCs w:val="18"/>
           <w:lang w:val="en-US"/>
         </w:rPr>
-        <w:t xml:space="preserve"> Power semiconductor device losses can be categorized as forward conduction loss (P</w:t>
-      </w:r>
-      <w:r>
-        <w:rPr>
+        <w:t xml:space="preserve"> Power semiconductor device losses can be categorized as forward conduction loss (</w:t>
+      </w:r>
+      <w:proofErr w:type="gramStart"/>
+      <w:r>
+        <w:rPr>
+          <w:i/>
+          <w:sz w:val="18"/>
+          <w:szCs w:val="18"/>
+          <w:lang w:val="en-US"/>
+        </w:rPr>
+        <w:t>P</w:t>
+      </w:r>
+      <w:r>
+        <w:rPr>
+          <w:i/>
           <w:sz w:val="18"/>
           <w:szCs w:val="18"/>
           <w:vertAlign w:val="subscript"/>
@@ -5159,16 +5533,27 @@
         </w:rPr>
         <w:t>tc</w:t>
       </w:r>
-      <w:r>
-        <w:rPr>
-          <w:sz w:val="18"/>
-          <w:szCs w:val="18"/>
-          <w:lang w:val="en-US"/>
-        </w:rPr>
-        <w:t>), transistor switching loss (P</w:t>
-      </w:r>
-      <w:r>
-        <w:rPr>
+      <w:proofErr w:type="gramEnd"/>
+      <w:r>
+        <w:rPr>
+          <w:sz w:val="18"/>
+          <w:szCs w:val="18"/>
+          <w:lang w:val="en-US"/>
+        </w:rPr>
+        <w:t>), transistor switching loss (</w:t>
+      </w:r>
+      <w:r>
+        <w:rPr>
+          <w:i/>
+          <w:sz w:val="18"/>
+          <w:szCs w:val="18"/>
+          <w:lang w:val="en-US"/>
+        </w:rPr>
+        <w:t>P</w:t>
+      </w:r>
+      <w:r>
+        <w:rPr>
+          <w:i/>
           <w:sz w:val="18"/>
           <w:szCs w:val="18"/>
           <w:vertAlign w:val="subscript"/>
@@ -5182,10 +5567,36 @@
           <w:szCs w:val="18"/>
           <w:lang w:val="en-US"/>
         </w:rPr>
-        <w:t>), reverse conduction loss (anti-parallel diode loss for IGBTs, P</w:t>
-      </w:r>
-      <w:r>
-        <w:rPr>
+        <w:t xml:space="preserve">), reverse conduction loss (anti-parallel diode </w:t>
+      </w:r>
+      <w:r>
+        <w:rPr>
+          <w:sz w:val="18"/>
+          <w:szCs w:val="18"/>
+          <w:lang w:val="en-US"/>
+        </w:rPr>
+        <w:t xml:space="preserve">conduction </w:t>
+      </w:r>
+      <w:r>
+        <w:rPr>
+          <w:sz w:val="18"/>
+          <w:szCs w:val="18"/>
+          <w:lang w:val="en-US"/>
+        </w:rPr>
+        <w:t xml:space="preserve">loss for IGBTs, </w:t>
+      </w:r>
+      <w:r>
+        <w:rPr>
+          <w:i/>
+          <w:sz w:val="18"/>
+          <w:szCs w:val="18"/>
+          <w:lang w:val="en-US"/>
+        </w:rPr>
+        <w:t>P</w:t>
+      </w:r>
+      <w:r>
+        <w:rPr>
+          <w:i/>
           <w:sz w:val="18"/>
           <w:szCs w:val="18"/>
           <w:vertAlign w:val="subscript"/>
@@ -5199,10 +5610,20 @@
           <w:szCs w:val="18"/>
           <w:lang w:val="en-US"/>
         </w:rPr>
-        <w:t>) and reverse recovery loss (P</w:t>
-      </w:r>
-      <w:r>
-        <w:rPr>
+        <w:t>) and reverse recovery loss (</w:t>
+      </w:r>
+      <w:r>
+        <w:rPr>
+          <w:i/>
+          <w:sz w:val="18"/>
+          <w:szCs w:val="18"/>
+          <w:lang w:val="en-US"/>
+        </w:rPr>
+        <w:t>P</w:t>
+      </w:r>
+      <w:r>
+        <w:rPr>
+          <w:i/>
           <w:sz w:val="18"/>
           <w:szCs w:val="18"/>
           <w:vertAlign w:val="subscript"/>
@@ -5222,26 +5643,207 @@
         <w:rPr>
           <w:sz w:val="18"/>
           <w:szCs w:val="18"/>
-          <w:highlight w:val="yellow"/>
-          <w:lang w:val="en-US"/>
-        </w:rPr>
-        <w:t>X-Y</w:t>
-      </w:r>
-      <w:r>
-        <w:rPr>
-          <w:sz w:val="18"/>
-          <w:szCs w:val="18"/>
-          <w:lang w:val="en-US"/>
-        </w:rPr>
-        <w:t>. An approximate method well-established and commonly used for moor drive inverters is utilized in these equations for simplicity. In these equations, E</w:t>
-      </w:r>
-      <w:r>
-        <w:rPr>
+          <w:lang w:val="en-US"/>
+        </w:rPr>
+        <w:t>9</w:t>
+      </w:r>
+      <w:r>
+        <w:rPr>
+          <w:sz w:val="18"/>
+          <w:szCs w:val="18"/>
+          <w:lang w:val="en-US"/>
+        </w:rPr>
+        <w:t>-</w:t>
+      </w:r>
+      <w:r>
+        <w:rPr>
+          <w:sz w:val="18"/>
+          <w:szCs w:val="18"/>
+          <w:lang w:val="en-US"/>
+        </w:rPr>
+        <w:t>13</w:t>
+      </w:r>
+      <w:r>
+        <w:rPr>
+          <w:sz w:val="18"/>
+          <w:szCs w:val="18"/>
+          <w:lang w:val="en-US"/>
+        </w:rPr>
+        <w:t xml:space="preserve">. An approximate method </w:t>
+      </w:r>
+      <w:r>
+        <w:rPr>
+          <w:sz w:val="18"/>
+          <w:szCs w:val="18"/>
+          <w:lang w:val="en-US"/>
+        </w:rPr>
+        <w:t xml:space="preserve">which is </w:t>
+      </w:r>
+      <w:r>
+        <w:rPr>
+          <w:sz w:val="18"/>
+          <w:szCs w:val="18"/>
+          <w:lang w:val="en-US"/>
+        </w:rPr>
+        <w:t>well-established and commonly used for mo</w:t>
+      </w:r>
+      <w:r>
+        <w:rPr>
+          <w:sz w:val="18"/>
+          <w:szCs w:val="18"/>
+          <w:lang w:val="en-US"/>
+        </w:rPr>
+        <w:t>t</w:t>
+      </w:r>
+      <w:r>
+        <w:rPr>
+          <w:sz w:val="18"/>
+          <w:szCs w:val="18"/>
+          <w:lang w:val="en-US"/>
+        </w:rPr>
+        <w:t>or drive inverters is utilized for simplicity. In these equations,</w:t>
+      </w:r>
+      <w:r>
+        <w:rPr>
+          <w:sz w:val="18"/>
+          <w:szCs w:val="18"/>
+          <w:lang w:val="en-US"/>
+        </w:rPr>
+        <w:t xml:space="preserve"> </w:t>
+      </w:r>
+      <w:r>
+        <w:rPr>
+          <w:i/>
+          <w:sz w:val="18"/>
+          <w:szCs w:val="18"/>
+          <w:lang w:val="en-US"/>
+        </w:rPr>
+        <w:t>I</w:t>
+      </w:r>
+      <w:r>
+        <w:rPr>
+          <w:i/>
           <w:sz w:val="18"/>
           <w:szCs w:val="18"/>
           <w:vertAlign w:val="subscript"/>
           <w:lang w:val="en-US"/>
         </w:rPr>
+        <w:t>cp</w:t>
+      </w:r>
+      <w:r>
+        <w:rPr>
+          <w:i/>
+          <w:sz w:val="18"/>
+          <w:szCs w:val="18"/>
+          <w:lang w:val="en-US"/>
+        </w:rPr>
+        <w:t xml:space="preserve"> </w:t>
+      </w:r>
+      <w:r>
+        <w:rPr>
+          <w:sz w:val="18"/>
+          <w:szCs w:val="18"/>
+          <w:lang w:val="en-US"/>
+        </w:rPr>
+        <w:t xml:space="preserve">and </w:t>
+      </w:r>
+      <w:r>
+        <w:rPr>
+          <w:i/>
+          <w:sz w:val="18"/>
+          <w:szCs w:val="18"/>
+          <w:lang w:val="en-US"/>
+        </w:rPr>
+        <w:t>I</w:t>
+      </w:r>
+      <w:r>
+        <w:rPr>
+          <w:i/>
+          <w:sz w:val="18"/>
+          <w:szCs w:val="18"/>
+          <w:vertAlign w:val="subscript"/>
+          <w:lang w:val="en-US"/>
+        </w:rPr>
+        <w:t>ep</w:t>
+      </w:r>
+      <w:r>
+        <w:rPr>
+          <w:sz w:val="18"/>
+          <w:szCs w:val="18"/>
+          <w:lang w:val="en-US"/>
+        </w:rPr>
+        <w:t xml:space="preserve"> are the forward and reverse peak currents, respectively, </w:t>
+      </w:r>
+      <w:r>
+        <w:rPr>
+          <w:i/>
+          <w:sz w:val="18"/>
+          <w:szCs w:val="18"/>
+          <w:lang w:val="en-US"/>
+        </w:rPr>
+        <w:t>f</w:t>
+      </w:r>
+      <w:r>
+        <w:rPr>
+          <w:i/>
+          <w:sz w:val="18"/>
+          <w:szCs w:val="18"/>
+          <w:vertAlign w:val="subscript"/>
+          <w:lang w:val="en-US"/>
+        </w:rPr>
+        <w:t>sw</w:t>
+      </w:r>
+      <w:r>
+        <w:rPr>
+          <w:i/>
+          <w:sz w:val="18"/>
+          <w:szCs w:val="18"/>
+          <w:lang w:val="en-US"/>
+        </w:rPr>
+        <w:t xml:space="preserve"> </w:t>
+      </w:r>
+      <w:r>
+        <w:rPr>
+          <w:sz w:val="18"/>
+          <w:szCs w:val="18"/>
+          <w:lang w:val="en-US"/>
+        </w:rPr>
+        <w:t xml:space="preserve">is the switching frequency, </w:t>
+      </w:r>
+      <w:r>
+        <w:rPr>
+          <w:i/>
+          <w:sz w:val="18"/>
+          <w:szCs w:val="18"/>
+          <w:lang w:val="en-US"/>
+        </w:rPr>
+        <w:t xml:space="preserve">pf </w:t>
+      </w:r>
+      <w:r>
+        <w:rPr>
+          <w:sz w:val="18"/>
+          <w:szCs w:val="18"/>
+          <w:lang w:val="en-US"/>
+        </w:rPr>
+        <w:t xml:space="preserve">is the power factor, </w:t>
+      </w:r>
+      <w:r>
+        <w:rPr>
+          <w:i/>
+          <w:sz w:val="18"/>
+          <w:szCs w:val="18"/>
+          <w:lang w:val="en-US"/>
+        </w:rPr>
+        <w:t>E</w:t>
+      </w:r>
+      <w:r>
+        <w:rPr>
+          <w:i/>
+          <w:sz w:val="18"/>
+          <w:szCs w:val="18"/>
+          <w:vertAlign w:val="subscript"/>
+          <w:lang w:val="en-US"/>
+        </w:rPr>
         <w:t>on</w:t>
       </w:r>
       <w:r>
@@ -5250,10 +5852,20 @@
           <w:szCs w:val="18"/>
           <w:lang w:val="en-US"/>
         </w:rPr>
-        <w:t xml:space="preserve"> and E</w:t>
-      </w:r>
-      <w:r>
-        <w:rPr>
+        <w:t xml:space="preserve"> and </w:t>
+      </w:r>
+      <w:r>
+        <w:rPr>
+          <w:i/>
+          <w:sz w:val="18"/>
+          <w:szCs w:val="18"/>
+          <w:lang w:val="en-US"/>
+        </w:rPr>
+        <w:t>E</w:t>
+      </w:r>
+      <w:r>
+        <w:rPr>
+          <w:i/>
           <w:sz w:val="18"/>
           <w:szCs w:val="18"/>
           <w:vertAlign w:val="subscript"/>
@@ -5263,14 +5875,41 @@
       </w:r>
       <w:r>
         <w:rPr>
-          <w:sz w:val="18"/>
-          <w:szCs w:val="18"/>
-          <w:lang w:val="en-US"/>
-        </w:rPr>
-        <w:t xml:space="preserve"> stand for turn-on and turn-off energies, V</w:t>
-      </w:r>
-      <w:r>
-        <w:rPr>
+          <w:i/>
+          <w:sz w:val="18"/>
+          <w:szCs w:val="18"/>
+          <w:lang w:val="en-US"/>
+        </w:rPr>
+        <w:t xml:space="preserve"> </w:t>
+      </w:r>
+      <w:r>
+        <w:rPr>
+          <w:sz w:val="18"/>
+          <w:szCs w:val="18"/>
+          <w:lang w:val="en-US"/>
+        </w:rPr>
+        <w:t>stand for</w:t>
+      </w:r>
+      <w:r>
+        <w:rPr>
+          <w:sz w:val="18"/>
+          <w:szCs w:val="18"/>
+          <w:lang w:val="en-US"/>
+        </w:rPr>
+        <w:t xml:space="preserve"> turn-on and turn-off energies, </w:t>
+      </w:r>
+      <w:r>
+        <w:rPr>
+          <w:i/>
+          <w:sz w:val="18"/>
+          <w:szCs w:val="18"/>
+          <w:lang w:val="en-US"/>
+        </w:rPr>
+        <w:t>V</w:t>
+      </w:r>
+      <w:r>
+        <w:rPr>
+          <w:i/>
           <w:sz w:val="18"/>
           <w:szCs w:val="18"/>
           <w:vertAlign w:val="subscript"/>
@@ -5284,10 +5923,20 @@
           <w:szCs w:val="18"/>
           <w:lang w:val="en-US"/>
         </w:rPr>
-        <w:t xml:space="preserve"> is saturation voltage drop for the IGBT, R</w:t>
-      </w:r>
-      <w:r>
-        <w:rPr>
+        <w:t xml:space="preserve"> is saturation voltage drop for the IGBT, </w:t>
+      </w:r>
+      <w:r>
+        <w:rPr>
+          <w:i/>
+          <w:sz w:val="18"/>
+          <w:szCs w:val="18"/>
+          <w:lang w:val="en-US"/>
+        </w:rPr>
+        <w:t>R</w:t>
+      </w:r>
+      <w:r>
+        <w:rPr>
+          <w:i/>
           <w:sz w:val="18"/>
           <w:szCs w:val="18"/>
           <w:vertAlign w:val="subscript"/>
@@ -5301,10 +5950,20 @@
           <w:szCs w:val="18"/>
           <w:lang w:val="en-US"/>
         </w:rPr>
-        <w:t xml:space="preserve"> is the on-state resistance for GaN, V</w:t>
-      </w:r>
-      <w:r>
-        <w:rPr>
+        <w:t xml:space="preserve"> is the on-state resistance for GaN, </w:t>
+      </w:r>
+      <w:r>
+        <w:rPr>
+          <w:i/>
+          <w:sz w:val="18"/>
+          <w:szCs w:val="18"/>
+          <w:lang w:val="en-US"/>
+        </w:rPr>
+        <w:t>V</w:t>
+      </w:r>
+      <w:r>
+        <w:rPr>
+          <w:i/>
           <w:sz w:val="18"/>
           <w:szCs w:val="18"/>
           <w:vertAlign w:val="subscript"/>
@@ -5314,14 +5973,33 @@
       </w:r>
       <w:r>
         <w:rPr>
-          <w:sz w:val="18"/>
-          <w:szCs w:val="18"/>
-          <w:lang w:val="en-US"/>
-        </w:rPr>
-        <w:t xml:space="preserve"> is the reverse voltage drop, I</w:t>
-      </w:r>
-      <w:r>
-        <w:rPr>
+          <w:i/>
+          <w:sz w:val="18"/>
+          <w:szCs w:val="18"/>
+          <w:lang w:val="en-US"/>
+        </w:rPr>
+        <w:t xml:space="preserve"> </w:t>
+      </w:r>
+      <w:r>
+        <w:rPr>
+          <w:sz w:val="18"/>
+          <w:szCs w:val="18"/>
+          <w:lang w:val="en-US"/>
+        </w:rPr>
+        <w:t xml:space="preserve">is the reverse voltage drop, </w:t>
+      </w:r>
+      <w:r>
+        <w:rPr>
+          <w:i/>
+          <w:sz w:val="18"/>
+          <w:szCs w:val="18"/>
+          <w:lang w:val="en-US"/>
+        </w:rPr>
+        <w:t>I</w:t>
+      </w:r>
+      <w:r>
+        <w:rPr>
+          <w:i/>
           <w:sz w:val="18"/>
           <w:szCs w:val="18"/>
           <w:vertAlign w:val="subscript"/>
@@ -5331,19 +6009,73 @@
       </w:r>
       <w:r>
         <w:rPr>
-          <w:sz w:val="18"/>
-          <w:szCs w:val="18"/>
-          <w:lang w:val="en-US"/>
-        </w:rPr>
-        <w:t xml:space="preserve"> and trr are the diode reverse recovery current and time, respectively, and V</w:t>
-      </w:r>
-      <w:r>
-        <w:rPr>
+          <w:i/>
+          <w:sz w:val="18"/>
+          <w:szCs w:val="18"/>
+          <w:lang w:val="en-US"/>
+        </w:rPr>
+        <w:t xml:space="preserve"> </w:t>
+      </w:r>
+      <w:r>
+        <w:rPr>
+          <w:sz w:val="18"/>
+          <w:szCs w:val="18"/>
+          <w:lang w:val="en-US"/>
+        </w:rPr>
+        <w:t xml:space="preserve">and </w:t>
+      </w:r>
+      <w:r>
+        <w:rPr>
+          <w:i/>
+          <w:sz w:val="18"/>
+          <w:szCs w:val="18"/>
+          <w:lang w:val="en-US"/>
+        </w:rPr>
+        <w:t>t</w:t>
+      </w:r>
+      <w:r>
+        <w:rPr>
+          <w:i/>
           <w:sz w:val="18"/>
           <w:szCs w:val="18"/>
           <w:vertAlign w:val="subscript"/>
           <w:lang w:val="en-US"/>
         </w:rPr>
+        <w:t>rr</w:t>
+      </w:r>
+      <w:r>
+        <w:rPr>
+          <w:sz w:val="18"/>
+          <w:szCs w:val="18"/>
+          <w:lang w:val="en-US"/>
+        </w:rPr>
+        <w:t xml:space="preserve"> are the diode reverse recovery current and time, respectively, and </w:t>
+      </w:r>
+      <w:r>
+        <w:rPr>
+          <w:sz w:val="18"/>
+          <w:szCs w:val="18"/>
+          <w:lang w:val="en-US"/>
+        </w:rPr>
+        <w:t xml:space="preserve">  </w:t>
+      </w:r>
+      <w:r>
+        <w:rPr>
+          <w:i/>
+          <w:sz w:val="18"/>
+          <w:szCs w:val="18"/>
+          <w:lang w:val="en-US"/>
+        </w:rPr>
+        <w:t>V</w:t>
+      </w:r>
+      <w:r>
+        <w:rPr>
+          <w:i/>
+          <w:sz w:val="18"/>
+          <w:szCs w:val="18"/>
+          <w:vertAlign w:val="subscript"/>
+          <w:lang w:val="en-US"/>
+        </w:rPr>
         <w:t>ce-p</w:t>
       </w:r>
       <w:r>
@@ -5357,9 +6089,10 @@
     </w:p>
     <w:p>
       <w:pPr>
-        <w:pStyle w:val="BodyTextKeep"/>
-        <w:ind w:right="0"/>
-        <w:rPr>
+        <w:ind w:firstLine="227"/>
+        <w:rPr>
+          <w:sz w:val="18"/>
+          <w:szCs w:val="18"/>
           <w:lang w:val="en-US"/>
         </w:rPr>
       </w:pPr>
@@ -5517,7 +6250,25 @@
                         <w:szCs w:val="18"/>
                         <w:lang w:val="en-US"/>
                       </w:rPr>
-                      <m:t>ce,sat</m:t>
+                      <m:t>ce</m:t>
+                    </m:r>
+                    <m:r>
+                      <w:rPr>
+                        <w:rFonts w:ascii="Cambria Math" w:hAnsi="Cambria Math"/>
+                        <w:sz w:val="18"/>
+                        <w:szCs w:val="18"/>
+                        <w:lang w:val="en-US"/>
+                      </w:rPr>
+                      <m:t>-</m:t>
+                    </m:r>
+                    <m:r>
+                      <w:rPr>
+                        <w:rFonts w:ascii="Cambria Math" w:hAnsi="Cambria Math"/>
+                        <w:sz w:val="18"/>
+                        <w:szCs w:val="18"/>
+                        <w:lang w:val="en-US"/>
+                      </w:rPr>
+                      <m:t>sat</m:t>
                     </m:r>
                   </m:sub>
                 </m:sSub>
@@ -5666,7 +6417,15 @@
                 <w:szCs w:val="18"/>
                 <w:lang w:val="en-US"/>
               </w:rPr>
-              <w:t>(7)</w:t>
+              <w:t>(9</w:t>
+            </w:r>
+            <w:r>
+              <w:rPr>
+                <w:sz w:val="18"/>
+                <w:szCs w:val="18"/>
+                <w:lang w:val="en-US"/>
+              </w:rPr>
+              <w:t>)</w:t>
             </w:r>
           </w:p>
         </w:tc>
@@ -5832,7 +6591,25 @@
                         <w:szCs w:val="18"/>
                         <w:lang w:val="en-US"/>
                       </w:rPr>
-                      <m:t>ds,on</m:t>
+                      <m:t>ds</m:t>
+                    </m:r>
+                    <m:r>
+                      <w:rPr>
+                        <w:rFonts w:ascii="Cambria Math" w:hAnsi="Cambria Math"/>
+                        <w:sz w:val="18"/>
+                        <w:szCs w:val="18"/>
+                        <w:lang w:val="en-US"/>
+                      </w:rPr>
+                      <m:t>-</m:t>
+                    </m:r>
+                    <m:r>
+                      <w:rPr>
+                        <w:rFonts w:ascii="Cambria Math" w:hAnsi="Cambria Math"/>
+                        <w:sz w:val="18"/>
+                        <w:szCs w:val="18"/>
+                        <w:lang w:val="en-US"/>
+                      </w:rPr>
+                      <m:t>on</m:t>
                     </m:r>
                   </m:sub>
                 </m:sSub>
@@ -5981,7 +6758,15 @@
                 <w:szCs w:val="18"/>
                 <w:lang w:val="en-US"/>
               </w:rPr>
-              <w:t>(8)</w:t>
+              <w:t>(10</w:t>
+            </w:r>
+            <w:r>
+              <w:rPr>
+                <w:sz w:val="18"/>
+                <w:szCs w:val="18"/>
+                <w:lang w:val="en-US"/>
+              </w:rPr>
+              <w:t>)</w:t>
             </w:r>
           </w:p>
         </w:tc>
@@ -6252,7 +7037,15 @@
                 <w:szCs w:val="18"/>
                 <w:lang w:val="en-US"/>
               </w:rPr>
-              <w:t>(9)</w:t>
+              <w:t>(11</w:t>
+            </w:r>
+            <w:r>
+              <w:rPr>
+                <w:sz w:val="18"/>
+                <w:szCs w:val="18"/>
+                <w:lang w:val="en-US"/>
+              </w:rPr>
+              <w:t>)</w:t>
             </w:r>
           </w:p>
         </w:tc>
@@ -6541,7 +7334,15 @@
                 <w:szCs w:val="18"/>
                 <w:lang w:val="en-US"/>
               </w:rPr>
-              <w:t>(10)</w:t>
+              <w:t>(12</w:t>
+            </w:r>
+            <w:r>
+              <w:rPr>
+                <w:sz w:val="18"/>
+                <w:szCs w:val="18"/>
+                <w:lang w:val="en-US"/>
+              </w:rPr>
+              <w:t>)</w:t>
             </w:r>
           </w:p>
         </w:tc>
@@ -6685,6 +7486,15 @@
                     </m:r>
                   </m:sub>
                 </m:sSub>
+                <m:r>
+                  <w:rPr>
+                    <w:rFonts w:ascii="Cambria Math" w:hAnsi="Cambria Math"/>
+                    <w:sz w:val="18"/>
+                    <w:szCs w:val="18"/>
+                    <w:lang w:val="en-US"/>
+                  </w:rPr>
+                  <m:t xml:space="preserve"> </m:t>
+                </m:r>
                 <m:sSub>
                   <m:sSubPr>
                     <m:ctrlPr>
@@ -6716,7 +7526,25 @@
                         <w:szCs w:val="18"/>
                         <w:lang w:val="en-US"/>
                       </w:rPr>
-                      <m:t>ce,p</m:t>
+                      <m:t>ce</m:t>
+                    </m:r>
+                    <m:r>
+                      <w:rPr>
+                        <w:rFonts w:ascii="Cambria Math" w:hAnsi="Cambria Math"/>
+                        <w:sz w:val="18"/>
+                        <w:szCs w:val="18"/>
+                        <w:lang w:val="en-US"/>
+                      </w:rPr>
+                      <m:t>-</m:t>
+                    </m:r>
+                    <m:r>
+                      <w:rPr>
+                        <w:rFonts w:ascii="Cambria Math" w:hAnsi="Cambria Math"/>
+                        <w:sz w:val="18"/>
+                        <w:szCs w:val="18"/>
+                        <w:lang w:val="en-US"/>
+                      </w:rPr>
+                      <m:t>p</m:t>
                     </m:r>
                   </m:sub>
                 </m:sSub>
@@ -6823,7 +7651,15 @@
                 <w:szCs w:val="18"/>
                 <w:lang w:val="en-US"/>
               </w:rPr>
-              <w:t>(11)</w:t>
+              <w:t>(13</w:t>
+            </w:r>
+            <w:r>
+              <w:rPr>
+                <w:sz w:val="18"/>
+                <w:szCs w:val="18"/>
+                <w:lang w:val="en-US"/>
+              </w:rPr>
+              <w:t>)</w:t>
             </w:r>
           </w:p>
         </w:tc>
@@ -6857,12 +7693,11 @@
       </w:r>
       <w:r>
         <w:rPr>
-          <w:color w:val="FF0000"/>
-          <w:sz w:val="18"/>
-          <w:szCs w:val="18"/>
-          <w:lang w:val="en-US"/>
-        </w:rPr>
-        <w:t>X</w:t>
+          <w:sz w:val="18"/>
+          <w:szCs w:val="18"/>
+          <w:lang w:val="en-US"/>
+        </w:rPr>
+        <w:t>3</w:t>
       </w:r>
       <w:r>
         <w:rPr>
@@ -7744,17 +8579,69 @@
           <w:szCs w:val="18"/>
           <w:lang w:val="en-US"/>
         </w:rPr>
-        <w:t xml:space="preserve">in Table Y. The designed motor is simulated using 2D FEM analysis tool to obtain magnetostatic and transient results. The magnetic flux density </w:t>
-      </w:r>
-    </w:p>
-    <w:p>
-      <w:pPr>
-        <w:rPr>
-          <w:sz w:val="18"/>
-          <w:szCs w:val="18"/>
-          <w:lang w:val="en-US"/>
-        </w:rPr>
-      </w:pPr>
+        <w:t xml:space="preserve">in Table </w:t>
+      </w:r>
+      <w:r>
+        <w:rPr>
+          <w:sz w:val="18"/>
+          <w:szCs w:val="18"/>
+          <w:lang w:val="en-US"/>
+        </w:rPr>
+        <w:t>4</w:t>
+      </w:r>
+      <w:r>
+        <w:rPr>
+          <w:sz w:val="18"/>
+          <w:szCs w:val="18"/>
+          <w:lang w:val="en-US"/>
+        </w:rPr>
+        <w:t>. The designed motor is simulated using 2D FEM analysis tool to obtain magneto</w:t>
+      </w:r>
+      <w:r>
+        <w:rPr>
+          <w:sz w:val="18"/>
+          <w:szCs w:val="18"/>
+          <w:lang w:val="en-US"/>
+        </w:rPr>
+        <w:t>-</w:t>
+      </w:r>
+      <w:r>
+        <w:rPr>
+          <w:sz w:val="18"/>
+          <w:szCs w:val="18"/>
+          <w:lang w:val="en-US"/>
+        </w:rPr>
+        <w:t xml:space="preserve">static and transient results. </w:t>
+      </w:r>
+    </w:p>
+    <w:p>
+      <w:pPr>
+        <w:rPr>
+          <w:sz w:val="18"/>
+          <w:szCs w:val="18"/>
+          <w:lang w:val="en-US"/>
+        </w:rPr>
+      </w:pPr>
+      <w:proofErr w:type="gramStart"/>
+      <w:r>
+        <w:rPr>
+          <w:sz w:val="18"/>
+          <w:szCs w:val="18"/>
+          <w:highlight w:val="yellow"/>
+          <w:lang w:val="en-US"/>
+        </w:rPr>
+        <w:t>parametreleri</w:t>
+      </w:r>
+      <w:proofErr w:type="gramEnd"/>
+      <w:r>
+        <w:rPr>
+          <w:sz w:val="18"/>
+          <w:szCs w:val="18"/>
+          <w:highlight w:val="yellow"/>
+          <w:lang w:val="en-US"/>
+        </w:rPr>
+        <w:t xml:space="preserve"> ver</w:t>
+      </w:r>
     </w:p>
     <w:p>
       <w:pPr>
@@ -7784,29 +8671,36 @@
       </w:r>
       <w:r>
         <w:rPr>
-          <w:color w:val="FF0000"/>
-          <w:sz w:val="18"/>
-          <w:szCs w:val="18"/>
-          <w:lang w:val="en-US"/>
-        </w:rPr>
-        <w:t>X</w:t>
-      </w:r>
-      <w:r>
-        <w:rPr>
-          <w:sz w:val="18"/>
-          <w:szCs w:val="18"/>
-          <w:lang w:val="en-US"/>
-        </w:rPr>
-        <w:t>. Alternative devices for transistor selection</w:t>
-      </w:r>
-      <w:r>
-        <w:rPr>
-          <w:color w:val="FF0000"/>
-          <w:sz w:val="18"/>
-          <w:szCs w:val="18"/>
-          <w:lang w:val="en-US"/>
-        </w:rPr>
-        <w:t xml:space="preserve"> [ref]</w:t>
+          <w:sz w:val="18"/>
+          <w:szCs w:val="18"/>
+          <w:lang w:val="en-US"/>
+        </w:rPr>
+        <w:t>4</w:t>
+      </w:r>
+      <w:r>
+        <w:rPr>
+          <w:sz w:val="18"/>
+          <w:szCs w:val="18"/>
+          <w:lang w:val="en-US"/>
+        </w:rPr>
+        <w:t xml:space="preserve">. </w:t>
+      </w:r>
+      <w:r>
+        <w:rPr>
+          <w:sz w:val="18"/>
+          <w:szCs w:val="18"/>
+          <w:highlight w:val="yellow"/>
+          <w:lang w:val="en-US"/>
+        </w:rPr>
+        <w:t>Motor simulation</w:t>
+      </w:r>
+      <w:r>
+        <w:rPr>
+          <w:sz w:val="18"/>
+          <w:szCs w:val="18"/>
+          <w:lang w:val="en-US"/>
+        </w:rPr>
+        <w:t xml:space="preserve"> results</w:t>
       </w:r>
     </w:p>
     <w:p>
@@ -7853,14 +8747,6 @@
                 <w:lang w:val="en-US"/>
               </w:rPr>
             </w:pPr>
-            <w:r>
-              <w:rPr>
-                <w:sz w:val="16"/>
-                <w:szCs w:val="16"/>
-                <w:lang w:val="en-US"/>
-              </w:rPr>
-              <w:t>Transistör</w:t>
-            </w:r>
           </w:p>
         </w:tc>
         <w:tc>
@@ -7878,14 +8764,6 @@
                 <w:lang w:val="en-US"/>
               </w:rPr>
             </w:pPr>
-            <w:r>
-              <w:rPr>
-                <w:sz w:val="16"/>
-                <w:szCs w:val="16"/>
-                <w:lang w:val="en-US"/>
-              </w:rPr>
-              <w:t>FP35R12KT4P</w:t>
-            </w:r>
           </w:p>
         </w:tc>
         <w:tc>
@@ -7903,14 +8781,6 @@
                 <w:lang w:val="en-US"/>
               </w:rPr>
             </w:pPr>
-            <w:r>
-              <w:rPr>
-                <w:sz w:val="16"/>
-                <w:szCs w:val="16"/>
-                <w:lang w:val="en-US"/>
-              </w:rPr>
-              <w:t>TPH3205WSB</w:t>
-            </w:r>
           </w:p>
         </w:tc>
         <w:tc>
@@ -7928,14 +8798,6 @@
                 <w:lang w:val="en-US"/>
               </w:rPr>
             </w:pPr>
-            <w:r>
-              <w:rPr>
-                <w:sz w:val="16"/>
-                <w:szCs w:val="16"/>
-                <w:lang w:val="en-US"/>
-              </w:rPr>
-              <w:t>GS66508B</w:t>
-            </w:r>
           </w:p>
         </w:tc>
       </w:tr>
@@ -7958,14 +8820,6 @@
                 <w:lang w:val="en-US"/>
               </w:rPr>
             </w:pPr>
-            <w:r>
-              <w:rPr>
-                <w:sz w:val="16"/>
-                <w:szCs w:val="16"/>
-                <w:lang w:val="en-US"/>
-              </w:rPr>
-              <w:t>Tipi</w:t>
-            </w:r>
           </w:p>
         </w:tc>
         <w:tc>
@@ -7983,14 +8837,6 @@
                 <w:lang w:val="en-US"/>
               </w:rPr>
             </w:pPr>
-            <w:r>
-              <w:rPr>
-                <w:sz w:val="16"/>
-                <w:szCs w:val="16"/>
-                <w:lang w:val="en-US"/>
-              </w:rPr>
-              <w:t>IGBT</w:t>
-            </w:r>
           </w:p>
         </w:tc>
         <w:tc>
@@ -8008,14 +8854,6 @@
                 <w:lang w:val="en-US"/>
               </w:rPr>
             </w:pPr>
-            <w:r>
-              <w:rPr>
-                <w:sz w:val="16"/>
-                <w:szCs w:val="16"/>
-                <w:lang w:val="en-US"/>
-              </w:rPr>
-              <w:t>Cascode GaN</w:t>
-            </w:r>
           </w:p>
         </w:tc>
         <w:tc>
@@ -8033,14 +8871,6 @@
                 <w:lang w:val="en-US"/>
               </w:rPr>
             </w:pPr>
-            <w:r>
-              <w:rPr>
-                <w:sz w:val="16"/>
-                <w:szCs w:val="16"/>
-                <w:lang w:val="en-US"/>
-              </w:rPr>
-              <w:t>E-mode GaN</w:t>
-            </w:r>
           </w:p>
         </w:tc>
       </w:tr>
@@ -8063,14 +8893,6 @@
                 <w:lang w:val="en-US"/>
               </w:rPr>
             </w:pPr>
-            <w:r>
-              <w:rPr>
-                <w:sz w:val="16"/>
-                <w:szCs w:val="16"/>
-                <w:lang w:val="en-US"/>
-              </w:rPr>
-              <w:t>Üretici</w:t>
-            </w:r>
           </w:p>
         </w:tc>
         <w:tc>
@@ -8088,14 +8910,6 @@
                 <w:lang w:val="en-US"/>
               </w:rPr>
             </w:pPr>
-            <w:r>
-              <w:rPr>
-                <w:sz w:val="16"/>
-                <w:szCs w:val="16"/>
-                <w:lang w:val="en-US"/>
-              </w:rPr>
-              <w:t>Infineon</w:t>
-            </w:r>
           </w:p>
         </w:tc>
         <w:tc>
@@ -8113,14 +8927,6 @@
                 <w:lang w:val="en-US"/>
               </w:rPr>
             </w:pPr>
-            <w:r>
-              <w:rPr>
-                <w:sz w:val="16"/>
-                <w:szCs w:val="16"/>
-                <w:lang w:val="en-US"/>
-              </w:rPr>
-              <w:t>Transphorm</w:t>
-            </w:r>
           </w:p>
         </w:tc>
         <w:tc>
@@ -8138,14 +8944,6 @@
                 <w:lang w:val="en-US"/>
               </w:rPr>
             </w:pPr>
-            <w:r>
-              <w:rPr>
-                <w:sz w:val="16"/>
-                <w:szCs w:val="16"/>
-                <w:lang w:val="en-US"/>
-              </w:rPr>
-              <w:t>GaN systems</w:t>
-            </w:r>
           </w:p>
         </w:tc>
       </w:tr>
@@ -8168,14 +8966,6 @@
                 <w:lang w:val="en-US"/>
               </w:rPr>
             </w:pPr>
-            <w:r>
-              <w:rPr>
-                <w:sz w:val="16"/>
-                <w:szCs w:val="16"/>
-                <w:lang w:val="en-US"/>
-              </w:rPr>
-              <w:t>Gerilim</w:t>
-            </w:r>
           </w:p>
         </w:tc>
         <w:tc>
@@ -8193,14 +8983,6 @@
                 <w:lang w:val="en-US"/>
               </w:rPr>
             </w:pPr>
-            <w:r>
-              <w:rPr>
-                <w:sz w:val="16"/>
-                <w:szCs w:val="16"/>
-                <w:lang w:val="en-US"/>
-              </w:rPr>
-              <w:t>1200 V</w:t>
-            </w:r>
           </w:p>
         </w:tc>
         <w:tc>
@@ -8218,14 +9000,6 @@
                 <w:lang w:val="en-US"/>
               </w:rPr>
             </w:pPr>
-            <w:r>
-              <w:rPr>
-                <w:sz w:val="16"/>
-                <w:szCs w:val="16"/>
-                <w:lang w:val="en-US"/>
-              </w:rPr>
-              <w:t>650 V</w:t>
-            </w:r>
           </w:p>
         </w:tc>
         <w:tc>
@@ -8243,14 +9017,6 @@
                 <w:lang w:val="en-US"/>
               </w:rPr>
             </w:pPr>
-            <w:r>
-              <w:rPr>
-                <w:sz w:val="16"/>
-                <w:szCs w:val="16"/>
-                <w:lang w:val="en-US"/>
-              </w:rPr>
-              <w:t>650 V</w:t>
-            </w:r>
           </w:p>
         </w:tc>
       </w:tr>
@@ -8273,14 +9039,6 @@
                 <w:lang w:val="en-US"/>
               </w:rPr>
             </w:pPr>
-            <w:r>
-              <w:rPr>
-                <w:sz w:val="16"/>
-                <w:szCs w:val="16"/>
-                <w:lang w:val="en-US"/>
-              </w:rPr>
-              <w:t>Akım</w:t>
-            </w:r>
           </w:p>
         </w:tc>
         <w:tc>
@@ -8298,14 +9056,6 @@
                 <w:lang w:val="en-US"/>
               </w:rPr>
             </w:pPr>
-            <w:r>
-              <w:rPr>
-                <w:sz w:val="16"/>
-                <w:szCs w:val="16"/>
-                <w:lang w:val="en-US"/>
-              </w:rPr>
-              <w:t>35 A</w:t>
-            </w:r>
           </w:p>
         </w:tc>
         <w:tc>
@@ -8323,14 +9073,6 @@
                 <w:lang w:val="en-US"/>
               </w:rPr>
             </w:pPr>
-            <w:r>
-              <w:rPr>
-                <w:sz w:val="16"/>
-                <w:szCs w:val="16"/>
-                <w:lang w:val="en-US"/>
-              </w:rPr>
-              <w:t>35 A</w:t>
-            </w:r>
           </w:p>
         </w:tc>
         <w:tc>
@@ -8348,14 +9090,6 @@
                 <w:lang w:val="en-US"/>
               </w:rPr>
             </w:pPr>
-            <w:r>
-              <w:rPr>
-                <w:sz w:val="16"/>
-                <w:szCs w:val="16"/>
-                <w:lang w:val="en-US"/>
-              </w:rPr>
-              <w:t>30 A</w:t>
-            </w:r>
           </w:p>
         </w:tc>
       </w:tr>
@@ -8378,23 +9112,6 @@
                 <w:lang w:val="en-US"/>
               </w:rPr>
             </w:pPr>
-            <w:r>
-              <w:rPr>
-                <w:sz w:val="16"/>
-                <w:szCs w:val="16"/>
-                <w:lang w:val="en-US"/>
-              </w:rPr>
-              <w:t>V</w:t>
-            </w:r>
-            <w:r>
-              <w:rPr>
-                <w:sz w:val="16"/>
-                <w:szCs w:val="16"/>
-                <w:vertAlign w:val="subscript"/>
-                <w:lang w:val="en-US"/>
-              </w:rPr>
-              <w:t>ce,sat</w:t>
-            </w:r>
           </w:p>
         </w:tc>
         <w:tc>
@@ -8412,14 +9129,6 @@
                 <w:lang w:val="en-US"/>
               </w:rPr>
             </w:pPr>
-            <w:r>
-              <w:rPr>
-                <w:sz w:val="16"/>
-                <w:szCs w:val="16"/>
-                <w:lang w:val="en-US"/>
-              </w:rPr>
-              <w:t>2,15 V</w:t>
-            </w:r>
           </w:p>
         </w:tc>
         <w:tc>
@@ -8437,14 +9146,6 @@
                 <w:lang w:val="en-US"/>
               </w:rPr>
             </w:pPr>
-            <w:r>
-              <w:rPr>
-                <w:sz w:val="16"/>
-                <w:szCs w:val="16"/>
-                <w:lang w:val="en-US"/>
-              </w:rPr>
-              <w:t>-</w:t>
-            </w:r>
           </w:p>
         </w:tc>
         <w:tc>
@@ -8462,14 +9163,6 @@
                 <w:lang w:val="en-US"/>
               </w:rPr>
             </w:pPr>
-            <w:r>
-              <w:rPr>
-                <w:sz w:val="16"/>
-                <w:szCs w:val="16"/>
-                <w:lang w:val="en-US"/>
-              </w:rPr>
-              <w:t>-</w:t>
-            </w:r>
           </w:p>
         </w:tc>
       </w:tr>
@@ -8492,23 +9185,6 @@
                 <w:lang w:val="en-US"/>
               </w:rPr>
             </w:pPr>
-            <w:r>
-              <w:rPr>
-                <w:sz w:val="16"/>
-                <w:szCs w:val="16"/>
-                <w:lang w:val="en-US"/>
-              </w:rPr>
-              <w:t>R</w:t>
-            </w:r>
-            <w:r>
-              <w:rPr>
-                <w:sz w:val="16"/>
-                <w:szCs w:val="16"/>
-                <w:vertAlign w:val="subscript"/>
-                <w:lang w:val="en-US"/>
-              </w:rPr>
-              <w:t>ds,on</w:t>
-            </w:r>
           </w:p>
         </w:tc>
         <w:tc>
@@ -8526,14 +9202,6 @@
                 <w:lang w:val="en-US"/>
               </w:rPr>
             </w:pPr>
-            <w:r>
-              <w:rPr>
-                <w:sz w:val="16"/>
-                <w:szCs w:val="16"/>
-                <w:lang w:val="en-US"/>
-              </w:rPr>
-              <w:t>-</w:t>
-            </w:r>
           </w:p>
         </w:tc>
         <w:tc>
@@ -8551,14 +9219,6 @@
                 <w:lang w:val="en-US"/>
               </w:rPr>
             </w:pPr>
-            <w:r>
-              <w:rPr>
-                <w:sz w:val="16"/>
-                <w:szCs w:val="16"/>
-                <w:lang w:val="en-US"/>
-              </w:rPr>
-              <w:t>60 mΩ</w:t>
-            </w:r>
           </w:p>
         </w:tc>
         <w:tc>
@@ -8576,14 +9236,6 @@
                 <w:lang w:val="en-US"/>
               </w:rPr>
             </w:pPr>
-            <w:r>
-              <w:rPr>
-                <w:sz w:val="16"/>
-                <w:szCs w:val="16"/>
-                <w:lang w:val="en-US"/>
-              </w:rPr>
-              <w:t>50 mΩ</w:t>
-            </w:r>
           </w:p>
         </w:tc>
       </w:tr>
@@ -8607,183 +9259,46 @@
           <w:lang w:val="en-US"/>
         </w:rPr>
       </w:pPr>
+      <w:r>
+        <w:rPr>
+          <w:sz w:val="18"/>
+          <w:szCs w:val="18"/>
+          <w:lang w:val="en-US"/>
+        </w:rPr>
+        <w:t>The magnetic flux density</w:t>
+      </w:r>
+      <w:r>
+        <w:rPr>
+          <w:sz w:val="18"/>
+          <w:szCs w:val="18"/>
+          <w:lang w:val="en-US"/>
+        </w:rPr>
+        <w:t xml:space="preserve"> of the air gap is shown in Figure 6. The line-to-line voltages and line currents are shown in Figure 7. The flux density distribution, current density distribution are shown in Figure 8 and 9 respectively.</w:t>
+      </w:r>
     </w:p>
     <w:p>
       <w:pPr>
         <w:ind w:firstLine="227"/>
-        <w:rPr>
-          <w:sz w:val="18"/>
-          <w:szCs w:val="18"/>
-          <w:lang w:val="en-US"/>
-        </w:rPr>
-      </w:pPr>
-    </w:p>
-    <w:p>
-      <w:pPr>
-        <w:ind w:firstLine="227"/>
-        <w:rPr>
-          <w:sz w:val="18"/>
-          <w:szCs w:val="18"/>
-          <w:lang w:val="en-US"/>
-        </w:rPr>
-      </w:pPr>
-      <w:r>
-        <w:rPr>
-          <w:sz w:val="18"/>
-          <w:szCs w:val="18"/>
-          <w:lang w:val="en-US"/>
-        </w:rPr>
-        <w:t>E</w:t>
-      </w:r>
-      <w:r>
-        <w:rPr>
-          <w:sz w:val="18"/>
-          <w:szCs w:val="18"/>
-          <w:lang w:val="en-US"/>
-        </w:rPr>
-        <w:t xml:space="preserve">quations </w:t>
-      </w:r>
-    </w:p>
-    <w:p>
-      <w:pPr>
         <w:jc w:val="center"/>
         <w:rPr>
-          <w:i/>
-          <w:iCs/>
-          <w:color w:val="C0C0C0"/>
-          <w:sz w:val="18"/>
-          <w:szCs w:val="18"/>
-          <w:lang w:val="en-US"/>
-        </w:rPr>
-      </w:pPr>
-    </w:p>
-    <w:p>
-      <w:pPr>
-        <w:pStyle w:val="BodyTextKeep"/>
-        <w:ind w:right="0"/>
-        <w:rPr>
-          <w:lang w:val="en-US"/>
-        </w:rPr>
-      </w:pPr>
-      <w:r>
-        <w:rPr>
-          <w:lang w:val="en-US"/>
+          <w:sz w:val="18"/>
+          <w:szCs w:val="18"/>
+          <w:lang w:val="en-US"/>
+        </w:rPr>
+      </w:pPr>
+      <w:r>
+        <w:rPr>
+          <w:noProof/>
+          <w:sz w:val="18"/>
+          <w:szCs w:val="18"/>
+          <w:lang w:val="en-US" w:eastAsia="tr-TR"/>
         </w:rPr>
         <w:lastRenderedPageBreak/>
-        <w:t>Konvansiyonel IGBT’li motor sürücü ile iki farklı tipte GaN’lı TMMS sistemi kayıp analizi karşılaştırmalı sonuçları Şekil 6‘da gösterilmiştir.</w:t>
-      </w:r>
-    </w:p>
-    <w:p>
-      <w:pPr>
-        <w:pStyle w:val="BodyTextKeep"/>
-        <w:ind w:right="0"/>
-        <w:rPr>
-          <w:lang w:val="en-US"/>
-        </w:rPr>
-      </w:pPr>
-    </w:p>
-    <w:p>
-      <w:pPr>
-        <w:pStyle w:val="BodyTextKeep"/>
-        <w:ind w:right="0"/>
-        <w:jc w:val="center"/>
-        <w:rPr>
-          <w:lang w:val="en-US"/>
-        </w:rPr>
-      </w:pPr>
-      <w:r>
-        <w:rPr>
-          <w:lang w:val="en-US"/>
-        </w:rPr>
-        <w:object w:dxaOrig="7770" w:dyaOrig="4395">
-          <v:shape id="_x0000_i1027" type="#_x0000_t75" style="width:226.75pt;height:128.1pt" o:ole="">
-            <v:imagedata r:id="rId16" o:title=""/>
-          </v:shape>
-          <o:OLEObject Type="Embed" ProgID="Visio.Drawing.15" ShapeID="_x0000_i1027" DrawAspect="Content" ObjectID="_1566395651" r:id="rId17"/>
-        </w:object>
-      </w:r>
-    </w:p>
-    <w:p>
-      <w:pPr>
-        <w:pStyle w:val="Caption"/>
-        <w:rPr>
-          <w:lang w:val="en-US"/>
-        </w:rPr>
-      </w:pPr>
-      <w:bookmarkStart w:id="1" w:name="_Ref485216246"/>
-      <w:bookmarkStart w:id="2" w:name="_Ref485060119"/>
-      <w:r>
-        <w:rPr>
-          <w:lang w:val="en-US"/>
-        </w:rPr>
-        <w:t>Şekil</w:t>
-      </w:r>
-      <w:bookmarkEnd w:id="1"/>
-      <w:r>
-        <w:rPr>
-          <w:lang w:val="en-US"/>
-        </w:rPr>
-        <w:t xml:space="preserve"> 6. Konvansiyonel motor sürücü sistemi ile TMMS sistemi kayıp analizi sonuçları</w:t>
-      </w:r>
-      <w:bookmarkEnd w:id="2"/>
-    </w:p>
-    <w:p>
-      <w:pPr>
-        <w:rPr>
-          <w:sz w:val="18"/>
-          <w:szCs w:val="18"/>
-          <w:lang w:val="en-US"/>
-        </w:rPr>
-      </w:pPr>
-      <w:r>
-        <w:rPr>
-          <w:sz w:val="18"/>
-          <w:szCs w:val="18"/>
-          <w:lang w:val="en-US"/>
-        </w:rPr>
-        <w:t>Kayıp analizi sonuçlarına bakıldığında GaN kullanımı ile her iki tipte de anahtarlama frekansı beş katına çıkartılmasına rağmen yarıiletken kayıplarının toplamda hemen hemen yarıya düştüğü gözlenmiştir. IGBT’lerde pratikte anahtarlama frekansı üst sınırı 20 kHz’tir, bu nedenle daha yüksek frekanslarda analiz yapılmamıştır. Kayıp bileşenleri ayrı ayrı incelendiğinde ise, öngörüldüğü gibi kayıptaki ana düşüş transistor ve diyot anahtarlama kayıplarında olmaktadır. Diğer bir taraftan, diyot iletim kayıplarında büyük bir değişim gözlenmemiştir ancak transistor iletim kayıpları GaN’larda daha yüksek olmuştur. Bu durumun başlıca nedenleri, IGBT’lerin yüksek akımlı uygulamalarda iletim durumunda genel olarak iyi performans göstermesi ve GaN gibi WBG anahtarların henüz teknolojik olarak istenilen iletim durumu düzeyine ulaşamamasıdır. Diğer bir neden ise sistemin iki paralel ve iki seri modülden oluşmasıdır. Tamamının paralel bağlanmasına durumuna oranla her bir modül iki kat fazla akım taşımakta ve GaN’larda iletim kayıpları akımın karesi ile artmaktadır. Sonuç olarak, 100 kHz anahtarlama frekansında hem Kaskod hem de E-mode GaN’da yaklaşık %98 verime ulaşılmıştır ve daha yüksek verim hedeflendiğinde anahtarlama frekansı düşürülebilir.</w:t>
-      </w:r>
-    </w:p>
-    <w:p>
-      <w:pPr>
-        <w:jc w:val="center"/>
-        <w:rPr>
-          <w:i/>
-          <w:iCs/>
-          <w:color w:val="C0C0C0"/>
-          <w:sz w:val="18"/>
-          <w:szCs w:val="18"/>
-          <w:lang w:val="en-US"/>
-        </w:rPr>
-      </w:pPr>
-    </w:p>
-    <w:p>
-      <w:pPr>
-        <w:rPr>
-          <w:b/>
-          <w:lang w:val="en-US"/>
-        </w:rPr>
-      </w:pPr>
-    </w:p>
-    <w:p>
-      <w:pPr>
-        <w:rPr>
-          <w:sz w:val="18"/>
-          <w:szCs w:val="18"/>
-          <w:lang w:val="en-US"/>
-        </w:rPr>
-      </w:pPr>
-      <w:r>
-        <w:rPr>
-          <w:sz w:val="18"/>
-          <w:szCs w:val="18"/>
-          <w:lang w:val="en-US"/>
-        </w:rPr>
         <w:drawing>
-          <wp:inline distT="0" distB="0" distL="0" distR="0" wp14:anchorId="7576B0A7" wp14:editId="6563E7BC">
-            <wp:extent cx="2880313" cy="2054128"/>
-            <wp:effectExtent l="0" t="0" r="0" b="3810"/>
-            <wp:docPr id="8" name="Picture 8"/>
+          <wp:inline distT="0" distB="0" distL="0" distR="0" wp14:anchorId="19284479" wp14:editId="38D7A6A8">
+            <wp:extent cx="1357952" cy="968440"/>
+            <wp:effectExtent l="0" t="0" r="0" b="3175"/>
+            <wp:docPr id="4" name="Picture 4"/>
             <wp:cNvGraphicFramePr>
               <a:graphicFrameLocks xmlns:a="http://schemas.openxmlformats.org/drawingml/2006/main" noChangeAspect="1"/>
             </wp:cNvGraphicFramePr>
@@ -8797,7 +9312,7 @@
                     </pic:cNvPicPr>
                   </pic:nvPicPr>
                   <pic:blipFill rotWithShape="1">
-                    <a:blip r:embed="rId18">
+                    <a:blip r:embed="rId16" cstate="print">
                       <a:extLst>
                         <a:ext uri="{28A0092B-C50C-407E-A947-70E740481C1C}">
                           <a14:useLocalDpi xmlns:a14="http://schemas.microsoft.com/office/drawing/2010/main" val="0"/>
@@ -8810,7 +9325,7 @@
                   <pic:spPr bwMode="auto">
                     <a:xfrm>
                       <a:off x="0" y="0"/>
-                      <a:ext cx="2880360" cy="2054161"/>
+                      <a:ext cx="1371920" cy="978402"/>
                     </a:xfrm>
                     <a:prstGeom prst="rect">
                       <a:avLst/>
@@ -8831,49 +9346,18 @@
           </wp:inline>
         </w:drawing>
       </w:r>
-    </w:p>
-    <w:p>
-      <w:pPr>
-        <w:pStyle w:val="Caption"/>
-        <w:rPr>
-          <w:lang w:val="en-US"/>
-        </w:rPr>
-      </w:pPr>
-      <w:bookmarkStart w:id="3" w:name="_Ref485206337"/>
-      <w:r>
-        <w:rPr>
-          <w:lang w:val="en-US"/>
-        </w:rPr>
-        <w:t>Şekil</w:t>
-      </w:r>
-      <w:bookmarkEnd w:id="3"/>
-      <w:r>
-        <w:rPr>
-          <w:lang w:val="en-US"/>
-        </w:rPr>
-        <w:t xml:space="preserve"> 7. DA bara gerilimi dalgalanması</w:t>
-      </w:r>
-    </w:p>
-    <w:p>
-      <w:pPr>
-        <w:rPr>
-          <w:sz w:val="18"/>
-          <w:szCs w:val="18"/>
-          <w:lang w:val="en-US"/>
-        </w:rPr>
-      </w:pPr>
-      <w:r>
-        <w:rPr>
-          <w:sz w:val="18"/>
-          <w:szCs w:val="18"/>
-          <w:lang w:val="en-US"/>
-        </w:rPr>
-        <w:lastRenderedPageBreak/>
+      <w:r>
+        <w:rPr>
+          <w:noProof/>
+          <w:sz w:val="18"/>
+          <w:szCs w:val="18"/>
+          <w:lang w:val="en-US" w:eastAsia="tr-TR"/>
+        </w:rPr>
         <w:drawing>
-          <wp:inline distT="0" distB="0" distL="0" distR="0" wp14:anchorId="7576B0A7" wp14:editId="6563E7BC">
-            <wp:extent cx="2880313" cy="2054128"/>
-            <wp:effectExtent l="0" t="0" r="0" b="3810"/>
-            <wp:docPr id="5" name="Picture 5"/>
+          <wp:inline distT="0" distB="0" distL="0" distR="0" wp14:anchorId="5680D1D9" wp14:editId="26FF453B">
+            <wp:extent cx="1371600" cy="978173"/>
+            <wp:effectExtent l="0" t="0" r="0" b="0"/>
+            <wp:docPr id="7" name="Picture 7"/>
             <wp:cNvGraphicFramePr>
               <a:graphicFrameLocks xmlns:a="http://schemas.openxmlformats.org/drawingml/2006/main" noChangeAspect="1"/>
             </wp:cNvGraphicFramePr>
@@ -8887,7 +9371,7 @@
                     </pic:cNvPicPr>
                   </pic:nvPicPr>
                   <pic:blipFill rotWithShape="1">
-                    <a:blip r:embed="rId18">
+                    <a:blip r:embed="rId16" cstate="print">
                       <a:extLst>
                         <a:ext uri="{28A0092B-C50C-407E-A947-70E740481C1C}">
                           <a14:useLocalDpi xmlns:a14="http://schemas.microsoft.com/office/drawing/2010/main" val="0"/>
@@ -8900,7 +9384,7 @@
                   <pic:spPr bwMode="auto">
                     <a:xfrm>
                       <a:off x="0" y="0"/>
-                      <a:ext cx="2880360" cy="2054161"/>
+                      <a:ext cx="1378924" cy="983396"/>
                     </a:xfrm>
                     <a:prstGeom prst="rect">
                       <a:avLst/>
@@ -8924,37 +9408,55 @@
     </w:p>
     <w:p>
       <w:pPr>
-        <w:pStyle w:val="Caption"/>
-        <w:rPr>
-          <w:lang w:val="en-US"/>
-        </w:rPr>
-      </w:pPr>
-      <w:r>
-        <w:rPr>
-          <w:lang w:val="en-US"/>
-        </w:rPr>
-        <w:t>Şekil 7. DA bara gerilimi dalgalanması</w:t>
-      </w:r>
-    </w:p>
-    <w:p>
-      <w:pPr>
-        <w:rPr>
-          <w:sz w:val="18"/>
-          <w:szCs w:val="18"/>
-          <w:lang w:val="en-US"/>
-        </w:rPr>
-      </w:pPr>
-      <w:r>
-        <w:rPr>
-          <w:sz w:val="18"/>
-          <w:szCs w:val="18"/>
-          <w:lang w:val="en-US"/>
+        <w:ind w:firstLine="227"/>
+        <w:jc w:val="center"/>
+        <w:rPr>
+          <w:sz w:val="18"/>
+          <w:szCs w:val="18"/>
+          <w:lang w:val="en-US"/>
+        </w:rPr>
+      </w:pPr>
+      <w:r>
+        <w:rPr>
+          <w:sz w:val="18"/>
+          <w:szCs w:val="18"/>
+          <w:lang w:val="en-US"/>
+        </w:rPr>
+        <w:t>Figure 6. The magnetic flux density of the air gap</w:t>
+      </w:r>
+    </w:p>
+    <w:p>
+      <w:pPr>
+        <w:ind w:firstLine="227"/>
+        <w:rPr>
+          <w:sz w:val="18"/>
+          <w:szCs w:val="18"/>
+          <w:lang w:val="en-US"/>
+        </w:rPr>
+      </w:pPr>
+    </w:p>
+    <w:p>
+      <w:pPr>
+        <w:ind w:firstLine="227"/>
+        <w:jc w:val="center"/>
+        <w:rPr>
+          <w:sz w:val="18"/>
+          <w:szCs w:val="18"/>
+          <w:lang w:val="en-US"/>
+        </w:rPr>
+      </w:pPr>
+      <w:r>
+        <w:rPr>
+          <w:noProof/>
+          <w:sz w:val="18"/>
+          <w:szCs w:val="18"/>
+          <w:lang w:val="en-US" w:eastAsia="tr-TR"/>
         </w:rPr>
         <w:drawing>
-          <wp:inline distT="0" distB="0" distL="0" distR="0" wp14:anchorId="7576B0A7" wp14:editId="6563E7BC">
-            <wp:extent cx="2880313" cy="2054128"/>
-            <wp:effectExtent l="0" t="0" r="0" b="3810"/>
-            <wp:docPr id="6" name="Picture 6"/>
+          <wp:inline distT="0" distB="0" distL="0" distR="0" wp14:anchorId="5FAAF062" wp14:editId="3BD4D949">
+            <wp:extent cx="1357952" cy="968440"/>
+            <wp:effectExtent l="0" t="0" r="0" b="3175"/>
+            <wp:docPr id="9" name="Picture 9"/>
             <wp:cNvGraphicFramePr>
               <a:graphicFrameLocks xmlns:a="http://schemas.openxmlformats.org/drawingml/2006/main" noChangeAspect="1"/>
             </wp:cNvGraphicFramePr>
@@ -8968,7 +9470,7 @@
                     </pic:cNvPicPr>
                   </pic:nvPicPr>
                   <pic:blipFill rotWithShape="1">
-                    <a:blip r:embed="rId18">
+                    <a:blip r:embed="rId16" cstate="print">
                       <a:extLst>
                         <a:ext uri="{28A0092B-C50C-407E-A947-70E740481C1C}">
                           <a14:useLocalDpi xmlns:a14="http://schemas.microsoft.com/office/drawing/2010/main" val="0"/>
@@ -8981,7 +9483,7 @@
                   <pic:spPr bwMode="auto">
                     <a:xfrm>
                       <a:off x="0" y="0"/>
-                      <a:ext cx="2880360" cy="2054161"/>
+                      <a:ext cx="1371920" cy="978402"/>
                     </a:xfrm>
                     <a:prstGeom prst="rect">
                       <a:avLst/>
@@ -9002,102 +9504,471 @@
           </wp:inline>
         </w:drawing>
       </w:r>
-    </w:p>
-    <w:p>
-      <w:pPr>
-        <w:pStyle w:val="Caption"/>
-        <w:rPr>
-          <w:lang w:val="en-US"/>
-        </w:rPr>
-      </w:pPr>
-      <w:r>
-        <w:rPr>
-          <w:lang w:val="en-US"/>
-        </w:rPr>
-        <w:t>Şekil 7. DA bara gerilimi dalgalanması</w:t>
-      </w:r>
-    </w:p>
-    <w:p>
-      <w:pPr>
-        <w:rPr>
-          <w:b/>
-          <w:lang w:val="en-US"/>
-        </w:rPr>
-      </w:pPr>
-    </w:p>
-    <w:p>
-      <w:pPr>
-        <w:rPr>
-          <w:b/>
-          <w:lang w:val="en-US"/>
-        </w:rPr>
-      </w:pPr>
-    </w:p>
-    <w:p>
-      <w:pPr>
-        <w:rPr>
-          <w:b/>
-          <w:lang w:val="en-US"/>
-        </w:rPr>
-      </w:pPr>
-    </w:p>
-    <w:p>
-      <w:pPr>
+      <w:r>
+        <w:rPr>
+          <w:noProof/>
+          <w:sz w:val="18"/>
+          <w:szCs w:val="18"/>
+          <w:lang w:val="en-US" w:eastAsia="tr-TR"/>
+        </w:rPr>
+        <w:drawing>
+          <wp:inline distT="0" distB="0" distL="0" distR="0" wp14:anchorId="6FA09EC2" wp14:editId="7FF75F20">
+            <wp:extent cx="1371600" cy="978173"/>
+            <wp:effectExtent l="0" t="0" r="0" b="0"/>
+            <wp:docPr id="10" name="Picture 10"/>
+            <wp:cNvGraphicFramePr>
+              <a:graphicFrameLocks xmlns:a="http://schemas.openxmlformats.org/drawingml/2006/main" noChangeAspect="1"/>
+            </wp:cNvGraphicFramePr>
+            <a:graphic xmlns:a="http://schemas.openxmlformats.org/drawingml/2006/main">
+              <a:graphicData uri="http://schemas.openxmlformats.org/drawingml/2006/picture">
+                <pic:pic xmlns:pic="http://schemas.openxmlformats.org/drawingml/2006/picture">
+                  <pic:nvPicPr>
+                    <pic:cNvPr id="0" name="Picture 28"/>
+                    <pic:cNvPicPr>
+                      <a:picLocks noChangeAspect="1" noChangeArrowheads="1"/>
+                    </pic:cNvPicPr>
+                  </pic:nvPicPr>
+                  <pic:blipFill rotWithShape="1">
+                    <a:blip r:embed="rId16" cstate="print">
+                      <a:extLst>
+                        <a:ext uri="{28A0092B-C50C-407E-A947-70E740481C1C}">
+                          <a14:useLocalDpi xmlns:a14="http://schemas.microsoft.com/office/drawing/2010/main" val="0"/>
+                        </a:ext>
+                      </a:extLst>
+                    </a:blip>
+                    <a:srcRect t="4885"/>
+                    <a:stretch/>
+                  </pic:blipFill>
+                  <pic:spPr bwMode="auto">
+                    <a:xfrm>
+                      <a:off x="0" y="0"/>
+                      <a:ext cx="1378924" cy="983396"/>
+                    </a:xfrm>
+                    <a:prstGeom prst="rect">
+                      <a:avLst/>
+                    </a:prstGeom>
+                    <a:noFill/>
+                    <a:ln>
+                      <a:noFill/>
+                    </a:ln>
+                    <a:extLst>
+                      <a:ext uri="{53640926-AAD7-44D8-BBD7-CCE9431645EC}">
+                        <a14:shadowObscured xmlns:a14="http://schemas.microsoft.com/office/drawing/2010/main"/>
+                      </a:ext>
+                    </a:extLst>
+                  </pic:spPr>
+                </pic:pic>
+              </a:graphicData>
+            </a:graphic>
+          </wp:inline>
+        </w:drawing>
+      </w:r>
+    </w:p>
+    <w:p>
+      <w:pPr>
+        <w:ind w:firstLine="227"/>
         <w:jc w:val="center"/>
         <w:rPr>
-          <w:b/>
-          <w:lang w:val="en-US"/>
-        </w:rPr>
-      </w:pPr>
-    </w:p>
-    <w:p>
-      <w:pPr>
+          <w:sz w:val="18"/>
+          <w:szCs w:val="18"/>
+          <w:lang w:val="en-US"/>
+        </w:rPr>
+      </w:pPr>
+      <w:r>
+        <w:rPr>
+          <w:sz w:val="18"/>
+          <w:szCs w:val="18"/>
+          <w:lang w:val="en-US"/>
+        </w:rPr>
+        <w:t xml:space="preserve">Figure </w:t>
+      </w:r>
+      <w:r>
+        <w:rPr>
+          <w:sz w:val="18"/>
+          <w:szCs w:val="18"/>
+          <w:lang w:val="en-US"/>
+        </w:rPr>
+        <w:t>7</w:t>
+      </w:r>
+      <w:r>
+        <w:rPr>
+          <w:sz w:val="18"/>
+          <w:szCs w:val="18"/>
+          <w:lang w:val="en-US"/>
+        </w:rPr>
+        <w:t xml:space="preserve">. </w:t>
+      </w:r>
+      <w:r>
+        <w:rPr>
+          <w:sz w:val="18"/>
+          <w:szCs w:val="18"/>
+          <w:lang w:val="en-US"/>
+        </w:rPr>
+        <w:t>Line-to-line voltages and line currents</w:t>
+      </w:r>
+    </w:p>
+    <w:p>
+      <w:pPr>
+        <w:ind w:firstLine="227"/>
+        <w:rPr>
+          <w:sz w:val="18"/>
+          <w:szCs w:val="18"/>
+          <w:lang w:val="en-US"/>
+        </w:rPr>
+      </w:pPr>
+    </w:p>
+    <w:p>
+      <w:pPr>
+        <w:ind w:firstLine="227"/>
         <w:jc w:val="center"/>
         <w:rPr>
-          <w:b/>
-          <w:lang w:val="en-US"/>
-        </w:rPr>
-      </w:pPr>
-    </w:p>
-    <w:p>
-      <w:pPr>
+          <w:sz w:val="18"/>
+          <w:szCs w:val="18"/>
+          <w:lang w:val="en-US"/>
+        </w:rPr>
+      </w:pPr>
+      <w:r>
+        <w:rPr>
+          <w:noProof/>
+          <w:sz w:val="18"/>
+          <w:szCs w:val="18"/>
+          <w:lang w:val="en-US" w:eastAsia="tr-TR"/>
+        </w:rPr>
+        <w:drawing>
+          <wp:inline distT="0" distB="0" distL="0" distR="0" wp14:anchorId="439D6582" wp14:editId="084C003A">
+            <wp:extent cx="1357952" cy="968440"/>
+            <wp:effectExtent l="0" t="0" r="0" b="3175"/>
+            <wp:docPr id="11" name="Picture 11"/>
+            <wp:cNvGraphicFramePr>
+              <a:graphicFrameLocks xmlns:a="http://schemas.openxmlformats.org/drawingml/2006/main" noChangeAspect="1"/>
+            </wp:cNvGraphicFramePr>
+            <a:graphic xmlns:a="http://schemas.openxmlformats.org/drawingml/2006/main">
+              <a:graphicData uri="http://schemas.openxmlformats.org/drawingml/2006/picture">
+                <pic:pic xmlns:pic="http://schemas.openxmlformats.org/drawingml/2006/picture">
+                  <pic:nvPicPr>
+                    <pic:cNvPr id="0" name="Picture 28"/>
+                    <pic:cNvPicPr>
+                      <a:picLocks noChangeAspect="1" noChangeArrowheads="1"/>
+                    </pic:cNvPicPr>
+                  </pic:nvPicPr>
+                  <pic:blipFill rotWithShape="1">
+                    <a:blip r:embed="rId16" cstate="print">
+                      <a:extLst>
+                        <a:ext uri="{28A0092B-C50C-407E-A947-70E740481C1C}">
+                          <a14:useLocalDpi xmlns:a14="http://schemas.microsoft.com/office/drawing/2010/main" val="0"/>
+                        </a:ext>
+                      </a:extLst>
+                    </a:blip>
+                    <a:srcRect t="4885"/>
+                    <a:stretch/>
+                  </pic:blipFill>
+                  <pic:spPr bwMode="auto">
+                    <a:xfrm>
+                      <a:off x="0" y="0"/>
+                      <a:ext cx="1371920" cy="978402"/>
+                    </a:xfrm>
+                    <a:prstGeom prst="rect">
+                      <a:avLst/>
+                    </a:prstGeom>
+                    <a:noFill/>
+                    <a:ln>
+                      <a:noFill/>
+                    </a:ln>
+                    <a:extLst>
+                      <a:ext uri="{53640926-AAD7-44D8-BBD7-CCE9431645EC}">
+                        <a14:shadowObscured xmlns:a14="http://schemas.microsoft.com/office/drawing/2010/main"/>
+                      </a:ext>
+                    </a:extLst>
+                  </pic:spPr>
+                </pic:pic>
+              </a:graphicData>
+            </a:graphic>
+          </wp:inline>
+        </w:drawing>
+      </w:r>
+      <w:r>
+        <w:rPr>
+          <w:noProof/>
+          <w:sz w:val="18"/>
+          <w:szCs w:val="18"/>
+          <w:lang w:val="en-US" w:eastAsia="tr-TR"/>
+        </w:rPr>
+        <w:drawing>
+          <wp:inline distT="0" distB="0" distL="0" distR="0" wp14:anchorId="66B155EF" wp14:editId="3C3A99C0">
+            <wp:extent cx="1371600" cy="978173"/>
+            <wp:effectExtent l="0" t="0" r="0" b="0"/>
+            <wp:docPr id="12" name="Picture 12"/>
+            <wp:cNvGraphicFramePr>
+              <a:graphicFrameLocks xmlns:a="http://schemas.openxmlformats.org/drawingml/2006/main" noChangeAspect="1"/>
+            </wp:cNvGraphicFramePr>
+            <a:graphic xmlns:a="http://schemas.openxmlformats.org/drawingml/2006/main">
+              <a:graphicData uri="http://schemas.openxmlformats.org/drawingml/2006/picture">
+                <pic:pic xmlns:pic="http://schemas.openxmlformats.org/drawingml/2006/picture">
+                  <pic:nvPicPr>
+                    <pic:cNvPr id="0" name="Picture 28"/>
+                    <pic:cNvPicPr>
+                      <a:picLocks noChangeAspect="1" noChangeArrowheads="1"/>
+                    </pic:cNvPicPr>
+                  </pic:nvPicPr>
+                  <pic:blipFill rotWithShape="1">
+                    <a:blip r:embed="rId16" cstate="print">
+                      <a:extLst>
+                        <a:ext uri="{28A0092B-C50C-407E-A947-70E740481C1C}">
+                          <a14:useLocalDpi xmlns:a14="http://schemas.microsoft.com/office/drawing/2010/main" val="0"/>
+                        </a:ext>
+                      </a:extLst>
+                    </a:blip>
+                    <a:srcRect t="4885"/>
+                    <a:stretch/>
+                  </pic:blipFill>
+                  <pic:spPr bwMode="auto">
+                    <a:xfrm>
+                      <a:off x="0" y="0"/>
+                      <a:ext cx="1378924" cy="983396"/>
+                    </a:xfrm>
+                    <a:prstGeom prst="rect">
+                      <a:avLst/>
+                    </a:prstGeom>
+                    <a:noFill/>
+                    <a:ln>
+                      <a:noFill/>
+                    </a:ln>
+                    <a:extLst>
+                      <a:ext uri="{53640926-AAD7-44D8-BBD7-CCE9431645EC}">
+                        <a14:shadowObscured xmlns:a14="http://schemas.microsoft.com/office/drawing/2010/main"/>
+                      </a:ext>
+                    </a:extLst>
+                  </pic:spPr>
+                </pic:pic>
+              </a:graphicData>
+            </a:graphic>
+          </wp:inline>
+        </w:drawing>
+      </w:r>
+    </w:p>
+    <w:p>
+      <w:pPr>
+        <w:ind w:firstLine="227"/>
         <w:jc w:val="center"/>
         <w:rPr>
-          <w:b/>
-          <w:lang w:val="en-US"/>
-        </w:rPr>
-      </w:pPr>
-    </w:p>
-    <w:p>
-      <w:pPr>
+          <w:sz w:val="18"/>
+          <w:szCs w:val="18"/>
+          <w:lang w:val="en-US"/>
+        </w:rPr>
+      </w:pPr>
+      <w:r>
+        <w:rPr>
+          <w:sz w:val="18"/>
+          <w:szCs w:val="18"/>
+          <w:lang w:val="en-US"/>
+        </w:rPr>
+        <w:t xml:space="preserve">Figure </w:t>
+      </w:r>
+      <w:r>
+        <w:rPr>
+          <w:sz w:val="18"/>
+          <w:szCs w:val="18"/>
+          <w:lang w:val="en-US"/>
+        </w:rPr>
+        <w:t>8</w:t>
+      </w:r>
+      <w:r>
+        <w:rPr>
+          <w:sz w:val="18"/>
+          <w:szCs w:val="18"/>
+          <w:lang w:val="en-US"/>
+        </w:rPr>
+        <w:t xml:space="preserve">. </w:t>
+      </w:r>
+      <w:r>
+        <w:rPr>
+          <w:sz w:val="18"/>
+          <w:szCs w:val="18"/>
+          <w:lang w:val="en-US"/>
+        </w:rPr>
+        <w:t>Flux density distribution over one module</w:t>
+      </w:r>
+    </w:p>
+    <w:p>
+      <w:pPr>
+        <w:ind w:firstLine="227"/>
+        <w:rPr>
+          <w:sz w:val="18"/>
+          <w:szCs w:val="18"/>
+          <w:lang w:val="en-US"/>
+        </w:rPr>
+      </w:pPr>
+    </w:p>
+    <w:p>
+      <w:pPr>
+        <w:ind w:firstLine="227"/>
         <w:jc w:val="center"/>
         <w:rPr>
-          <w:b/>
-          <w:lang w:val="en-US"/>
-        </w:rPr>
-      </w:pPr>
-    </w:p>
-    <w:p>
-      <w:pPr>
+          <w:sz w:val="18"/>
+          <w:szCs w:val="18"/>
+          <w:lang w:val="en-US"/>
+        </w:rPr>
+      </w:pPr>
+      <w:r>
+        <w:rPr>
+          <w:noProof/>
+          <w:sz w:val="18"/>
+          <w:szCs w:val="18"/>
+          <w:lang w:val="en-US" w:eastAsia="tr-TR"/>
+        </w:rPr>
+        <w:drawing>
+          <wp:inline distT="0" distB="0" distL="0" distR="0" wp14:anchorId="4197AC0A" wp14:editId="72AFE3DB">
+            <wp:extent cx="1357952" cy="968440"/>
+            <wp:effectExtent l="0" t="0" r="0" b="3175"/>
+            <wp:docPr id="13" name="Picture 13"/>
+            <wp:cNvGraphicFramePr>
+              <a:graphicFrameLocks xmlns:a="http://schemas.openxmlformats.org/drawingml/2006/main" noChangeAspect="1"/>
+            </wp:cNvGraphicFramePr>
+            <a:graphic xmlns:a="http://schemas.openxmlformats.org/drawingml/2006/main">
+              <a:graphicData uri="http://schemas.openxmlformats.org/drawingml/2006/picture">
+                <pic:pic xmlns:pic="http://schemas.openxmlformats.org/drawingml/2006/picture">
+                  <pic:nvPicPr>
+                    <pic:cNvPr id="0" name="Picture 28"/>
+                    <pic:cNvPicPr>
+                      <a:picLocks noChangeAspect="1" noChangeArrowheads="1"/>
+                    </pic:cNvPicPr>
+                  </pic:nvPicPr>
+                  <pic:blipFill rotWithShape="1">
+                    <a:blip r:embed="rId16" cstate="print">
+                      <a:extLst>
+                        <a:ext uri="{28A0092B-C50C-407E-A947-70E740481C1C}">
+                          <a14:useLocalDpi xmlns:a14="http://schemas.microsoft.com/office/drawing/2010/main" val="0"/>
+                        </a:ext>
+                      </a:extLst>
+                    </a:blip>
+                    <a:srcRect t="4885"/>
+                    <a:stretch/>
+                  </pic:blipFill>
+                  <pic:spPr bwMode="auto">
+                    <a:xfrm>
+                      <a:off x="0" y="0"/>
+                      <a:ext cx="1371920" cy="978402"/>
+                    </a:xfrm>
+                    <a:prstGeom prst="rect">
+                      <a:avLst/>
+                    </a:prstGeom>
+                    <a:noFill/>
+                    <a:ln>
+                      <a:noFill/>
+                    </a:ln>
+                    <a:extLst>
+                      <a:ext uri="{53640926-AAD7-44D8-BBD7-CCE9431645EC}">
+                        <a14:shadowObscured xmlns:a14="http://schemas.microsoft.com/office/drawing/2010/main"/>
+                      </a:ext>
+                    </a:extLst>
+                  </pic:spPr>
+                </pic:pic>
+              </a:graphicData>
+            </a:graphic>
+          </wp:inline>
+        </w:drawing>
+      </w:r>
+      <w:r>
+        <w:rPr>
+          <w:noProof/>
+          <w:sz w:val="18"/>
+          <w:szCs w:val="18"/>
+          <w:lang w:val="en-US" w:eastAsia="tr-TR"/>
+        </w:rPr>
+        <w:drawing>
+          <wp:inline distT="0" distB="0" distL="0" distR="0" wp14:anchorId="60C53BCC" wp14:editId="0993E90A">
+            <wp:extent cx="1371600" cy="978173"/>
+            <wp:effectExtent l="0" t="0" r="0" b="0"/>
+            <wp:docPr id="14" name="Picture 14"/>
+            <wp:cNvGraphicFramePr>
+              <a:graphicFrameLocks xmlns:a="http://schemas.openxmlformats.org/drawingml/2006/main" noChangeAspect="1"/>
+            </wp:cNvGraphicFramePr>
+            <a:graphic xmlns:a="http://schemas.openxmlformats.org/drawingml/2006/main">
+              <a:graphicData uri="http://schemas.openxmlformats.org/drawingml/2006/picture">
+                <pic:pic xmlns:pic="http://schemas.openxmlformats.org/drawingml/2006/picture">
+                  <pic:nvPicPr>
+                    <pic:cNvPr id="0" name="Picture 28"/>
+                    <pic:cNvPicPr>
+                      <a:picLocks noChangeAspect="1" noChangeArrowheads="1"/>
+                    </pic:cNvPicPr>
+                  </pic:nvPicPr>
+                  <pic:blipFill rotWithShape="1">
+                    <a:blip r:embed="rId16" cstate="print">
+                      <a:extLst>
+                        <a:ext uri="{28A0092B-C50C-407E-A947-70E740481C1C}">
+                          <a14:useLocalDpi xmlns:a14="http://schemas.microsoft.com/office/drawing/2010/main" val="0"/>
+                        </a:ext>
+                      </a:extLst>
+                    </a:blip>
+                    <a:srcRect t="4885"/>
+                    <a:stretch/>
+                  </pic:blipFill>
+                  <pic:spPr bwMode="auto">
+                    <a:xfrm>
+                      <a:off x="0" y="0"/>
+                      <a:ext cx="1378924" cy="983396"/>
+                    </a:xfrm>
+                    <a:prstGeom prst="rect">
+                      <a:avLst/>
+                    </a:prstGeom>
+                    <a:noFill/>
+                    <a:ln>
+                      <a:noFill/>
+                    </a:ln>
+                    <a:extLst>
+                      <a:ext uri="{53640926-AAD7-44D8-BBD7-CCE9431645EC}">
+                        <a14:shadowObscured xmlns:a14="http://schemas.microsoft.com/office/drawing/2010/main"/>
+                      </a:ext>
+                    </a:extLst>
+                  </pic:spPr>
+                </pic:pic>
+              </a:graphicData>
+            </a:graphic>
+          </wp:inline>
+        </w:drawing>
+      </w:r>
+    </w:p>
+    <w:p>
+      <w:pPr>
+        <w:ind w:firstLine="227"/>
         <w:jc w:val="center"/>
         <w:rPr>
-          <w:b/>
-          <w:lang w:val="en-US"/>
-        </w:rPr>
-      </w:pPr>
-      <w:r>
-        <w:rPr>
-          <w:b/>
-          <w:lang w:val="en-US"/>
-        </w:rPr>
-        <w:t xml:space="preserve">5. </w:t>
-      </w:r>
-      <w:r>
-        <w:rPr>
-          <w:b/>
-          <w:lang w:val="en-US"/>
-        </w:rPr>
-        <w:t>Conclusions</w:t>
+          <w:sz w:val="18"/>
+          <w:szCs w:val="18"/>
+          <w:lang w:val="en-US"/>
+        </w:rPr>
+      </w:pPr>
+      <w:r>
+        <w:rPr>
+          <w:sz w:val="18"/>
+          <w:szCs w:val="18"/>
+          <w:lang w:val="en-US"/>
+        </w:rPr>
+        <w:t xml:space="preserve">Figure </w:t>
+      </w:r>
+      <w:r>
+        <w:rPr>
+          <w:sz w:val="18"/>
+          <w:szCs w:val="18"/>
+          <w:lang w:val="en-US"/>
+        </w:rPr>
+        <w:t>9</w:t>
+      </w:r>
+      <w:r>
+        <w:rPr>
+          <w:sz w:val="18"/>
+          <w:szCs w:val="18"/>
+          <w:lang w:val="en-US"/>
+        </w:rPr>
+        <w:t xml:space="preserve">. </w:t>
+      </w:r>
+      <w:r>
+        <w:rPr>
+          <w:sz w:val="18"/>
+          <w:szCs w:val="18"/>
+          <w:lang w:val="en-US"/>
+        </w:rPr>
+        <w:t>Current density distribution over one module</w:t>
       </w:r>
     </w:p>
     <w:p>
@@ -9112,7 +9983,680 @@
           <w:lang w:val="en-US"/>
         </w:rPr>
       </w:pPr>
-      <w:r>
+    </w:p>
+    <w:p>
+      <w:pPr>
+        <w:pStyle w:val="BodyTextKeep"/>
+        <w:ind w:right="0" w:firstLine="227"/>
+        <w:rPr>
+          <w:lang w:val="en-US"/>
+        </w:rPr>
+      </w:pPr>
+      <w:r>
+        <w:rPr>
+          <w:lang w:val="en-US"/>
+        </w:rPr>
+        <w:t xml:space="preserve">For the motor drive, loss and efficiency analysis is performed first using the model presented in Sec. 3.  The loss analysis include the selected devices with a conventional system having IGBTs and two IMMD systems with different types of GaN </w:t>
+      </w:r>
+      <w:r>
+        <w:rPr>
+          <w:lang w:val="en-US"/>
+        </w:rPr>
+        <w:t>FETs</w:t>
+      </w:r>
+      <w:r>
+        <w:rPr>
+          <w:lang w:val="en-US"/>
+        </w:rPr>
+        <w:t>. The comparative loss results are shown in Figure 10.</w:t>
+      </w:r>
+      <w:r>
+        <w:rPr>
+          <w:lang w:val="en-US"/>
+        </w:rPr>
+        <w:t xml:space="preserve"> The results show that, even with a switching frequency five times the one with IGBTs, the total system loss is cut in half with GaN devices. The reason why 20 kHz is used for the system with IGBT is that, it is the practical limit for those devices. When the loss components are analyzed separately, it is observed that the main reduction is on switching losses, as expected. On the other hand, transistor conduction losses are a little bit higher with GaNs, although diode conduction losses (or transistor reverse conduction losses) are similar. There are two main reasons for this. First of all, IGBT conduction performance in high current applications is good. However, the WBG semiconductor technology such as GaN has not been proven itself in terms of on-state voltage drop, while it has developed to have comparable performance. Secondly, the IMMD system has 2-series and 2-parallel structure so that each module carry 2 times the current they would have when there a 4 parallel modules. In conclusion, both cascade and e-mode GaN FETs reach 98% drive efficiency at 100 kHz switching frequency. </w:t>
+      </w:r>
+    </w:p>
+    <w:p>
+      <w:pPr>
+        <w:pStyle w:val="BodyTextKeep"/>
+        <w:ind w:right="0" w:firstLine="227"/>
+        <w:rPr>
+          <w:lang w:val="en-US"/>
+        </w:rPr>
+      </w:pPr>
+      <w:r>
+        <w:rPr>
+          <w:lang w:val="en-US"/>
+        </w:rPr>
+        <w:t xml:space="preserve">Motor drive simulations are performed using MATLAB/Simulink environment. 4 modules are used with 2-series and 2-parallel configuration, with 90 degrees interleaving </w:t>
+      </w:r>
+      <w:r>
+        <w:rPr>
+          <w:lang w:val="en-US"/>
+        </w:rPr>
+        <w:lastRenderedPageBreak/>
+        <w:t>angle and proper DC link capacitor bank which will result 1% voltage ripple on the DC link at most.</w:t>
+      </w:r>
+      <w:r>
+        <w:rPr>
+          <w:lang w:val="en-US"/>
+        </w:rPr>
+        <w:t xml:space="preserve"> The line currents and line-to-line voltages are shown in Figure 11. The DC link current of each module and total DC link current are shown in Figure 12. The DC link voltage ripple with and without interleaving are also shown in Figure 13.</w:t>
+      </w:r>
+    </w:p>
+    <w:p>
+      <w:pPr>
+        <w:pStyle w:val="BodyTextKeep"/>
+        <w:ind w:right="0" w:firstLine="227"/>
+        <w:rPr>
+          <w:lang w:val="en-US"/>
+        </w:rPr>
+      </w:pPr>
+    </w:p>
+    <w:p>
+      <w:pPr>
+        <w:pStyle w:val="BodyTextKeep"/>
+        <w:ind w:right="0"/>
+        <w:jc w:val="center"/>
+        <w:rPr>
+          <w:lang w:val="en-US"/>
+        </w:rPr>
+      </w:pPr>
+      <w:r>
+        <w:rPr>
+          <w:lang w:val="en-US"/>
+        </w:rPr>
+        <w:object w:dxaOrig="7770" w:dyaOrig="4395">
+          <v:shape id="_x0000_i1027" type="#_x0000_t75" style="width:226.75pt;height:127.9pt" o:ole="">
+            <v:imagedata r:id="rId17" o:title=""/>
+          </v:shape>
+          <o:OLEObject Type="Embed" ProgID="Visio.Drawing.15" ShapeID="_x0000_i1027" DrawAspect="Content" ObjectID="_1566674231" r:id="rId18"/>
+        </w:object>
+      </w:r>
+    </w:p>
+    <w:p>
+      <w:pPr>
+        <w:pStyle w:val="BodyTextKeep"/>
+        <w:ind w:right="0"/>
+        <w:jc w:val="center"/>
+        <w:rPr>
+          <w:lang w:val="en-US"/>
+        </w:rPr>
+      </w:pPr>
+      <w:r>
+        <w:rPr>
+          <w:lang w:val="en-US"/>
+        </w:rPr>
+        <w:t>Figure 10. Comparative loss analysis having a conventional system with IGBT and two different IMMD systems with GaN</w:t>
+      </w:r>
+    </w:p>
+    <w:p>
+      <w:pPr>
+        <w:pStyle w:val="BodyTextKeep"/>
+        <w:ind w:right="0"/>
+        <w:jc w:val="center"/>
+        <w:rPr>
+          <w:lang w:val="en-US"/>
+        </w:rPr>
+      </w:pPr>
+    </w:p>
+    <w:p>
+      <w:pPr>
+        <w:ind w:firstLine="227"/>
+        <w:jc w:val="center"/>
+        <w:rPr>
+          <w:sz w:val="18"/>
+          <w:szCs w:val="18"/>
+          <w:lang w:val="en-US"/>
+        </w:rPr>
+      </w:pPr>
+      <w:r>
+        <w:rPr>
+          <w:noProof/>
+          <w:sz w:val="18"/>
+          <w:szCs w:val="18"/>
+          <w:lang w:val="en-US" w:eastAsia="tr-TR"/>
+        </w:rPr>
+        <w:drawing>
+          <wp:inline distT="0" distB="0" distL="0" distR="0" wp14:anchorId="4F1C4CDF" wp14:editId="0BBDD53E">
+            <wp:extent cx="1357952" cy="968440"/>
+            <wp:effectExtent l="0" t="0" r="0" b="3175"/>
+            <wp:docPr id="15" name="Picture 15"/>
+            <wp:cNvGraphicFramePr>
+              <a:graphicFrameLocks xmlns:a="http://schemas.openxmlformats.org/drawingml/2006/main" noChangeAspect="1"/>
+            </wp:cNvGraphicFramePr>
+            <a:graphic xmlns:a="http://schemas.openxmlformats.org/drawingml/2006/main">
+              <a:graphicData uri="http://schemas.openxmlformats.org/drawingml/2006/picture">
+                <pic:pic xmlns:pic="http://schemas.openxmlformats.org/drawingml/2006/picture">
+                  <pic:nvPicPr>
+                    <pic:cNvPr id="0" name="Picture 28"/>
+                    <pic:cNvPicPr>
+                      <a:picLocks noChangeAspect="1" noChangeArrowheads="1"/>
+                    </pic:cNvPicPr>
+                  </pic:nvPicPr>
+                  <pic:blipFill rotWithShape="1">
+                    <a:blip r:embed="rId16" cstate="print">
+                      <a:extLst>
+                        <a:ext uri="{28A0092B-C50C-407E-A947-70E740481C1C}">
+                          <a14:useLocalDpi xmlns:a14="http://schemas.microsoft.com/office/drawing/2010/main" val="0"/>
+                        </a:ext>
+                      </a:extLst>
+                    </a:blip>
+                    <a:srcRect t="4885"/>
+                    <a:stretch/>
+                  </pic:blipFill>
+                  <pic:spPr bwMode="auto">
+                    <a:xfrm>
+                      <a:off x="0" y="0"/>
+                      <a:ext cx="1371920" cy="978402"/>
+                    </a:xfrm>
+                    <a:prstGeom prst="rect">
+                      <a:avLst/>
+                    </a:prstGeom>
+                    <a:noFill/>
+                    <a:ln>
+                      <a:noFill/>
+                    </a:ln>
+                    <a:extLst>
+                      <a:ext uri="{53640926-AAD7-44D8-BBD7-CCE9431645EC}">
+                        <a14:shadowObscured xmlns:a14="http://schemas.microsoft.com/office/drawing/2010/main"/>
+                      </a:ext>
+                    </a:extLst>
+                  </pic:spPr>
+                </pic:pic>
+              </a:graphicData>
+            </a:graphic>
+          </wp:inline>
+        </w:drawing>
+      </w:r>
+      <w:r>
+        <w:rPr>
+          <w:noProof/>
+          <w:sz w:val="18"/>
+          <w:szCs w:val="18"/>
+          <w:lang w:val="en-US" w:eastAsia="tr-TR"/>
+        </w:rPr>
+        <w:drawing>
+          <wp:inline distT="0" distB="0" distL="0" distR="0" wp14:anchorId="0CAA50EB" wp14:editId="7CEEECFB">
+            <wp:extent cx="1371600" cy="978173"/>
+            <wp:effectExtent l="0" t="0" r="0" b="0"/>
+            <wp:docPr id="16" name="Picture 16"/>
+            <wp:cNvGraphicFramePr>
+              <a:graphicFrameLocks xmlns:a="http://schemas.openxmlformats.org/drawingml/2006/main" noChangeAspect="1"/>
+            </wp:cNvGraphicFramePr>
+            <a:graphic xmlns:a="http://schemas.openxmlformats.org/drawingml/2006/main">
+              <a:graphicData uri="http://schemas.openxmlformats.org/drawingml/2006/picture">
+                <pic:pic xmlns:pic="http://schemas.openxmlformats.org/drawingml/2006/picture">
+                  <pic:nvPicPr>
+                    <pic:cNvPr id="0" name="Picture 28"/>
+                    <pic:cNvPicPr>
+                      <a:picLocks noChangeAspect="1" noChangeArrowheads="1"/>
+                    </pic:cNvPicPr>
+                  </pic:nvPicPr>
+                  <pic:blipFill rotWithShape="1">
+                    <a:blip r:embed="rId16" cstate="print">
+                      <a:extLst>
+                        <a:ext uri="{28A0092B-C50C-407E-A947-70E740481C1C}">
+                          <a14:useLocalDpi xmlns:a14="http://schemas.microsoft.com/office/drawing/2010/main" val="0"/>
+                        </a:ext>
+                      </a:extLst>
+                    </a:blip>
+                    <a:srcRect t="4885"/>
+                    <a:stretch/>
+                  </pic:blipFill>
+                  <pic:spPr bwMode="auto">
+                    <a:xfrm>
+                      <a:off x="0" y="0"/>
+                      <a:ext cx="1378924" cy="983396"/>
+                    </a:xfrm>
+                    <a:prstGeom prst="rect">
+                      <a:avLst/>
+                    </a:prstGeom>
+                    <a:noFill/>
+                    <a:ln>
+                      <a:noFill/>
+                    </a:ln>
+                    <a:extLst>
+                      <a:ext uri="{53640926-AAD7-44D8-BBD7-CCE9431645EC}">
+                        <a14:shadowObscured xmlns:a14="http://schemas.microsoft.com/office/drawing/2010/main"/>
+                      </a:ext>
+                    </a:extLst>
+                  </pic:spPr>
+                </pic:pic>
+              </a:graphicData>
+            </a:graphic>
+          </wp:inline>
+        </w:drawing>
+      </w:r>
+    </w:p>
+    <w:p>
+      <w:pPr>
+        <w:ind w:firstLine="227"/>
+        <w:jc w:val="center"/>
+        <w:rPr>
+          <w:sz w:val="18"/>
+          <w:szCs w:val="18"/>
+          <w:lang w:val="en-US"/>
+        </w:rPr>
+      </w:pPr>
+      <w:r>
+        <w:rPr>
+          <w:sz w:val="18"/>
+          <w:szCs w:val="18"/>
+          <w:lang w:val="en-US"/>
+        </w:rPr>
+        <w:t xml:space="preserve">Figure </w:t>
+      </w:r>
+      <w:r>
+        <w:rPr>
+          <w:sz w:val="18"/>
+          <w:szCs w:val="18"/>
+          <w:lang w:val="en-US"/>
+        </w:rPr>
+        <w:t>11</w:t>
+      </w:r>
+      <w:r>
+        <w:rPr>
+          <w:sz w:val="18"/>
+          <w:szCs w:val="18"/>
+          <w:lang w:val="en-US"/>
+        </w:rPr>
+        <w:t>. Line-to-line voltages and line currents</w:t>
+      </w:r>
+    </w:p>
+    <w:p>
+      <w:pPr>
+        <w:ind w:firstLine="227"/>
+        <w:rPr>
+          <w:sz w:val="18"/>
+          <w:szCs w:val="18"/>
+          <w:lang w:val="en-US"/>
+        </w:rPr>
+      </w:pPr>
+    </w:p>
+    <w:p>
+      <w:pPr>
+        <w:ind w:firstLine="227"/>
+        <w:jc w:val="center"/>
+        <w:rPr>
+          <w:sz w:val="18"/>
+          <w:szCs w:val="18"/>
+          <w:lang w:val="en-US"/>
+        </w:rPr>
+      </w:pPr>
+      <w:r>
+        <w:rPr>
+          <w:noProof/>
+          <w:sz w:val="18"/>
+          <w:szCs w:val="18"/>
+          <w:lang w:val="en-US" w:eastAsia="tr-TR"/>
+        </w:rPr>
+        <w:drawing>
+          <wp:inline distT="0" distB="0" distL="0" distR="0" wp14:anchorId="7506606D" wp14:editId="10AE308F">
+            <wp:extent cx="1357952" cy="968440"/>
+            <wp:effectExtent l="0" t="0" r="0" b="3175"/>
+            <wp:docPr id="17" name="Picture 17"/>
+            <wp:cNvGraphicFramePr>
+              <a:graphicFrameLocks xmlns:a="http://schemas.openxmlformats.org/drawingml/2006/main" noChangeAspect="1"/>
+            </wp:cNvGraphicFramePr>
+            <a:graphic xmlns:a="http://schemas.openxmlformats.org/drawingml/2006/main">
+              <a:graphicData uri="http://schemas.openxmlformats.org/drawingml/2006/picture">
+                <pic:pic xmlns:pic="http://schemas.openxmlformats.org/drawingml/2006/picture">
+                  <pic:nvPicPr>
+                    <pic:cNvPr id="0" name="Picture 28"/>
+                    <pic:cNvPicPr>
+                      <a:picLocks noChangeAspect="1" noChangeArrowheads="1"/>
+                    </pic:cNvPicPr>
+                  </pic:nvPicPr>
+                  <pic:blipFill rotWithShape="1">
+                    <a:blip r:embed="rId16" cstate="print">
+                      <a:extLst>
+                        <a:ext uri="{28A0092B-C50C-407E-A947-70E740481C1C}">
+                          <a14:useLocalDpi xmlns:a14="http://schemas.microsoft.com/office/drawing/2010/main" val="0"/>
+                        </a:ext>
+                      </a:extLst>
+                    </a:blip>
+                    <a:srcRect t="4885"/>
+                    <a:stretch/>
+                  </pic:blipFill>
+                  <pic:spPr bwMode="auto">
+                    <a:xfrm>
+                      <a:off x="0" y="0"/>
+                      <a:ext cx="1371920" cy="978402"/>
+                    </a:xfrm>
+                    <a:prstGeom prst="rect">
+                      <a:avLst/>
+                    </a:prstGeom>
+                    <a:noFill/>
+                    <a:ln>
+                      <a:noFill/>
+                    </a:ln>
+                    <a:extLst>
+                      <a:ext uri="{53640926-AAD7-44D8-BBD7-CCE9431645EC}">
+                        <a14:shadowObscured xmlns:a14="http://schemas.microsoft.com/office/drawing/2010/main"/>
+                      </a:ext>
+                    </a:extLst>
+                  </pic:spPr>
+                </pic:pic>
+              </a:graphicData>
+            </a:graphic>
+          </wp:inline>
+        </w:drawing>
+      </w:r>
+      <w:r>
+        <w:rPr>
+          <w:noProof/>
+          <w:sz w:val="18"/>
+          <w:szCs w:val="18"/>
+          <w:lang w:val="en-US" w:eastAsia="tr-TR"/>
+        </w:rPr>
+        <w:drawing>
+          <wp:inline distT="0" distB="0" distL="0" distR="0" wp14:anchorId="05899447" wp14:editId="0A0A0F5C">
+            <wp:extent cx="1371600" cy="978173"/>
+            <wp:effectExtent l="0" t="0" r="0" b="0"/>
+            <wp:docPr id="18" name="Picture 18"/>
+            <wp:cNvGraphicFramePr>
+              <a:graphicFrameLocks xmlns:a="http://schemas.openxmlformats.org/drawingml/2006/main" noChangeAspect="1"/>
+            </wp:cNvGraphicFramePr>
+            <a:graphic xmlns:a="http://schemas.openxmlformats.org/drawingml/2006/main">
+              <a:graphicData uri="http://schemas.openxmlformats.org/drawingml/2006/picture">
+                <pic:pic xmlns:pic="http://schemas.openxmlformats.org/drawingml/2006/picture">
+                  <pic:nvPicPr>
+                    <pic:cNvPr id="0" name="Picture 28"/>
+                    <pic:cNvPicPr>
+                      <a:picLocks noChangeAspect="1" noChangeArrowheads="1"/>
+                    </pic:cNvPicPr>
+                  </pic:nvPicPr>
+                  <pic:blipFill rotWithShape="1">
+                    <a:blip r:embed="rId16" cstate="print">
+                      <a:extLst>
+                        <a:ext uri="{28A0092B-C50C-407E-A947-70E740481C1C}">
+                          <a14:useLocalDpi xmlns:a14="http://schemas.microsoft.com/office/drawing/2010/main" val="0"/>
+                        </a:ext>
+                      </a:extLst>
+                    </a:blip>
+                    <a:srcRect t="4885"/>
+                    <a:stretch/>
+                  </pic:blipFill>
+                  <pic:spPr bwMode="auto">
+                    <a:xfrm>
+                      <a:off x="0" y="0"/>
+                      <a:ext cx="1378924" cy="983396"/>
+                    </a:xfrm>
+                    <a:prstGeom prst="rect">
+                      <a:avLst/>
+                    </a:prstGeom>
+                    <a:noFill/>
+                    <a:ln>
+                      <a:noFill/>
+                    </a:ln>
+                    <a:extLst>
+                      <a:ext uri="{53640926-AAD7-44D8-BBD7-CCE9431645EC}">
+                        <a14:shadowObscured xmlns:a14="http://schemas.microsoft.com/office/drawing/2010/main"/>
+                      </a:ext>
+                    </a:extLst>
+                  </pic:spPr>
+                </pic:pic>
+              </a:graphicData>
+            </a:graphic>
+          </wp:inline>
+        </w:drawing>
+      </w:r>
+    </w:p>
+    <w:p>
+      <w:pPr>
+        <w:ind w:firstLine="227"/>
+        <w:jc w:val="center"/>
+        <w:rPr>
+          <w:sz w:val="18"/>
+          <w:szCs w:val="18"/>
+          <w:lang w:val="en-US"/>
+        </w:rPr>
+      </w:pPr>
+      <w:r>
+        <w:rPr>
+          <w:sz w:val="18"/>
+          <w:szCs w:val="18"/>
+          <w:lang w:val="en-US"/>
+        </w:rPr>
+        <w:t xml:space="preserve">Figure </w:t>
+      </w:r>
+      <w:r>
+        <w:rPr>
+          <w:sz w:val="18"/>
+          <w:szCs w:val="18"/>
+          <w:lang w:val="en-US"/>
+        </w:rPr>
+        <w:t>12</w:t>
+      </w:r>
+      <w:r>
+        <w:rPr>
+          <w:sz w:val="18"/>
+          <w:szCs w:val="18"/>
+          <w:lang w:val="en-US"/>
+        </w:rPr>
+        <w:t>. The DC link current of each module and total DC link current</w:t>
+      </w:r>
+    </w:p>
+    <w:p>
+      <w:pPr>
+        <w:ind w:firstLine="227"/>
+        <w:rPr>
+          <w:sz w:val="18"/>
+          <w:szCs w:val="18"/>
+          <w:lang w:val="en-US"/>
+        </w:rPr>
+      </w:pPr>
+    </w:p>
+    <w:p>
+      <w:pPr>
+        <w:ind w:firstLine="227"/>
+        <w:jc w:val="center"/>
+        <w:rPr>
+          <w:sz w:val="18"/>
+          <w:szCs w:val="18"/>
+          <w:lang w:val="en-US"/>
+        </w:rPr>
+      </w:pPr>
+      <w:r>
+        <w:rPr>
+          <w:noProof/>
+          <w:sz w:val="18"/>
+          <w:szCs w:val="18"/>
+          <w:lang w:val="en-US" w:eastAsia="tr-TR"/>
+        </w:rPr>
+        <w:drawing>
+          <wp:inline distT="0" distB="0" distL="0" distR="0" wp14:anchorId="3EFBEC4D" wp14:editId="61A5226F">
+            <wp:extent cx="1357952" cy="968440"/>
+            <wp:effectExtent l="0" t="0" r="0" b="3175"/>
+            <wp:docPr id="19" name="Picture 19"/>
+            <wp:cNvGraphicFramePr>
+              <a:graphicFrameLocks xmlns:a="http://schemas.openxmlformats.org/drawingml/2006/main" noChangeAspect="1"/>
+            </wp:cNvGraphicFramePr>
+            <a:graphic xmlns:a="http://schemas.openxmlformats.org/drawingml/2006/main">
+              <a:graphicData uri="http://schemas.openxmlformats.org/drawingml/2006/picture">
+                <pic:pic xmlns:pic="http://schemas.openxmlformats.org/drawingml/2006/picture">
+                  <pic:nvPicPr>
+                    <pic:cNvPr id="0" name="Picture 28"/>
+                    <pic:cNvPicPr>
+                      <a:picLocks noChangeAspect="1" noChangeArrowheads="1"/>
+                    </pic:cNvPicPr>
+                  </pic:nvPicPr>
+                  <pic:blipFill rotWithShape="1">
+                    <a:blip r:embed="rId16" cstate="print">
+                      <a:extLst>
+                        <a:ext uri="{28A0092B-C50C-407E-A947-70E740481C1C}">
+                          <a14:useLocalDpi xmlns:a14="http://schemas.microsoft.com/office/drawing/2010/main" val="0"/>
+                        </a:ext>
+                      </a:extLst>
+                    </a:blip>
+                    <a:srcRect t="4885"/>
+                    <a:stretch/>
+                  </pic:blipFill>
+                  <pic:spPr bwMode="auto">
+                    <a:xfrm>
+                      <a:off x="0" y="0"/>
+                      <a:ext cx="1371920" cy="978402"/>
+                    </a:xfrm>
+                    <a:prstGeom prst="rect">
+                      <a:avLst/>
+                    </a:prstGeom>
+                    <a:noFill/>
+                    <a:ln>
+                      <a:noFill/>
+                    </a:ln>
+                    <a:extLst>
+                      <a:ext uri="{53640926-AAD7-44D8-BBD7-CCE9431645EC}">
+                        <a14:shadowObscured xmlns:a14="http://schemas.microsoft.com/office/drawing/2010/main"/>
+                      </a:ext>
+                    </a:extLst>
+                  </pic:spPr>
+                </pic:pic>
+              </a:graphicData>
+            </a:graphic>
+          </wp:inline>
+        </w:drawing>
+      </w:r>
+      <w:r>
+        <w:rPr>
+          <w:noProof/>
+          <w:sz w:val="18"/>
+          <w:szCs w:val="18"/>
+          <w:lang w:val="en-US" w:eastAsia="tr-TR"/>
+        </w:rPr>
+        <w:drawing>
+          <wp:inline distT="0" distB="0" distL="0" distR="0" wp14:anchorId="1726DBB6" wp14:editId="48C7915C">
+            <wp:extent cx="1371600" cy="978173"/>
+            <wp:effectExtent l="0" t="0" r="0" b="0"/>
+            <wp:docPr id="20" name="Picture 20"/>
+            <wp:cNvGraphicFramePr>
+              <a:graphicFrameLocks xmlns:a="http://schemas.openxmlformats.org/drawingml/2006/main" noChangeAspect="1"/>
+            </wp:cNvGraphicFramePr>
+            <a:graphic xmlns:a="http://schemas.openxmlformats.org/drawingml/2006/main">
+              <a:graphicData uri="http://schemas.openxmlformats.org/drawingml/2006/picture">
+                <pic:pic xmlns:pic="http://schemas.openxmlformats.org/drawingml/2006/picture">
+                  <pic:nvPicPr>
+                    <pic:cNvPr id="0" name="Picture 28"/>
+                    <pic:cNvPicPr>
+                      <a:picLocks noChangeAspect="1" noChangeArrowheads="1"/>
+                    </pic:cNvPicPr>
+                  </pic:nvPicPr>
+                  <pic:blipFill rotWithShape="1">
+                    <a:blip r:embed="rId16" cstate="print">
+                      <a:extLst>
+                        <a:ext uri="{28A0092B-C50C-407E-A947-70E740481C1C}">
+                          <a14:useLocalDpi xmlns:a14="http://schemas.microsoft.com/office/drawing/2010/main" val="0"/>
+                        </a:ext>
+                      </a:extLst>
+                    </a:blip>
+                    <a:srcRect t="4885"/>
+                    <a:stretch/>
+                  </pic:blipFill>
+                  <pic:spPr bwMode="auto">
+                    <a:xfrm>
+                      <a:off x="0" y="0"/>
+                      <a:ext cx="1378924" cy="983396"/>
+                    </a:xfrm>
+                    <a:prstGeom prst="rect">
+                      <a:avLst/>
+                    </a:prstGeom>
+                    <a:noFill/>
+                    <a:ln>
+                      <a:noFill/>
+                    </a:ln>
+                    <a:extLst>
+                      <a:ext uri="{53640926-AAD7-44D8-BBD7-CCE9431645EC}">
+                        <a14:shadowObscured xmlns:a14="http://schemas.microsoft.com/office/drawing/2010/main"/>
+                      </a:ext>
+                    </a:extLst>
+                  </pic:spPr>
+                </pic:pic>
+              </a:graphicData>
+            </a:graphic>
+          </wp:inline>
+        </w:drawing>
+      </w:r>
+    </w:p>
+    <w:p>
+      <w:pPr>
+        <w:ind w:firstLine="227"/>
+        <w:jc w:val="center"/>
+        <w:rPr>
+          <w:sz w:val="18"/>
+          <w:szCs w:val="18"/>
+          <w:lang w:val="en-US"/>
+        </w:rPr>
+      </w:pPr>
+      <w:r>
+        <w:rPr>
+          <w:sz w:val="18"/>
+          <w:szCs w:val="18"/>
+          <w:lang w:val="en-US"/>
+        </w:rPr>
+        <w:t xml:space="preserve">Figure </w:t>
+      </w:r>
+      <w:r>
+        <w:rPr>
+          <w:sz w:val="18"/>
+          <w:szCs w:val="18"/>
+          <w:lang w:val="en-US"/>
+        </w:rPr>
+        <w:t>13</w:t>
+      </w:r>
+      <w:r>
+        <w:rPr>
+          <w:sz w:val="18"/>
+          <w:szCs w:val="18"/>
+          <w:lang w:val="en-US"/>
+        </w:rPr>
+        <w:t xml:space="preserve">. </w:t>
+      </w:r>
+      <w:r>
+        <w:rPr>
+          <w:sz w:val="18"/>
+          <w:szCs w:val="18"/>
+          <w:lang w:val="en-US"/>
+        </w:rPr>
+        <w:t>DC link voltage ripple with and without interleaving</w:t>
+      </w:r>
+    </w:p>
+    <w:p>
+      <w:pPr>
+        <w:ind w:firstLine="227"/>
+        <w:rPr>
+          <w:lang w:val="en-US"/>
+        </w:rPr>
+      </w:pPr>
+    </w:p>
+    <w:p>
+      <w:pPr>
+        <w:ind w:firstLine="227"/>
+        <w:jc w:val="center"/>
+        <w:rPr>
+          <w:b/>
+          <w:lang w:val="en-US"/>
+        </w:rPr>
+      </w:pPr>
+      <w:r>
+        <w:rPr>
+          <w:b/>
+          <w:lang w:val="en-US"/>
+        </w:rPr>
+        <w:t xml:space="preserve">5. </w:t>
+      </w:r>
+      <w:r>
+        <w:rPr>
+          <w:b/>
+          <w:lang w:val="en-US"/>
+        </w:rPr>
+        <w:t>Conclusions</w:t>
+      </w:r>
+    </w:p>
+    <w:p>
+      <w:pPr>
+        <w:ind w:firstLine="227"/>
+        <w:jc w:val="center"/>
         <w:rPr>
           <w:i/>
           <w:iCs/>
@@ -9121,40 +10665,8 @@
           <w:szCs w:val="18"/>
           <w:lang w:val="en-US"/>
         </w:rPr>
-        <w:t xml:space="preserve"> </w:t>
-      </w:r>
-    </w:p>
-    <w:p>
-      <w:pPr>
-        <w:ind w:firstLine="227"/>
-        <w:rPr>
-          <w:sz w:val="18"/>
-          <w:szCs w:val="18"/>
-          <w:lang w:val="en-US"/>
-        </w:rPr>
-      </w:pPr>
-      <w:r>
-        <w:rPr>
-          <w:sz w:val="18"/>
-          <w:szCs w:val="18"/>
-          <w:lang w:val="en-US"/>
-        </w:rPr>
-        <w:t xml:space="preserve">Define abbreviations and </w:t>
-      </w:r>
-    </w:p>
-    <w:p>
-      <w:pPr>
-        <w:ind w:firstLine="227"/>
-        <w:rPr>
-          <w:sz w:val="18"/>
-          <w:szCs w:val="18"/>
-          <w:lang w:val="en-US"/>
-        </w:rPr>
-      </w:pPr>
-    </w:p>
-    <w:p>
-      <w:pPr>
-        <w:jc w:val="center"/>
+      </w:pPr>
+      <w:r>
         <w:rPr>
           <w:i/>
           <w:iCs/>
@@ -9163,7 +10675,133 @@
           <w:szCs w:val="18"/>
           <w:lang w:val="en-US"/>
         </w:rPr>
-      </w:pPr>
+        <w:t xml:space="preserve"> </w:t>
+      </w:r>
+    </w:p>
+    <w:p>
+      <w:pPr>
+        <w:pStyle w:val="BodyTextKeep"/>
+        <w:ind w:right="0" w:firstLine="227"/>
+        <w:rPr>
+          <w:lang w:val="en-US"/>
+        </w:rPr>
+      </w:pPr>
+      <w:r>
+        <w:rPr>
+          <w:lang w:val="en-US"/>
+        </w:rPr>
+        <w:t xml:space="preserve">Bu çalışmada konvansiyonel motor sürücü sistemlerine alternatif olabilecek tümleşik ve modüler yapıda bir motor sürücü sistemi önerilmiş ve tasarımı yapılmıştır. Sistemin getirdiği belli başlı avantajlar hem ağırlık hem hacim açısında yüksek güç yoğunluğu, arttırılmış hata dayanıklılığı ve güvenilirlik, </w:t>
+      </w:r>
+      <w:proofErr w:type="gramStart"/>
+      <w:r>
+        <w:rPr>
+          <w:lang w:val="en-US"/>
+        </w:rPr>
+        <w:t>yarıiletkenlerde</w:t>
+      </w:r>
+      <w:proofErr w:type="gramEnd"/>
+      <w:r>
+        <w:rPr>
+          <w:lang w:val="en-US"/>
+        </w:rPr>
+        <w:t xml:space="preserve"> ve motor sargılarındaki gerilim streslerinin ve aşırı salınımların azaltılması ve ısı kaynaklarının dağıtılması ile soğutmanın kolaylaşması olarak sıralanabilir. Bu özellikleri ile </w:t>
+      </w:r>
+      <w:r>
+        <w:rPr>
+          <w:lang w:val="en-US"/>
+        </w:rPr>
+        <w:lastRenderedPageBreak/>
+        <w:t>önerilen sistemin özellikler havacılık, uzay ve elektrikli araçlar gibi uygulamalarda önemli rol oynayacağı düşünülmektedir.</w:t>
+      </w:r>
+    </w:p>
+    <w:p>
+      <w:pPr>
+        <w:pStyle w:val="BodyTextKeep"/>
+        <w:ind w:right="0" w:firstLine="227"/>
+        <w:rPr>
+          <w:lang w:val="en-US"/>
+        </w:rPr>
+      </w:pPr>
+      <w:r>
+        <w:rPr>
+          <w:lang w:val="en-US"/>
+        </w:rPr>
+        <w:t xml:space="preserve">Mevcut TMMS teknolojisi incelenmiş ve henüz laboratuvar prototipi aşamasında olan çalışmalar ve başarımları irdelenmiştir. Özellikle seri modüler yapıdaki seri bağlı motor sürücü topolojisi üzerinde durulmuş ve bu topoloji hem seri hem paralel bağlı bir topoloji olarak geliştirilmiştir. DA </w:t>
+      </w:r>
+      <w:proofErr w:type="gramStart"/>
+      <w:r>
+        <w:rPr>
+          <w:lang w:val="en-US"/>
+        </w:rPr>
+        <w:t>bara</w:t>
+      </w:r>
+      <w:proofErr w:type="gramEnd"/>
+      <w:r>
+        <w:rPr>
+          <w:lang w:val="en-US"/>
+        </w:rPr>
+        <w:t xml:space="preserve"> kondansatör bankasını küçültmek amacıyla uygulanan interleaving tekniği sonucu kondansatör akımı etkin değerinde meydana gelen küçülmeye bakılarak topolojideki optimum modül sayısı 4 olarak belirlenmiştir. Bunun yanında piyasadaki GaN yarıiletkenlerinin kullanılabileceği bir topolojide 2 seri 2 paralel modül olması gerektiği anlaşılmıştır. Bu topolojiye göre seçilen örnek bir motor üzerinde tasarım yapılmıştır.</w:t>
+      </w:r>
+    </w:p>
+    <w:p>
+      <w:pPr>
+        <w:ind w:firstLine="227"/>
+        <w:rPr>
+          <w:sz w:val="18"/>
+          <w:szCs w:val="18"/>
+          <w:lang w:val="en-US"/>
+        </w:rPr>
+      </w:pPr>
+      <w:r>
+        <w:rPr>
+          <w:sz w:val="18"/>
+          <w:szCs w:val="18"/>
+          <w:lang w:val="en-US"/>
+        </w:rPr>
+        <w:t xml:space="preserve">Seçilen GaN’lar ile kayıp analizi yapılmış ve standart IGBT’li sürücü sistemi ile karşılaştırılmıştır. Bunun sonucunda her iki tipte de standart sisteme göre </w:t>
+      </w:r>
+      <w:proofErr w:type="gramStart"/>
+      <w:r>
+        <w:rPr>
+          <w:sz w:val="18"/>
+          <w:szCs w:val="18"/>
+          <w:lang w:val="en-US"/>
+        </w:rPr>
+        <w:t>beş</w:t>
+      </w:r>
+      <w:proofErr w:type="gramEnd"/>
+      <w:r>
+        <w:rPr>
+          <w:sz w:val="18"/>
+          <w:szCs w:val="18"/>
+          <w:lang w:val="en-US"/>
+        </w:rPr>
+        <w:t xml:space="preserve"> katı anahtarlama frekansına rağmen yüzde iki verim artışı sağlanmıştır. Buna ek olarak, DA </w:t>
+      </w:r>
+      <w:proofErr w:type="gramStart"/>
+      <w:r>
+        <w:rPr>
+          <w:sz w:val="18"/>
+          <w:szCs w:val="18"/>
+          <w:lang w:val="en-US"/>
+        </w:rPr>
+        <w:t>bara</w:t>
+      </w:r>
+      <w:proofErr w:type="gramEnd"/>
+      <w:r>
+        <w:rPr>
+          <w:sz w:val="18"/>
+          <w:szCs w:val="18"/>
+          <w:lang w:val="en-US"/>
+        </w:rPr>
+        <w:t xml:space="preserve"> kondansatör bankası seçimi gerçekleştirilmiş ve yapılan tasarım benzetim sonuçları ile doğrulanmıştır. Interleaving tekniği ile kondansatör akım etkin değeri ve sığa değeri yarı yarıya düşürülmüştür. Ayrıca tüm sistemin güç yoğunluğu hedeflenen değerin üzerinde elde edilmiştir. Gelecekte tasarımı yapılan sistemin prototipi üretilecek ve laboratuvarda test edilecektir. Bu testler arasında verim, güç yoğunluğu ve hata dayanıklılığı yer alacaktır</w:t>
+      </w:r>
+      <w:r>
+        <w:rPr>
+          <w:lang w:val="en-US"/>
+        </w:rPr>
+        <w:t>.</w:t>
+      </w:r>
     </w:p>
     <w:p>
       <w:pPr>
@@ -9184,166 +10822,21 @@
           <w:lang w:val="en-US"/>
         </w:rPr>
       </w:pPr>
-    </w:p>
-    <w:p>
-      <w:pPr>
-        <w:jc w:val="center"/>
+      <w:r>
         <w:rPr>
           <w:b/>
           <w:bCs/>
           <w:lang w:val="en-US"/>
         </w:rPr>
-      </w:pPr>
-    </w:p>
-    <w:p>
-      <w:pPr>
-        <w:jc w:val="center"/>
+        <w:t>6</w:t>
+      </w:r>
+      <w:r>
         <w:rPr>
           <w:b/>
           <w:bCs/>
           <w:lang w:val="en-US"/>
         </w:rPr>
-      </w:pPr>
-    </w:p>
-    <w:p>
-      <w:pPr>
-        <w:jc w:val="center"/>
-        <w:rPr>
-          <w:b/>
-          <w:bCs/>
-          <w:lang w:val="en-US"/>
-        </w:rPr>
-      </w:pPr>
-    </w:p>
-    <w:p>
-      <w:pPr>
-        <w:jc w:val="center"/>
-        <w:rPr>
-          <w:b/>
-          <w:bCs/>
-          <w:lang w:val="en-US"/>
-        </w:rPr>
-      </w:pPr>
-    </w:p>
-    <w:p>
-      <w:pPr>
-        <w:jc w:val="center"/>
-        <w:rPr>
-          <w:b/>
-          <w:bCs/>
-          <w:lang w:val="en-US"/>
-        </w:rPr>
-      </w:pPr>
-    </w:p>
-    <w:p>
-      <w:pPr>
-        <w:jc w:val="center"/>
-        <w:rPr>
-          <w:b/>
-          <w:bCs/>
-          <w:lang w:val="en-US"/>
-        </w:rPr>
-      </w:pPr>
-    </w:p>
-    <w:p>
-      <w:pPr>
-        <w:jc w:val="center"/>
-        <w:rPr>
-          <w:b/>
-          <w:bCs/>
-          <w:lang w:val="en-US"/>
-        </w:rPr>
-      </w:pPr>
-    </w:p>
-    <w:p>
-      <w:pPr>
-        <w:jc w:val="center"/>
-        <w:rPr>
-          <w:b/>
-          <w:bCs/>
-          <w:lang w:val="en-US"/>
-        </w:rPr>
-      </w:pPr>
-    </w:p>
-    <w:p>
-      <w:pPr>
-        <w:jc w:val="center"/>
-        <w:rPr>
-          <w:b/>
-          <w:bCs/>
-          <w:lang w:val="en-US"/>
-        </w:rPr>
-      </w:pPr>
-    </w:p>
-    <w:p>
-      <w:pPr>
-        <w:jc w:val="center"/>
-        <w:rPr>
-          <w:b/>
-          <w:bCs/>
-          <w:lang w:val="en-US"/>
-        </w:rPr>
-      </w:pPr>
-    </w:p>
-    <w:p>
-      <w:pPr>
-        <w:jc w:val="center"/>
-        <w:rPr>
-          <w:b/>
-          <w:bCs/>
-          <w:lang w:val="en-US"/>
-        </w:rPr>
-      </w:pPr>
-    </w:p>
-    <w:p>
-      <w:pPr>
-        <w:jc w:val="center"/>
-        <w:rPr>
-          <w:b/>
-          <w:bCs/>
-          <w:lang w:val="en-US"/>
-        </w:rPr>
-      </w:pPr>
-      <w:r>
-        <w:rPr>
-          <w:b/>
-          <w:bCs/>
-          <w:lang w:val="en-US"/>
-        </w:rPr>
-        <w:lastRenderedPageBreak/>
-        <w:t>6</w:t>
-      </w:r>
-      <w:r>
-        <w:rPr>
-          <w:b/>
-          <w:bCs/>
-          <w:lang w:val="en-US"/>
-        </w:rPr>
         <w:t>. References</w:t>
-      </w:r>
-    </w:p>
-    <w:p>
-      <w:pPr>
-        <w:jc w:val="center"/>
-        <w:rPr>
-          <w:i/>
-          <w:iCs/>
-          <w:color w:val="C0C0C0"/>
-          <w:sz w:val="18"/>
-          <w:szCs w:val="18"/>
-          <w:lang w:val="en-US"/>
-        </w:rPr>
-      </w:pPr>
-      <w:r>
-        <w:rPr>
-          <w:i/>
-          <w:iCs/>
-          <w:color w:val="C0C0C0"/>
-          <w:sz w:val="18"/>
-          <w:szCs w:val="18"/>
-          <w:lang w:val="en-US"/>
-        </w:rPr>
-        <w:t xml:space="preserve"> </w:t>
       </w:r>
     </w:p>
     <w:p>
@@ -9587,7 +11080,25 @@
           <w:szCs w:val="18"/>
           <w:lang w:val="en-US"/>
         </w:rPr>
-        <w:t>Abbrev. of Publisher,</w:t>
+        <w:t xml:space="preserve">Abbrev. </w:t>
+      </w:r>
+      <w:proofErr w:type="gramStart"/>
+      <w:r>
+        <w:rPr>
+          <w:sz w:val="18"/>
+          <w:szCs w:val="18"/>
+          <w:lang w:val="en-US"/>
+        </w:rPr>
+        <w:t>of</w:t>
+      </w:r>
+      <w:proofErr w:type="gramEnd"/>
+      <w:r>
+        <w:rPr>
+          <w:sz w:val="18"/>
+          <w:szCs w:val="18"/>
+          <w:lang w:val="en-US"/>
+        </w:rPr>
+        <w:t xml:space="preserve"> Publisher,</w:t>
       </w:r>
       <w:r>
         <w:rPr>
@@ -9918,7 +11429,35 @@
           <w:szCs w:val="18"/>
           <w:lang w:val="en-US"/>
         </w:rPr>
-        <w:t xml:space="preserve">J. K. Author. (year, month day). </w:t>
+        <w:t>J. K. Author. (</w:t>
+      </w:r>
+      <w:proofErr w:type="gramStart"/>
+      <w:r>
+        <w:rPr>
+          <w:sz w:val="18"/>
+          <w:szCs w:val="18"/>
+          <w:lang w:val="en-US"/>
+        </w:rPr>
+        <w:t>year</w:t>
+      </w:r>
+      <w:proofErr w:type="gramEnd"/>
+      <w:r>
+        <w:rPr>
+          <w:sz w:val="18"/>
+          <w:szCs w:val="18"/>
+          <w:lang w:val="en-US"/>
+        </w:rPr>
+        <w:t xml:space="preserve">, </w:t>
+      </w:r>
+      <w:bookmarkStart w:id="0" w:name="_GoBack"/>
+      <w:bookmarkEnd w:id="0"/>
+      <w:r>
+        <w:rPr>
+          <w:sz w:val="18"/>
+          <w:szCs w:val="18"/>
+          <w:lang w:val="en-US"/>
+        </w:rPr>
+        <w:t xml:space="preserve">month day). </w:t>
       </w:r>
       <w:r>
         <w:rPr>
@@ -9936,7 +11475,25 @@
           <w:szCs w:val="18"/>
           <w:lang w:val="en-US"/>
         </w:rPr>
-        <w:t>(edition) [Type of medium]. Available: http://www.(URL)</w:t>
+        <w:t>(edition) [Type of medium]. Available: http</w:t>
+      </w:r>
+      <w:proofErr w:type="gramStart"/>
+      <w:r>
+        <w:rPr>
+          <w:sz w:val="18"/>
+          <w:szCs w:val="18"/>
+          <w:lang w:val="en-US"/>
+        </w:rPr>
+        <w:t>:/</w:t>
+      </w:r>
+      <w:proofErr w:type="gramEnd"/>
+      <w:r>
+        <w:rPr>
+          <w:sz w:val="18"/>
+          <w:szCs w:val="18"/>
+          <w:lang w:val="en-US"/>
+        </w:rPr>
+        <w:t>/www.(URL)</w:t>
       </w:r>
     </w:p>
     <w:p>
@@ -9963,7 +11520,7 @@
 </file>
 
 <file path=word/endnotes.xml><?xml version="1.0" encoding="utf-8"?>
-<w:endnotes xmlns:wpc="http://schemas.microsoft.com/office/word/2010/wordprocessingCanvas" xmlns:cx="http://schemas.microsoft.com/office/drawing/2014/chartex" xmlns:mc="http://schemas.openxmlformats.org/markup-compatibility/2006" xmlns:o="urn:schemas-microsoft-com:office:office" xmlns:r="http://schemas.openxmlformats.org/officeDocument/2006/relationships" xmlns:m="http://schemas.openxmlformats.org/officeDocument/2006/math" xmlns:v="urn:schemas-microsoft-com:vml" xmlns:wp14="http://schemas.microsoft.com/office/word/2010/wordprocessingDrawing" xmlns:wp="http://schemas.openxmlformats.org/drawingml/2006/wordprocessingDrawing" xmlns:w10="urn:schemas-microsoft-com:office:word" xmlns:w="http://schemas.openxmlformats.org/wordprocessingml/2006/main" xmlns:w14="http://schemas.microsoft.com/office/word/2010/wordml" xmlns:w15="http://schemas.microsoft.com/office/word/2012/wordml" xmlns:w16se="http://schemas.microsoft.com/office/word/2015/wordml/symex" xmlns:wpg="http://schemas.microsoft.com/office/word/2010/wordprocessingGroup" xmlns:wpi="http://schemas.microsoft.com/office/word/2010/wordprocessingInk" xmlns:wne="http://schemas.microsoft.com/office/word/2006/wordml" xmlns:wps="http://schemas.microsoft.com/office/word/2010/wordprocessingShape" mc:Ignorable="w14 w15 w16se wp14">
+<w:endnotes xmlns:wpc="http://schemas.microsoft.com/office/word/2010/wordprocessingCanvas" xmlns:mc="http://schemas.openxmlformats.org/markup-compatibility/2006" xmlns:o="urn:schemas-microsoft-com:office:office" xmlns:r="http://schemas.openxmlformats.org/officeDocument/2006/relationships" xmlns:m="http://schemas.openxmlformats.org/officeDocument/2006/math" xmlns:v="urn:schemas-microsoft-com:vml" xmlns:wp14="http://schemas.microsoft.com/office/word/2010/wordprocessingDrawing" xmlns:wp="http://schemas.openxmlformats.org/drawingml/2006/wordprocessingDrawing" xmlns:w10="urn:schemas-microsoft-com:office:word" xmlns:w="http://schemas.openxmlformats.org/wordprocessingml/2006/main" xmlns:w14="http://schemas.microsoft.com/office/word/2010/wordml" xmlns:w15="http://schemas.microsoft.com/office/word/2012/wordml" xmlns:wpg="http://schemas.microsoft.com/office/word/2010/wordprocessingGroup" xmlns:wpi="http://schemas.microsoft.com/office/word/2010/wordprocessingInk" xmlns:wne="http://schemas.microsoft.com/office/word/2006/wordml" xmlns:wps="http://schemas.microsoft.com/office/word/2010/wordprocessingShape" mc:Ignorable="w14 w15 wp14">
   <w:endnote w:type="separator" w:id="-1">
     <w:p>
       <w:r>
@@ -9982,7 +11539,7 @@
 </file>
 
 <file path=word/footer1.xml><?xml version="1.0" encoding="utf-8"?>
-<w:ftr xmlns:wpc="http://schemas.microsoft.com/office/word/2010/wordprocessingCanvas" xmlns:cx="http://schemas.microsoft.com/office/drawing/2014/chartex" xmlns:mc="http://schemas.openxmlformats.org/markup-compatibility/2006" xmlns:o="urn:schemas-microsoft-com:office:office" xmlns:r="http://schemas.openxmlformats.org/officeDocument/2006/relationships" xmlns:m="http://schemas.openxmlformats.org/officeDocument/2006/math" xmlns:v="urn:schemas-microsoft-com:vml" xmlns:wp14="http://schemas.microsoft.com/office/word/2010/wordprocessingDrawing" xmlns:wp="http://schemas.openxmlformats.org/drawingml/2006/wordprocessingDrawing" xmlns:w10="urn:schemas-microsoft-com:office:word" xmlns:w="http://schemas.openxmlformats.org/wordprocessingml/2006/main" xmlns:w14="http://schemas.microsoft.com/office/word/2010/wordml" xmlns:w15="http://schemas.microsoft.com/office/word/2012/wordml" xmlns:w16se="http://schemas.microsoft.com/office/word/2015/wordml/symex" xmlns:wpg="http://schemas.microsoft.com/office/word/2010/wordprocessingGroup" xmlns:wpi="http://schemas.microsoft.com/office/word/2010/wordprocessingInk" xmlns:wne="http://schemas.microsoft.com/office/word/2006/wordml" xmlns:wps="http://schemas.microsoft.com/office/word/2010/wordprocessingShape" mc:Ignorable="w14 w15 w16se wp14">
+<w:ftr xmlns:wpc="http://schemas.microsoft.com/office/word/2010/wordprocessingCanvas" xmlns:mc="http://schemas.openxmlformats.org/markup-compatibility/2006" xmlns:o="urn:schemas-microsoft-com:office:office" xmlns:r="http://schemas.openxmlformats.org/officeDocument/2006/relationships" xmlns:m="http://schemas.openxmlformats.org/officeDocument/2006/math" xmlns:v="urn:schemas-microsoft-com:vml" xmlns:wp14="http://schemas.microsoft.com/office/word/2010/wordprocessingDrawing" xmlns:wp="http://schemas.openxmlformats.org/drawingml/2006/wordprocessingDrawing" xmlns:w10="urn:schemas-microsoft-com:office:word" xmlns:w="http://schemas.openxmlformats.org/wordprocessingml/2006/main" xmlns:w14="http://schemas.microsoft.com/office/word/2010/wordml" xmlns:w15="http://schemas.microsoft.com/office/word/2012/wordml" xmlns:wpg="http://schemas.microsoft.com/office/word/2010/wordprocessingGroup" xmlns:wpi="http://schemas.microsoft.com/office/word/2010/wordprocessingInk" xmlns:wne="http://schemas.microsoft.com/office/word/2006/wordml" xmlns:wps="http://schemas.microsoft.com/office/word/2010/wordprocessingShape" mc:Ignorable="w14 w15 wp14">
   <w:p>
     <w:pPr>
       <w:pStyle w:val="Footer"/>
@@ -10016,7 +11573,7 @@
 </file>
 
 <file path=word/footer2.xml><?xml version="1.0" encoding="utf-8"?>
-<w:ftr xmlns:wpc="http://schemas.microsoft.com/office/word/2010/wordprocessingCanvas" xmlns:cx="http://schemas.microsoft.com/office/drawing/2014/chartex" xmlns:mc="http://schemas.openxmlformats.org/markup-compatibility/2006" xmlns:o="urn:schemas-microsoft-com:office:office" xmlns:r="http://schemas.openxmlformats.org/officeDocument/2006/relationships" xmlns:m="http://schemas.openxmlformats.org/officeDocument/2006/math" xmlns:v="urn:schemas-microsoft-com:vml" xmlns:wp14="http://schemas.microsoft.com/office/word/2010/wordprocessingDrawing" xmlns:wp="http://schemas.openxmlformats.org/drawingml/2006/wordprocessingDrawing" xmlns:w10="urn:schemas-microsoft-com:office:word" xmlns:w="http://schemas.openxmlformats.org/wordprocessingml/2006/main" xmlns:w14="http://schemas.microsoft.com/office/word/2010/wordml" xmlns:w15="http://schemas.microsoft.com/office/word/2012/wordml" xmlns:w16se="http://schemas.microsoft.com/office/word/2015/wordml/symex" xmlns:wpg="http://schemas.microsoft.com/office/word/2010/wordprocessingGroup" xmlns:wpi="http://schemas.microsoft.com/office/word/2010/wordprocessingInk" xmlns:wne="http://schemas.microsoft.com/office/word/2006/wordml" xmlns:wps="http://schemas.microsoft.com/office/word/2010/wordprocessingShape" mc:Ignorable="w14 w15 w16se wp14">
+<w:ftr xmlns:wpc="http://schemas.microsoft.com/office/word/2010/wordprocessingCanvas" xmlns:mc="http://schemas.openxmlformats.org/markup-compatibility/2006" xmlns:o="urn:schemas-microsoft-com:office:office" xmlns:r="http://schemas.openxmlformats.org/officeDocument/2006/relationships" xmlns:m="http://schemas.openxmlformats.org/officeDocument/2006/math" xmlns:v="urn:schemas-microsoft-com:vml" xmlns:wp14="http://schemas.microsoft.com/office/word/2010/wordprocessingDrawing" xmlns:wp="http://schemas.openxmlformats.org/drawingml/2006/wordprocessingDrawing" xmlns:w10="urn:schemas-microsoft-com:office:word" xmlns:w="http://schemas.openxmlformats.org/wordprocessingml/2006/main" xmlns:w14="http://schemas.microsoft.com/office/word/2010/wordml" xmlns:w15="http://schemas.microsoft.com/office/word/2012/wordml" xmlns:wpg="http://schemas.microsoft.com/office/word/2010/wordprocessingGroup" xmlns:wpi="http://schemas.microsoft.com/office/word/2010/wordprocessingInk" xmlns:wne="http://schemas.microsoft.com/office/word/2006/wordml" xmlns:wps="http://schemas.microsoft.com/office/word/2010/wordprocessingShape" mc:Ignorable="w14 w15 wp14">
   <w:p>
     <w:pPr>
       <w:pStyle w:val="Footer"/>
@@ -10050,7 +11607,7 @@
 </file>
 
 <file path=word/footnotes.xml><?xml version="1.0" encoding="utf-8"?>
-<w:footnotes xmlns:wpc="http://schemas.microsoft.com/office/word/2010/wordprocessingCanvas" xmlns:cx="http://schemas.microsoft.com/office/drawing/2014/chartex" xmlns:mc="http://schemas.openxmlformats.org/markup-compatibility/2006" xmlns:o="urn:schemas-microsoft-com:office:office" xmlns:r="http://schemas.openxmlformats.org/officeDocument/2006/relationships" xmlns:m="http://schemas.openxmlformats.org/officeDocument/2006/math" xmlns:v="urn:schemas-microsoft-com:vml" xmlns:wp14="http://schemas.microsoft.com/office/word/2010/wordprocessingDrawing" xmlns:wp="http://schemas.openxmlformats.org/drawingml/2006/wordprocessingDrawing" xmlns:w10="urn:schemas-microsoft-com:office:word" xmlns:w="http://schemas.openxmlformats.org/wordprocessingml/2006/main" xmlns:w14="http://schemas.microsoft.com/office/word/2010/wordml" xmlns:w15="http://schemas.microsoft.com/office/word/2012/wordml" xmlns:w16se="http://schemas.microsoft.com/office/word/2015/wordml/symex" xmlns:wpg="http://schemas.microsoft.com/office/word/2010/wordprocessingGroup" xmlns:wpi="http://schemas.microsoft.com/office/word/2010/wordprocessingInk" xmlns:wne="http://schemas.microsoft.com/office/word/2006/wordml" xmlns:wps="http://schemas.microsoft.com/office/word/2010/wordprocessingShape" mc:Ignorable="w14 w15 w16se wp14">
+<w:footnotes xmlns:wpc="http://schemas.microsoft.com/office/word/2010/wordprocessingCanvas" xmlns:mc="http://schemas.openxmlformats.org/markup-compatibility/2006" xmlns:o="urn:schemas-microsoft-com:office:office" xmlns:r="http://schemas.openxmlformats.org/officeDocument/2006/relationships" xmlns:m="http://schemas.openxmlformats.org/officeDocument/2006/math" xmlns:v="urn:schemas-microsoft-com:vml" xmlns:wp14="http://schemas.microsoft.com/office/word/2010/wordprocessingDrawing" xmlns:wp="http://schemas.openxmlformats.org/drawingml/2006/wordprocessingDrawing" xmlns:w10="urn:schemas-microsoft-com:office:word" xmlns:w="http://schemas.openxmlformats.org/wordprocessingml/2006/main" xmlns:w14="http://schemas.microsoft.com/office/word/2010/wordml" xmlns:w15="http://schemas.microsoft.com/office/word/2012/wordml" xmlns:wpg="http://schemas.microsoft.com/office/word/2010/wordprocessingGroup" xmlns:wpi="http://schemas.microsoft.com/office/word/2010/wordprocessingInk" xmlns:wne="http://schemas.microsoft.com/office/word/2006/wordml" xmlns:wps="http://schemas.microsoft.com/office/word/2010/wordprocessingShape" mc:Ignorable="w14 w15 wp14">
   <w:footnote w:type="separator" w:id="-1">
     <w:p>
       <w:r>
@@ -10069,8 +11626,8 @@
 </file>
 
 <file path=word/numbering.xml><?xml version="1.0" encoding="utf-8"?>
-<w:numbering xmlns:wpc="http://schemas.microsoft.com/office/word/2010/wordprocessingCanvas" xmlns:cx="http://schemas.microsoft.com/office/drawing/2014/chartex" xmlns:mc="http://schemas.openxmlformats.org/markup-compatibility/2006" xmlns:o="urn:schemas-microsoft-com:office:office" xmlns:r="http://schemas.openxmlformats.org/officeDocument/2006/relationships" xmlns:m="http://schemas.openxmlformats.org/officeDocument/2006/math" xmlns:v="urn:schemas-microsoft-com:vml" xmlns:wp14="http://schemas.microsoft.com/office/word/2010/wordprocessingDrawing" xmlns:wp="http://schemas.openxmlformats.org/drawingml/2006/wordprocessingDrawing" xmlns:w10="urn:schemas-microsoft-com:office:word" xmlns:w="http://schemas.openxmlformats.org/wordprocessingml/2006/main" xmlns:w14="http://schemas.microsoft.com/office/word/2010/wordml" xmlns:w15="http://schemas.microsoft.com/office/word/2012/wordml" xmlns:w16se="http://schemas.microsoft.com/office/word/2015/wordml/symex" xmlns:wpg="http://schemas.microsoft.com/office/word/2010/wordprocessingGroup" xmlns:wpi="http://schemas.microsoft.com/office/word/2010/wordprocessingInk" xmlns:wne="http://schemas.microsoft.com/office/word/2006/wordml" xmlns:wps="http://schemas.microsoft.com/office/word/2010/wordprocessingShape" mc:Ignorable="w14 w15 w16se wp14">
-  <w:abstractNum w:abstractNumId="0" w15:restartNumberingAfterBreak="0">
+<w:numbering xmlns:wpc="http://schemas.microsoft.com/office/word/2010/wordprocessingCanvas" xmlns:mc="http://schemas.openxmlformats.org/markup-compatibility/2006" xmlns:o="urn:schemas-microsoft-com:office:office" xmlns:r="http://schemas.openxmlformats.org/officeDocument/2006/relationships" xmlns:m="http://schemas.openxmlformats.org/officeDocument/2006/math" xmlns:v="urn:schemas-microsoft-com:vml" xmlns:wp14="http://schemas.microsoft.com/office/word/2010/wordprocessingDrawing" xmlns:wp="http://schemas.openxmlformats.org/drawingml/2006/wordprocessingDrawing" xmlns:w10="urn:schemas-microsoft-com:office:word" xmlns:w="http://schemas.openxmlformats.org/wordprocessingml/2006/main" xmlns:w14="http://schemas.microsoft.com/office/word/2010/wordml" xmlns:w15="http://schemas.microsoft.com/office/word/2012/wordml" xmlns:wpg="http://schemas.microsoft.com/office/word/2010/wordprocessingGroup" xmlns:wpi="http://schemas.microsoft.com/office/word/2010/wordprocessingInk" xmlns:wne="http://schemas.microsoft.com/office/word/2006/wordml" xmlns:wps="http://schemas.microsoft.com/office/word/2010/wordprocessingShape" mc:Ignorable="w14 w15 wp14">
+  <w:abstractNum w:abstractNumId="0">
     <w:nsid w:val="88E17469"/>
     <w:multiLevelType w:val="hybridMultilevel"/>
     <w:tmpl w:val="81E944F5"/>
@@ -10122,7 +11679,7 @@
       <w:lvlJc w:val="left"/>
     </w:lvl>
   </w:abstractNum>
-  <w:abstractNum w:abstractNumId="1" w15:restartNumberingAfterBreak="0">
+  <w:abstractNum w:abstractNumId="1">
     <w:nsid w:val="90131586"/>
     <w:multiLevelType w:val="hybridMultilevel"/>
     <w:tmpl w:val="BEB11413"/>
@@ -10174,7 +11731,7 @@
       <w:lvlJc w:val="left"/>
     </w:lvl>
   </w:abstractNum>
-  <w:abstractNum w:abstractNumId="2" w15:restartNumberingAfterBreak="0">
+  <w:abstractNum w:abstractNumId="2">
     <w:nsid w:val="D5E5DC93"/>
     <w:multiLevelType w:val="hybridMultilevel"/>
     <w:tmpl w:val="8F07E9D2"/>
@@ -10226,7 +11783,7 @@
       <w:lvlJc w:val="left"/>
     </w:lvl>
   </w:abstractNum>
-  <w:abstractNum w:abstractNumId="3" w15:restartNumberingAfterBreak="0">
+  <w:abstractNum w:abstractNumId="3">
     <w:nsid w:val="EB7AA47F"/>
     <w:multiLevelType w:val="hybridMultilevel"/>
     <w:tmpl w:val="E274C704"/>
@@ -10278,7 +11835,7 @@
       <w:lvlJc w:val="left"/>
     </w:lvl>
   </w:abstractNum>
-  <w:abstractNum w:abstractNumId="4" w15:restartNumberingAfterBreak="0">
+  <w:abstractNum w:abstractNumId="4">
     <w:nsid w:val="EF5CD8F3"/>
     <w:multiLevelType w:val="hybridMultilevel"/>
     <w:tmpl w:val="3F4FB76B"/>
@@ -10330,7 +11887,7 @@
       <w:lvlJc w:val="left"/>
     </w:lvl>
   </w:abstractNum>
-  <w:abstractNum w:abstractNumId="5" w15:restartNumberingAfterBreak="0">
+  <w:abstractNum w:abstractNumId="5">
     <w:nsid w:val="FFFFFFFB"/>
     <w:multiLevelType w:val="multilevel"/>
     <w:tmpl w:val="831A1496"/>
@@ -10452,7 +12009,7 @@
       </w:pPr>
     </w:lvl>
   </w:abstractNum>
-  <w:abstractNum w:abstractNumId="6" w15:restartNumberingAfterBreak="0">
+  <w:abstractNum w:abstractNumId="6">
     <w:nsid w:val="00000003"/>
     <w:multiLevelType w:val="singleLevel"/>
     <w:tmpl w:val="C19873F6"/>
@@ -10473,7 +12030,7 @@
       </w:rPr>
     </w:lvl>
   </w:abstractNum>
-  <w:abstractNum w:abstractNumId="7" w15:restartNumberingAfterBreak="0">
+  <w:abstractNum w:abstractNumId="7">
     <w:nsid w:val="05AC3A69"/>
     <w:multiLevelType w:val="hybridMultilevel"/>
     <w:tmpl w:val="04D6C528"/>
@@ -10613,7 +12170,7 @@
       </w:rPr>
     </w:lvl>
   </w:abstractNum>
-  <w:abstractNum w:abstractNumId="8" w15:restartNumberingAfterBreak="0">
+  <w:abstractNum w:abstractNumId="8">
     <w:nsid w:val="0AF220F5"/>
     <w:multiLevelType w:val="hybridMultilevel"/>
     <w:tmpl w:val="B32296E6"/>
@@ -10702,7 +12259,7 @@
       </w:pPr>
     </w:lvl>
   </w:abstractNum>
-  <w:abstractNum w:abstractNumId="9" w15:restartNumberingAfterBreak="0">
+  <w:abstractNum w:abstractNumId="9">
     <w:nsid w:val="0F8341B7"/>
     <w:multiLevelType w:val="multilevel"/>
     <w:tmpl w:val="86002BF6"/>
@@ -10851,7 +12408,7 @@
       </w:rPr>
     </w:lvl>
   </w:abstractNum>
-  <w:abstractNum w:abstractNumId="10" w15:restartNumberingAfterBreak="0">
+  <w:abstractNum w:abstractNumId="10">
     <w:nsid w:val="1611A2E7"/>
     <w:multiLevelType w:val="hybridMultilevel"/>
     <w:tmpl w:val="B499A5AD"/>
@@ -10903,7 +12460,7 @@
       <w:lvlJc w:val="left"/>
     </w:lvl>
   </w:abstractNum>
-  <w:abstractNum w:abstractNumId="11" w15:restartNumberingAfterBreak="0">
+  <w:abstractNum w:abstractNumId="11">
     <w:nsid w:val="1E717F98"/>
     <w:multiLevelType w:val="hybridMultilevel"/>
     <w:tmpl w:val="8102A4E6"/>
@@ -11019,7 +12576,7 @@
       </w:pPr>
     </w:lvl>
   </w:abstractNum>
-  <w:abstractNum w:abstractNumId="12" w15:restartNumberingAfterBreak="0">
+  <w:abstractNum w:abstractNumId="12">
     <w:nsid w:val="2C9B6C4E"/>
     <w:multiLevelType w:val="hybridMultilevel"/>
     <w:tmpl w:val="EA880894"/>
@@ -11108,7 +12665,7 @@
       </w:pPr>
     </w:lvl>
   </w:abstractNum>
-  <w:abstractNum w:abstractNumId="13" w15:restartNumberingAfterBreak="0">
+  <w:abstractNum w:abstractNumId="13">
     <w:nsid w:val="33307B1F"/>
     <w:multiLevelType w:val="singleLevel"/>
     <w:tmpl w:val="D85E42B4"/>
@@ -11126,7 +12683,7 @@
       </w:pPr>
     </w:lvl>
   </w:abstractNum>
-  <w:abstractNum w:abstractNumId="14" w15:restartNumberingAfterBreak="0">
+  <w:abstractNum w:abstractNumId="14">
     <w:nsid w:val="352B014F"/>
     <w:multiLevelType w:val="hybridMultilevel"/>
     <w:tmpl w:val="B32296E6"/>
@@ -11215,7 +12772,7 @@
       </w:pPr>
     </w:lvl>
   </w:abstractNum>
-  <w:abstractNum w:abstractNumId="15" w15:restartNumberingAfterBreak="0">
+  <w:abstractNum w:abstractNumId="15">
     <w:nsid w:val="3E69029C"/>
     <w:multiLevelType w:val="hybridMultilevel"/>
     <w:tmpl w:val="EA880894"/>
@@ -11304,7 +12861,7 @@
       </w:pPr>
     </w:lvl>
   </w:abstractNum>
-  <w:abstractNum w:abstractNumId="16" w15:restartNumberingAfterBreak="0">
+  <w:abstractNum w:abstractNumId="16">
     <w:nsid w:val="65275C0D"/>
     <w:multiLevelType w:val="singleLevel"/>
     <w:tmpl w:val="D838826C"/>
@@ -11322,7 +12879,7 @@
       </w:pPr>
     </w:lvl>
   </w:abstractNum>
-  <w:abstractNum w:abstractNumId="17" w15:restartNumberingAfterBreak="0">
+  <w:abstractNum w:abstractNumId="17">
     <w:nsid w:val="6FC9474E"/>
     <w:multiLevelType w:val="multilevel"/>
     <w:tmpl w:val="83A6D558"/>
@@ -11471,7 +13028,7 @@
       </w:rPr>
     </w:lvl>
   </w:abstractNum>
-  <w:abstractNum w:abstractNumId="18" w15:restartNumberingAfterBreak="0">
+  <w:abstractNum w:abstractNumId="18">
     <w:nsid w:val="70117F28"/>
     <w:multiLevelType w:val="hybridMultilevel"/>
     <w:tmpl w:val="FCBA32FC"/>
@@ -11587,7 +13144,7 @@
       </w:pPr>
     </w:lvl>
   </w:abstractNum>
-  <w:abstractNum w:abstractNumId="19" w15:restartNumberingAfterBreak="0">
+  <w:abstractNum w:abstractNumId="19">
     <w:nsid w:val="71AB51EC"/>
     <w:multiLevelType w:val="hybridMultilevel"/>
     <w:tmpl w:val="1BDF9E15"/>
@@ -11703,7 +13260,7 @@
 </file>
 
 <file path=word/styles.xml><?xml version="1.0" encoding="utf-8"?>
-<w:styles xmlns:mc="http://schemas.openxmlformats.org/markup-compatibility/2006" xmlns:r="http://schemas.openxmlformats.org/officeDocument/2006/relationships" xmlns:w="http://schemas.openxmlformats.org/wordprocessingml/2006/main" xmlns:w14="http://schemas.microsoft.com/office/word/2010/wordml" xmlns:w15="http://schemas.microsoft.com/office/word/2012/wordml" xmlns:w16se="http://schemas.microsoft.com/office/word/2015/wordml/symex" mc:Ignorable="w14 w15 w16se">
+<w:styles xmlns:mc="http://schemas.openxmlformats.org/markup-compatibility/2006" xmlns:r="http://schemas.openxmlformats.org/officeDocument/2006/relationships" xmlns:w="http://schemas.openxmlformats.org/wordprocessingml/2006/main" xmlns:w14="http://schemas.microsoft.com/office/word/2010/wordml" xmlns:w15="http://schemas.microsoft.com/office/word/2012/wordml" mc:Ignorable="w14 w15">
   <w:docDefaults>
     <w:rPrDefault>
       <w:rPr>
@@ -12682,6 +14239,7 @@
       <w:rFonts w:eastAsia="Times New Roman"/>
     </w:rPr>
     <w:tblPr>
+      <w:tblInd w:w="0" w:type="dxa"/>
       <w:tblBorders>
         <w:top w:val="single" w:sz="4" w:space="0" w:color="auto"/>
         <w:left w:val="single" w:sz="4" w:space="0" w:color="auto"/>
@@ -12690,6 +14248,12 @@
         <w:insideH w:val="single" w:sz="4" w:space="0" w:color="auto"/>
         <w:insideV w:val="single" w:sz="4" w:space="0" w:color="auto"/>
       </w:tblBorders>
+      <w:tblCellMar>
+        <w:top w:w="0" w:type="dxa"/>
+        <w:left w:w="108" w:type="dxa"/>
+        <w:bottom w:w="0" w:type="dxa"/>
+        <w:right w:w="108" w:type="dxa"/>
+      </w:tblCellMar>
     </w:tblPr>
   </w:style>
   <w:style w:type="paragraph" w:customStyle="1" w:styleId="CM6">
@@ -13036,7 +14600,7 @@
 </file>
 
 <file path=customXml/itemProps1.xml><?xml version="1.0" encoding="utf-8"?>
-<ds:datastoreItem xmlns:ds="http://schemas.openxmlformats.org/officeDocument/2006/customXml" ds:itemID="{F05A1BAB-AED1-41A3-871E-6BFA1774AC0D}">
+<ds:datastoreItem xmlns:ds="http://schemas.openxmlformats.org/officeDocument/2006/customXml" ds:itemID="{917B66CE-B100-4EBB-915D-CD3EA9D5665E}">
   <ds:schemaRefs>
     <ds:schemaRef ds:uri="http://schemas.openxmlformats.org/officeDocument/2006/bibliography"/>
   </ds:schemaRefs>

</xml_diff>

<commit_message>
ELECO refs and design contnue.
</commit_message>
<xml_diff>
--- a/Paper/ELECO 2017/Makale/Eleco2017_Makale.docx
+++ b/Paper/ELECO 2017/Makale/Eleco2017_Makale.docx
@@ -680,29 +680,109 @@
       </w:r>
       <w:r>
         <w:rPr>
-          <w:color w:val="FF0000"/>
-          <w:sz w:val="18"/>
-          <w:szCs w:val="18"/>
-          <w:lang w:val="en-US"/>
-        </w:rPr>
-        <w:t>(ref)</w:t>
-      </w:r>
-      <w:r>
-        <w:rPr>
-          <w:sz w:val="18"/>
-          <w:szCs w:val="18"/>
-          <w:lang w:val="en-US"/>
-        </w:rPr>
-        <w:t xml:space="preserve">. By doing so, the power density of the system can be enhanced significantly which is very critical in aerospace and electric traction applications </w:t>
-      </w:r>
-      <w:r>
-        <w:rPr>
-          <w:color w:val="FF0000"/>
-          <w:sz w:val="18"/>
-          <w:szCs w:val="18"/>
-          <w:lang w:val="en-US"/>
-        </w:rPr>
-        <w:t>(ref)</w:t>
+          <w:sz w:val="18"/>
+          <w:szCs w:val="18"/>
+          <w:lang w:val="en-US"/>
+        </w:rPr>
+        <w:fldChar w:fldCharType="begin" w:fldLock="1"/>
+      </w:r>
+      <w:r>
+        <w:rPr>
+          <w:sz w:val="18"/>
+          <w:szCs w:val="18"/>
+          <w:lang w:val="en-US"/>
+        </w:rPr>
+        <w:instrText>ADDIN CSL_CITATION { "citationItems" : [ { "id" : "ITEM-1", "itemData" : { "DOI" : "10.1049/iet-epa.2015.0506", "ISSN" : "1751-8660", "author" : [ { "dropping-particle" : "", "family" : "Calzo", "given" : "Giovanni", "non-dropping-particle" : "Lo", "parse-names" : false, "suffix" : "" }, { "dropping-particle" : "", "family" : "Vakil", "given" : "Gaurang", "non-dropping-particle" : "", "parse-names" : false, "suffix" : "" }, { "dropping-particle" : "", "family" : "Mecrow", "given" : "Barrie", "non-dropping-particle" : "", "parse-names" : false, "suffix" : "" }, { "dropping-particle" : "", "family" : "Lambert", "given" : "Simon", "non-dropping-particle" : "", "parse-names" : false, "suffix" : "" }, { "dropping-particle" : "", "family" : "Cox", "given" : "Thomas", "non-dropping-particle" : "", "parse-names" : false, "suffix" : "" }, { "dropping-particle" : "", "family" : "Gerada", "given" : "Chris", "non-dropping-particle" : "", "parse-names" : false, "suffix" : "" }, { "dropping-particle" : "", "family" : "Johnson", "given" : "Mark", "non-dropping-particle" : "", "parse-names" : false, "suffix" : "" }, { "dropping-particle" : "", "family" : "Abebe", "given" : "Robert", "non-dropping-particle" : "", "parse-names" : false, "suffix" : "" } ], "container-title" : "IET Electric Power Applications", "id" : "ITEM-1", "issue" : "8", "issued" : { "date-parts" : [ [ "2016", "9", "1" ] ] }, "note" : "mecrow`larin grup da durup durup review yazmis bu da ilginc", "page" : "757-771", "title" : "Integrated motor drives: state of the art and future trends", "type" : "article-journal", "volume" : "10" }, "uris" : [ "http://www.mendeley.com/documents/?uuid=cd05b7d5-8d32-48a6-9ccf-e7390c97b219" ] } ], "mendeley" : { "formattedCitation" : "[1]", "plainTextFormattedCitation" : "[1]", "previouslyFormattedCitation" : "[1]" }, "properties" : { "noteIndex" : 0 }, "schema" : "https://github.com/citation-style-language/schema/raw/master/csl-citation.json" }</w:instrText>
+      </w:r>
+      <w:r>
+        <w:rPr>
+          <w:sz w:val="18"/>
+          <w:szCs w:val="18"/>
+          <w:lang w:val="en-US"/>
+        </w:rPr>
+        <w:fldChar w:fldCharType="separate"/>
+      </w:r>
+      <w:r>
+        <w:rPr>
+          <w:noProof/>
+          <w:sz w:val="18"/>
+          <w:szCs w:val="18"/>
+          <w:lang w:val="en-US"/>
+        </w:rPr>
+        <w:t>[1]</w:t>
+      </w:r>
+      <w:r>
+        <w:rPr>
+          <w:sz w:val="18"/>
+          <w:szCs w:val="18"/>
+          <w:lang w:val="en-US"/>
+        </w:rPr>
+        <w:fldChar w:fldCharType="end"/>
+      </w:r>
+      <w:r>
+        <w:rPr>
+          <w:sz w:val="18"/>
+          <w:szCs w:val="18"/>
+          <w:lang w:val="en-US"/>
+        </w:rPr>
+        <w:t>.</w:t>
+      </w:r>
+      <w:r>
+        <w:rPr>
+          <w:sz w:val="18"/>
+          <w:szCs w:val="18"/>
+          <w:lang w:val="en-US"/>
+        </w:rPr>
+        <w:t xml:space="preserve"> By doing so, the power density of the system can be enhanced significantly which is very critical in aerospace and electric traction applications</w:t>
+      </w:r>
+      <w:r>
+        <w:rPr>
+          <w:sz w:val="18"/>
+          <w:szCs w:val="18"/>
+          <w:lang w:val="en-US"/>
+        </w:rPr>
+        <w:t xml:space="preserve"> </w:t>
+      </w:r>
+      <w:r>
+        <w:rPr>
+          <w:sz w:val="18"/>
+          <w:szCs w:val="18"/>
+          <w:lang w:val="en-US"/>
+        </w:rPr>
+        <w:fldChar w:fldCharType="begin" w:fldLock="1"/>
+      </w:r>
+      <w:r>
+        <w:rPr>
+          <w:sz w:val="18"/>
+          <w:szCs w:val="18"/>
+          <w:lang w:val="en-US"/>
+        </w:rPr>
+        <w:instrText>ADDIN CSL_CITATION { "citationItems" : [ { "id" : "ITEM-1", "itemData" : { "DOI" : "10.1109/TPEL.2011.2132763", "ISBN" : "9781424478545", "ISSN" : "08858993", "abstract" : "A concept of an integrated and distributed inverter for switched reluctance machines is introduced. The application at hand is an outer-rotor direct drive designed for railway traction applications. A five-phase switched reluctance machine was developed and is used to demonstrate the function of the integrated and distributed inverter. The distribution is achieved by supplying each phase coil with its own modular inverter. Each inverter module is placed evenly around the end of the stator stack next to its dedicated coil. This increases the redundancy of the drive significantly. The likelihood of phase-to-phase faults is reduced, because no overlapping end-turns are necessary. Also, the integration of machine and inverter is simplified, because the semiconductors can be evenly distributed around the machine. The concept reduces the amount of terminals between drive and vehicle to communication, power supply, and cooling, independent of the number of machine phases. With the integrated and distributed inverter new control strategies can be developed to influence machine vibration and radiated noise. In this paper, the design of the prototype, the direct torque control of the five-phase machine, and the behavior in the case of a fault inside a module is analyzed.", "author" : [ { "dropping-particle" : "", "family" : "Hennen", "given" : "Martin D.", "non-dropping-particle" : "", "parse-names" : false, "suffix" : "" }, { "dropping-particle" : "", "family" : "Niessen", "given" : "Markus", "non-dropping-particle" : "", "parse-names" : false, "suffix" : "" }, { "dropping-particle" : "", "family" : "Heyers", "given" : "Christian", "non-dropping-particle" : "", "parse-names" : false, "suffix" : "" }, { "dropping-particle" : "", "family" : "Brauer", "given" : "Helge J.", "non-dropping-particle" : "", "parse-names" : false, "suffix" : "" }, { "dropping-particle" : "", "family" : "Doncker", "given" : "Rik W.", "non-dropping-particle" : "De", "parse-names" : false, "suffix" : "" } ], "container-title" : "IEEE Transactions on Power Electronics", "id" : "ITEM-1", "issue" : "2", "issued" : { "date-parts" : [ [ "2012" ] ] }, "page" : "547-554", "title" : "Development and control of an integrated and distributed inverter for a fault tolerant five-phase switched reluctance traction drive", "type" : "article-journal", "volume" : "27" }, "uris" : [ "http://www.mendeley.com/documents/?uuid=94cf4b4a-b7f6-43ba-bd79-64961a7e715d" ] } ], "mendeley" : { "formattedCitation" : "[2]", "plainTextFormattedCitation" : "[2]", "previouslyFormattedCitation" : "[2]" }, "properties" : { "noteIndex" : 0 }, "schema" : "https://github.com/citation-style-language/schema/raw/master/csl-citation.json" }</w:instrText>
+      </w:r>
+      <w:r>
+        <w:rPr>
+          <w:sz w:val="18"/>
+          <w:szCs w:val="18"/>
+          <w:lang w:val="en-US"/>
+        </w:rPr>
+        <w:fldChar w:fldCharType="separate"/>
+      </w:r>
+      <w:r>
+        <w:rPr>
+          <w:noProof/>
+          <w:sz w:val="18"/>
+          <w:szCs w:val="18"/>
+          <w:lang w:val="en-US"/>
+        </w:rPr>
+        <w:t>[2]</w:t>
+      </w:r>
+      <w:r>
+        <w:rPr>
+          <w:sz w:val="18"/>
+          <w:szCs w:val="18"/>
+          <w:lang w:val="en-US"/>
+        </w:rPr>
+        <w:fldChar w:fldCharType="end"/>
       </w:r>
       <w:r>
         <w:rPr>
@@ -722,12 +802,44 @@
       </w:r>
       <w:r>
         <w:rPr>
-          <w:color w:val="FF0000"/>
-          <w:sz w:val="18"/>
-          <w:szCs w:val="18"/>
-          <w:lang w:val="en-US"/>
-        </w:rPr>
-        <w:t>(ref)</w:t>
+          <w:sz w:val="18"/>
+          <w:szCs w:val="18"/>
+          <w:lang w:val="en-US"/>
+        </w:rPr>
+        <w:fldChar w:fldCharType="begin" w:fldLock="1"/>
+      </w:r>
+      <w:r>
+        <w:rPr>
+          <w:sz w:val="18"/>
+          <w:szCs w:val="18"/>
+          <w:lang w:val="en-US"/>
+        </w:rPr>
+        <w:instrText>ADDIN CSL_CITATION { "citationItems" : [ { "id" : "ITEM-1", "itemData" : { "DOI" : "10.1049/iet-epa.2015.0506", "ISSN" : "1751-8660", "author" : [ { "dropping-particle" : "", "family" : "Calzo", "given" : "Giovanni", "non-dropping-particle" : "Lo", "parse-names" : false, "suffix" : "" }, { "dropping-particle" : "", "family" : "Vakil", "given" : "Gaurang", "non-dropping-particle" : "", "parse-names" : false, "suffix" : "" }, { "dropping-particle" : "", "family" : "Mecrow", "given" : "Barrie", "non-dropping-particle" : "", "parse-names" : false, "suffix" : "" }, { "dropping-particle" : "", "family" : "Lambert", "given" : "Simon", "non-dropping-particle" : "", "parse-names" : false, "suffix" : "" }, { "dropping-particle" : "", "family" : "Cox", "given" : "Thomas", "non-dropping-particle" : "", "parse-names" : false, "suffix" : "" }, { "dropping-particle" : "", "family" : "Gerada", "given" : "Chris", "non-dropping-particle" : "", "parse-names" : false, "suffix" : "" }, { "dropping-particle" : "", "family" : "Johnson", "given" : "Mark", "non-dropping-particle" : "", "parse-names" : false, "suffix" : "" }, { "dropping-particle" : "", "family" : "Abebe", "given" : "Robert", "non-dropping-particle" : "", "parse-names" : false, "suffix" : "" } ], "container-title" : "IET Electric Power Applications", "id" : "ITEM-1", "issue" : "8", "issued" : { "date-parts" : [ [ "2016", "9", "1" ] ] }, "note" : "mecrow`larin grup da durup durup review yazmis bu da ilginc", "page" : "757-771", "title" : "Integrated motor drives: state of the art and future trends", "type" : "article-journal", "volume" : "10" }, "uris" : [ "http://www.mendeley.com/documents/?uuid=cd05b7d5-8d32-48a6-9ccf-e7390c97b219" ] } ], "mendeley" : { "formattedCitation" : "[1]", "plainTextFormattedCitation" : "[1]", "previouslyFormattedCitation" : "[1]" }, "properties" : { "noteIndex" : 0 }, "schema" : "https://github.com/citation-style-language/schema/raw/master/csl-citation.json" }</w:instrText>
+      </w:r>
+      <w:r>
+        <w:rPr>
+          <w:sz w:val="18"/>
+          <w:szCs w:val="18"/>
+          <w:lang w:val="en-US"/>
+        </w:rPr>
+        <w:fldChar w:fldCharType="separate"/>
+      </w:r>
+      <w:r>
+        <w:rPr>
+          <w:noProof/>
+          <w:sz w:val="18"/>
+          <w:szCs w:val="18"/>
+          <w:lang w:val="en-US"/>
+        </w:rPr>
+        <w:t>[1]</w:t>
+      </w:r>
+      <w:r>
+        <w:rPr>
+          <w:sz w:val="18"/>
+          <w:szCs w:val="18"/>
+          <w:lang w:val="en-US"/>
+        </w:rPr>
+        <w:fldChar w:fldCharType="end"/>
       </w:r>
       <w:r>
         <w:rPr>
@@ -755,12 +867,44 @@
       </w:r>
       <w:r>
         <w:rPr>
-          <w:color w:val="FF0000"/>
-          <w:sz w:val="18"/>
-          <w:szCs w:val="18"/>
-          <w:lang w:val="en-US"/>
-        </w:rPr>
-        <w:t>(ref)</w:t>
+          <w:sz w:val="18"/>
+          <w:szCs w:val="18"/>
+          <w:lang w:val="en-US"/>
+        </w:rPr>
+        <w:fldChar w:fldCharType="begin" w:fldLock="1"/>
+      </w:r>
+      <w:r>
+        <w:rPr>
+          <w:sz w:val="18"/>
+          <w:szCs w:val="18"/>
+          <w:lang w:val="en-US"/>
+        </w:rPr>
+        <w:instrText>ADDIN CSL_CITATION { "citationItems" : [ { "id" : "ITEM-1", "itemData" : { "DOI" : "10.1109/TIA.2015.2413380", "ISBN" : "0093-9994 VO - 51", "ISSN" : "0093-9994", "abstract" : "This paper explores the use of GaN power FETs to realize an integrated modular motor drive (IMMD) with an induction motor. A structure in which inverter modules are connected in series is proposed to reduce the module maximum voltages and to offer an opportunity to utilize low-voltage wide-band-gap GaN devices. With the superb switching performance of GaN power FETs, a reduction in IMMD size is achieved by eliminating inverter heat sink and optimizing dc-link capacitors. Gate signals of the IMMD modules are interleaved to suppress the total voltage ripple of dc-link capacitors and to further reduce the capacitor size. Motor winding configurations and their coupling effect are also investigated as a part of the IMMD design. The proposed structure and design methods are verified by experimental results.", "author" : [ { "dropping-particle" : "", "family" : "Wang", "given" : "Jiyao", "non-dropping-particle" : "", "parse-names" : false, "suffix" : "" }, { "dropping-particle" : "", "family" : "Li", "given" : "Ye", "non-dropping-particle" : "", "parse-names" : false, "suffix" : "" }, { "dropping-particle" : "", "family" : "Han", "given" : "Yehui", "non-dropping-particle" : "", "parse-names" : false, "suffix" : "" } ], "container-title" : "IEEE Transactions on Industry Applications", "id" : "ITEM-1", "issue" : "4", "issued" : { "date-parts" : [ [ "2015" ] ] }, "page" : "3198-3207", "title" : "Integrated Modular Motor Drive Design With &lt;roman&gt;GaN&lt;/roman&gt; Power &lt;roman&gt;FETs&lt;/roman&gt;", "type" : "article-journal", "volume" : "51" }, "uris" : [ "http://www.mendeley.com/documents/?uuid=90fde934-98d6-4df8-85af-d0c49a8d2d3d" ] } ], "mendeley" : { "formattedCitation" : "[3]", "plainTextFormattedCitation" : "[3]", "previouslyFormattedCitation" : "[3]" }, "properties" : { "noteIndex" : 0 }, "schema" : "https://github.com/citation-style-language/schema/raw/master/csl-citation.json" }</w:instrText>
+      </w:r>
+      <w:r>
+        <w:rPr>
+          <w:sz w:val="18"/>
+          <w:szCs w:val="18"/>
+          <w:lang w:val="en-US"/>
+        </w:rPr>
+        <w:fldChar w:fldCharType="separate"/>
+      </w:r>
+      <w:r>
+        <w:rPr>
+          <w:noProof/>
+          <w:sz w:val="18"/>
+          <w:szCs w:val="18"/>
+          <w:lang w:val="en-US"/>
+        </w:rPr>
+        <w:t>[3]</w:t>
+      </w:r>
+      <w:r>
+        <w:rPr>
+          <w:sz w:val="18"/>
+          <w:szCs w:val="18"/>
+          <w:lang w:val="en-US"/>
+        </w:rPr>
+        <w:fldChar w:fldCharType="end"/>
       </w:r>
       <w:r>
         <w:rPr>
@@ -790,12 +934,44 @@
       </w:r>
       <w:r>
         <w:rPr>
-          <w:color w:val="FF0000"/>
-          <w:sz w:val="18"/>
-          <w:szCs w:val="18"/>
-          <w:lang w:val="en-US"/>
-        </w:rPr>
-        <w:t>(ref)</w:t>
+          <w:sz w:val="18"/>
+          <w:szCs w:val="18"/>
+          <w:lang w:val="en-US"/>
+        </w:rPr>
+        <w:fldChar w:fldCharType="begin" w:fldLock="1"/>
+      </w:r>
+      <w:r>
+        <w:rPr>
+          <w:sz w:val="18"/>
+          <w:szCs w:val="18"/>
+          <w:lang w:val="en-US"/>
+        </w:rPr>
+        <w:instrText>ADDIN CSL_CITATION { "citationItems" : [ { "id" : "ITEM-1", "itemData" : { "DOI" : "10.1109/PESC.2008.4591953", "ISBN" : "9781424416684", "ISSN" : "02759306", "abstract" : "The integration of an electrical machine and power electronics promises many benefits, the largest being an increase in power density. The use of system integration may lead to an increase in loss density and local or component temperatures. For this reason much attention needs to be paid to the thermal design aspects of the system. In the aerospace industry weight and reliability are of significant importance. In this paper the integration of a permanent magnet machine and power electronics into a single structure with joint thermal management is investigated. An overall goal of 2 kW/kg is set for system power density. Additionally in this paper fault tolerance is introduced into the design. This will allow the system to continue functioning should a single electrical fault occur. Principle faults are identified and discussed. A 50 kW, 6 phase, 8 pole permanent magnet machine is presented with a rotor speed of 50 krpm. A symmetrical phase shifted full bridge is used to drive the permanent magnet machine, aiding the functionality of fault tolerance and enabling the use of soft switching. A mathematical model for both machine and power electronics is created and used to calculate phase currents and losses in the machine and power electronics. Finally, spatial integration and thermal management concepts are presented and analysed.", "author" : [ { "dropping-particle" : "", "family" : "Wolmarans", "given" : "J. J.", "non-dropping-particle" : "", "parse-names" : false, "suffix" : "" }, { "dropping-particle" : "", "family" : "Gerber", "given" : "M. B.", "non-dropping-particle" : "", "parse-names" : false, "suffix" : "" }, { "dropping-particle" : "", "family" : "Polinder", "given" : "H.", "non-dropping-particle" : "", "parse-names" : false, "suffix" : "" }, { "dropping-particle" : "", "family" : "Haan", "given" : "S. W H", "non-dropping-particle" : "De", "parse-names" : false, "suffix" : "" }, { "dropping-particle" : "", "family" : "Ferreira", "given" : "J. A.", "non-dropping-particle" : "", "parse-names" : false, "suffix" : "" }, { "dropping-particle" : "", "family" : "Clarenbach", "given" : "D.", "non-dropping-particle" : "", "parse-names" : false, "suffix" : "" } ], "container-title" : "PESC Record - IEEE Annual Power Electronics Specialists Conference", "id" : "ITEM-1", "issued" : { "date-parts" : [ [ "2008" ] ] }, "page" : "345-351", "title" : "A 50kW integrated fault tolerant permanent magnet machine and motor drive", "type" : "article-journal" }, "uris" : [ "http://www.mendeley.com/documents/?uuid=965571bf-1cb5-4264-a0e1-3e5510d36fbb" ] } ], "mendeley" : { "formattedCitation" : "[4]", "plainTextFormattedCitation" : "[4]", "previouslyFormattedCitation" : "[4]" }, "properties" : { "noteIndex" : 0 }, "schema" : "https://github.com/citation-style-language/schema/raw/master/csl-citation.json" }</w:instrText>
+      </w:r>
+      <w:r>
+        <w:rPr>
+          <w:sz w:val="18"/>
+          <w:szCs w:val="18"/>
+          <w:lang w:val="en-US"/>
+        </w:rPr>
+        <w:fldChar w:fldCharType="separate"/>
+      </w:r>
+      <w:r>
+        <w:rPr>
+          <w:noProof/>
+          <w:sz w:val="18"/>
+          <w:szCs w:val="18"/>
+          <w:lang w:val="en-US"/>
+        </w:rPr>
+        <w:t>[4]</w:t>
+      </w:r>
+      <w:r>
+        <w:rPr>
+          <w:sz w:val="18"/>
+          <w:szCs w:val="18"/>
+          <w:lang w:val="en-US"/>
+        </w:rPr>
+        <w:fldChar w:fldCharType="end"/>
       </w:r>
       <w:r>
         <w:rPr>
@@ -807,12 +983,52 @@
       </w:r>
       <w:r>
         <w:rPr>
-          <w:color w:val="FF0000"/>
-          <w:sz w:val="18"/>
-          <w:szCs w:val="18"/>
-          <w:lang w:val="en-US"/>
-        </w:rPr>
-        <w:t xml:space="preserve"> (ref)</w:t>
+          <w:sz w:val="18"/>
+          <w:szCs w:val="18"/>
+          <w:lang w:val="en-US"/>
+        </w:rPr>
+        <w:t xml:space="preserve"> </w:t>
+      </w:r>
+      <w:r>
+        <w:rPr>
+          <w:sz w:val="18"/>
+          <w:szCs w:val="18"/>
+          <w:lang w:val="en-US"/>
+        </w:rPr>
+        <w:fldChar w:fldCharType="begin" w:fldLock="1"/>
+      </w:r>
+      <w:r>
+        <w:rPr>
+          <w:sz w:val="18"/>
+          <w:szCs w:val="18"/>
+          <w:lang w:val="en-US"/>
+        </w:rPr>
+        <w:instrText>ADDIN CSL_CITATION { "citationItems" : [ { "id" : "ITEM-1", "itemData" : { "DOI" : "10.1109/VPPC.2015.7352968", "ISBN" : "978-1-4673-7637-2", "abstract" : "The space and packaging constraints for various electric transport applications such as for electric and hybrid electric vehicles or mass transit systems ultimately require that electronic and mechanical subsystems become more fully integrated. This paper outlines the current state of art for the power electronic converter technologies which enables greater integration in electric drives. Investigations into the supply options, state of the art devices, switching frequency selection, filtering requirements and system modularity options are explored and future trends are discussed.", "author" : [ { "dropping-particle" : "", "family" : "Lambert", "given" : "Simon M.", "non-dropping-particle" : "", "parse-names" : false, "suffix" : "" }, { "dropping-particle" : "", "family" : "Mecrow", "given" : "Barrie C.", "non-dropping-particle" : "", "parse-names" : false, "suffix" : "" }, { "dropping-particle" : "", "family" : "Abebe", "given" : "Robert", "non-dropping-particle" : "", "parse-names" : false, "suffix" : "" }, { "dropping-particle" : "", "family" : "Vakil", "given" : "Gaurang", "non-dropping-particle" : "", "parse-names" : false, "suffix" : "" }, { "dropping-particle" : "", "family" : "Johnson", "given" : "C. Mark", "non-dropping-particle" : "", "parse-names" : false, "suffix" : "" } ], "container-title" : "2015 IEEE Vehicle Power and Propulsion Conference (VPPC)", "id" : "ITEM-1", "issued" : { "date-parts" : [ [ "2015", "10" ] ] }, "page" : "1-6", "publisher" : "IEEE", "title" : "Integrated Drives for Transport - A Review of the Enabling Thermal Management Technology", "type" : "paper-conference" }, "uris" : [ "http://www.mendeley.com/documents/?uuid=7a7d74af-336c-4671-8c6a-8fb74b51c1b5" ] } ], "mendeley" : { "formattedCitation" : "[5]", "plainTextFormattedCitation" : "[5]", "previouslyFormattedCitation" : "[5]" }, "properties" : { "noteIndex" : 0 }, "schema" : "https://github.com/citation-style-language/schema/raw/master/csl-citation.json" }</w:instrText>
+      </w:r>
+      <w:r>
+        <w:rPr>
+          <w:sz w:val="18"/>
+          <w:szCs w:val="18"/>
+          <w:lang w:val="en-US"/>
+        </w:rPr>
+        <w:fldChar w:fldCharType="separate"/>
+      </w:r>
+      <w:r>
+        <w:rPr>
+          <w:noProof/>
+          <w:sz w:val="18"/>
+          <w:szCs w:val="18"/>
+          <w:lang w:val="en-US"/>
+        </w:rPr>
+        <w:t>[5]</w:t>
+      </w:r>
+      <w:r>
+        <w:rPr>
+          <w:sz w:val="18"/>
+          <w:szCs w:val="18"/>
+          <w:lang w:val="en-US"/>
+        </w:rPr>
+        <w:fldChar w:fldCharType="end"/>
       </w:r>
       <w:r>
         <w:rPr>
@@ -833,12 +1049,52 @@
       </w:r>
       <w:r>
         <w:rPr>
-          <w:color w:val="FF0000"/>
-          <w:sz w:val="18"/>
-          <w:szCs w:val="18"/>
-          <w:lang w:val="en-US"/>
-        </w:rPr>
-        <w:t xml:space="preserve"> (ref)</w:t>
+          <w:sz w:val="18"/>
+          <w:szCs w:val="18"/>
+          <w:lang w:val="en-US"/>
+        </w:rPr>
+        <w:t xml:space="preserve"> </w:t>
+      </w:r>
+      <w:r>
+        <w:rPr>
+          <w:sz w:val="18"/>
+          <w:szCs w:val="18"/>
+          <w:lang w:val="en-US"/>
+        </w:rPr>
+        <w:fldChar w:fldCharType="begin" w:fldLock="1"/>
+      </w:r>
+      <w:r>
+        <w:rPr>
+          <w:sz w:val="18"/>
+          <w:szCs w:val="18"/>
+          <w:lang w:val="en-US"/>
+        </w:rPr>
+        <w:instrText>ADDIN CSL_CITATION { "citationItems" : [ { "id" : "ITEM-1", "itemData" : { "DOI" : "10.1049/iet-epa.2015.0506", "ISSN" : "1751-8660", "author" : [ { "dropping-particle" : "", "family" : "Calzo", "given" : "Giovanni", "non-dropping-particle" : "Lo", "parse-names" : false, "suffix" : "" }, { "dropping-particle" : "", "family" : "Vakil", "given" : "Gaurang", "non-dropping-particle" : "", "parse-names" : false, "suffix" : "" }, { "dropping-particle" : "", "family" : "Mecrow", "given" : "Barrie", "non-dropping-particle" : "", "parse-names" : false, "suffix" : "" }, { "dropping-particle" : "", "family" : "Lambert", "given" : "Simon", "non-dropping-particle" : "", "parse-names" : false, "suffix" : "" }, { "dropping-particle" : "", "family" : "Cox", "given" : "Thomas", "non-dropping-particle" : "", "parse-names" : false, "suffix" : "" }, { "dropping-particle" : "", "family" : "Gerada", "given" : "Chris", "non-dropping-particle" : "", "parse-names" : false, "suffix" : "" }, { "dropping-particle" : "", "family" : "Johnson", "given" : "Mark", "non-dropping-particle" : "", "parse-names" : false, "suffix" : "" }, { "dropping-particle" : "", "family" : "Abebe", "given" : "Robert", "non-dropping-particle" : "", "parse-names" : false, "suffix" : "" } ], "container-title" : "IET Electric Power Applications", "id" : "ITEM-1", "issue" : "8", "issued" : { "date-parts" : [ [ "2016", "9", "1" ] ] }, "note" : "mecrow`larin grup da durup durup review yazmis bu da ilginc", "page" : "757-771", "title" : "Integrated motor drives: state of the art and future trends", "type" : "article-journal", "volume" : "10" }, "uris" : [ "http://www.mendeley.com/documents/?uuid=cd05b7d5-8d32-48a6-9ccf-e7390c97b219" ] } ], "mendeley" : { "formattedCitation" : "[1]", "plainTextFormattedCitation" : "[1]", "previouslyFormattedCitation" : "[1]" }, "properties" : { "noteIndex" : 0 }, "schema" : "https://github.com/citation-style-language/schema/raw/master/csl-citation.json" }</w:instrText>
+      </w:r>
+      <w:r>
+        <w:rPr>
+          <w:sz w:val="18"/>
+          <w:szCs w:val="18"/>
+          <w:lang w:val="en-US"/>
+        </w:rPr>
+        <w:fldChar w:fldCharType="separate"/>
+      </w:r>
+      <w:r>
+        <w:rPr>
+          <w:noProof/>
+          <w:sz w:val="18"/>
+          <w:szCs w:val="18"/>
+          <w:lang w:val="en-US"/>
+        </w:rPr>
+        <w:t>[1]</w:t>
+      </w:r>
+      <w:r>
+        <w:rPr>
+          <w:sz w:val="18"/>
+          <w:szCs w:val="18"/>
+          <w:lang w:val="en-US"/>
+        </w:rPr>
+        <w:fldChar w:fldCharType="end"/>
       </w:r>
       <w:r>
         <w:rPr>
@@ -868,46 +1124,109 @@
       </w:r>
       <w:r>
         <w:rPr>
-          <w:color w:val="FF0000"/>
-          <w:sz w:val="18"/>
-          <w:szCs w:val="18"/>
-          <w:lang w:val="en-US"/>
-        </w:rPr>
-        <w:t xml:space="preserve"> (ref)</w:t>
-      </w:r>
-      <w:r>
-        <w:rPr>
-          <w:sz w:val="18"/>
-          <w:szCs w:val="18"/>
-          <w:lang w:val="en-US"/>
-        </w:rPr>
-        <w:t>. Second, it is difficult to cool the motor and drive simultaneously since they both produce heat</w:t>
-      </w:r>
-      <w:r>
-        <w:rPr>
-          <w:color w:val="FF0000"/>
-          <w:sz w:val="18"/>
-          <w:szCs w:val="18"/>
-          <w:lang w:val="en-US"/>
-        </w:rPr>
-        <w:t xml:space="preserve"> (ref)</w:t>
-      </w:r>
-      <w:r>
-        <w:rPr>
-          <w:sz w:val="18"/>
-          <w:szCs w:val="18"/>
-          <w:lang w:val="en-US"/>
-        </w:rPr>
-        <w:t>. Furthermore, all the electronic components are subjected to a higher ambient temperature and continuous vibration and should be selected accordingly</w:t>
-      </w:r>
-      <w:r>
-        <w:rPr>
-          <w:color w:val="FF0000"/>
-          <w:sz w:val="18"/>
-          <w:szCs w:val="18"/>
-          <w:lang w:val="en-US"/>
-        </w:rPr>
-        <w:t xml:space="preserve"> (ref)</w:t>
+          <w:sz w:val="18"/>
+          <w:szCs w:val="18"/>
+          <w:lang w:val="en-US"/>
+        </w:rPr>
+        <w:t xml:space="preserve"> </w:t>
+      </w:r>
+      <w:r>
+        <w:rPr>
+          <w:sz w:val="18"/>
+          <w:szCs w:val="18"/>
+          <w:lang w:val="en-US"/>
+        </w:rPr>
+        <w:fldChar w:fldCharType="begin" w:fldLock="1"/>
+      </w:r>
+      <w:r>
+        <w:rPr>
+          <w:sz w:val="18"/>
+          <w:szCs w:val="18"/>
+          <w:lang w:val="en-US"/>
+        </w:rPr>
+        <w:instrText>ADDIN CSL_CITATION { "citationItems" : [ { "id" : "ITEM-1", "itemData" : { "author" : [ { "dropping-particle" : "", "family" : "Wang", "given" : "Jiyao", "non-dropping-particle" : "", "parse-names" : false, "suffix" : "" } ], "id" : "ITEM-1", "issued" : { "date-parts" : [ [ "2015" ] ] }, "title" : "Design of Multilevel Integrated Modular Motor Drive with Gallium Nitride Power Devices By", "type" : "article-journal" }, "uris" : [ "http://www.mendeley.com/documents/?uuid=19b12e3e-9a90-41b8-b585-01b8b1a195b3" ] } ], "mendeley" : { "formattedCitation" : "[6]", "plainTextFormattedCitation" : "[6]", "previouslyFormattedCitation" : "[6]" }, "properties" : { "noteIndex" : 0 }, "schema" : "https://github.com/citation-style-language/schema/raw/master/csl-citation.json" }</w:instrText>
+      </w:r>
+      <w:r>
+        <w:rPr>
+          <w:sz w:val="18"/>
+          <w:szCs w:val="18"/>
+          <w:lang w:val="en-US"/>
+        </w:rPr>
+        <w:fldChar w:fldCharType="separate"/>
+      </w:r>
+      <w:r>
+        <w:rPr>
+          <w:noProof/>
+          <w:sz w:val="18"/>
+          <w:szCs w:val="18"/>
+          <w:lang w:val="en-US"/>
+        </w:rPr>
+        <w:t>[6]</w:t>
+      </w:r>
+      <w:r>
+        <w:rPr>
+          <w:sz w:val="18"/>
+          <w:szCs w:val="18"/>
+          <w:lang w:val="en-US"/>
+        </w:rPr>
+        <w:fldChar w:fldCharType="end"/>
+      </w:r>
+      <w:r>
+        <w:rPr>
+          <w:sz w:val="18"/>
+          <w:szCs w:val="18"/>
+          <w:lang w:val="en-US"/>
+        </w:rPr>
+        <w:t>. Second, it is difficult to cool the motor and drive simultaneously since they both produce heat. Furthermore, all the electronic components are subjected to a higher ambient temperature and continuous vibration and should be selected accordingly</w:t>
+      </w:r>
+      <w:r>
+        <w:rPr>
+          <w:sz w:val="18"/>
+          <w:szCs w:val="18"/>
+          <w:lang w:val="en-US"/>
+        </w:rPr>
+        <w:t xml:space="preserve"> </w:t>
+      </w:r>
+      <w:r>
+        <w:rPr>
+          <w:sz w:val="18"/>
+          <w:szCs w:val="18"/>
+          <w:lang w:val="en-US"/>
+        </w:rPr>
+        <w:fldChar w:fldCharType="begin" w:fldLock="1"/>
+      </w:r>
+      <w:r>
+        <w:rPr>
+          <w:sz w:val="18"/>
+          <w:szCs w:val="18"/>
+          <w:lang w:val="en-US"/>
+        </w:rPr>
+        <w:instrText>ADDIN CSL_CITATION { "citationItems" : [ { "id" : "ITEM-1", "itemData" : { "DOI" : "10.1109/TIA.2015.2413380", "ISBN" : "0093-9994 VO - 51", "ISSN" : "0093-9994", "abstract" : "This paper explores the use of GaN power FETs to realize an integrated modular motor drive (IMMD) with an induction motor. A structure in which inverter modules are connected in series is proposed to reduce the module maximum voltages and to offer an opportunity to utilize low-voltage wide-band-gap GaN devices. With the superb switching performance of GaN power FETs, a reduction in IMMD size is achieved by eliminating inverter heat sink and optimizing dc-link capacitors. Gate signals of the IMMD modules are interleaved to suppress the total voltage ripple of dc-link capacitors and to further reduce the capacitor size. Motor winding configurations and their coupling effect are also investigated as a part of the IMMD design. The proposed structure and design methods are verified by experimental results.", "author" : [ { "dropping-particle" : "", "family" : "Wang", "given" : "Jiyao", "non-dropping-particle" : "", "parse-names" : false, "suffix" : "" }, { "dropping-particle" : "", "family" : "Li", "given" : "Ye", "non-dropping-particle" : "", "parse-names" : false, "suffix" : "" }, { "dropping-particle" : "", "family" : "Han", "given" : "Yehui", "non-dropping-particle" : "", "parse-names" : false, "suffix" : "" } ], "container-title" : "IEEE Transactions on Industry Applications", "id" : "ITEM-1", "issue" : "4", "issued" : { "date-parts" : [ [ "2015" ] ] }, "page" : "3198-3207", "title" : "Integrated Modular Motor Drive Design With &lt;roman&gt;GaN&lt;/roman&gt; Power &lt;roman&gt;FETs&lt;/roman&gt;", "type" : "article-journal", "volume" : "51" }, "uris" : [ "http://www.mendeley.com/documents/?uuid=90fde934-98d6-4df8-85af-d0c49a8d2d3d" ] } ], "mendeley" : { "formattedCitation" : "[3]", "plainTextFormattedCitation" : "[3]", "previouslyFormattedCitation" : "[3]" }, "properties" : { "noteIndex" : 0 }, "schema" : "https://github.com/citation-style-language/schema/raw/master/csl-citation.json" }</w:instrText>
+      </w:r>
+      <w:r>
+        <w:rPr>
+          <w:sz w:val="18"/>
+          <w:szCs w:val="18"/>
+          <w:lang w:val="en-US"/>
+        </w:rPr>
+        <w:fldChar w:fldCharType="separate"/>
+      </w:r>
+      <w:r>
+        <w:rPr>
+          <w:noProof/>
+          <w:sz w:val="18"/>
+          <w:szCs w:val="18"/>
+          <w:lang w:val="en-US"/>
+        </w:rPr>
+        <w:t>[3]</w:t>
+      </w:r>
+      <w:r>
+        <w:rPr>
+          <w:sz w:val="18"/>
+          <w:szCs w:val="18"/>
+          <w:lang w:val="en-US"/>
+        </w:rPr>
+        <w:fldChar w:fldCharType="end"/>
       </w:r>
       <w:r>
         <w:rPr>
@@ -949,16 +1268,56 @@
           <w:szCs w:val="18"/>
           <w:lang w:val="en-US"/>
         </w:rPr>
-        <w:t xml:space="preserve">which are capable of operating at high frequencies </w:t>
-      </w:r>
-      <w:r>
-        <w:rPr>
-          <w:color w:val="FF0000"/>
-          <w:sz w:val="18"/>
-          <w:szCs w:val="18"/>
-          <w:lang w:val="en-US"/>
-        </w:rPr>
-        <w:t>(ref)</w:t>
+        <w:t>which are capable of operating at high frequencies</w:t>
+      </w:r>
+      <w:r>
+        <w:rPr>
+          <w:sz w:val="18"/>
+          <w:szCs w:val="18"/>
+          <w:lang w:val="en-US"/>
+        </w:rPr>
+        <w:t xml:space="preserve"> </w:t>
+      </w:r>
+      <w:r>
+        <w:rPr>
+          <w:sz w:val="18"/>
+          <w:szCs w:val="18"/>
+          <w:lang w:val="en-US"/>
+        </w:rPr>
+        <w:fldChar w:fldCharType="begin" w:fldLock="1"/>
+      </w:r>
+      <w:r>
+        <w:rPr>
+          <w:sz w:val="18"/>
+          <w:szCs w:val="18"/>
+          <w:lang w:val="en-US"/>
+        </w:rPr>
+        <w:instrText>ADDIN CSL_CITATION { "citationItems" : [ { "id" : "ITEM-1", "itemData" : { "DOI" : "10.1109/TIA.2015.2413380", "ISBN" : "0093-9994 VO - 51", "ISSN" : "0093-9994", "abstract" : "This paper explores the use of GaN power FETs to realize an integrated modular motor drive (IMMD) with an induction motor. A structure in which inverter modules are connected in series is proposed to reduce the module maximum voltages and to offer an opportunity to utilize low-voltage wide-band-gap GaN devices. With the superb switching performance of GaN power FETs, a reduction in IMMD size is achieved by eliminating inverter heat sink and optimizing dc-link capacitors. Gate signals of the IMMD modules are interleaved to suppress the total voltage ripple of dc-link capacitors and to further reduce the capacitor size. Motor winding configurations and their coupling effect are also investigated as a part of the IMMD design. The proposed structure and design methods are verified by experimental results.", "author" : [ { "dropping-particle" : "", "family" : "Wang", "given" : "Jiyao", "non-dropping-particle" : "", "parse-names" : false, "suffix" : "" }, { "dropping-particle" : "", "family" : "Li", "given" : "Ye", "non-dropping-particle" : "", "parse-names" : false, "suffix" : "" }, { "dropping-particle" : "", "family" : "Han", "given" : "Yehui", "non-dropping-particle" : "", "parse-names" : false, "suffix" : "" } ], "container-title" : "IEEE Transactions on Industry Applications", "id" : "ITEM-1", "issue" : "4", "issued" : { "date-parts" : [ [ "2015" ] ] }, "page" : "3198-3207", "title" : "Integrated Modular Motor Drive Design With &lt;roman&gt;GaN&lt;/roman&gt; Power &lt;roman&gt;FETs&lt;/roman&gt;", "type" : "article-journal", "volume" : "51" }, "uris" : [ "http://www.mendeley.com/documents/?uuid=90fde934-98d6-4df8-85af-d0c49a8d2d3d" ] } ], "mendeley" : { "formattedCitation" : "[3]", "plainTextFormattedCitation" : "[3]", "previouslyFormattedCitation" : "[3]" }, "properties" : { "noteIndex" : 0 }, "schema" : "https://github.com/citation-style-language/schema/raw/master/csl-citation.json" }</w:instrText>
+      </w:r>
+      <w:r>
+        <w:rPr>
+          <w:sz w:val="18"/>
+          <w:szCs w:val="18"/>
+          <w:lang w:val="en-US"/>
+        </w:rPr>
+        <w:fldChar w:fldCharType="separate"/>
+      </w:r>
+      <w:r>
+        <w:rPr>
+          <w:noProof/>
+          <w:sz w:val="18"/>
+          <w:szCs w:val="18"/>
+          <w:lang w:val="en-US"/>
+        </w:rPr>
+        <w:t>[3]</w:t>
+      </w:r>
+      <w:r>
+        <w:rPr>
+          <w:sz w:val="18"/>
+          <w:szCs w:val="18"/>
+          <w:lang w:val="en-US"/>
+        </w:rPr>
+        <w:fldChar w:fldCharType="end"/>
       </w:r>
       <w:r>
         <w:rPr>
@@ -970,12 +1329,52 @@
       </w:r>
       <w:r>
         <w:rPr>
-          <w:color w:val="FF0000"/>
-          <w:sz w:val="18"/>
-          <w:szCs w:val="18"/>
-          <w:lang w:val="en-US"/>
-        </w:rPr>
-        <w:t xml:space="preserve"> (ref)</w:t>
+          <w:sz w:val="18"/>
+          <w:szCs w:val="18"/>
+          <w:lang w:val="en-US"/>
+        </w:rPr>
+        <w:t xml:space="preserve"> </w:t>
+      </w:r>
+      <w:r>
+        <w:rPr>
+          <w:sz w:val="18"/>
+          <w:szCs w:val="18"/>
+          <w:lang w:val="en-US"/>
+        </w:rPr>
+        <w:fldChar w:fldCharType="begin" w:fldLock="1"/>
+      </w:r>
+      <w:r>
+        <w:rPr>
+          <w:sz w:val="18"/>
+          <w:szCs w:val="18"/>
+          <w:lang w:val="en-US"/>
+        </w:rPr>
+        <w:instrText>ADDIN CSL_CITATION { "citationItems" : [ { "id" : "ITEM-1", "itemData" : { "DOI" : "10.1109/APEC.2011.5744640", "ISBN" : "9781424480845", "ISSN" : "1048-2334", "abstract" : "In this paper, we present a successful operation of Gallium Nitride(GaN)-based three-phase inverter with high efficiency of 99.3% for driving motor at 900W under the carrier frequency of 6kHz. This efficiency well exceeds the value by IGBT (Insulated Gate Bipolar Transistor). This demonstrates that GaN has a great potential for power switching application competing with SiC. Fully reduced on-state resistance in a new normally-off GaN transistor called Gate Injection Transistor (GIT) greatly helps to increase the efficiency. In addition, use of the bidirectional operation of the lateral and compact GITs with synchronous gate driving, the inverter is operated free from fly-wheel diodes which have been connected in parallel with IGBTs in a conventional inverter system.", "author" : [ { "dropping-particle" : "", "family" : "Morita", "given" : "Tatsuo", "non-dropping-particle" : "", "parse-names" : false, "suffix" : "" }, { "dropping-particle" : "", "family" : "Tamura", "given" : "Satoshi", "non-dropping-particle" : "", "parse-names" : false, "suffix" : "" }, { "dropping-particle" : "", "family" : "Anda", "given" : "Yoshiharu", "non-dropping-particle" : "", "parse-names" : false, "suffix" : "" }, { "dropping-particle" : "", "family" : "Ishida", "given" : "Masahiro", "non-dropping-particle" : "", "parse-names" : false, "suffix" : "" }, { "dropping-particle" : "", "family" : "Uemoto", "given" : "Yasuhiro", "non-dropping-particle" : "", "parse-names" : false, "suffix" : "" }, { "dropping-particle" : "", "family" : "Ueda", "given" : "Tetsuzo", "non-dropping-particle" : "", "parse-names" : false, "suffix" : "" }, { "dropping-particle" : "", "family" : "Tanaka", "given" : "Tsuyoshi", "non-dropping-particle" : "", "parse-names" : false, "suffix" : "" }, { "dropping-particle" : "", "family" : "Ueda", "given" : "Daisuke", "non-dropping-particle" : "", "parse-names" : false, "suffix" : "" } ], "container-title" : "Conference Proceedings - IEEE Applied Power Electronics Conference and Exposition - APEC", "id" : "ITEM-1", "issued" : { "date-parts" : [ [ "2011" ] ] }, "page" : "481-484", "title" : "99.3% Efficiency of three-phase inverter for motor drive using GaN-based gate injection transistors", "type" : "article-journal" }, "uris" : [ "http://www.mendeley.com/documents/?uuid=b042e07f-b0bf-4c01-8bcf-4f8603bd858d" ] } ], "mendeley" : { "formattedCitation" : "[7]", "plainTextFormattedCitation" : "[7]", "previouslyFormattedCitation" : "[7]" }, "properties" : { "noteIndex" : 0 }, "schema" : "https://github.com/citation-style-language/schema/raw/master/csl-citation.json" }</w:instrText>
+      </w:r>
+      <w:r>
+        <w:rPr>
+          <w:sz w:val="18"/>
+          <w:szCs w:val="18"/>
+          <w:lang w:val="en-US"/>
+        </w:rPr>
+        <w:fldChar w:fldCharType="separate"/>
+      </w:r>
+      <w:r>
+        <w:rPr>
+          <w:noProof/>
+          <w:sz w:val="18"/>
+          <w:szCs w:val="18"/>
+          <w:lang w:val="en-US"/>
+        </w:rPr>
+        <w:t>[7]</w:t>
+      </w:r>
+      <w:r>
+        <w:rPr>
+          <w:sz w:val="18"/>
+          <w:szCs w:val="18"/>
+          <w:lang w:val="en-US"/>
+        </w:rPr>
+        <w:fldChar w:fldCharType="end"/>
       </w:r>
       <w:r>
         <w:rPr>
@@ -991,24 +1390,7 @@
           <w:szCs w:val="18"/>
           <w:lang w:val="en-US"/>
         </w:rPr>
-        <w:t>layout design critical</w:t>
-      </w:r>
-      <w:r>
-        <w:rPr>
-          <w:color w:val="FF0000"/>
-          <w:sz w:val="18"/>
-          <w:szCs w:val="18"/>
-          <w:lang w:val="en-US"/>
-        </w:rPr>
-        <w:t xml:space="preserve"> (ref)</w:t>
-      </w:r>
-      <w:r>
-        <w:rPr>
-          <w:sz w:val="18"/>
-          <w:szCs w:val="18"/>
-          <w:lang w:val="en-US"/>
-        </w:rPr>
-        <w:t>.</w:t>
+        <w:t>layout design critical.</w:t>
       </w:r>
     </w:p>
     <w:p>
@@ -1163,24 +1545,64 @@
           <w:szCs w:val="18"/>
           <w:lang w:val="en-US"/>
         </w:rPr>
-        <w:t>There are several types of integration of the motor drive onto the motor. In this paper, integration into the stator back iron is considered, which also allows the modularization of the system. In this configuration, one module is composed of a stator pole piece, a concentrated coil and a power converter dedicated to its own winding along with its controller. Examples of such a structure can be seen in Fig. 1 (</w:t>
-      </w:r>
-      <w:r>
-        <w:rPr>
-          <w:color w:val="FF0000"/>
-          <w:sz w:val="18"/>
-          <w:szCs w:val="18"/>
-          <w:lang w:val="en-US"/>
-        </w:rPr>
-        <w:t>ref</w:t>
-      </w:r>
-      <w:r>
-        <w:rPr>
-          <w:sz w:val="18"/>
-          <w:szCs w:val="18"/>
-          <w:lang w:val="en-US"/>
-        </w:rPr>
-        <w:t>).</w:t>
+        <w:t>There are several types of integration of the motor drive onto the motor. In this paper, integration into the stator back iron is considered, which also allows the modularization of the system. In this configuration, one module is composed of a stator pole piece, a concentrated coil and a power converter dedicated to its own winding along with its controller. Examples of such a structure can be seen in Fig. 1</w:t>
+      </w:r>
+      <w:r>
+        <w:rPr>
+          <w:sz w:val="18"/>
+          <w:szCs w:val="18"/>
+          <w:lang w:val="en-US"/>
+        </w:rPr>
+        <w:t xml:space="preserve"> </w:t>
+      </w:r>
+      <w:r>
+        <w:rPr>
+          <w:sz w:val="18"/>
+          <w:szCs w:val="18"/>
+          <w:lang w:val="en-US"/>
+        </w:rPr>
+        <w:fldChar w:fldCharType="begin" w:fldLock="1"/>
+      </w:r>
+      <w:r>
+        <w:rPr>
+          <w:sz w:val="18"/>
+          <w:szCs w:val="18"/>
+          <w:lang w:val="en-US"/>
+        </w:rPr>
+        <w:instrText>ADDIN CSL_CITATION { "citationItems" : [ { "id" : "ITEM-1", "itemData" : { "DOI" : "10.1049/iet-epa.2015.0506", "ISSN" : "1751-8660", "author" : [ { "dropping-particle" : "", "family" : "Calzo", "given" : "Giovanni", "non-dropping-particle" : "Lo", "parse-names" : false, "suffix" : "" }, { "dropping-particle" : "", "family" : "Vakil", "given" : "Gaurang", "non-dropping-particle" : "", "parse-names" : false, "suffix" : "" }, { "dropping-particle" : "", "family" : "Mecrow", "given" : "Barrie", "non-dropping-particle" : "", "parse-names" : false, "suffix" : "" }, { "dropping-particle" : "", "family" : "Lambert", "given" : "Simon", "non-dropping-particle" : "", "parse-names" : false, "suffix" : "" }, { "dropping-particle" : "", "family" : "Cox", "given" : "Thomas", "non-dropping-particle" : "", "parse-names" : false, "suffix" : "" }, { "dropping-particle" : "", "family" : "Gerada", "given" : "Chris", "non-dropping-particle" : "", "parse-names" : false, "suffix" : "" }, { "dropping-particle" : "", "family" : "Johnson", "given" : "Mark", "non-dropping-particle" : "", "parse-names" : false, "suffix" : "" }, { "dropping-particle" : "", "family" : "Abebe", "given" : "Robert", "non-dropping-particle" : "", "parse-names" : false, "suffix" : "" } ], "container-title" : "IET Electric Power Applications", "id" : "ITEM-1", "issue" : "8", "issued" : { "date-parts" : [ [ "2016", "9", "1" ] ] }, "note" : "mecrow`larin grup da durup durup review yazmis bu da ilginc", "page" : "757-771", "title" : "Integrated motor drives: state of the art and future trends", "type" : "article-journal", "volume" : "10" }, "uris" : [ "http://www.mendeley.com/documents/?uuid=cd05b7d5-8d32-48a6-9ccf-e7390c97b219" ] } ], "mendeley" : { "formattedCitation" : "[1]", "plainTextFormattedCitation" : "[1]", "previouslyFormattedCitation" : "[1]" }, "properties" : { "noteIndex" : 0 }, "schema" : "https://github.com/citation-style-language/schema/raw/master/csl-citation.json" }</w:instrText>
+      </w:r>
+      <w:r>
+        <w:rPr>
+          <w:sz w:val="18"/>
+          <w:szCs w:val="18"/>
+          <w:lang w:val="en-US"/>
+        </w:rPr>
+        <w:fldChar w:fldCharType="separate"/>
+      </w:r>
+      <w:r>
+        <w:rPr>
+          <w:noProof/>
+          <w:sz w:val="18"/>
+          <w:szCs w:val="18"/>
+          <w:lang w:val="en-US"/>
+        </w:rPr>
+        <w:t>[1]</w:t>
+      </w:r>
+      <w:r>
+        <w:rPr>
+          <w:sz w:val="18"/>
+          <w:szCs w:val="18"/>
+          <w:lang w:val="en-US"/>
+        </w:rPr>
+        <w:fldChar w:fldCharType="end"/>
+      </w:r>
+      <w:r>
+        <w:rPr>
+          <w:sz w:val="18"/>
+          <w:szCs w:val="18"/>
+          <w:lang w:val="en-US"/>
+        </w:rPr>
+        <w:t>.</w:t>
       </w:r>
     </w:p>
     <w:p>
@@ -1197,7 +1619,7 @@
           <w:noProof/>
           <w:sz w:val="18"/>
           <w:szCs w:val="18"/>
-          <w:lang w:val="en-US" w:eastAsia="tr-TR"/>
+          <w:lang w:eastAsia="tr-TR"/>
         </w:rPr>
         <w:drawing>
           <wp:inline distT="0" distB="0" distL="0" distR="0" wp14:anchorId="3058E130" wp14:editId="5CC3B41F">
@@ -1284,16 +1706,56 @@
           <w:szCs w:val="18"/>
           <w:lang w:val="en-US"/>
         </w:rPr>
-        <w:t xml:space="preserve"> IMMDs with stator back-iron integration </w:t>
-      </w:r>
-      <w:r>
-        <w:rPr>
-          <w:color w:val="FF0000"/>
-          <w:sz w:val="18"/>
-          <w:szCs w:val="18"/>
-          <w:lang w:val="en-US"/>
-        </w:rPr>
-        <w:t>(ref)</w:t>
+        <w:t xml:space="preserve"> IMMDs with stator back-iron integration</w:t>
+      </w:r>
+      <w:r>
+        <w:rPr>
+          <w:sz w:val="18"/>
+          <w:szCs w:val="18"/>
+          <w:lang w:val="en-US"/>
+        </w:rPr>
+        <w:t xml:space="preserve"> </w:t>
+      </w:r>
+      <w:r>
+        <w:rPr>
+          <w:sz w:val="18"/>
+          <w:szCs w:val="18"/>
+          <w:lang w:val="en-US"/>
+        </w:rPr>
+        <w:fldChar w:fldCharType="begin" w:fldLock="1"/>
+      </w:r>
+      <w:r>
+        <w:rPr>
+          <w:sz w:val="18"/>
+          <w:szCs w:val="18"/>
+          <w:lang w:val="en-US"/>
+        </w:rPr>
+        <w:instrText>ADDIN CSL_CITATION { "citationItems" : [ { "id" : "ITEM-1", "itemData" : { "DOI" : "10.1049/iet-epa.2015.0506", "ISSN" : "1751-8660", "author" : [ { "dropping-particle" : "", "family" : "Calzo", "given" : "Giovanni", "non-dropping-particle" : "Lo", "parse-names" : false, "suffix" : "" }, { "dropping-particle" : "", "family" : "Vakil", "given" : "Gaurang", "non-dropping-particle" : "", "parse-names" : false, "suffix" : "" }, { "dropping-particle" : "", "family" : "Mecrow", "given" : "Barrie", "non-dropping-particle" : "", "parse-names" : false, "suffix" : "" }, { "dropping-particle" : "", "family" : "Lambert", "given" : "Simon", "non-dropping-particle" : "", "parse-names" : false, "suffix" : "" }, { "dropping-particle" : "", "family" : "Cox", "given" : "Thomas", "non-dropping-particle" : "", "parse-names" : false, "suffix" : "" }, { "dropping-particle" : "", "family" : "Gerada", "given" : "Chris", "non-dropping-particle" : "", "parse-names" : false, "suffix" : "" }, { "dropping-particle" : "", "family" : "Johnson", "given" : "Mark", "non-dropping-particle" : "", "parse-names" : false, "suffix" : "" }, { "dropping-particle" : "", "family" : "Abebe", "given" : "Robert", "non-dropping-particle" : "", "parse-names" : false, "suffix" : "" } ], "container-title" : "IET Electric Power Applications", "id" : "ITEM-1", "issue" : "8", "issued" : { "date-parts" : [ [ "2016", "9", "1" ] ] }, "note" : "mecrow`larin grup da durup durup review yazmis bu da ilginc", "page" : "757-771", "title" : "Integrated motor drives: state of the art and future trends", "type" : "article-journal", "volume" : "10" }, "uris" : [ "http://www.mendeley.com/documents/?uuid=cd05b7d5-8d32-48a6-9ccf-e7390c97b219" ] } ], "mendeley" : { "formattedCitation" : "[1]", "plainTextFormattedCitation" : "[1]", "previouslyFormattedCitation" : "[1]" }, "properties" : { "noteIndex" : 0 }, "schema" : "https://github.com/citation-style-language/schema/raw/master/csl-citation.json" }</w:instrText>
+      </w:r>
+      <w:r>
+        <w:rPr>
+          <w:sz w:val="18"/>
+          <w:szCs w:val="18"/>
+          <w:lang w:val="en-US"/>
+        </w:rPr>
+        <w:fldChar w:fldCharType="separate"/>
+      </w:r>
+      <w:r>
+        <w:rPr>
+          <w:noProof/>
+          <w:sz w:val="18"/>
+          <w:szCs w:val="18"/>
+          <w:lang w:val="en-US"/>
+        </w:rPr>
+        <w:t>[1]</w:t>
+      </w:r>
+      <w:r>
+        <w:rPr>
+          <w:sz w:val="18"/>
+          <w:szCs w:val="18"/>
+          <w:lang w:val="en-US"/>
+        </w:rPr>
+        <w:fldChar w:fldCharType="end"/>
       </w:r>
     </w:p>
     <w:p>
@@ -1338,16 +1800,56 @@
           <w:lang w:val="en-US"/>
         </w:rPr>
         <w:lastRenderedPageBreak/>
-        <w:t xml:space="preserve">different poles can be connected to separate motor drive units in modular motors. These types of motors are also called split-winding motors </w:t>
-      </w:r>
-      <w:r>
-        <w:rPr>
-          <w:color w:val="FF0000"/>
-          <w:sz w:val="18"/>
-          <w:szCs w:val="18"/>
-          <w:lang w:val="en-US"/>
-        </w:rPr>
-        <w:t>(ref)</w:t>
+        <w:t>different poles can be connected to separate motor drive units in modular motors. These types of motors are also called split-winding motors</w:t>
+      </w:r>
+      <w:r>
+        <w:rPr>
+          <w:sz w:val="18"/>
+          <w:szCs w:val="18"/>
+          <w:lang w:val="en-US"/>
+        </w:rPr>
+        <w:t xml:space="preserve"> </w:t>
+      </w:r>
+      <w:r>
+        <w:rPr>
+          <w:sz w:val="18"/>
+          <w:szCs w:val="18"/>
+          <w:lang w:val="en-US"/>
+        </w:rPr>
+        <w:fldChar w:fldCharType="begin" w:fldLock="1"/>
+      </w:r>
+      <w:r>
+        <w:rPr>
+          <w:sz w:val="18"/>
+          <w:szCs w:val="18"/>
+          <w:lang w:val="en-US"/>
+        </w:rPr>
+        <w:instrText>ADDIN CSL_CITATION { "citationItems" : [ { "id" : "ITEM-1", "itemData" : { "DOI" : "10.1109/PESC.2008.4591953", "ISBN" : "9781424416684", "ISSN" : "02759306", "abstract" : "The integration of an electrical machine and power electronics promises many benefits, the largest being an increase in power density. The use of system integration may lead to an increase in loss density and local or component temperatures. For this reason much attention needs to be paid to the thermal design aspects of the system. In the aerospace industry weight and reliability are of significant importance. In this paper the integration of a permanent magnet machine and power electronics into a single structure with joint thermal management is investigated. An overall goal of 2 kW/kg is set for system power density. Additionally in this paper fault tolerance is introduced into the design. This will allow the system to continue functioning should a single electrical fault occur. Principle faults are identified and discussed. A 50 kW, 6 phase, 8 pole permanent magnet machine is presented with a rotor speed of 50 krpm. A symmetrical phase shifted full bridge is used to drive the permanent magnet machine, aiding the functionality of fault tolerance and enabling the use of soft switching. A mathematical model for both machine and power electronics is created and used to calculate phase currents and losses in the machine and power electronics. Finally, spatial integration and thermal management concepts are presented and analysed.", "author" : [ { "dropping-particle" : "", "family" : "Wolmarans", "given" : "J. J.", "non-dropping-particle" : "", "parse-names" : false, "suffix" : "" }, { "dropping-particle" : "", "family" : "Gerber", "given" : "M. B.", "non-dropping-particle" : "", "parse-names" : false, "suffix" : "" }, { "dropping-particle" : "", "family" : "Polinder", "given" : "H.", "non-dropping-particle" : "", "parse-names" : false, "suffix" : "" }, { "dropping-particle" : "", "family" : "Haan", "given" : "S. W H", "non-dropping-particle" : "De", "parse-names" : false, "suffix" : "" }, { "dropping-particle" : "", "family" : "Ferreira", "given" : "J. A.", "non-dropping-particle" : "", "parse-names" : false, "suffix" : "" }, { "dropping-particle" : "", "family" : "Clarenbach", "given" : "D.", "non-dropping-particle" : "", "parse-names" : false, "suffix" : "" } ], "container-title" : "PESC Record - IEEE Annual Power Electronics Specialists Conference", "id" : "ITEM-1", "issued" : { "date-parts" : [ [ "2008" ] ] }, "page" : "345-351", "title" : "A 50kW integrated fault tolerant permanent magnet machine and motor drive", "type" : "article-journal" }, "uris" : [ "http://www.mendeley.com/documents/?uuid=965571bf-1cb5-4264-a0e1-3e5510d36fbb" ] } ], "mendeley" : { "formattedCitation" : "[4]", "plainTextFormattedCitation" : "[4]", "previouslyFormattedCitation" : "[4]" }, "properties" : { "noteIndex" : 0 }, "schema" : "https://github.com/citation-style-language/schema/raw/master/csl-citation.json" }</w:instrText>
+      </w:r>
+      <w:r>
+        <w:rPr>
+          <w:sz w:val="18"/>
+          <w:szCs w:val="18"/>
+          <w:lang w:val="en-US"/>
+        </w:rPr>
+        <w:fldChar w:fldCharType="separate"/>
+      </w:r>
+      <w:r>
+        <w:rPr>
+          <w:noProof/>
+          <w:sz w:val="18"/>
+          <w:szCs w:val="18"/>
+          <w:lang w:val="en-US"/>
+        </w:rPr>
+        <w:t>[4]</w:t>
+      </w:r>
+      <w:r>
+        <w:rPr>
+          <w:sz w:val="18"/>
+          <w:szCs w:val="18"/>
+          <w:lang w:val="en-US"/>
+        </w:rPr>
+        <w:fldChar w:fldCharType="end"/>
       </w:r>
       <w:r>
         <w:rPr>
@@ -1373,16 +1875,56 @@
           <w:szCs w:val="18"/>
           <w:lang w:val="en-US"/>
         </w:rPr>
-        <w:t xml:space="preserve">A general block diagram of one module of an IMMD system is shown in Fig. 2 </w:t>
-      </w:r>
-      <w:r>
-        <w:rPr>
-          <w:color w:val="FF0000"/>
-          <w:sz w:val="18"/>
-          <w:szCs w:val="18"/>
-          <w:lang w:val="en-US"/>
-        </w:rPr>
-        <w:t>(ref)</w:t>
+        <w:t>A general block diagram of one module of an IMMD system is shown in Fig. 2</w:t>
+      </w:r>
+      <w:r>
+        <w:rPr>
+          <w:sz w:val="18"/>
+          <w:szCs w:val="18"/>
+          <w:lang w:val="en-US"/>
+        </w:rPr>
+        <w:t xml:space="preserve"> </w:t>
+      </w:r>
+      <w:r>
+        <w:rPr>
+          <w:sz w:val="18"/>
+          <w:szCs w:val="18"/>
+          <w:lang w:val="en-US"/>
+        </w:rPr>
+        <w:fldChar w:fldCharType="begin" w:fldLock="1"/>
+      </w:r>
+      <w:r>
+        <w:rPr>
+          <w:sz w:val="18"/>
+          <w:szCs w:val="18"/>
+          <w:lang w:val="en-US"/>
+        </w:rPr>
+        <w:instrText>ADDIN CSL_CITATION { "citationItems" : [ { "id" : "ITEM-1", "itemData" : { "DOI" : "10.1109/TIA.2015.2413380", "ISBN" : "0093-9994 VO - 51", "ISSN" : "0093-9994", "abstract" : "This paper explores the use of GaN power FETs to realize an integrated modular motor drive (IMMD) with an induction motor. A structure in which inverter modules are connected in series is proposed to reduce the module maximum voltages and to offer an opportunity to utilize low-voltage wide-band-gap GaN devices. With the superb switching performance of GaN power FETs, a reduction in IMMD size is achieved by eliminating inverter heat sink and optimizing dc-link capacitors. Gate signals of the IMMD modules are interleaved to suppress the total voltage ripple of dc-link capacitors and to further reduce the capacitor size. Motor winding configurations and their coupling effect are also investigated as a part of the IMMD design. The proposed structure and design methods are verified by experimental results.", "author" : [ { "dropping-particle" : "", "family" : "Wang", "given" : "Jiyao", "non-dropping-particle" : "", "parse-names" : false, "suffix" : "" }, { "dropping-particle" : "", "family" : "Li", "given" : "Ye", "non-dropping-particle" : "", "parse-names" : false, "suffix" : "" }, { "dropping-particle" : "", "family" : "Han", "given" : "Yehui", "non-dropping-particle" : "", "parse-names" : false, "suffix" : "" } ], "container-title" : "IEEE Transactions on Industry Applications", "id" : "ITEM-1", "issue" : "4", "issued" : { "date-parts" : [ [ "2015" ] ] }, "page" : "3198-3207", "title" : "Integrated Modular Motor Drive Design With &lt;roman&gt;GaN&lt;/roman&gt; Power &lt;roman&gt;FETs&lt;/roman&gt;", "type" : "article-journal", "volume" : "51" }, "uris" : [ "http://www.mendeley.com/documents/?uuid=90fde934-98d6-4df8-85af-d0c49a8d2d3d" ] } ], "mendeley" : { "formattedCitation" : "[3]", "plainTextFormattedCitation" : "[3]", "previouslyFormattedCitation" : "[3]" }, "properties" : { "noteIndex" : 0 }, "schema" : "https://github.com/citation-style-language/schema/raw/master/csl-citation.json" }</w:instrText>
+      </w:r>
+      <w:r>
+        <w:rPr>
+          <w:sz w:val="18"/>
+          <w:szCs w:val="18"/>
+          <w:lang w:val="en-US"/>
+        </w:rPr>
+        <w:fldChar w:fldCharType="separate"/>
+      </w:r>
+      <w:r>
+        <w:rPr>
+          <w:noProof/>
+          <w:sz w:val="18"/>
+          <w:szCs w:val="18"/>
+          <w:lang w:val="en-US"/>
+        </w:rPr>
+        <w:t>[3]</w:t>
+      </w:r>
+      <w:r>
+        <w:rPr>
+          <w:sz w:val="18"/>
+          <w:szCs w:val="18"/>
+          <w:lang w:val="en-US"/>
+        </w:rPr>
+        <w:fldChar w:fldCharType="end"/>
       </w:r>
       <w:r>
         <w:rPr>
@@ -1398,16 +1940,56 @@
           <w:szCs w:val="18"/>
           <w:lang w:val="en-US"/>
         </w:rPr>
-        <w:t xml:space="preserve">On the machine pole, concentrated windings are preferred for their easy manufacturing and suitability for split-winding stators, especially in modular motors. Fractional slot concentrated winding (FSCW) permanent magnet synchronous motors (PMSMs) are very common in IMMD studies thanks to their high power density, high torque density, low cogging torque and good fault tolerance capability </w:t>
-      </w:r>
-      <w:r>
-        <w:rPr>
-          <w:color w:val="FF0000"/>
-          <w:sz w:val="18"/>
-          <w:szCs w:val="18"/>
-          <w:lang w:val="en-US"/>
-        </w:rPr>
-        <w:t>(ref)</w:t>
+        <w:t>On the machine pole, concentrated windings are preferred for their easy manufacturing and suitability for split-winding stators, especially in modular motors. Fractional slot concentrated winding (FSCW) permanent magnet synchronous motors (PMSMs) are very common in IMMD studies thanks to their high power density, high torque density, low cogging torque and good fault tolerance capability</w:t>
+      </w:r>
+      <w:r>
+        <w:rPr>
+          <w:sz w:val="18"/>
+          <w:szCs w:val="18"/>
+          <w:lang w:val="en-US"/>
+        </w:rPr>
+        <w:t xml:space="preserve"> </w:t>
+      </w:r>
+      <w:r>
+        <w:rPr>
+          <w:sz w:val="18"/>
+          <w:szCs w:val="18"/>
+          <w:lang w:val="en-US"/>
+        </w:rPr>
+        <w:fldChar w:fldCharType="begin" w:fldLock="1"/>
+      </w:r>
+      <w:r>
+        <w:rPr>
+          <w:sz w:val="18"/>
+          <w:szCs w:val="18"/>
+          <w:lang w:val="en-US"/>
+        </w:rPr>
+        <w:instrText>ADDIN CSL_CITATION { "citationItems" : [ { "id" : "ITEM-1", "itemData" : { "DOI" : "10.1109/TMAG.2012.2196417", "ISBN" : "0018-9464 VO  - 48", "ISSN" : "00189464", "abstract" : "Fractional slot concentrated winding permanent magnet synchronous machines (FSCW PMSMs) are suited for low speed direct drive since they offer comparatively large number of poles, high torque density, and low torque ripple. This paper introduces feasibility study on FSCW PMSMs with consequent pole (CP) rotor for low speed direct drive. A 40 pole-48 slot FSCW PMSM with CP rotor is analyzed and characterized by extensive 2-D finite-element analysis. The analysis reveals the proposed topology can achieve good performance.", "author" : [ { "dropping-particle" : "", "family" : "Chung", "given" : "Shi Uk", "non-dropping-particle" : "", "parse-names" : false, "suffix" : "" }, { "dropping-particle" : "", "family" : "Kim", "given" : "Jong Moo", "non-dropping-particle" : "", "parse-names" : false, "suffix" : "" }, { "dropping-particle" : "", "family" : "Koo", "given" : "Dae Hyun", "non-dropping-particle" : "", "parse-names" : false, "suffix" : "" }, { "dropping-particle" : "", "family" : "Woo", "given" : "Byung Chul", "non-dropping-particle" : "", "parse-names" : false, "suffix" : "" }, { "dropping-particle" : "", "family" : "Hong", "given" : "Do Kwan", "non-dropping-particle" : "", "parse-names" : false, "suffix" : "" }, { "dropping-particle" : "", "family" : "Lee", "given" : "Ji Young", "non-dropping-particle" : "", "parse-names" : false, "suffix" : "" } ], "container-title" : "IEEE Transactions on Magnetics", "id" : "ITEM-1", "issue" : "11", "issued" : { "date-parts" : [ [ "2012" ] ] }, "page" : "2965-2968", "title" : "Fractional slot concentrated winding permanent magnet synchronous machine with consequent pole rotor for low speed direct drive", "type" : "article-journal", "volume" : "48" }, "uris" : [ "http://www.mendeley.com/documents/?uuid=02dc7ca6-bfd9-4eeb-8bc6-14b53a91a8eb" ] } ], "mendeley" : { "formattedCitation" : "[8]", "plainTextFormattedCitation" : "[8]", "previouslyFormattedCitation" : "[8]" }, "properties" : { "noteIndex" : 0 }, "schema" : "https://github.com/citation-style-language/schema/raw/master/csl-citation.json" }</w:instrText>
+      </w:r>
+      <w:r>
+        <w:rPr>
+          <w:sz w:val="18"/>
+          <w:szCs w:val="18"/>
+          <w:lang w:val="en-US"/>
+        </w:rPr>
+        <w:fldChar w:fldCharType="separate"/>
+      </w:r>
+      <w:r>
+        <w:rPr>
+          <w:noProof/>
+          <w:sz w:val="18"/>
+          <w:szCs w:val="18"/>
+          <w:lang w:val="en-US"/>
+        </w:rPr>
+        <w:t>[8]</w:t>
+      </w:r>
+      <w:r>
+        <w:rPr>
+          <w:sz w:val="18"/>
+          <w:szCs w:val="18"/>
+          <w:lang w:val="en-US"/>
+        </w:rPr>
+        <w:fldChar w:fldCharType="end"/>
       </w:r>
       <w:r>
         <w:rPr>
@@ -1442,7 +2024,7 @@
           <w:noProof/>
           <w:sz w:val="18"/>
           <w:szCs w:val="18"/>
-          <w:lang w:val="en-US" w:eastAsia="tr-TR"/>
+          <w:lang w:eastAsia="tr-TR"/>
         </w:rPr>
         <w:drawing>
           <wp:inline distT="0" distB="0" distL="0" distR="0">
@@ -1574,12 +2156,44 @@
       </w:r>
       <w:r>
         <w:rPr>
-          <w:color w:val="FF0000"/>
-          <w:sz w:val="18"/>
-          <w:szCs w:val="18"/>
-          <w:lang w:val="en-US"/>
-        </w:rPr>
-        <w:t>(ref)</w:t>
+          <w:sz w:val="18"/>
+          <w:szCs w:val="18"/>
+          <w:lang w:val="en-US"/>
+        </w:rPr>
+        <w:fldChar w:fldCharType="begin" w:fldLock="1"/>
+      </w:r>
+      <w:r>
+        <w:rPr>
+          <w:sz w:val="18"/>
+          <w:szCs w:val="18"/>
+          <w:lang w:val="en-US"/>
+        </w:rPr>
+        <w:instrText>ADDIN CSL_CITATION { "citationItems" : [ { "id" : "ITEM-1", "itemData" : { "DOI" : "10.1109/TIA.2015.2413380", "ISBN" : "0093-9994 VO - 51", "ISSN" : "0093-9994", "abstract" : "This paper explores the use of GaN power FETs to realize an integrated modular motor drive (IMMD) with an induction motor. A structure in which inverter modules are connected in series is proposed to reduce the module maximum voltages and to offer an opportunity to utilize low-voltage wide-band-gap GaN devices. With the superb switching performance of GaN power FETs, a reduction in IMMD size is achieved by eliminating inverter heat sink and optimizing dc-link capacitors. Gate signals of the IMMD modules are interleaved to suppress the total voltage ripple of dc-link capacitors and to further reduce the capacitor size. Motor winding configurations and their coupling effect are also investigated as a part of the IMMD design. The proposed structure and design methods are verified by experimental results.", "author" : [ { "dropping-particle" : "", "family" : "Wang", "given" : "Jiyao", "non-dropping-particle" : "", "parse-names" : false, "suffix" : "" }, { "dropping-particle" : "", "family" : "Li", "given" : "Ye", "non-dropping-particle" : "", "parse-names" : false, "suffix" : "" }, { "dropping-particle" : "", "family" : "Han", "given" : "Yehui", "non-dropping-particle" : "", "parse-names" : false, "suffix" : "" } ], "container-title" : "IEEE Transactions on Industry Applications", "id" : "ITEM-1", "issue" : "4", "issued" : { "date-parts" : [ [ "2015" ] ] }, "page" : "3198-3207", "title" : "Integrated Modular Motor Drive Design With &lt;roman&gt;GaN&lt;/roman&gt; Power &lt;roman&gt;FETs&lt;/roman&gt;", "type" : "article-journal", "volume" : "51" }, "uris" : [ "http://www.mendeley.com/documents/?uuid=90fde934-98d6-4df8-85af-d0c49a8d2d3d" ] } ], "mendeley" : { "formattedCitation" : "[3]", "plainTextFormattedCitation" : "[3]", "previouslyFormattedCitation" : "[3]" }, "properties" : { "noteIndex" : 0 }, "schema" : "https://github.com/citation-style-language/schema/raw/master/csl-citation.json" }</w:instrText>
+      </w:r>
+      <w:r>
+        <w:rPr>
+          <w:sz w:val="18"/>
+          <w:szCs w:val="18"/>
+          <w:lang w:val="en-US"/>
+        </w:rPr>
+        <w:fldChar w:fldCharType="separate"/>
+      </w:r>
+      <w:r>
+        <w:rPr>
+          <w:noProof/>
+          <w:sz w:val="18"/>
+          <w:szCs w:val="18"/>
+          <w:lang w:val="en-US"/>
+        </w:rPr>
+        <w:t>[3]</w:t>
+      </w:r>
+      <w:r>
+        <w:rPr>
+          <w:sz w:val="18"/>
+          <w:szCs w:val="18"/>
+          <w:lang w:val="en-US"/>
+        </w:rPr>
+        <w:fldChar w:fldCharType="end"/>
       </w:r>
     </w:p>
     <w:p>
@@ -1605,28 +2219,44 @@
         <w:rPr>
           <w:lang w:val="en-US"/>
         </w:rPr>
-        <w:t xml:space="preserve">As for the power electronics, many different topologies have been proposed for AC motor drive systems such as, two-level inverter, multilevel neutral point clamped inverter, multilayer flying capacitor inverter, </w:t>
-      </w:r>
-      <w:proofErr w:type="gramStart"/>
-      <w:r>
-        <w:rPr>
-          <w:lang w:val="en-US"/>
-        </w:rPr>
-        <w:t>inverter</w:t>
-      </w:r>
-      <w:proofErr w:type="gramEnd"/>
-      <w:r>
-        <w:rPr>
-          <w:lang w:val="en-US"/>
-        </w:rPr>
-        <w:t xml:space="preserve"> with high frequency transformer etc. </w:t>
-      </w:r>
-      <w:r>
-        <w:rPr>
-          <w:color w:val="FF0000"/>
-          <w:lang w:val="en-US"/>
-        </w:rPr>
-        <w:t>(ref)</w:t>
+        <w:t>As for the power electronics, many different topologies have been proposed for AC motor drive systems such as, two-level inverter, multilevel neutral point clamped inverter, multilayer flying capacitor inverter, inverter with high frequency transformer etc.</w:t>
+      </w:r>
+      <w:r>
+        <w:rPr>
+          <w:lang w:val="en-US"/>
+        </w:rPr>
+        <w:t xml:space="preserve"> </w:t>
+      </w:r>
+      <w:r>
+        <w:rPr>
+          <w:lang w:val="en-US"/>
+        </w:rPr>
+        <w:fldChar w:fldCharType="begin" w:fldLock="1"/>
+      </w:r>
+      <w:r>
+        <w:rPr>
+          <w:lang w:val="en-US"/>
+        </w:rPr>
+        <w:instrText>ADDIN CSL_CITATION { "citationItems" : [ { "id" : "ITEM-1", "itemData" : { "DOI" : "10.1049/iet-epa.2015.0506", "ISSN" : "1751-8660", "author" : [ { "dropping-particle" : "", "family" : "Calzo", "given" : "Giovanni", "non-dropping-particle" : "Lo", "parse-names" : false, "suffix" : "" }, { "dropping-particle" : "", "family" : "Vakil", "given" : "Gaurang", "non-dropping-particle" : "", "parse-names" : false, "suffix" : "" }, { "dropping-particle" : "", "family" : "Mecrow", "given" : "Barrie", "non-dropping-particle" : "", "parse-names" : false, "suffix" : "" }, { "dropping-particle" : "", "family" : "Lambert", "given" : "Simon", "non-dropping-particle" : "", "parse-names" : false, "suffix" : "" }, { "dropping-particle" : "", "family" : "Cox", "given" : "Thomas", "non-dropping-particle" : "", "parse-names" : false, "suffix" : "" }, { "dropping-particle" : "", "family" : "Gerada", "given" : "Chris", "non-dropping-particle" : "", "parse-names" : false, "suffix" : "" }, { "dropping-particle" : "", "family" : "Johnson", "given" : "Mark", "non-dropping-particle" : "", "parse-names" : false, "suffix" : "" }, { "dropping-particle" : "", "family" : "Abebe", "given" : "Robert", "non-dropping-particle" : "", "parse-names" : false, "suffix" : "" } ], "container-title" : "IET Electric Power Applications", "id" : "ITEM-1", "issue" : "8", "issued" : { "date-parts" : [ [ "2016", "9", "1" ] ] }, "note" : "mecrow`larin grup da durup durup review yazmis bu da ilginc", "page" : "757-771", "title" : "Integrated motor drives: state of the art and future trends", "type" : "article-journal", "volume" : "10" }, "uris" : [ "http://www.mendeley.com/documents/?uuid=cd05b7d5-8d32-48a6-9ccf-e7390c97b219" ] } ], "mendeley" : { "formattedCitation" : "[1]", "plainTextFormattedCitation" : "[1]", "previouslyFormattedCitation" : "[1]" }, "properties" : { "noteIndex" : 0 }, "schema" : "https://github.com/citation-style-language/schema/raw/master/csl-citation.json" }</w:instrText>
+      </w:r>
+      <w:r>
+        <w:rPr>
+          <w:lang w:val="en-US"/>
+        </w:rPr>
+        <w:fldChar w:fldCharType="separate"/>
+      </w:r>
+      <w:r>
+        <w:rPr>
+          <w:noProof/>
+          <w:lang w:val="en-US"/>
+        </w:rPr>
+        <w:t>[1]</w:t>
+      </w:r>
+      <w:r>
+        <w:rPr>
+          <w:lang w:val="en-US"/>
+        </w:rPr>
+        <w:fldChar w:fldCharType="end"/>
       </w:r>
       <w:r>
         <w:rPr>
@@ -1644,14 +2274,44 @@
         <w:rPr>
           <w:lang w:val="en-US"/>
         </w:rPr>
-        <w:t xml:space="preserve">. Series and parallel connection of motor drive inverter modules on the DC link are shown in Fig. 3 alongside with a conventional motor drive </w:t>
-      </w:r>
-      <w:r>
-        <w:rPr>
-          <w:color w:val="FF0000"/>
-          <w:lang w:val="en-US"/>
-        </w:rPr>
-        <w:t>(ref)</w:t>
+        <w:t>. Series and parallel connection of motor drive inverter modules on the DC link are shown in Fig. 3 alongside with a conventional motor drive</w:t>
+      </w:r>
+      <w:r>
+        <w:rPr>
+          <w:lang w:val="en-US"/>
+        </w:rPr>
+        <w:t xml:space="preserve"> </w:t>
+      </w:r>
+      <w:r>
+        <w:rPr>
+          <w:lang w:val="en-US"/>
+        </w:rPr>
+        <w:fldChar w:fldCharType="begin" w:fldLock="1"/>
+      </w:r>
+      <w:r>
+        <w:rPr>
+          <w:lang w:val="en-US"/>
+        </w:rPr>
+        <w:instrText>ADDIN CSL_CITATION { "citationItems" : [ { "id" : "ITEM-1", "itemData" : { "DOI" : "10.1109/TPEL.2011.2132763", "ISBN" : "9781424478545", "ISSN" : "08858993", "abstract" : "A concept of an integrated and distributed inverter for switched reluctance machines is introduced. The application at hand is an outer-rotor direct drive designed for railway traction applications. A five-phase switched reluctance machine was developed and is used to demonstrate the function of the integrated and distributed inverter. The distribution is achieved by supplying each phase coil with its own modular inverter. Each inverter module is placed evenly around the end of the stator stack next to its dedicated coil. This increases the redundancy of the drive significantly. The likelihood of phase-to-phase faults is reduced, because no overlapping end-turns are necessary. Also, the integration of machine and inverter is simplified, because the semiconductors can be evenly distributed around the machine. The concept reduces the amount of terminals between drive and vehicle to communication, power supply, and cooling, independent of the number of machine phases. With the integrated and distributed inverter new control strategies can be developed to influence machine vibration and radiated noise. In this paper, the design of the prototype, the direct torque control of the five-phase machine, and the behavior in the case of a fault inside a module is analyzed.", "author" : [ { "dropping-particle" : "", "family" : "Hennen", "given" : "Martin D.", "non-dropping-particle" : "", "parse-names" : false, "suffix" : "" }, { "dropping-particle" : "", "family" : "Niessen", "given" : "Markus", "non-dropping-particle" : "", "parse-names" : false, "suffix" : "" }, { "dropping-particle" : "", "family" : "Heyers", "given" : "Christian", "non-dropping-particle" : "", "parse-names" : false, "suffix" : "" }, { "dropping-particle" : "", "family" : "Brauer", "given" : "Helge J.", "non-dropping-particle" : "", "parse-names" : false, "suffix" : "" }, { "dropping-particle" : "", "family" : "Doncker", "given" : "Rik W.", "non-dropping-particle" : "De", "parse-names" : false, "suffix" : "" } ], "container-title" : "IEEE Transactions on Power Electronics", "id" : "ITEM-1", "issue" : "2", "issued" : { "date-parts" : [ [ "2012" ] ] }, "page" : "547-554", "title" : "Development and control of an integrated and distributed inverter for a fault tolerant five-phase switched reluctance traction drive", "type" : "article-journal", "volume" : "27" }, "uris" : [ "http://www.mendeley.com/documents/?uuid=94cf4b4a-b7f6-43ba-bd79-64961a7e715d" ] } ], "mendeley" : { "formattedCitation" : "[2]", "plainTextFormattedCitation" : "[2]", "previouslyFormattedCitation" : "[2]" }, "properties" : { "noteIndex" : 0 }, "schema" : "https://github.com/citation-style-language/schema/raw/master/csl-citation.json" }</w:instrText>
+      </w:r>
+      <w:r>
+        <w:rPr>
+          <w:lang w:val="en-US"/>
+        </w:rPr>
+        <w:fldChar w:fldCharType="separate"/>
+      </w:r>
+      <w:r>
+        <w:rPr>
+          <w:noProof/>
+          <w:lang w:val="en-US"/>
+        </w:rPr>
+        <w:t>[2]</w:t>
+      </w:r>
+      <w:r>
+        <w:rPr>
+          <w:lang w:val="en-US"/>
+        </w:rPr>
+        <w:fldChar w:fldCharType="end"/>
       </w:r>
       <w:r>
         <w:rPr>
@@ -1690,7 +2350,7 @@
           <w:noProof/>
           <w:sz w:val="18"/>
           <w:szCs w:val="18"/>
-          <w:lang w:val="en-US" w:eastAsia="tr-TR"/>
+          <w:lang w:eastAsia="tr-TR"/>
         </w:rPr>
         <w:drawing>
           <wp:inline distT="0" distB="0" distL="0" distR="0" wp14:anchorId="5D934567" wp14:editId="75DA61AC">
@@ -1833,12 +2493,44 @@
       </w:r>
       <w:r>
         <w:rPr>
-          <w:color w:val="FF0000"/>
-          <w:sz w:val="18"/>
-          <w:szCs w:val="18"/>
-          <w:lang w:val="en-US"/>
-        </w:rPr>
-        <w:t>(ref)</w:t>
+          <w:sz w:val="18"/>
+          <w:szCs w:val="18"/>
+          <w:lang w:val="en-US"/>
+        </w:rPr>
+        <w:fldChar w:fldCharType="begin" w:fldLock="1"/>
+      </w:r>
+      <w:r>
+        <w:rPr>
+          <w:sz w:val="18"/>
+          <w:szCs w:val="18"/>
+          <w:lang w:val="en-US"/>
+        </w:rPr>
+        <w:instrText>ADDIN CSL_CITATION { "citationItems" : [ { "id" : "ITEM-1", "itemData" : { "DOI" : "10.1109/TPEL.2011.2132763", "ISBN" : "9781424478545", "ISSN" : "08858993", "abstract" : "A concept of an integrated and distributed inverter for switched reluctance machines is introduced. The application at hand is an outer-rotor direct drive designed for railway traction applications. A five-phase switched reluctance machine was developed and is used to demonstrate the function of the integrated and distributed inverter. The distribution is achieved by supplying each phase coil with its own modular inverter. Each inverter module is placed evenly around the end of the stator stack next to its dedicated coil. This increases the redundancy of the drive significantly. The likelihood of phase-to-phase faults is reduced, because no overlapping end-turns are necessary. Also, the integration of machine and inverter is simplified, because the semiconductors can be evenly distributed around the machine. The concept reduces the amount of terminals between drive and vehicle to communication, power supply, and cooling, independent of the number of machine phases. With the integrated and distributed inverter new control strategies can be developed to influence machine vibration and radiated noise. In this paper, the design of the prototype, the direct torque control of the five-phase machine, and the behavior in the case of a fault inside a module is analyzed.", "author" : [ { "dropping-particle" : "", "family" : "Hennen", "given" : "Martin D.", "non-dropping-particle" : "", "parse-names" : false, "suffix" : "" }, { "dropping-particle" : "", "family" : "Niessen", "given" : "Markus", "non-dropping-particle" : "", "parse-names" : false, "suffix" : "" }, { "dropping-particle" : "", "family" : "Heyers", "given" : "Christian", "non-dropping-particle" : "", "parse-names" : false, "suffix" : "" }, { "dropping-particle" : "", "family" : "Brauer", "given" : "Helge J.", "non-dropping-particle" : "", "parse-names" : false, "suffix" : "" }, { "dropping-particle" : "", "family" : "Doncker", "given" : "Rik W.", "non-dropping-particle" : "De", "parse-names" : false, "suffix" : "" } ], "container-title" : "IEEE Transactions on Power Electronics", "id" : "ITEM-1", "issue" : "2", "issued" : { "date-parts" : [ [ "2012" ] ] }, "page" : "547-554", "title" : "Development and control of an integrated and distributed inverter for a fault tolerant five-phase switched reluctance traction drive", "type" : "article-journal", "volume" : "27" }, "uris" : [ "http://www.mendeley.com/documents/?uuid=94cf4b4a-b7f6-43ba-bd79-64961a7e715d" ] } ], "mendeley" : { "formattedCitation" : "[2]", "plainTextFormattedCitation" : "[2]", "previouslyFormattedCitation" : "[2]" }, "properties" : { "noteIndex" : 0 }, "schema" : "https://github.com/citation-style-language/schema/raw/master/csl-citation.json" }</w:instrText>
+      </w:r>
+      <w:r>
+        <w:rPr>
+          <w:sz w:val="18"/>
+          <w:szCs w:val="18"/>
+          <w:lang w:val="en-US"/>
+        </w:rPr>
+        <w:fldChar w:fldCharType="separate"/>
+      </w:r>
+      <w:r>
+        <w:rPr>
+          <w:noProof/>
+          <w:sz w:val="18"/>
+          <w:szCs w:val="18"/>
+          <w:lang w:val="en-US"/>
+        </w:rPr>
+        <w:t>[2]</w:t>
+      </w:r>
+      <w:r>
+        <w:rPr>
+          <w:sz w:val="18"/>
+          <w:szCs w:val="18"/>
+          <w:lang w:val="en-US"/>
+        </w:rPr>
+        <w:fldChar w:fldCharType="end"/>
       </w:r>
     </w:p>
     <w:p>
@@ -1878,37 +2570,60 @@
       </w:r>
       <w:r>
         <w:rPr>
-          <w:color w:val="FF0000"/>
-          <w:sz w:val="18"/>
-          <w:szCs w:val="18"/>
-          <w:lang w:val="en-US"/>
-        </w:rPr>
-        <w:t xml:space="preserve"> [ref]</w:t>
-      </w:r>
-      <w:r>
-        <w:rPr>
-          <w:sz w:val="18"/>
-          <w:szCs w:val="18"/>
-          <w:lang w:val="en-US"/>
-        </w:rPr>
-        <w:t xml:space="preserve">. Moreover, they have higher maximum junction temperatures </w:t>
-      </w:r>
-      <w:r>
-        <w:rPr>
-          <w:color w:val="FF0000"/>
-          <w:sz w:val="18"/>
-          <w:szCs w:val="18"/>
-          <w:lang w:val="en-US"/>
-        </w:rPr>
-        <w:t>[ref]</w:t>
-      </w:r>
-      <w:r>
-        <w:rPr>
-          <w:sz w:val="18"/>
-          <w:szCs w:val="18"/>
-          <w:lang w:val="en-US"/>
-        </w:rPr>
-        <w:t xml:space="preserve">. The volume reduction challenge of IMMDs can be </w:t>
+          <w:sz w:val="18"/>
+          <w:szCs w:val="18"/>
+          <w:lang w:val="en-US"/>
+        </w:rPr>
+        <w:t xml:space="preserve"> </w:t>
+      </w:r>
+      <w:r>
+        <w:rPr>
+          <w:sz w:val="18"/>
+          <w:szCs w:val="18"/>
+          <w:lang w:val="en-US"/>
+        </w:rPr>
+        <w:fldChar w:fldCharType="begin" w:fldLock="1"/>
+      </w:r>
+      <w:r>
+        <w:rPr>
+          <w:sz w:val="18"/>
+          <w:szCs w:val="18"/>
+          <w:lang w:val="en-US"/>
+        </w:rPr>
+        <w:instrText>ADDIN CSL_CITATION { "citationItems" : [ { "id" : "ITEM-1", "itemData" : { "DOI" : "10.1109/JESTPE.2016.2582685", "ISSN" : "21686785", "abstract" : "GaN power devices are an emerging technology that have only recently become available commercially. This new technology enables the design of converters at higher frequencies and efficiencies than those achievable with conventional Si devices. This paper reviews the characteristics and commercial status of both vertical and lateral GaN power devices, providing the background necessary to understand the significance of these recent developments. Additionally, the challenges encountered in GaN-based converter design are considered, such as the consequences of faster switching on gate driver design and board layout. Other issues include the unique reverse conduction behavior, dynamic Rds,on, breakdown mechanisms, thermal design, device availability, and reliability qualification. This review will help prepare the reader to effectively design GaN-based converters as these devices become increasingly available on a commercial scale.", "author" : [ { "dropping-particle" : "", "family" : "Jones", "given" : "Edward A.", "non-dropping-particle" : "", "parse-names" : false, "suffix" : "" }, { "dropping-particle" : "", "family" : "Wang", "given" : "Fei Fred", "non-dropping-particle" : "", "parse-names" : false, "suffix" : "" }, { "dropping-particle" : "", "family" : "Costinett", "given" : "Daniel", "non-dropping-particle" : "", "parse-names" : false, "suffix" : "" } ], "container-title" : "IEEE Journal of Emerging and Selected Topics in Power Electronics", "id" : "ITEM-1", "issue" : "3", "issued" : { "date-parts" : [ [ "2016" ] ] }, "page" : "707-719", "title" : "Review of Commercial GaN Power Devices and GaN-Based Converter Design Challenges", "type" : "article-journal", "volume" : "4" }, "uris" : [ "http://www.mendeley.com/documents/?uuid=f644f915-95c1-4100-9cb9-83408e5d227e" ] } ], "mendeley" : { "formattedCitation" : "[9]", "plainTextFormattedCitation" : "[9]", "previouslyFormattedCitation" : "[9]" }, "properties" : { "noteIndex" : 0 }, "schema" : "https://github.com/citation-style-language/schema/raw/master/csl-citation.json" }</w:instrText>
+      </w:r>
+      <w:r>
+        <w:rPr>
+          <w:sz w:val="18"/>
+          <w:szCs w:val="18"/>
+          <w:lang w:val="en-US"/>
+        </w:rPr>
+        <w:fldChar w:fldCharType="separate"/>
+      </w:r>
+      <w:r>
+        <w:rPr>
+          <w:noProof/>
+          <w:sz w:val="18"/>
+          <w:szCs w:val="18"/>
+          <w:lang w:val="en-US"/>
+        </w:rPr>
+        <w:t>[9]</w:t>
+      </w:r>
+      <w:r>
+        <w:rPr>
+          <w:sz w:val="18"/>
+          <w:szCs w:val="18"/>
+          <w:lang w:val="en-US"/>
+        </w:rPr>
+        <w:fldChar w:fldCharType="end"/>
+      </w:r>
+      <w:r>
+        <w:rPr>
+          <w:sz w:val="18"/>
+          <w:szCs w:val="18"/>
+          <w:lang w:val="en-US"/>
+        </w:rPr>
+        <w:t xml:space="preserve">. Moreover, they have higher maximum junction temperatures. The volume reduction challenge of IMMDs can be addressed by the </w:t>
       </w:r>
       <w:r>
         <w:rPr>
@@ -1917,16 +2632,64 @@
           <w:lang w:val="en-US"/>
         </w:rPr>
         <w:lastRenderedPageBreak/>
-        <w:t>addressed by the utilization of GaNs thanks to higher efficiency which makes cooling easier, and their fast switching speed which enables high switching frequencies reducing the size of passive components. In high power applications, the maximum switching frequency which can be applied to an IGBT is limited to 20 kHz, whereas GaNs can be used with frequencies as high as 100 kHz in applications with kW range</w:t>
-      </w:r>
-      <w:r>
-        <w:rPr>
-          <w:color w:val="FF0000"/>
-          <w:sz w:val="18"/>
-          <w:szCs w:val="18"/>
-          <w:lang w:val="en-US"/>
-        </w:rPr>
-        <w:t xml:space="preserve"> [ref]</w:t>
+        <w:t xml:space="preserve">utilization of GaNs thanks to higher efficiency which makes cooling easier, and their fast switching speed which enables high switching frequencies reducing the size of passive components. In high power applications, the maximum switching frequency which can be </w:t>
+      </w:r>
+      <w:r>
+        <w:rPr>
+          <w:sz w:val="18"/>
+          <w:szCs w:val="18"/>
+          <w:lang w:val="en-US"/>
+        </w:rPr>
+        <w:t>applied to an IGBT is limited to 20 kHz, whereas GaNs can be used with frequencies as high as 100 kHz in applications with kW range</w:t>
+      </w:r>
+      <w:r>
+        <w:rPr>
+          <w:sz w:val="18"/>
+          <w:szCs w:val="18"/>
+          <w:lang w:val="en-US"/>
+        </w:rPr>
+        <w:t xml:space="preserve"> </w:t>
+      </w:r>
+      <w:r>
+        <w:rPr>
+          <w:sz w:val="18"/>
+          <w:szCs w:val="18"/>
+          <w:lang w:val="en-US"/>
+        </w:rPr>
+        <w:fldChar w:fldCharType="begin" w:fldLock="1"/>
+      </w:r>
+      <w:r>
+        <w:rPr>
+          <w:sz w:val="18"/>
+          <w:szCs w:val="18"/>
+          <w:lang w:val="en-US"/>
+        </w:rPr>
+        <w:instrText>ADDIN CSL_CITATION { "citationItems" : [ { "id" : "ITEM-1", "itemData" : { "DOI" : "10.1109/JESTPE.2016.2582685", "ISSN" : "21686785", "abstract" : "GaN power devices are an emerging technology that have only recently become available commercially. This new technology enables the design of converters at higher frequencies and efficiencies than those achievable with conventional Si devices. This paper reviews the characteristics and commercial status of both vertical and lateral GaN power devices, providing the background necessary to understand the significance of these recent developments. Additionally, the challenges encountered in GaN-based converter design are considered, such as the consequences of faster switching on gate driver design and board layout. Other issues include the unique reverse conduction behavior, dynamic Rds,on, breakdown mechanisms, thermal design, device availability, and reliability qualification. This review will help prepare the reader to effectively design GaN-based converters as these devices become increasingly available on a commercial scale.", "author" : [ { "dropping-particle" : "", "family" : "Jones", "given" : "Edward A.", "non-dropping-particle" : "", "parse-names" : false, "suffix" : "" }, { "dropping-particle" : "", "family" : "Wang", "given" : "Fei Fred", "non-dropping-particle" : "", "parse-names" : false, "suffix" : "" }, { "dropping-particle" : "", "family" : "Costinett", "given" : "Daniel", "non-dropping-particle" : "", "parse-names" : false, "suffix" : "" } ], "container-title" : "IEEE Journal of Emerging and Selected Topics in Power Electronics", "id" : "ITEM-1", "issue" : "3", "issued" : { "date-parts" : [ [ "2016" ] ] }, "page" : "707-719", "title" : "Review of Commercial GaN Power Devices and GaN-Based Converter Design Challenges", "type" : "article-journal", "volume" : "4" }, "uris" : [ "http://www.mendeley.com/documents/?uuid=f644f915-95c1-4100-9cb9-83408e5d227e" ] } ], "mendeley" : { "formattedCitation" : "[9]", "plainTextFormattedCitation" : "[9]", "previouslyFormattedCitation" : "[9]" }, "properties" : { "noteIndex" : 0 }, "schema" : "https://github.com/citation-style-language/schema/raw/master/csl-citation.json" }</w:instrText>
+      </w:r>
+      <w:r>
+        <w:rPr>
+          <w:sz w:val="18"/>
+          <w:szCs w:val="18"/>
+          <w:lang w:val="en-US"/>
+        </w:rPr>
+        <w:fldChar w:fldCharType="separate"/>
+      </w:r>
+      <w:r>
+        <w:rPr>
+          <w:noProof/>
+          <w:sz w:val="18"/>
+          <w:szCs w:val="18"/>
+          <w:lang w:val="en-US"/>
+        </w:rPr>
+        <w:t>[9]</w:t>
+      </w:r>
+      <w:r>
+        <w:rPr>
+          <w:sz w:val="18"/>
+          <w:szCs w:val="18"/>
+          <w:lang w:val="en-US"/>
+        </w:rPr>
+        <w:fldChar w:fldCharType="end"/>
       </w:r>
       <w:r>
         <w:rPr>
@@ -1942,16 +2705,56 @@
           <w:szCs w:val="18"/>
           <w:lang w:val="en-US"/>
         </w:rPr>
-        <w:t xml:space="preserve">Another reason is that the efficiency of the system is high not only in rated power, but also for a wide range of output power </w:t>
-      </w:r>
-      <w:r>
-        <w:rPr>
-          <w:color w:val="FF0000"/>
-          <w:sz w:val="18"/>
-          <w:szCs w:val="18"/>
-          <w:lang w:val="en-US"/>
-        </w:rPr>
-        <w:t>[ref]</w:t>
+        <w:t>Another reason is that the efficiency of the system is high not only in rated power, but also for a wide range of output power</w:t>
+      </w:r>
+      <w:r>
+        <w:rPr>
+          <w:sz w:val="18"/>
+          <w:szCs w:val="18"/>
+          <w:lang w:val="en-US"/>
+        </w:rPr>
+        <w:t xml:space="preserve"> </w:t>
+      </w:r>
+      <w:r>
+        <w:rPr>
+          <w:sz w:val="18"/>
+          <w:szCs w:val="18"/>
+          <w:lang w:val="en-US"/>
+        </w:rPr>
+        <w:fldChar w:fldCharType="begin" w:fldLock="1"/>
+      </w:r>
+      <w:r>
+        <w:rPr>
+          <w:sz w:val="18"/>
+          <w:szCs w:val="18"/>
+          <w:lang w:val="en-US"/>
+        </w:rPr>
+        <w:instrText>ADDIN CSL_CITATION { "citationItems" : [ { "id" : "ITEM-1", "itemData" : { "DOI" : "10.1109/APEC.2011.5744640", "ISBN" : "9781424480845", "ISSN" : "1048-2334", "abstract" : "In this paper, we present a successful operation of Gallium Nitride(GaN)-based three-phase inverter with high efficiency of 99.3% for driving motor at 900W under the carrier frequency of 6kHz. This efficiency well exceeds the value by IGBT (Insulated Gate Bipolar Transistor). This demonstrates that GaN has a great potential for power switching application competing with SiC. Fully reduced on-state resistance in a new normally-off GaN transistor called Gate Injection Transistor (GIT) greatly helps to increase the efficiency. In addition, use of the bidirectional operation of the lateral and compact GITs with synchronous gate driving, the inverter is operated free from fly-wheel diodes which have been connected in parallel with IGBTs in a conventional inverter system.", "author" : [ { "dropping-particle" : "", "family" : "Morita", "given" : "Tatsuo", "non-dropping-particle" : "", "parse-names" : false, "suffix" : "" }, { "dropping-particle" : "", "family" : "Tamura", "given" : "Satoshi", "non-dropping-particle" : "", "parse-names" : false, "suffix" : "" }, { "dropping-particle" : "", "family" : "Anda", "given" : "Yoshiharu", "non-dropping-particle" : "", "parse-names" : false, "suffix" : "" }, { "dropping-particle" : "", "family" : "Ishida", "given" : "Masahiro", "non-dropping-particle" : "", "parse-names" : false, "suffix" : "" }, { "dropping-particle" : "", "family" : "Uemoto", "given" : "Yasuhiro", "non-dropping-particle" : "", "parse-names" : false, "suffix" : "" }, { "dropping-particle" : "", "family" : "Ueda", "given" : "Tetsuzo", "non-dropping-particle" : "", "parse-names" : false, "suffix" : "" }, { "dropping-particle" : "", "family" : "Tanaka", "given" : "Tsuyoshi", "non-dropping-particle" : "", "parse-names" : false, "suffix" : "" }, { "dropping-particle" : "", "family" : "Ueda", "given" : "Daisuke", "non-dropping-particle" : "", "parse-names" : false, "suffix" : "" } ], "container-title" : "Conference Proceedings - IEEE Applied Power Electronics Conference and Exposition - APEC", "id" : "ITEM-1", "issued" : { "date-parts" : [ [ "2011" ] ] }, "page" : "481-484", "title" : "99.3% Efficiency of three-phase inverter for motor drive using GaN-based gate injection transistors", "type" : "article-journal" }, "uris" : [ "http://www.mendeley.com/documents/?uuid=b042e07f-b0bf-4c01-8bcf-4f8603bd858d" ] } ], "mendeley" : { "formattedCitation" : "[7]", "plainTextFormattedCitation" : "[7]", "previouslyFormattedCitation" : "[7]" }, "properties" : { "noteIndex" : 0 }, "schema" : "https://github.com/citation-style-language/schema/raw/master/csl-citation.json" }</w:instrText>
+      </w:r>
+      <w:r>
+        <w:rPr>
+          <w:sz w:val="18"/>
+          <w:szCs w:val="18"/>
+          <w:lang w:val="en-US"/>
+        </w:rPr>
+        <w:fldChar w:fldCharType="separate"/>
+      </w:r>
+      <w:r>
+        <w:rPr>
+          <w:noProof/>
+          <w:sz w:val="18"/>
+          <w:szCs w:val="18"/>
+          <w:lang w:val="en-US"/>
+        </w:rPr>
+        <w:t>[7]</w:t>
+      </w:r>
+      <w:r>
+        <w:rPr>
+          <w:sz w:val="18"/>
+          <w:szCs w:val="18"/>
+          <w:lang w:val="en-US"/>
+        </w:rPr>
+        <w:fldChar w:fldCharType="end"/>
       </w:r>
       <w:r>
         <w:rPr>
@@ -1975,16 +2778,56 @@
           <w:szCs w:val="18"/>
           <w:lang w:val="en-US"/>
         </w:rPr>
-        <w:t xml:space="preserve">As a matter of fact, GaNs have been utilized in most of the very first IMMD prototypes thanks to these reasons </w:t>
-      </w:r>
-      <w:r>
-        <w:rPr>
-          <w:color w:val="FF0000"/>
-          <w:sz w:val="18"/>
-          <w:szCs w:val="18"/>
-          <w:lang w:val="en-US"/>
-        </w:rPr>
-        <w:t>[ref]</w:t>
+        <w:t>As a matter of fact, GaNs have been utilized in most of the very first IMMD prototypes thanks to these reasons</w:t>
+      </w:r>
+      <w:r>
+        <w:rPr>
+          <w:sz w:val="18"/>
+          <w:szCs w:val="18"/>
+          <w:lang w:val="en-US"/>
+        </w:rPr>
+        <w:t xml:space="preserve"> </w:t>
+      </w:r>
+      <w:r>
+        <w:rPr>
+          <w:sz w:val="18"/>
+          <w:szCs w:val="18"/>
+          <w:lang w:val="en-US"/>
+        </w:rPr>
+        <w:fldChar w:fldCharType="begin" w:fldLock="1"/>
+      </w:r>
+      <w:r>
+        <w:rPr>
+          <w:sz w:val="18"/>
+          <w:szCs w:val="18"/>
+          <w:lang w:val="en-US"/>
+        </w:rPr>
+        <w:instrText>ADDIN CSL_CITATION { "citationItems" : [ { "id" : "ITEM-1", "itemData" : { "DOI" : "10.1109/TIA.2015.2413380", "ISBN" : "0093-9994 VO - 51", "ISSN" : "0093-9994", "abstract" : "This paper explores the use of GaN power FETs to realize an integrated modular motor drive (IMMD) with an induction motor. A structure in which inverter modules are connected in series is proposed to reduce the module maximum voltages and to offer an opportunity to utilize low-voltage wide-band-gap GaN devices. With the superb switching performance of GaN power FETs, a reduction in IMMD size is achieved by eliminating inverter heat sink and optimizing dc-link capacitors. Gate signals of the IMMD modules are interleaved to suppress the total voltage ripple of dc-link capacitors and to further reduce the capacitor size. Motor winding configurations and their coupling effect are also investigated as a part of the IMMD design. The proposed structure and design methods are verified by experimental results.", "author" : [ { "dropping-particle" : "", "family" : "Wang", "given" : "Jiyao", "non-dropping-particle" : "", "parse-names" : false, "suffix" : "" }, { "dropping-particle" : "", "family" : "Li", "given" : "Ye", "non-dropping-particle" : "", "parse-names" : false, "suffix" : "" }, { "dropping-particle" : "", "family" : "Han", "given" : "Yehui", "non-dropping-particle" : "", "parse-names" : false, "suffix" : "" } ], "container-title" : "IEEE Transactions on Industry Applications", "id" : "ITEM-1", "issue" : "4", "issued" : { "date-parts" : [ [ "2015" ] ] }, "page" : "3198-3207", "title" : "Integrated Modular Motor Drive Design With &lt;roman&gt;GaN&lt;/roman&gt; Power &lt;roman&gt;FETs&lt;/roman&gt;", "type" : "article-journal", "volume" : "51" }, "uris" : [ "http://www.mendeley.com/documents/?uuid=90fde934-98d6-4df8-85af-d0c49a8d2d3d" ] } ], "mendeley" : { "formattedCitation" : "[3]", "plainTextFormattedCitation" : "[3]", "previouslyFormattedCitation" : "[3]" }, "properties" : { "noteIndex" : 0 }, "schema" : "https://github.com/citation-style-language/schema/raw/master/csl-citation.json" }</w:instrText>
+      </w:r>
+      <w:r>
+        <w:rPr>
+          <w:sz w:val="18"/>
+          <w:szCs w:val="18"/>
+          <w:lang w:val="en-US"/>
+        </w:rPr>
+        <w:fldChar w:fldCharType="separate"/>
+      </w:r>
+      <w:r>
+        <w:rPr>
+          <w:noProof/>
+          <w:sz w:val="18"/>
+          <w:szCs w:val="18"/>
+          <w:lang w:val="en-US"/>
+        </w:rPr>
+        <w:t>[3]</w:t>
+      </w:r>
+      <w:r>
+        <w:rPr>
+          <w:sz w:val="18"/>
+          <w:szCs w:val="18"/>
+          <w:lang w:val="en-US"/>
+        </w:rPr>
+        <w:fldChar w:fldCharType="end"/>
       </w:r>
       <w:r>
         <w:rPr>
@@ -2271,12 +3114,52 @@
       </w:r>
       <w:r>
         <w:rPr>
-          <w:color w:val="FF0000"/>
-          <w:sz w:val="18"/>
-          <w:szCs w:val="18"/>
-          <w:lang w:val="en-US"/>
-        </w:rPr>
-        <w:t xml:space="preserve"> [ref]</w:t>
+          <w:sz w:val="18"/>
+          <w:szCs w:val="18"/>
+          <w:lang w:val="en-US"/>
+        </w:rPr>
+        <w:t xml:space="preserve"> </w:t>
+      </w:r>
+      <w:r>
+        <w:rPr>
+          <w:sz w:val="18"/>
+          <w:szCs w:val="18"/>
+          <w:lang w:val="en-US"/>
+        </w:rPr>
+        <w:fldChar w:fldCharType="begin" w:fldLock="1"/>
+      </w:r>
+      <w:r>
+        <w:rPr>
+          <w:sz w:val="18"/>
+          <w:szCs w:val="18"/>
+          <w:lang w:val="en-US"/>
+        </w:rPr>
+        <w:instrText>ADDIN CSL_CITATION { "citationItems" : [ { "id" : "ITEM-1", "itemData" : { "DOI" : "10.1109/JESTPE.2016.2582685", "ISSN" : "21686785", "abstract" : "GaN power devices are an emerging technology that have only recently become available commercially. This new technology enables the design of converters at higher frequencies and efficiencies than those achievable with conventional Si devices. This paper reviews the characteristics and commercial status of both vertical and lateral GaN power devices, providing the background necessary to understand the significance of these recent developments. Additionally, the challenges encountered in GaN-based converter design are considered, such as the consequences of faster switching on gate driver design and board layout. Other issues include the unique reverse conduction behavior, dynamic Rds,on, breakdown mechanisms, thermal design, device availability, and reliability qualification. This review will help prepare the reader to effectively design GaN-based converters as these devices become increasingly available on a commercial scale.", "author" : [ { "dropping-particle" : "", "family" : "Jones", "given" : "Edward A.", "non-dropping-particle" : "", "parse-names" : false, "suffix" : "" }, { "dropping-particle" : "", "family" : "Wang", "given" : "Fei Fred", "non-dropping-particle" : "", "parse-names" : false, "suffix" : "" }, { "dropping-particle" : "", "family" : "Costinett", "given" : "Daniel", "non-dropping-particle" : "", "parse-names" : false, "suffix" : "" } ], "container-title" : "IEEE Journal of Emerging and Selected Topics in Power Electronics", "id" : "ITEM-1", "issue" : "3", "issued" : { "date-parts" : [ [ "2016" ] ] }, "page" : "707-719", "title" : "Review of Commercial GaN Power Devices and GaN-Based Converter Design Challenges", "type" : "article-journal", "volume" : "4" }, "uris" : [ "http://www.mendeley.com/documents/?uuid=f644f915-95c1-4100-9cb9-83408e5d227e" ] } ], "mendeley" : { "formattedCitation" : "[9]", "plainTextFormattedCitation" : "[9]", "previouslyFormattedCitation" : "[9]" }, "properties" : { "noteIndex" : 0 }, "schema" : "https://github.com/citation-style-language/schema/raw/master/csl-citation.json" }</w:instrText>
+      </w:r>
+      <w:r>
+        <w:rPr>
+          <w:sz w:val="18"/>
+          <w:szCs w:val="18"/>
+          <w:lang w:val="en-US"/>
+        </w:rPr>
+        <w:fldChar w:fldCharType="separate"/>
+      </w:r>
+      <w:r>
+        <w:rPr>
+          <w:noProof/>
+          <w:sz w:val="18"/>
+          <w:szCs w:val="18"/>
+          <w:lang w:val="en-US"/>
+        </w:rPr>
+        <w:t>[9]</w:t>
+      </w:r>
+      <w:r>
+        <w:rPr>
+          <w:sz w:val="18"/>
+          <w:szCs w:val="18"/>
+          <w:lang w:val="en-US"/>
+        </w:rPr>
+        <w:fldChar w:fldCharType="end"/>
       </w:r>
       <w:r>
         <w:rPr>
@@ -2549,7 +3432,25 @@
                 <w:szCs w:val="18"/>
                 <w:lang w:val="en-US"/>
               </w:rPr>
-              <w:t>96%</w:t>
+              <w:t>9</w:t>
+            </w:r>
+            <w:r>
+              <w:rPr>
+                <w:rFonts w:eastAsia="Times New Roman"/>
+                <w:sz w:val="18"/>
+                <w:szCs w:val="18"/>
+                <w:lang w:val="en-US"/>
+              </w:rPr>
+              <w:t>3</w:t>
+            </w:r>
+            <w:r>
+              <w:rPr>
+                <w:rFonts w:eastAsia="Times New Roman"/>
+                <w:sz w:val="18"/>
+                <w:szCs w:val="18"/>
+                <w:lang w:val="en-US"/>
+              </w:rPr>
+              <w:t>%</w:t>
             </w:r>
           </w:p>
         </w:tc>
@@ -2859,10 +3760,10 @@
             <v:path o:extrusionok="f" gradientshapeok="t" o:connecttype="rect"/>
             <o:lock v:ext="edit" aspectratio="t"/>
           </v:shapetype>
-          <v:shape id="_x0000_i1025" type="#_x0000_t75" style="width:213.85pt;height:231.05pt" o:ole="">
+          <v:shape id="_x0000_i1025" type="#_x0000_t75" style="width:214pt;height:231pt" o:ole="">
             <v:imagedata r:id="rId12" o:title=""/>
           </v:shape>
-          <o:OLEObject Type="Embed" ProgID="Visio.Drawing.15" ShapeID="_x0000_i1025" DrawAspect="Content" ObjectID="_1566674229" r:id="rId13"/>
+          <o:OLEObject Type="Embed" ProgID="Visio.Drawing.15" ShapeID="_x0000_i1025" DrawAspect="Content" ObjectID="_1566678461" r:id="rId13"/>
         </w:object>
       </w:r>
     </w:p>
@@ -3153,50 +4054,39 @@
           <w:szCs w:val="18"/>
           <w:lang w:val="en-US"/>
         </w:rPr>
-        <w:t xml:space="preserve"> is the axial length of the motor. The aspect ratio, which is the ratio of the diameter to the length is selected as </w:t>
-      </w:r>
-      <w:r>
-        <w:rPr>
-          <w:color w:val="FF0000"/>
-          <w:sz w:val="18"/>
-          <w:szCs w:val="18"/>
-          <w:highlight w:val="yellow"/>
-          <w:lang w:val="en-US"/>
-        </w:rPr>
-        <w:t>0.3</w:t>
-      </w:r>
-      <w:r>
-        <w:rPr>
-          <w:color w:val="FF0000"/>
-          <w:sz w:val="18"/>
-          <w:szCs w:val="18"/>
-          <w:lang w:val="en-US"/>
-        </w:rPr>
-        <w:t xml:space="preserve"> </w:t>
-      </w:r>
-      <w:r>
-        <w:rPr>
-          <w:sz w:val="18"/>
-          <w:szCs w:val="18"/>
-          <w:lang w:val="en-US"/>
-        </w:rPr>
-        <w:t>for this application. The outer diameter is decided using a few ite</w:t>
-      </w:r>
-      <w:r>
-        <w:rPr>
-          <w:sz w:val="18"/>
-          <w:szCs w:val="18"/>
-          <w:lang w:val="en-US"/>
-        </w:rPr>
-        <w:t>rations considering the magneto-</w:t>
-      </w:r>
-      <w:r>
-        <w:rPr>
-          <w:sz w:val="18"/>
-          <w:szCs w:val="18"/>
-          <w:lang w:val="en-US"/>
-        </w:rPr>
-        <w:t xml:space="preserve">motive force drop across the back iron. The number of slots should be an integer multiple of </w:t>
+        <w:t xml:space="preserve"> is the axial length of the motor. The aspect ratio, which is the ratio of the diameter to the length is selected </w:t>
+      </w:r>
+      <w:r>
+        <w:rPr>
+          <w:sz w:val="18"/>
+          <w:szCs w:val="18"/>
+          <w:lang w:val="en-US"/>
+        </w:rPr>
+        <w:t xml:space="preserve">as </w:t>
+      </w:r>
+      <w:r>
+        <w:rPr>
+          <w:sz w:val="18"/>
+          <w:szCs w:val="18"/>
+          <w:lang w:val="en-US"/>
+        </w:rPr>
+        <w:t>1</w:t>
+      </w:r>
+      <w:r>
+        <w:rPr>
+          <w:sz w:val="18"/>
+          <w:szCs w:val="18"/>
+          <w:lang w:val="en-US"/>
+        </w:rPr>
+        <w:t xml:space="preserve"> for </w:t>
+      </w:r>
+      <w:r>
+        <w:rPr>
+          <w:sz w:val="18"/>
+          <w:szCs w:val="18"/>
+          <w:lang w:val="en-US"/>
+        </w:rPr>
+        <w:t xml:space="preserve">this application. The number of slots should be an integer multiple of </w:t>
       </w:r>
       <w:r>
         <w:rPr>
@@ -3212,33 +4102,55 @@
           <w:szCs w:val="18"/>
           <w:lang w:val="en-US"/>
         </w:rPr>
-        <w:t xml:space="preserve"> since the number of 3-phase modules is 4. For the given dimensions, </w:t>
-      </w:r>
-      <w:r>
-        <w:rPr>
-          <w:color w:val="FF0000"/>
-          <w:sz w:val="18"/>
-          <w:szCs w:val="18"/>
-          <w:highlight w:val="yellow"/>
-          <w:lang w:val="en-US"/>
-        </w:rPr>
-        <w:t>48 slots</w:t>
-      </w:r>
-      <w:r>
-        <w:rPr>
-          <w:sz w:val="18"/>
-          <w:szCs w:val="18"/>
-          <w:lang w:val="en-US"/>
-        </w:rPr>
-        <w:t xml:space="preserve"> </w:t>
-      </w:r>
-      <w:r>
-        <w:rPr>
-          <w:sz w:val="18"/>
-          <w:szCs w:val="18"/>
-          <w:lang w:val="en-US"/>
-        </w:rPr>
-        <w:t>yield better results</w:t>
+        <w:t xml:space="preserve"> since the number of 3-phase modules is 4. For the given </w:t>
+      </w:r>
+      <w:r>
+        <w:rPr>
+          <w:sz w:val="18"/>
+          <w:szCs w:val="18"/>
+          <w:lang w:val="en-US"/>
+        </w:rPr>
+        <w:t xml:space="preserve">dimensions, </w:t>
+      </w:r>
+      <w:r>
+        <w:rPr>
+          <w:sz w:val="18"/>
+          <w:szCs w:val="18"/>
+          <w:lang w:val="en-US"/>
+        </w:rPr>
+        <w:t>24</w:t>
+      </w:r>
+      <w:r>
+        <w:rPr>
+          <w:sz w:val="18"/>
+          <w:szCs w:val="18"/>
+          <w:lang w:val="en-US"/>
+        </w:rPr>
+        <w:t xml:space="preserve"> slots </w:t>
+      </w:r>
+      <w:r>
+        <w:rPr>
+          <w:sz w:val="18"/>
+          <w:szCs w:val="18"/>
+          <w:lang w:val="en-US"/>
+        </w:rPr>
+        <w:t xml:space="preserve">yield </w:t>
+      </w:r>
+      <w:r>
+        <w:rPr>
+          <w:sz w:val="18"/>
+          <w:szCs w:val="18"/>
+          <w:lang w:val="en-US"/>
+        </w:rPr>
+        <w:t>better results</w:t>
+      </w:r>
+      <w:r>
+        <w:rPr>
+          <w:sz w:val="18"/>
+          <w:szCs w:val="18"/>
+          <w:lang w:val="en-US"/>
+        </w:rPr>
+        <w:t xml:space="preserve"> in terms of copper fill factor</w:t>
       </w:r>
       <w:r>
         <w:rPr>
@@ -3367,7 +4279,6 @@
         </w:rPr>
         <w:t xml:space="preserve"> is the fundamental winding factor. The flux per pole can be calculated using the machine dimensions and air gap flux density (</w:t>
       </w:r>
-      <w:proofErr w:type="gramStart"/>
       <w:r>
         <w:rPr>
           <w:i/>
@@ -3383,7 +4294,6 @@
         </w:rPr>
         <w:t>g</w:t>
       </w:r>
-      <w:proofErr w:type="gramEnd"/>
       <w:r>
         <w:rPr>
           <w:lang w:val="en-US"/>
@@ -3423,7 +4333,6 @@
       </w:r>
       <w:r>
         <w:rPr>
-          <w:highlight w:val="yellow"/>
           <w:lang w:val="en-US"/>
         </w:rPr>
         <w:t>0.933</w:t>
@@ -3432,20 +4341,44 @@
         <w:rPr>
           <w:lang w:val="en-US"/>
         </w:rPr>
-        <w:t xml:space="preserve"> [</w:t>
-      </w:r>
-      <w:r>
-        <w:rPr>
-          <w:color w:val="FF0000"/>
-          <w:lang w:val="en-US"/>
-        </w:rPr>
-        <w:t>ref</w:t>
-      </w:r>
-      <w:r>
-        <w:rPr>
-          <w:lang w:val="en-US"/>
-        </w:rPr>
-        <w:t>].</w:t>
+        <w:t xml:space="preserve"> </w:t>
+      </w:r>
+      <w:r>
+        <w:rPr>
+          <w:lang w:val="en-US"/>
+        </w:rPr>
+        <w:fldChar w:fldCharType="begin" w:fldLock="1"/>
+      </w:r>
+      <w:r>
+        <w:rPr>
+          <w:lang w:val="en-US"/>
+        </w:rPr>
+        <w:instrText>ADDIN CSL_CITATION { "citationItems" : [ { "id" : "ITEM-1", "itemData" : { "DOI" : "10.1109/TMAG.2012.2196417", "ISBN" : "0018-9464 VO  - 48", "ISSN" : "00189464", "abstract" : "Fractional slot concentrated winding permanent magnet synchronous machines (FSCW PMSMs) are suited for low speed direct drive since they offer comparatively large number of poles, high torque density, and low torque ripple. This paper introduces feasibility study on FSCW PMSMs with consequent pole (CP) rotor for low speed direct drive. A 40 pole-48 slot FSCW PMSM with CP rotor is analyzed and characterized by extensive 2-D finite-element analysis. The analysis reveals the proposed topology can achieve good performance.", "author" : [ { "dropping-particle" : "", "family" : "Chung", "given" : "Shi Uk", "non-dropping-particle" : "", "parse-names" : false, "suffix" : "" }, { "dropping-particle" : "", "family" : "Kim", "given" : "Jong Moo", "non-dropping-particle" : "", "parse-names" : false, "suffix" : "" }, { "dropping-particle" : "", "family" : "Koo", "given" : "Dae Hyun", "non-dropping-particle" : "", "parse-names" : false, "suffix" : "" }, { "dropping-particle" : "", "family" : "Woo", "given" : "Byung Chul", "non-dropping-particle" : "", "parse-names" : false, "suffix" : "" }, { "dropping-particle" : "", "family" : "Hong", "given" : "Do Kwan", "non-dropping-particle" : "", "parse-names" : false, "suffix" : "" }, { "dropping-particle" : "", "family" : "Lee", "given" : "Ji Young", "non-dropping-particle" : "", "parse-names" : false, "suffix" : "" } ], "container-title" : "IEEE Transactions on Magnetics", "id" : "ITEM-1", "issue" : "11", "issued" : { "date-parts" : [ [ "2012" ] ] }, "page" : "2965-2968", "title" : "Fractional slot concentrated winding permanent magnet synchronous machine with consequent pole rotor for low speed direct drive", "type" : "article-journal", "volume" : "48" }, "uris" : [ "http://www.mendeley.com/documents/?uuid=02dc7ca6-bfd9-4eeb-8bc6-14b53a91a8eb" ] } ], "mendeley" : { "formattedCitation" : "[8]", "plainTextFormattedCitation" : "[8]", "previouslyFormattedCitation" : "[8]" }, "properties" : { "noteIndex" : 0 }, "schema" : "https://github.com/citation-style-language/schema/raw/master/csl-citation.json" }</w:instrText>
+      </w:r>
+      <w:r>
+        <w:rPr>
+          <w:lang w:val="en-US"/>
+        </w:rPr>
+        <w:fldChar w:fldCharType="separate"/>
+      </w:r>
+      <w:r>
+        <w:rPr>
+          <w:noProof/>
+          <w:lang w:val="en-US"/>
+        </w:rPr>
+        <w:t>[8]</w:t>
+      </w:r>
+      <w:r>
+        <w:rPr>
+          <w:lang w:val="en-US"/>
+        </w:rPr>
+        <w:fldChar w:fldCharType="end"/>
+      </w:r>
+      <w:r>
+        <w:rPr>
+          <w:lang w:val="en-US"/>
+        </w:rPr>
+        <w:t>.</w:t>
       </w:r>
       <w:r>
         <w:rPr>
@@ -3475,19 +4408,13 @@
         <w:rPr>
           <w:lang w:val="en-US"/>
         </w:rPr>
-        <w:t xml:space="preserve"> Assuming that the motor drive inverters are switched with sinusoidal pulse width modulation (SPWM) technique, the </w:t>
+        <w:t xml:space="preserve"> Assuming that the motor drive inverters are switched with sinusoidal pulse width modulation (SPWM) technique, the terminal voltage of one phase of each module is determined using </w:t>
       </w:r>
       <w:r>
         <w:rPr>
           <w:lang w:val="en-US"/>
         </w:rPr>
         <w:lastRenderedPageBreak/>
-        <w:t xml:space="preserve">terminal voltage of one phase of each module is determined using </w:t>
-      </w:r>
-      <w:r>
-        <w:rPr>
-          <w:lang w:val="en-US"/>
-        </w:rPr>
         <w:t>Equation 6</w:t>
       </w:r>
       <w:r>
@@ -3508,15 +4435,12 @@
         </w:rPr>
         <w:t xml:space="preserve"> as </w:t>
       </w:r>
-      <w:proofErr w:type="gramStart"/>
-      <w:r>
-        <w:rPr>
-          <w:highlight w:val="yellow"/>
-          <w:lang w:val="en-US"/>
-        </w:rPr>
-        <w:t>ccc</w:t>
-      </w:r>
-      <w:proofErr w:type="gramEnd"/>
+      <w:r>
+        <w:rPr>
+          <w:lang w:val="en-US"/>
+        </w:rPr>
+        <w:t>100</w:t>
+      </w:r>
       <w:r>
         <w:rPr>
           <w:lang w:val="en-US"/>
@@ -3810,29 +4734,18 @@
           <w:szCs w:val="18"/>
           <w:lang w:val="en-US"/>
         </w:rPr>
-        <w:t xml:space="preserve"> </w:t>
-      </w:r>
-      <w:proofErr w:type="gramStart"/>
+        <w:t xml:space="preserve"> k</w:t>
+      </w:r>
       <w:r>
         <w:rPr>
           <w:i/>
           <w:sz w:val="18"/>
           <w:szCs w:val="18"/>
-          <w:lang w:val="en-US"/>
-        </w:rPr>
-        <w:t>k</w:t>
-      </w:r>
-      <w:r>
-        <w:rPr>
-          <w:i/>
-          <w:sz w:val="18"/>
-          <w:szCs w:val="18"/>
           <w:vertAlign w:val="subscript"/>
           <w:lang w:val="en-US"/>
         </w:rPr>
         <w:t>w</w:t>
       </w:r>
-      <w:proofErr w:type="gramEnd"/>
       <w:r>
         <w:rPr>
           <w:sz w:val="18"/>
@@ -3944,29 +4857,18 @@
           <w:szCs w:val="18"/>
           <w:lang w:val="en-US"/>
         </w:rPr>
-        <w:t xml:space="preserve"> L </w:t>
-      </w:r>
-      <w:proofErr w:type="gramStart"/>
+        <w:t xml:space="preserve"> L B</w:t>
+      </w:r>
       <w:r>
         <w:rPr>
           <w:i/>
           <w:sz w:val="18"/>
           <w:szCs w:val="18"/>
-          <w:lang w:val="en-US"/>
-        </w:rPr>
-        <w:t>B</w:t>
-      </w:r>
-      <w:r>
-        <w:rPr>
-          <w:i/>
-          <w:sz w:val="18"/>
-          <w:szCs w:val="18"/>
           <w:vertAlign w:val="subscript"/>
           <w:lang w:val="en-US"/>
         </w:rPr>
         <w:t>g</w:t>
       </w:r>
-      <w:proofErr w:type="gramEnd"/>
       <w:r>
         <w:rPr>
           <w:i/>
@@ -4283,7 +5185,6 @@
         </w:rPr>
         <w:tab/>
       </w:r>
-      <w:proofErr w:type="gramStart"/>
       <w:r>
         <w:rPr>
           <w:i/>
@@ -4303,7 +5204,6 @@
         </w:rPr>
         <w:t>Q</w:t>
       </w:r>
-      <w:proofErr w:type="gramEnd"/>
       <w:r>
         <w:rPr>
           <w:i/>
@@ -4705,7 +5605,25 @@
                 <w:szCs w:val="18"/>
                 <w:lang w:val="en-US"/>
               </w:rPr>
-              <w:t>230 mm</w:t>
+              <w:t>2</w:t>
+            </w:r>
+            <w:r>
+              <w:rPr>
+                <w:rFonts w:eastAsia="Times New Roman"/>
+                <w:sz w:val="18"/>
+                <w:szCs w:val="18"/>
+                <w:lang w:val="en-US"/>
+              </w:rPr>
+              <w:t>1</w:t>
+            </w:r>
+            <w:r>
+              <w:rPr>
+                <w:rFonts w:eastAsia="Times New Roman"/>
+                <w:sz w:val="18"/>
+                <w:szCs w:val="18"/>
+                <w:lang w:val="en-US"/>
+              </w:rPr>
+              <w:t>0 mm</w:t>
             </w:r>
           </w:p>
         </w:tc>
@@ -4835,7 +5753,16 @@
                 <w:szCs w:val="18"/>
                 <w:lang w:val="en-US"/>
               </w:rPr>
-              <w:t>1 mm</w:t>
+              <w:t>0.6</w:t>
+            </w:r>
+            <w:r>
+              <w:rPr>
+                <w:rFonts w:eastAsia="Times New Roman"/>
+                <w:sz w:val="18"/>
+                <w:szCs w:val="18"/>
+                <w:lang w:val="en-US"/>
+              </w:rPr>
+              <w:t xml:space="preserve"> mm</w:t>
             </w:r>
           </w:p>
         </w:tc>
@@ -4898,6 +5825,7 @@
                 <w:rFonts w:eastAsia="Times New Roman"/>
                 <w:sz w:val="18"/>
                 <w:szCs w:val="18"/>
+                <w:highlight w:val="yellow"/>
                 <w:lang w:val="en-US"/>
               </w:rPr>
               <w:t>5 mm</w:t>
@@ -4965,7 +5893,16 @@
                 <w:szCs w:val="18"/>
                 <w:lang w:val="en-US"/>
               </w:rPr>
-              <w:t>30</w:t>
+              <w:t>10</w:t>
+            </w:r>
+            <w:r>
+              <w:rPr>
+                <w:rFonts w:eastAsia="Times New Roman"/>
+                <w:sz w:val="18"/>
+                <w:szCs w:val="18"/>
+                <w:lang w:val="en-US"/>
+              </w:rPr>
+              <w:t>0</w:t>
             </w:r>
           </w:p>
         </w:tc>
@@ -5054,14 +5991,11 @@
         </w:rPr>
       </w:pPr>
       <w:r>
-        <w:rPr>
-          <w:lang w:val="en-US"/>
-        </w:rPr>
-        <w:object w:dxaOrig="5145" w:dyaOrig="2385">
-          <v:shape id="_x0000_i1026" type="#_x0000_t75" style="width:233.75pt;height:108.55pt" o:ole="">
+        <w:object w:dxaOrig="5145" w:dyaOrig="2086">
+          <v:shape id="_x0000_i1026" type="#_x0000_t75" style="width:234pt;height:95pt" o:ole="">
             <v:imagedata r:id="rId14" o:title=""/>
           </v:shape>
-          <o:OLEObject Type="Embed" ProgID="Visio.Drawing.15" ShapeID="_x0000_i1026" DrawAspect="Content" ObjectID="_1566674230" r:id="rId15"/>
+          <o:OLEObject Type="Embed" ProgID="Visio.Drawing.15" ShapeID="_x0000_i1026" DrawAspect="Content" ObjectID="_1566678462" r:id="rId15"/>
         </w:object>
       </w:r>
     </w:p>
@@ -5096,7 +6030,6 @@
         <w:rPr>
           <w:sz w:val="18"/>
           <w:szCs w:val="18"/>
-          <w:highlight w:val="yellow"/>
           <w:lang w:val="en-US"/>
         </w:rPr>
         <w:t>Proposed</w:t>
@@ -5233,12 +6166,52 @@
       </w:r>
       <w:r>
         <w:rPr>
-          <w:color w:val="FF0000"/>
-          <w:sz w:val="18"/>
-          <w:szCs w:val="18"/>
-          <w:lang w:val="en-US"/>
-        </w:rPr>
-        <w:t xml:space="preserve"> [ref]</w:t>
+          <w:sz w:val="18"/>
+          <w:szCs w:val="18"/>
+          <w:lang w:val="en-US"/>
+        </w:rPr>
+        <w:t xml:space="preserve"> </w:t>
+      </w:r>
+      <w:r>
+        <w:rPr>
+          <w:sz w:val="18"/>
+          <w:szCs w:val="18"/>
+          <w:lang w:val="en-US"/>
+        </w:rPr>
+        <w:fldChar w:fldCharType="begin" w:fldLock="1"/>
+      </w:r>
+      <w:r>
+        <w:rPr>
+          <w:sz w:val="18"/>
+          <w:szCs w:val="18"/>
+          <w:lang w:val="en-US"/>
+        </w:rPr>
+        <w:instrText>ADDIN CSL_CITATION { "citationItems" : [ { "id" : "ITEM-1", "itemData" : { "DOI" : "10.1109/JESTPE.2016.2582685", "ISSN" : "21686785", "abstract" : "GaN power devices are an emerging technology that have only recently become available commercially. This new technology enables the design of converters at higher frequencies and efficiencies than those achievable with conventional Si devices. This paper reviews the characteristics and commercial status of both vertical and lateral GaN power devices, providing the background necessary to understand the significance of these recent developments. Additionally, the challenges encountered in GaN-based converter design are considered, such as the consequences of faster switching on gate driver design and board layout. Other issues include the unique reverse conduction behavior, dynamic Rds,on, breakdown mechanisms, thermal design, device availability, and reliability qualification. This review will help prepare the reader to effectively design GaN-based converters as these devices become increasingly available on a commercial scale.", "author" : [ { "dropping-particle" : "", "family" : "Jones", "given" : "Edward A.", "non-dropping-particle" : "", "parse-names" : false, "suffix" : "" }, { "dropping-particle" : "", "family" : "Wang", "given" : "Fei Fred", "non-dropping-particle" : "", "parse-names" : false, "suffix" : "" }, { "dropping-particle" : "", "family" : "Costinett", "given" : "Daniel", "non-dropping-particle" : "", "parse-names" : false, "suffix" : "" } ], "container-title" : "IEEE Journal of Emerging and Selected Topics in Power Electronics", "id" : "ITEM-1", "issue" : "3", "issued" : { "date-parts" : [ [ "2016" ] ] }, "page" : "707-719", "title" : "Review of Commercial GaN Power Devices and GaN-Based Converter Design Challenges", "type" : "article-journal", "volume" : "4" }, "uris" : [ "http://www.mendeley.com/documents/?uuid=f644f915-95c1-4100-9cb9-83408e5d227e" ] } ], "mendeley" : { "formattedCitation" : "[9]", "plainTextFormattedCitation" : "[9]", "previouslyFormattedCitation" : "[9]" }, "properties" : { "noteIndex" : 0 }, "schema" : "https://github.com/citation-style-language/schema/raw/master/csl-citation.json" }</w:instrText>
+      </w:r>
+      <w:r>
+        <w:rPr>
+          <w:sz w:val="18"/>
+          <w:szCs w:val="18"/>
+          <w:lang w:val="en-US"/>
+        </w:rPr>
+        <w:fldChar w:fldCharType="separate"/>
+      </w:r>
+      <w:r>
+        <w:rPr>
+          <w:noProof/>
+          <w:sz w:val="18"/>
+          <w:szCs w:val="18"/>
+          <w:lang w:val="en-US"/>
+        </w:rPr>
+        <w:t>[9]</w:t>
+      </w:r>
+      <w:r>
+        <w:rPr>
+          <w:sz w:val="18"/>
+          <w:szCs w:val="18"/>
+          <w:lang w:val="en-US"/>
+        </w:rPr>
+        <w:fldChar w:fldCharType="end"/>
       </w:r>
       <w:r>
         <w:rPr>
@@ -5370,19 +6343,8 @@
           <w:szCs w:val="18"/>
           <w:lang w:val="en-US"/>
         </w:rPr>
-        <w:t xml:space="preserve"> </w:t>
-      </w:r>
-      <w:proofErr w:type="gramStart"/>
-      <w:r>
-        <w:rPr>
-          <w:i/>
-          <w:sz w:val="18"/>
-          <w:szCs w:val="18"/>
-          <w:lang w:val="en-US"/>
-        </w:rPr>
-        <w:t>cos(</w:t>
-      </w:r>
-      <w:proofErr w:type="gramEnd"/>
+        <w:t xml:space="preserve"> cos(</w:t>
+      </w:r>
       <w:r>
         <w:rPr>
           <w:rFonts w:ascii="Calibri" w:hAnsi="Calibri" w:cs="Calibri"/>
@@ -5447,6 +6409,16 @@
           <w:lang w:val="en-US"/>
         </w:rPr>
       </w:pPr>
+    </w:p>
+    <w:p>
+      <w:pPr>
+        <w:ind w:firstLine="227"/>
+        <w:rPr>
+          <w:sz w:val="18"/>
+          <w:szCs w:val="18"/>
+          <w:lang w:val="en-US"/>
+        </w:rPr>
+      </w:pPr>
       <w:r>
         <w:rPr>
           <w:sz w:val="18"/>
@@ -5490,12 +6462,44 @@
       </w:r>
       <w:r>
         <w:rPr>
-          <w:color w:val="FF0000"/>
-          <w:sz w:val="18"/>
-          <w:szCs w:val="18"/>
-          <w:lang w:val="en-US"/>
-        </w:rPr>
-        <w:t>[ref]</w:t>
+          <w:sz w:val="18"/>
+          <w:szCs w:val="18"/>
+          <w:lang w:val="en-US"/>
+        </w:rPr>
+        <w:fldChar w:fldCharType="begin" w:fldLock="1"/>
+      </w:r>
+      <w:r>
+        <w:rPr>
+          <w:sz w:val="18"/>
+          <w:szCs w:val="18"/>
+          <w:lang w:val="en-US"/>
+        </w:rPr>
+        <w:instrText>ADDIN CSL_CITATION { "citationItems" : [ { "id" : "ITEM-1", "itemData" : { "DOI" : "10.1109/JESTPE.2016.2582685", "ISSN" : "21686785", "abstract" : "GaN power devices are an emerging technology that have only recently become available commercially. This new technology enables the design of converters at higher frequencies and efficiencies than those achievable with conventional Si devices. This paper reviews the characteristics and commercial status of both vertical and lateral GaN power devices, providing the background necessary to understand the significance of these recent developments. Additionally, the challenges encountered in GaN-based converter design are considered, such as the consequences of faster switching on gate driver design and board layout. Other issues include the unique reverse conduction behavior, dynamic Rds,on, breakdown mechanisms, thermal design, device availability, and reliability qualification. This review will help prepare the reader to effectively design GaN-based converters as these devices become increasingly available on a commercial scale.", "author" : [ { "dropping-particle" : "", "family" : "Jones", "given" : "Edward A.", "non-dropping-particle" : "", "parse-names" : false, "suffix" : "" }, { "dropping-particle" : "", "family" : "Wang", "given" : "Fei Fred", "non-dropping-particle" : "", "parse-names" : false, "suffix" : "" }, { "dropping-particle" : "", "family" : "Costinett", "given" : "Daniel", "non-dropping-particle" : "", "parse-names" : false, "suffix" : "" } ], "container-title" : "IEEE Journal of Emerging and Selected Topics in Power Electronics", "id" : "ITEM-1", "issue" : "3", "issued" : { "date-parts" : [ [ "2016" ] ] }, "page" : "707-719", "title" : "Review of Commercial GaN Power Devices and GaN-Based Converter Design Challenges", "type" : "article-journal", "volume" : "4" }, "uris" : [ "http://www.mendeley.com/documents/?uuid=f644f915-95c1-4100-9cb9-83408e5d227e" ] } ], "mendeley" : { "formattedCitation" : "[9]", "plainTextFormattedCitation" : "[9]", "previouslyFormattedCitation" : "[9]" }, "properties" : { "noteIndex" : 0 }, "schema" : "https://github.com/citation-style-language/schema/raw/master/csl-citation.json" }</w:instrText>
+      </w:r>
+      <w:r>
+        <w:rPr>
+          <w:sz w:val="18"/>
+          <w:szCs w:val="18"/>
+          <w:lang w:val="en-US"/>
+        </w:rPr>
+        <w:fldChar w:fldCharType="separate"/>
+      </w:r>
+      <w:r>
+        <w:rPr>
+          <w:noProof/>
+          <w:sz w:val="18"/>
+          <w:szCs w:val="18"/>
+          <w:lang w:val="en-US"/>
+        </w:rPr>
+        <w:t>[9]</w:t>
+      </w:r>
+      <w:r>
+        <w:rPr>
+          <w:sz w:val="18"/>
+          <w:szCs w:val="18"/>
+          <w:lang w:val="en-US"/>
+        </w:rPr>
+        <w:fldChar w:fldCharType="end"/>
       </w:r>
       <w:r>
         <w:rPr>
@@ -5513,7 +6517,6 @@
         </w:rPr>
         <w:t xml:space="preserve"> Power semiconductor device losses can be categorized as forward conduction loss (</w:t>
       </w:r>
-      <w:proofErr w:type="gramStart"/>
       <w:r>
         <w:rPr>
           <w:i/>
@@ -5533,7 +6536,6 @@
         </w:rPr>
         <w:t>tc</w:t>
       </w:r>
-      <w:proofErr w:type="gramEnd"/>
       <w:r>
         <w:rPr>
           <w:sz w:val="18"/>
@@ -6250,25 +7252,7 @@
                         <w:szCs w:val="18"/>
                         <w:lang w:val="en-US"/>
                       </w:rPr>
-                      <m:t>ce</m:t>
-                    </m:r>
-                    <m:r>
-                      <w:rPr>
-                        <w:rFonts w:ascii="Cambria Math" w:hAnsi="Cambria Math"/>
-                        <w:sz w:val="18"/>
-                        <w:szCs w:val="18"/>
-                        <w:lang w:val="en-US"/>
-                      </w:rPr>
-                      <m:t>-</m:t>
-                    </m:r>
-                    <m:r>
-                      <w:rPr>
-                        <w:rFonts w:ascii="Cambria Math" w:hAnsi="Cambria Math"/>
-                        <w:sz w:val="18"/>
-                        <w:szCs w:val="18"/>
-                        <w:lang w:val="en-US"/>
-                      </w:rPr>
-                      <m:t>sat</m:t>
+                      <m:t>ce-sat</m:t>
                     </m:r>
                   </m:sub>
                 </m:sSub>
@@ -6591,25 +7575,7 @@
                         <w:szCs w:val="18"/>
                         <w:lang w:val="en-US"/>
                       </w:rPr>
-                      <m:t>ds</m:t>
-                    </m:r>
-                    <m:r>
-                      <w:rPr>
-                        <w:rFonts w:ascii="Cambria Math" w:hAnsi="Cambria Math"/>
-                        <w:sz w:val="18"/>
-                        <w:szCs w:val="18"/>
-                        <w:lang w:val="en-US"/>
-                      </w:rPr>
-                      <m:t>-</m:t>
-                    </m:r>
-                    <m:r>
-                      <w:rPr>
-                        <w:rFonts w:ascii="Cambria Math" w:hAnsi="Cambria Math"/>
-                        <w:sz w:val="18"/>
-                        <w:szCs w:val="18"/>
-                        <w:lang w:val="en-US"/>
-                      </w:rPr>
-                      <m:t>on</m:t>
+                      <m:t>ds-on</m:t>
                     </m:r>
                   </m:sub>
                 </m:sSub>
@@ -7526,25 +8492,7 @@
                         <w:szCs w:val="18"/>
                         <w:lang w:val="en-US"/>
                       </w:rPr>
-                      <m:t>ce</m:t>
-                    </m:r>
-                    <m:r>
-                      <w:rPr>
-                        <w:rFonts w:ascii="Cambria Math" w:hAnsi="Cambria Math"/>
-                        <w:sz w:val="18"/>
-                        <w:szCs w:val="18"/>
-                        <w:lang w:val="en-US"/>
-                      </w:rPr>
-                      <m:t>-</m:t>
-                    </m:r>
-                    <m:r>
-                      <w:rPr>
-                        <w:rFonts w:ascii="Cambria Math" w:hAnsi="Cambria Math"/>
-                        <w:sz w:val="18"/>
-                        <w:szCs w:val="18"/>
-                        <w:lang w:val="en-US"/>
-                      </w:rPr>
-                      <m:t>p</m:t>
+                      <m:t>ce-p</m:t>
                     </m:r>
                   </m:sub>
                 </m:sSub>
@@ -7709,12 +8657,52 @@
       </w:r>
       <w:r>
         <w:rPr>
-          <w:color w:val="FF0000"/>
-          <w:sz w:val="18"/>
-          <w:szCs w:val="18"/>
-          <w:lang w:val="en-US"/>
-        </w:rPr>
-        <w:t xml:space="preserve"> [ref]</w:t>
+          <w:sz w:val="18"/>
+          <w:szCs w:val="18"/>
+          <w:lang w:val="en-US"/>
+        </w:rPr>
+        <w:t xml:space="preserve"> </w:t>
+      </w:r>
+      <w:r>
+        <w:rPr>
+          <w:sz w:val="18"/>
+          <w:szCs w:val="18"/>
+          <w:lang w:val="en-US"/>
+        </w:rPr>
+        <w:fldChar w:fldCharType="begin" w:fldLock="1"/>
+      </w:r>
+      <w:r>
+        <w:rPr>
+          <w:sz w:val="18"/>
+          <w:szCs w:val="18"/>
+          <w:lang w:val="en-US"/>
+        </w:rPr>
+        <w:instrText>ADDIN CSL_CITATION { "citationItems" : [ { "id" : "ITEM-1", "itemData" : { "DOI" : "10.1109/JESTPE.2016.2582685", "ISSN" : "21686785", "abstract" : "GaN power devices are an emerging technology that have only recently become available commercially. This new technology enables the design of converters at higher frequencies and efficiencies than those achievable with conventional Si devices. This paper reviews the characteristics and commercial status of both vertical and lateral GaN power devices, providing the background necessary to understand the significance of these recent developments. Additionally, the challenges encountered in GaN-based converter design are considered, such as the consequences of faster switching on gate driver design and board layout. Other issues include the unique reverse conduction behavior, dynamic Rds,on, breakdown mechanisms, thermal design, device availability, and reliability qualification. This review will help prepare the reader to effectively design GaN-based converters as these devices become increasingly available on a commercial scale.", "author" : [ { "dropping-particle" : "", "family" : "Jones", "given" : "Edward A.", "non-dropping-particle" : "", "parse-names" : false, "suffix" : "" }, { "dropping-particle" : "", "family" : "Wang", "given" : "Fei Fred", "non-dropping-particle" : "", "parse-names" : false, "suffix" : "" }, { "dropping-particle" : "", "family" : "Costinett", "given" : "Daniel", "non-dropping-particle" : "", "parse-names" : false, "suffix" : "" } ], "container-title" : "IEEE Journal of Emerging and Selected Topics in Power Electronics", "id" : "ITEM-1", "issue" : "3", "issued" : { "date-parts" : [ [ "2016" ] ] }, "page" : "707-719", "title" : "Review of Commercial GaN Power Devices and GaN-Based Converter Design Challenges", "type" : "article-journal", "volume" : "4" }, "uris" : [ "http://www.mendeley.com/documents/?uuid=f644f915-95c1-4100-9cb9-83408e5d227e" ] } ], "mendeley" : { "formattedCitation" : "[9]", "plainTextFormattedCitation" : "[9]", "previouslyFormattedCitation" : "[9]" }, "properties" : { "noteIndex" : 0 }, "schema" : "https://github.com/citation-style-language/schema/raw/master/csl-citation.json" }</w:instrText>
+      </w:r>
+      <w:r>
+        <w:rPr>
+          <w:sz w:val="18"/>
+          <w:szCs w:val="18"/>
+          <w:lang w:val="en-US"/>
+        </w:rPr>
+        <w:fldChar w:fldCharType="separate"/>
+      </w:r>
+      <w:r>
+        <w:rPr>
+          <w:noProof/>
+          <w:sz w:val="18"/>
+          <w:szCs w:val="18"/>
+          <w:lang w:val="en-US"/>
+        </w:rPr>
+        <w:t>[9]</w:t>
+      </w:r>
+      <w:r>
+        <w:rPr>
+          <w:sz w:val="18"/>
+          <w:szCs w:val="18"/>
+          <w:lang w:val="en-US"/>
+        </w:rPr>
+        <w:fldChar w:fldCharType="end"/>
       </w:r>
     </w:p>
     <w:p>
@@ -8622,7 +9610,6 @@
           <w:lang w:val="en-US"/>
         </w:rPr>
       </w:pPr>
-      <w:proofErr w:type="gramStart"/>
       <w:r>
         <w:rPr>
           <w:sz w:val="18"/>
@@ -8630,17 +9617,7 @@
           <w:highlight w:val="yellow"/>
           <w:lang w:val="en-US"/>
         </w:rPr>
-        <w:t>parametreleri</w:t>
-      </w:r>
-      <w:proofErr w:type="gramEnd"/>
-      <w:r>
-        <w:rPr>
-          <w:sz w:val="18"/>
-          <w:szCs w:val="18"/>
-          <w:highlight w:val="yellow"/>
-          <w:lang w:val="en-US"/>
-        </w:rPr>
-        <w:t xml:space="preserve"> ver</w:t>
+        <w:t>parametreleri ver</w:t>
       </w:r>
     </w:p>
     <w:p>
@@ -9265,15 +10242,7 @@
           <w:szCs w:val="18"/>
           <w:lang w:val="en-US"/>
         </w:rPr>
-        <w:t>The magnetic flux density</w:t>
-      </w:r>
-      <w:r>
-        <w:rPr>
-          <w:sz w:val="18"/>
-          <w:szCs w:val="18"/>
-          <w:lang w:val="en-US"/>
-        </w:rPr>
-        <w:t xml:space="preserve"> of the air gap is shown in Figure 6. The line-to-line voltages and line currents are shown in Figure 7. The flux density distribution, current density distribution are shown in Figure 8 and 9 respectively.</w:t>
+        <w:t>The magnetic flux density of the air gap is shown in Figure 6. The line-to-line voltages and line currents are shown in Figure 7. The flux density distribution, current density distribution are shown in Figure 8 and 9 respectively.</w:t>
       </w:r>
     </w:p>
     <w:p>
@@ -9291,7 +10260,7 @@
           <w:noProof/>
           <w:sz w:val="18"/>
           <w:szCs w:val="18"/>
-          <w:lang w:val="en-US" w:eastAsia="tr-TR"/>
+          <w:lang w:eastAsia="tr-TR"/>
         </w:rPr>
         <w:lastRenderedPageBreak/>
         <w:drawing>
@@ -9351,7 +10320,7 @@
           <w:noProof/>
           <w:sz w:val="18"/>
           <w:szCs w:val="18"/>
-          <w:lang w:val="en-US" w:eastAsia="tr-TR"/>
+          <w:lang w:eastAsia="tr-TR"/>
         </w:rPr>
         <w:drawing>
           <wp:inline distT="0" distB="0" distL="0" distR="0" wp14:anchorId="5680D1D9" wp14:editId="26FF453B">
@@ -9450,7 +10419,7 @@
           <w:noProof/>
           <w:sz w:val="18"/>
           <w:szCs w:val="18"/>
-          <w:lang w:val="en-US" w:eastAsia="tr-TR"/>
+          <w:lang w:eastAsia="tr-TR"/>
         </w:rPr>
         <w:drawing>
           <wp:inline distT="0" distB="0" distL="0" distR="0" wp14:anchorId="5FAAF062" wp14:editId="3BD4D949">
@@ -9509,7 +10478,7 @@
           <w:noProof/>
           <w:sz w:val="18"/>
           <w:szCs w:val="18"/>
-          <w:lang w:val="en-US" w:eastAsia="tr-TR"/>
+          <w:lang w:eastAsia="tr-TR"/>
         </w:rPr>
         <w:drawing>
           <wp:inline distT="0" distB="0" distL="0" distR="0" wp14:anchorId="6FA09EC2" wp14:editId="7FF75F20">
@@ -9580,31 +10549,7 @@
           <w:szCs w:val="18"/>
           <w:lang w:val="en-US"/>
         </w:rPr>
-        <w:t xml:space="preserve">Figure </w:t>
-      </w:r>
-      <w:r>
-        <w:rPr>
-          <w:sz w:val="18"/>
-          <w:szCs w:val="18"/>
-          <w:lang w:val="en-US"/>
-        </w:rPr>
-        <w:t>7</w:t>
-      </w:r>
-      <w:r>
-        <w:rPr>
-          <w:sz w:val="18"/>
-          <w:szCs w:val="18"/>
-          <w:lang w:val="en-US"/>
-        </w:rPr>
-        <w:t xml:space="preserve">. </w:t>
-      </w:r>
-      <w:r>
-        <w:rPr>
-          <w:sz w:val="18"/>
-          <w:szCs w:val="18"/>
-          <w:lang w:val="en-US"/>
-        </w:rPr>
-        <w:t>Line-to-line voltages and line currents</w:t>
+        <w:t>Figure 7. Line-to-line voltages and line currents</w:t>
       </w:r>
     </w:p>
     <w:p>
@@ -9632,7 +10577,7 @@
           <w:noProof/>
           <w:sz w:val="18"/>
           <w:szCs w:val="18"/>
-          <w:lang w:val="en-US" w:eastAsia="tr-TR"/>
+          <w:lang w:eastAsia="tr-TR"/>
         </w:rPr>
         <w:drawing>
           <wp:inline distT="0" distB="0" distL="0" distR="0" wp14:anchorId="439D6582" wp14:editId="084C003A">
@@ -9691,7 +10636,7 @@
           <w:noProof/>
           <w:sz w:val="18"/>
           <w:szCs w:val="18"/>
-          <w:lang w:val="en-US" w:eastAsia="tr-TR"/>
+          <w:lang w:eastAsia="tr-TR"/>
         </w:rPr>
         <w:drawing>
           <wp:inline distT="0" distB="0" distL="0" distR="0" wp14:anchorId="66B155EF" wp14:editId="3C3A99C0">
@@ -9762,31 +10707,7 @@
           <w:szCs w:val="18"/>
           <w:lang w:val="en-US"/>
         </w:rPr>
-        <w:t xml:space="preserve">Figure </w:t>
-      </w:r>
-      <w:r>
-        <w:rPr>
-          <w:sz w:val="18"/>
-          <w:szCs w:val="18"/>
-          <w:lang w:val="en-US"/>
-        </w:rPr>
-        <w:t>8</w:t>
-      </w:r>
-      <w:r>
-        <w:rPr>
-          <w:sz w:val="18"/>
-          <w:szCs w:val="18"/>
-          <w:lang w:val="en-US"/>
-        </w:rPr>
-        <w:t xml:space="preserve">. </w:t>
-      </w:r>
-      <w:r>
-        <w:rPr>
-          <w:sz w:val="18"/>
-          <w:szCs w:val="18"/>
-          <w:lang w:val="en-US"/>
-        </w:rPr>
-        <w:t>Flux density distribution over one module</w:t>
+        <w:t>Figure 8. Flux density distribution over one module</w:t>
       </w:r>
     </w:p>
     <w:p>
@@ -9814,7 +10735,7 @@
           <w:noProof/>
           <w:sz w:val="18"/>
           <w:szCs w:val="18"/>
-          <w:lang w:val="en-US" w:eastAsia="tr-TR"/>
+          <w:lang w:eastAsia="tr-TR"/>
         </w:rPr>
         <w:drawing>
           <wp:inline distT="0" distB="0" distL="0" distR="0" wp14:anchorId="4197AC0A" wp14:editId="72AFE3DB">
@@ -9873,7 +10794,7 @@
           <w:noProof/>
           <w:sz w:val="18"/>
           <w:szCs w:val="18"/>
-          <w:lang w:val="en-US" w:eastAsia="tr-TR"/>
+          <w:lang w:eastAsia="tr-TR"/>
         </w:rPr>
         <w:drawing>
           <wp:inline distT="0" distB="0" distL="0" distR="0" wp14:anchorId="60C53BCC" wp14:editId="0993E90A">
@@ -9944,31 +10865,7 @@
           <w:szCs w:val="18"/>
           <w:lang w:val="en-US"/>
         </w:rPr>
-        <w:t xml:space="preserve">Figure </w:t>
-      </w:r>
-      <w:r>
-        <w:rPr>
-          <w:sz w:val="18"/>
-          <w:szCs w:val="18"/>
-          <w:lang w:val="en-US"/>
-        </w:rPr>
-        <w:t>9</w:t>
-      </w:r>
-      <w:r>
-        <w:rPr>
-          <w:sz w:val="18"/>
-          <w:szCs w:val="18"/>
-          <w:lang w:val="en-US"/>
-        </w:rPr>
-        <w:t xml:space="preserve">. </w:t>
-      </w:r>
-      <w:r>
-        <w:rPr>
-          <w:sz w:val="18"/>
-          <w:szCs w:val="18"/>
-          <w:lang w:val="en-US"/>
-        </w:rPr>
-        <w:t>Current density distribution over one module</w:t>
+        <w:t>Figure 9. Current density distribution over one module</w:t>
       </w:r>
     </w:p>
     <w:p>
@@ -10068,10 +10965,10 @@
           <w:lang w:val="en-US"/>
         </w:rPr>
         <w:object w:dxaOrig="7770" w:dyaOrig="4395">
-          <v:shape id="_x0000_i1027" type="#_x0000_t75" style="width:226.75pt;height:127.9pt" o:ole="">
+          <v:shape id="_x0000_i1027" type="#_x0000_t75" style="width:227pt;height:128pt" o:ole="">
             <v:imagedata r:id="rId17" o:title=""/>
           </v:shape>
-          <o:OLEObject Type="Embed" ProgID="Visio.Drawing.15" ShapeID="_x0000_i1027" DrawAspect="Content" ObjectID="_1566674231" r:id="rId18"/>
+          <o:OLEObject Type="Embed" ProgID="Visio.Drawing.15" ShapeID="_x0000_i1027" DrawAspect="Content" ObjectID="_1566678463" r:id="rId18"/>
         </w:object>
       </w:r>
     </w:p>
@@ -10116,7 +11013,7 @@
           <w:noProof/>
           <w:sz w:val="18"/>
           <w:szCs w:val="18"/>
-          <w:lang w:val="en-US" w:eastAsia="tr-TR"/>
+          <w:lang w:eastAsia="tr-TR"/>
         </w:rPr>
         <w:drawing>
           <wp:inline distT="0" distB="0" distL="0" distR="0" wp14:anchorId="4F1C4CDF" wp14:editId="0BBDD53E">
@@ -10175,7 +11072,7 @@
           <w:noProof/>
           <w:sz w:val="18"/>
           <w:szCs w:val="18"/>
-          <w:lang w:val="en-US" w:eastAsia="tr-TR"/>
+          <w:lang w:eastAsia="tr-TR"/>
         </w:rPr>
         <w:drawing>
           <wp:inline distT="0" distB="0" distL="0" distR="0" wp14:anchorId="0CAA50EB" wp14:editId="7CEEECFB">
@@ -10246,23 +11143,7 @@
           <w:szCs w:val="18"/>
           <w:lang w:val="en-US"/>
         </w:rPr>
-        <w:t xml:space="preserve">Figure </w:t>
-      </w:r>
-      <w:r>
-        <w:rPr>
-          <w:sz w:val="18"/>
-          <w:szCs w:val="18"/>
-          <w:lang w:val="en-US"/>
-        </w:rPr>
-        <w:t>11</w:t>
-      </w:r>
-      <w:r>
-        <w:rPr>
-          <w:sz w:val="18"/>
-          <w:szCs w:val="18"/>
-          <w:lang w:val="en-US"/>
-        </w:rPr>
-        <w:t>. Line-to-line voltages and line currents</w:t>
+        <w:t>Figure 11. Line-to-line voltages and line currents</w:t>
       </w:r>
     </w:p>
     <w:p>
@@ -10290,7 +11171,7 @@
           <w:noProof/>
           <w:sz w:val="18"/>
           <w:szCs w:val="18"/>
-          <w:lang w:val="en-US" w:eastAsia="tr-TR"/>
+          <w:lang w:eastAsia="tr-TR"/>
         </w:rPr>
         <w:drawing>
           <wp:inline distT="0" distB="0" distL="0" distR="0" wp14:anchorId="7506606D" wp14:editId="10AE308F">
@@ -10349,7 +11230,7 @@
           <w:noProof/>
           <w:sz w:val="18"/>
           <w:szCs w:val="18"/>
-          <w:lang w:val="en-US" w:eastAsia="tr-TR"/>
+          <w:lang w:eastAsia="tr-TR"/>
         </w:rPr>
         <w:drawing>
           <wp:inline distT="0" distB="0" distL="0" distR="0" wp14:anchorId="05899447" wp14:editId="0A0A0F5C">
@@ -10420,23 +11301,7 @@
           <w:szCs w:val="18"/>
           <w:lang w:val="en-US"/>
         </w:rPr>
-        <w:t xml:space="preserve">Figure </w:t>
-      </w:r>
-      <w:r>
-        <w:rPr>
-          <w:sz w:val="18"/>
-          <w:szCs w:val="18"/>
-          <w:lang w:val="en-US"/>
-        </w:rPr>
-        <w:t>12</w:t>
-      </w:r>
-      <w:r>
-        <w:rPr>
-          <w:sz w:val="18"/>
-          <w:szCs w:val="18"/>
-          <w:lang w:val="en-US"/>
-        </w:rPr>
-        <w:t>. The DC link current of each module and total DC link current</w:t>
+        <w:t>Figure 12. The DC link current of each module and total DC link current</w:t>
       </w:r>
     </w:p>
     <w:p>
@@ -10464,7 +11329,7 @@
           <w:noProof/>
           <w:sz w:val="18"/>
           <w:szCs w:val="18"/>
-          <w:lang w:val="en-US" w:eastAsia="tr-TR"/>
+          <w:lang w:eastAsia="tr-TR"/>
         </w:rPr>
         <w:drawing>
           <wp:inline distT="0" distB="0" distL="0" distR="0" wp14:anchorId="3EFBEC4D" wp14:editId="61A5226F">
@@ -10523,7 +11388,7 @@
           <w:noProof/>
           <w:sz w:val="18"/>
           <w:szCs w:val="18"/>
-          <w:lang w:val="en-US" w:eastAsia="tr-TR"/>
+          <w:lang w:eastAsia="tr-TR"/>
         </w:rPr>
         <w:drawing>
           <wp:inline distT="0" distB="0" distL="0" distR="0" wp14:anchorId="1726DBB6" wp14:editId="48C7915C">
@@ -10594,31 +11459,7 @@
           <w:szCs w:val="18"/>
           <w:lang w:val="en-US"/>
         </w:rPr>
-        <w:t xml:space="preserve">Figure </w:t>
-      </w:r>
-      <w:r>
-        <w:rPr>
-          <w:sz w:val="18"/>
-          <w:szCs w:val="18"/>
-          <w:lang w:val="en-US"/>
-        </w:rPr>
-        <w:t>13</w:t>
-      </w:r>
-      <w:r>
-        <w:rPr>
-          <w:sz w:val="18"/>
-          <w:szCs w:val="18"/>
-          <w:lang w:val="en-US"/>
-        </w:rPr>
-        <w:t xml:space="preserve">. </w:t>
-      </w:r>
-      <w:r>
-        <w:rPr>
-          <w:sz w:val="18"/>
-          <w:szCs w:val="18"/>
-          <w:lang w:val="en-US"/>
-        </w:rPr>
-        <w:t>DC link voltage ripple with and without interleaving</w:t>
+        <w:t>Figure 13. DC link voltage ripple with and without interleaving</w:t>
       </w:r>
     </w:p>
     <w:p>
@@ -10690,21 +11531,7 @@
         <w:rPr>
           <w:lang w:val="en-US"/>
         </w:rPr>
-        <w:t xml:space="preserve">Bu çalışmada konvansiyonel motor sürücü sistemlerine alternatif olabilecek tümleşik ve modüler yapıda bir motor sürücü sistemi önerilmiş ve tasarımı yapılmıştır. Sistemin getirdiği belli başlı avantajlar hem ağırlık hem hacim açısında yüksek güç yoğunluğu, arttırılmış hata dayanıklılığı ve güvenilirlik, </w:t>
-      </w:r>
-      <w:proofErr w:type="gramStart"/>
-      <w:r>
-        <w:rPr>
-          <w:lang w:val="en-US"/>
-        </w:rPr>
-        <w:t>yarıiletkenlerde</w:t>
-      </w:r>
-      <w:proofErr w:type="gramEnd"/>
-      <w:r>
-        <w:rPr>
-          <w:lang w:val="en-US"/>
-        </w:rPr>
-        <w:t xml:space="preserve"> ve motor sargılarındaki gerilim streslerinin ve aşırı salınımların azaltılması ve ısı kaynaklarının dağıtılması ile soğutmanın kolaylaşması olarak sıralanabilir. Bu özellikleri ile </w:t>
+        <w:t xml:space="preserve">Bu çalışmada konvansiyonel motor sürücü sistemlerine alternatif olabilecek tümleşik ve modüler yapıda bir motor sürücü sistemi önerilmiş ve tasarımı yapılmıştır. Sistemin getirdiği belli başlı avantajlar hem ağırlık hem hacim açısında yüksek güç yoğunluğu, arttırılmış hata dayanıklılığı ve güvenilirlik, yarıiletkenlerde ve motor sargılarındaki gerilim streslerinin ve aşırı salınımların azaltılması ve ısı kaynaklarının dağıtılması ile soğutmanın kolaylaşması olarak sıralanabilir. Bu özellikleri ile </w:t>
       </w:r>
       <w:r>
         <w:rPr>
@@ -10726,21 +11553,7 @@
         <w:rPr>
           <w:lang w:val="en-US"/>
         </w:rPr>
-        <w:t xml:space="preserve">Mevcut TMMS teknolojisi incelenmiş ve henüz laboratuvar prototipi aşamasında olan çalışmalar ve başarımları irdelenmiştir. Özellikle seri modüler yapıdaki seri bağlı motor sürücü topolojisi üzerinde durulmuş ve bu topoloji hem seri hem paralel bağlı bir topoloji olarak geliştirilmiştir. DA </w:t>
-      </w:r>
-      <w:proofErr w:type="gramStart"/>
-      <w:r>
-        <w:rPr>
-          <w:lang w:val="en-US"/>
-        </w:rPr>
-        <w:t>bara</w:t>
-      </w:r>
-      <w:proofErr w:type="gramEnd"/>
-      <w:r>
-        <w:rPr>
-          <w:lang w:val="en-US"/>
-        </w:rPr>
-        <w:t xml:space="preserve"> kondansatör bankasını küçültmek amacıyla uygulanan interleaving tekniği sonucu kondansatör akımı etkin değerinde meydana gelen küçülmeye bakılarak topolojideki optimum modül sayısı 4 olarak belirlenmiştir. Bunun yanında piyasadaki GaN yarıiletkenlerinin kullanılabileceği bir topolojide 2 seri 2 paralel modül olması gerektiği anlaşılmıştır. Bu topolojiye göre seçilen örnek bir motor üzerinde tasarım yapılmıştır.</w:t>
+        <w:t>Mevcut TMMS teknolojisi incelenmiş ve henüz laboratuvar prototipi aşamasında olan çalışmalar ve başarımları irdelenmiştir. Özellikle seri modüler yapıdaki seri bağlı motor sürücü topolojisi üzerinde durulmuş ve bu topoloji hem seri hem paralel bağlı bir topoloji olarak geliştirilmiştir. DA bara kondansatör bankasını küçültmek amacıyla uygulanan interleaving tekniği sonucu kondansatör akımı etkin değerinde meydana gelen küçülmeye bakılarak topolojideki optimum modül sayısı 4 olarak belirlenmiştir. Bunun yanında piyasadaki GaN yarıiletkenlerinin kullanılabileceği bir topolojide 2 seri 2 paralel modül olması gerektiği anlaşılmıştır. Bu topolojiye göre seçilen örnek bir motor üzerinde tasarım yapılmıştır.</w:t>
       </w:r>
     </w:p>
     <w:p>
@@ -10758,43 +11571,7 @@
           <w:szCs w:val="18"/>
           <w:lang w:val="en-US"/>
         </w:rPr>
-        <w:t xml:space="preserve">Seçilen GaN’lar ile kayıp analizi yapılmış ve standart IGBT’li sürücü sistemi ile karşılaştırılmıştır. Bunun sonucunda her iki tipte de standart sisteme göre </w:t>
-      </w:r>
-      <w:proofErr w:type="gramStart"/>
-      <w:r>
-        <w:rPr>
-          <w:sz w:val="18"/>
-          <w:szCs w:val="18"/>
-          <w:lang w:val="en-US"/>
-        </w:rPr>
-        <w:t>beş</w:t>
-      </w:r>
-      <w:proofErr w:type="gramEnd"/>
-      <w:r>
-        <w:rPr>
-          <w:sz w:val="18"/>
-          <w:szCs w:val="18"/>
-          <w:lang w:val="en-US"/>
-        </w:rPr>
-        <w:t xml:space="preserve"> katı anahtarlama frekansına rağmen yüzde iki verim artışı sağlanmıştır. Buna ek olarak, DA </w:t>
-      </w:r>
-      <w:proofErr w:type="gramStart"/>
-      <w:r>
-        <w:rPr>
-          <w:sz w:val="18"/>
-          <w:szCs w:val="18"/>
-          <w:lang w:val="en-US"/>
-        </w:rPr>
-        <w:t>bara</w:t>
-      </w:r>
-      <w:proofErr w:type="gramEnd"/>
-      <w:r>
-        <w:rPr>
-          <w:sz w:val="18"/>
-          <w:szCs w:val="18"/>
-          <w:lang w:val="en-US"/>
-        </w:rPr>
-        <w:t xml:space="preserve"> kondansatör bankası seçimi gerçekleştirilmiş ve yapılan tasarım benzetim sonuçları ile doğrulanmıştır. Interleaving tekniği ile kondansatör akım etkin değeri ve sığa değeri yarı yarıya düşürülmüştür. Ayrıca tüm sistemin güç yoğunluğu hedeflenen değerin üzerinde elde edilmiştir. Gelecekte tasarımı yapılan sistemin prototipi üretilecek ve laboratuvarda test edilecektir. Bu testler arasında verim, güç yoğunluğu ve hata dayanıklılığı yer alacaktır</w:t>
+        <w:t>Seçilen GaN’lar ile kayıp analizi yapılmış ve standart IGBT’li sürücü sistemi ile karşılaştırılmıştır. Bunun sonucunda her iki tipte de standart sisteme göre beş katı anahtarlama frekansına rağmen yüzde iki verim artışı sağlanmıştır. Buna ek olarak, DA bara kondansatör bankası seçimi gerçekleştirilmiş ve yapılan tasarım benzetim sonuçları ile doğrulanmıştır. Interleaving tekniği ile kondansatör akım etkin değeri ve sığa değeri yarı yarıya düşürülmüştür. Ayrıca tüm sistemin güç yoğunluğu hedeflenen değerin üzerinde elde edilmiştir. Gelecekte tasarımı yapılan sistemin prototipi üretilecek ve laboratuvarda test edilecektir. Bu testler arasında verim, güç yoğunluğu ve hata dayanıklılığı yer alacaktır</w:t>
       </w:r>
       <w:r>
         <w:rPr>
@@ -10837,398 +11614,6 @@
           <w:lang w:val="en-US"/>
         </w:rPr>
         <w:t>. References</w:t>
-      </w:r>
-    </w:p>
-    <w:p>
-      <w:pPr>
-        <w:pStyle w:val="Default"/>
-        <w:ind w:left="340" w:hanging="340"/>
-        <w:jc w:val="both"/>
-        <w:rPr>
-          <w:sz w:val="18"/>
-          <w:szCs w:val="18"/>
-          <w:lang w:val="en-US"/>
-        </w:rPr>
-      </w:pPr>
-    </w:p>
-    <w:p>
-      <w:pPr>
-        <w:pStyle w:val="Default"/>
-        <w:ind w:left="340" w:hanging="340"/>
-        <w:jc w:val="both"/>
-        <w:rPr>
-          <w:sz w:val="18"/>
-          <w:szCs w:val="18"/>
-          <w:lang w:val="en-US"/>
-        </w:rPr>
-      </w:pPr>
-      <w:r>
-        <w:rPr>
-          <w:sz w:val="18"/>
-          <w:szCs w:val="18"/>
-          <w:lang w:val="en-US"/>
-        </w:rPr>
-        <w:t>[1]</w:t>
-      </w:r>
-      <w:r>
-        <w:rPr>
-          <w:sz w:val="18"/>
-          <w:szCs w:val="18"/>
-          <w:lang w:val="en-US"/>
-        </w:rPr>
-        <w:tab/>
-      </w:r>
-      <w:r>
-        <w:rPr>
-          <w:sz w:val="18"/>
-          <w:szCs w:val="18"/>
-          <w:lang w:val="en-US"/>
-        </w:rPr>
-        <w:t xml:space="preserve">J. K. Author, </w:t>
-      </w:r>
-      <w:r>
-        <w:rPr>
-          <w:sz w:val="18"/>
-          <w:szCs w:val="18"/>
-          <w:lang w:val="en-US"/>
-        </w:rPr>
-        <w:t>"</w:t>
-      </w:r>
-      <w:r>
-        <w:rPr>
-          <w:sz w:val="18"/>
-          <w:szCs w:val="18"/>
-          <w:lang w:val="en-US"/>
-        </w:rPr>
-        <w:t>Name of paper</w:t>
-      </w:r>
-      <w:r>
-        <w:rPr>
-          <w:sz w:val="18"/>
-          <w:szCs w:val="18"/>
-          <w:lang w:val="en-US"/>
-        </w:rPr>
-        <w:t>"</w:t>
-      </w:r>
-      <w:r>
-        <w:rPr>
-          <w:sz w:val="18"/>
-          <w:szCs w:val="18"/>
-          <w:lang w:val="en-US"/>
-        </w:rPr>
-        <w:t xml:space="preserve">, </w:t>
-      </w:r>
-      <w:r>
-        <w:rPr>
-          <w:i/>
-          <w:iCs/>
-          <w:sz w:val="18"/>
-          <w:szCs w:val="18"/>
-          <w:lang w:val="en-US"/>
-        </w:rPr>
-        <w:t>Abbrev. Title of Periodical</w:t>
-      </w:r>
-      <w:r>
-        <w:rPr>
-          <w:sz w:val="18"/>
-          <w:szCs w:val="18"/>
-          <w:lang w:val="en-US"/>
-        </w:rPr>
-        <w:t xml:space="preserve">, vol. </w:t>
-      </w:r>
-      <w:r>
-        <w:rPr>
-          <w:i/>
-          <w:iCs/>
-          <w:sz w:val="18"/>
-          <w:szCs w:val="18"/>
-          <w:lang w:val="en-US"/>
-        </w:rPr>
-        <w:t xml:space="preserve">x, </w:t>
-      </w:r>
-      <w:r>
-        <w:rPr>
-          <w:sz w:val="18"/>
-          <w:szCs w:val="18"/>
-          <w:lang w:val="en-US"/>
-        </w:rPr>
-        <w:t xml:space="preserve">no. </w:t>
-      </w:r>
-      <w:r>
-        <w:rPr>
-          <w:i/>
-          <w:iCs/>
-          <w:sz w:val="18"/>
-          <w:szCs w:val="18"/>
-          <w:lang w:val="en-US"/>
-        </w:rPr>
-        <w:t xml:space="preserve">x, </w:t>
-      </w:r>
-      <w:r>
-        <w:rPr>
-          <w:sz w:val="18"/>
-          <w:szCs w:val="18"/>
-          <w:lang w:val="en-US"/>
-        </w:rPr>
-        <w:t>pp</w:t>
-      </w:r>
-      <w:r>
-        <w:rPr>
-          <w:i/>
-          <w:iCs/>
-          <w:sz w:val="18"/>
-          <w:szCs w:val="18"/>
-          <w:lang w:val="en-US"/>
-        </w:rPr>
-        <w:t xml:space="preserve">. x-x, </w:t>
-      </w:r>
-      <w:r>
-        <w:rPr>
-          <w:sz w:val="18"/>
-          <w:szCs w:val="18"/>
-          <w:lang w:val="en-US"/>
-        </w:rPr>
-        <w:t>Abbrev. Month, year.</w:t>
-      </w:r>
-    </w:p>
-    <w:p>
-      <w:pPr>
-        <w:pStyle w:val="Default"/>
-        <w:ind w:left="340" w:hanging="340"/>
-        <w:jc w:val="both"/>
-        <w:rPr>
-          <w:sz w:val="18"/>
-          <w:szCs w:val="18"/>
-          <w:lang w:val="en-US"/>
-        </w:rPr>
-      </w:pPr>
-      <w:r>
-        <w:rPr>
-          <w:sz w:val="18"/>
-          <w:szCs w:val="18"/>
-          <w:lang w:val="en-US"/>
-        </w:rPr>
-        <w:t>[</w:t>
-      </w:r>
-      <w:r>
-        <w:rPr>
-          <w:sz w:val="18"/>
-          <w:szCs w:val="18"/>
-          <w:lang w:val="en-US"/>
-        </w:rPr>
-        <w:t>2</w:t>
-      </w:r>
-      <w:r>
-        <w:rPr>
-          <w:sz w:val="18"/>
-          <w:szCs w:val="18"/>
-          <w:lang w:val="en-US"/>
-        </w:rPr>
-        <w:t>]</w:t>
-      </w:r>
-      <w:r>
-        <w:rPr>
-          <w:sz w:val="18"/>
-          <w:szCs w:val="18"/>
-          <w:lang w:val="en-US"/>
-        </w:rPr>
-        <w:tab/>
-      </w:r>
-      <w:r>
-        <w:rPr>
-          <w:sz w:val="18"/>
-          <w:szCs w:val="18"/>
-          <w:lang w:val="en-US"/>
-        </w:rPr>
-        <w:t xml:space="preserve">J. K. Author, </w:t>
-      </w:r>
-      <w:r>
-        <w:rPr>
-          <w:sz w:val="18"/>
-          <w:szCs w:val="18"/>
-          <w:lang w:val="en-US"/>
-        </w:rPr>
-        <w:t>"</w:t>
-      </w:r>
-      <w:r>
-        <w:rPr>
-          <w:sz w:val="18"/>
-          <w:szCs w:val="18"/>
-          <w:lang w:val="en-US"/>
-        </w:rPr>
-        <w:t>Title of book</w:t>
-      </w:r>
-      <w:r>
-        <w:rPr>
-          <w:sz w:val="18"/>
-          <w:szCs w:val="18"/>
-          <w:lang w:val="en-US"/>
-        </w:rPr>
-        <w:t>"</w:t>
-      </w:r>
-      <w:r>
-        <w:rPr>
-          <w:sz w:val="18"/>
-          <w:szCs w:val="18"/>
-          <w:lang w:val="en-US"/>
-        </w:rPr>
-        <w:t xml:space="preserve">, </w:t>
-      </w:r>
-      <w:r>
-        <w:rPr>
-          <w:sz w:val="18"/>
-          <w:szCs w:val="18"/>
-          <w:lang w:val="en-US"/>
-        </w:rPr>
-        <w:t xml:space="preserve">Abbrev. </w:t>
-      </w:r>
-      <w:proofErr w:type="gramStart"/>
-      <w:r>
-        <w:rPr>
-          <w:sz w:val="18"/>
-          <w:szCs w:val="18"/>
-          <w:lang w:val="en-US"/>
-        </w:rPr>
-        <w:t>of</w:t>
-      </w:r>
-      <w:proofErr w:type="gramEnd"/>
-      <w:r>
-        <w:rPr>
-          <w:sz w:val="18"/>
-          <w:szCs w:val="18"/>
-          <w:lang w:val="en-US"/>
-        </w:rPr>
-        <w:t xml:space="preserve"> Publisher,</w:t>
-      </w:r>
-      <w:r>
-        <w:rPr>
-          <w:sz w:val="18"/>
-          <w:szCs w:val="18"/>
-          <w:lang w:val="en-US"/>
-        </w:rPr>
-        <w:t xml:space="preserve"> City of Publisher, Country, year</w:t>
-      </w:r>
-      <w:r>
-        <w:rPr>
-          <w:i/>
-          <w:iCs/>
-          <w:sz w:val="18"/>
-          <w:szCs w:val="18"/>
-          <w:lang w:val="en-US"/>
-        </w:rPr>
-        <w:t xml:space="preserve">. </w:t>
-      </w:r>
-    </w:p>
-    <w:p>
-      <w:pPr>
-        <w:pStyle w:val="Default"/>
-        <w:ind w:left="340" w:hanging="340"/>
-        <w:jc w:val="both"/>
-        <w:rPr>
-          <w:sz w:val="18"/>
-          <w:szCs w:val="18"/>
-          <w:lang w:val="en-US"/>
-        </w:rPr>
-      </w:pPr>
-      <w:r>
-        <w:rPr>
-          <w:sz w:val="18"/>
-          <w:szCs w:val="18"/>
-          <w:lang w:val="en-US"/>
-        </w:rPr>
-        <w:t>[</w:t>
-      </w:r>
-      <w:r>
-        <w:rPr>
-          <w:sz w:val="18"/>
-          <w:szCs w:val="18"/>
-          <w:lang w:val="en-US"/>
-        </w:rPr>
-        <w:t>3</w:t>
-      </w:r>
-      <w:r>
-        <w:rPr>
-          <w:sz w:val="18"/>
-          <w:szCs w:val="18"/>
-          <w:lang w:val="en-US"/>
-        </w:rPr>
-        <w:t>]</w:t>
-      </w:r>
-      <w:r>
-        <w:rPr>
-          <w:sz w:val="18"/>
-          <w:szCs w:val="18"/>
-          <w:lang w:val="en-US"/>
-        </w:rPr>
-        <w:tab/>
-      </w:r>
-      <w:r>
-        <w:rPr>
-          <w:sz w:val="18"/>
-          <w:szCs w:val="18"/>
-          <w:lang w:val="en-US"/>
-        </w:rPr>
-        <w:t xml:space="preserve">J. K. Author, </w:t>
-      </w:r>
-      <w:r>
-        <w:rPr>
-          <w:sz w:val="18"/>
-          <w:szCs w:val="18"/>
-          <w:lang w:val="en-US"/>
-        </w:rPr>
-        <w:t>"</w:t>
-      </w:r>
-      <w:r>
-        <w:rPr>
-          <w:sz w:val="18"/>
-          <w:szCs w:val="18"/>
-          <w:lang w:val="en-US"/>
-        </w:rPr>
-        <w:t>Title of paper</w:t>
-      </w:r>
-      <w:r>
-        <w:rPr>
-          <w:sz w:val="18"/>
-          <w:szCs w:val="18"/>
-          <w:lang w:val="en-US"/>
-        </w:rPr>
-        <w:t>"</w:t>
-      </w:r>
-      <w:r>
-        <w:rPr>
-          <w:sz w:val="18"/>
-          <w:szCs w:val="18"/>
-          <w:lang w:val="en-US"/>
-        </w:rPr>
-        <w:t xml:space="preserve">, in </w:t>
-      </w:r>
-      <w:r>
-        <w:rPr>
-          <w:i/>
-          <w:iCs/>
-          <w:sz w:val="18"/>
-          <w:szCs w:val="18"/>
-          <w:lang w:val="en-US"/>
-        </w:rPr>
-        <w:t>Unabbreviated Name of Conf.</w:t>
-      </w:r>
-      <w:r>
-        <w:rPr>
-          <w:sz w:val="18"/>
-          <w:szCs w:val="18"/>
-          <w:lang w:val="en-US"/>
-        </w:rPr>
-        <w:t xml:space="preserve">, City of Conf., Abbrev. State (if given), year, pp. </w:t>
-      </w:r>
-      <w:r>
-        <w:rPr>
-          <w:i/>
-          <w:iCs/>
-          <w:sz w:val="18"/>
-          <w:szCs w:val="18"/>
-          <w:lang w:val="en-US"/>
-        </w:rPr>
-        <w:t>x-x.</w:t>
       </w:r>
     </w:p>
     <w:p>
@@ -11243,257 +11628,483 @@
           <w:lang w:val="en-US"/>
         </w:rPr>
       </w:pPr>
-      <w:r>
-        <w:rPr>
-          <w:sz w:val="18"/>
-          <w:szCs w:val="18"/>
-          <w:lang w:val="en-US"/>
-        </w:rPr>
-        <w:t>[</w:t>
-      </w:r>
-      <w:r>
-        <w:rPr>
-          <w:sz w:val="18"/>
-          <w:szCs w:val="18"/>
-          <w:lang w:val="en-US"/>
-        </w:rPr>
-        <w:t>4</w:t>
-      </w:r>
-      <w:r>
-        <w:rPr>
-          <w:sz w:val="18"/>
-          <w:szCs w:val="18"/>
-          <w:lang w:val="en-US"/>
-        </w:rPr>
-        <w:t>]</w:t>
-      </w:r>
-      <w:r>
-        <w:rPr>
-          <w:sz w:val="18"/>
-          <w:szCs w:val="18"/>
-          <w:lang w:val="en-US"/>
-        </w:rPr>
-        <w:tab/>
-      </w:r>
-      <w:r>
-        <w:rPr>
-          <w:sz w:val="18"/>
-          <w:szCs w:val="18"/>
-          <w:lang w:val="en-US"/>
-        </w:rPr>
-        <w:t xml:space="preserve">J. K. Author, </w:t>
-      </w:r>
-      <w:r>
-        <w:rPr>
-          <w:sz w:val="18"/>
-          <w:szCs w:val="18"/>
-          <w:lang w:val="en-US"/>
-        </w:rPr>
-        <w:t>"</w:t>
-      </w:r>
-      <w:r>
-        <w:rPr>
-          <w:sz w:val="18"/>
-          <w:szCs w:val="18"/>
-          <w:lang w:val="en-US"/>
-        </w:rPr>
-        <w:t>Title of thesis</w:t>
-      </w:r>
-      <w:r>
-        <w:rPr>
-          <w:sz w:val="18"/>
-          <w:szCs w:val="18"/>
-          <w:lang w:val="en-US"/>
-        </w:rPr>
-        <w:t>"</w:t>
-      </w:r>
-      <w:r>
-        <w:rPr>
-          <w:sz w:val="18"/>
-          <w:szCs w:val="18"/>
-          <w:lang w:val="en-US"/>
-        </w:rPr>
-        <w:t xml:space="preserve">, M.S. thesis, Abbrev. Dept., Abbrev. Univ., City of Univ., Abbrev. State, year. </w:t>
-      </w:r>
-    </w:p>
-    <w:p>
-      <w:pPr>
+    </w:p>
+    <w:p>
+      <w:pPr>
+        <w:widowControl w:val="0"/>
         <w:autoSpaceDE w:val="0"/>
         <w:autoSpaceDN w:val="0"/>
         <w:adjustRightInd w:val="0"/>
-        <w:ind w:left="340" w:hanging="340"/>
-        <w:rPr>
-          <w:sz w:val="18"/>
-          <w:szCs w:val="18"/>
-          <w:lang w:val="en-US"/>
-        </w:rPr>
-      </w:pPr>
-      <w:r>
-        <w:rPr>
-          <w:sz w:val="18"/>
-          <w:szCs w:val="18"/>
-          <w:lang w:val="en-US"/>
-        </w:rPr>
-        <w:t>[</w:t>
-      </w:r>
-      <w:r>
-        <w:rPr>
-          <w:sz w:val="18"/>
-          <w:szCs w:val="18"/>
-          <w:lang w:val="en-US"/>
-        </w:rPr>
-        <w:t>5</w:t>
-      </w:r>
-      <w:r>
-        <w:rPr>
-          <w:sz w:val="18"/>
-          <w:szCs w:val="18"/>
-          <w:lang w:val="en-US"/>
-        </w:rPr>
-        <w:t>]</w:t>
-      </w:r>
-      <w:r>
-        <w:rPr>
-          <w:sz w:val="18"/>
-          <w:szCs w:val="18"/>
-          <w:lang w:val="en-US"/>
+        <w:ind w:left="426" w:hanging="426"/>
+        <w:rPr>
+          <w:noProof/>
+          <w:sz w:val="18"/>
+          <w:szCs w:val="24"/>
+        </w:rPr>
+      </w:pPr>
+      <w:r>
+        <w:rPr>
+          <w:sz w:val="18"/>
+          <w:szCs w:val="18"/>
+          <w:lang w:val="en-US"/>
+        </w:rPr>
+        <w:fldChar w:fldCharType="begin" w:fldLock="1"/>
+      </w:r>
+      <w:r>
+        <w:rPr>
+          <w:sz w:val="18"/>
+          <w:szCs w:val="18"/>
+          <w:lang w:val="en-US"/>
+        </w:rPr>
+        <w:instrText xml:space="preserve">ADDIN Mendeley Bibliography CSL_BIBLIOGRAPHY </w:instrText>
+      </w:r>
+      <w:r>
+        <w:rPr>
+          <w:sz w:val="18"/>
+          <w:szCs w:val="18"/>
+          <w:lang w:val="en-US"/>
+        </w:rPr>
+        <w:fldChar w:fldCharType="separate"/>
+      </w:r>
+      <w:r>
+        <w:rPr>
+          <w:noProof/>
+          <w:sz w:val="18"/>
+          <w:szCs w:val="24"/>
+        </w:rPr>
+        <w:t>[1]</w:t>
+      </w:r>
+      <w:r>
+        <w:rPr>
+          <w:noProof/>
+          <w:sz w:val="18"/>
+          <w:szCs w:val="24"/>
         </w:rPr>
         <w:tab/>
+        <w:t xml:space="preserve">G. Lo Calzo, G. Vakil, B. Mecrow, S. Lambert, T. Cox, C. Gerada, M. Johnson, and R. Abebe, “Integrated motor drives: state of the art and future trends,” </w:t>
       </w:r>
       <w:r>
         <w:rPr>
           <w:i/>
           <w:iCs/>
-          <w:sz w:val="18"/>
-          <w:szCs w:val="18"/>
-          <w:lang w:val="en-US"/>
-        </w:rPr>
-        <w:t>Title of Standard</w:t>
-      </w:r>
-      <w:r>
-        <w:rPr>
-          <w:sz w:val="18"/>
-          <w:szCs w:val="18"/>
-          <w:lang w:val="en-US"/>
-        </w:rPr>
-        <w:t>, Standard number, date.</w:t>
-      </w:r>
-    </w:p>
-    <w:p>
-      <w:pPr>
+          <w:noProof/>
+          <w:sz w:val="18"/>
+          <w:szCs w:val="24"/>
+        </w:rPr>
+        <w:t>IET Electr. Power Appl.</w:t>
+      </w:r>
+      <w:r>
+        <w:rPr>
+          <w:noProof/>
+          <w:sz w:val="18"/>
+          <w:szCs w:val="24"/>
+        </w:rPr>
+        <w:t>, vol. 10, no. 8, pp. 757–771, Sep. 2016.</w:t>
+      </w:r>
+    </w:p>
+    <w:p>
+      <w:pPr>
+        <w:widowControl w:val="0"/>
         <w:autoSpaceDE w:val="0"/>
         <w:autoSpaceDN w:val="0"/>
         <w:adjustRightInd w:val="0"/>
-        <w:ind w:left="340" w:hanging="340"/>
-        <w:rPr>
-          <w:sz w:val="18"/>
-          <w:szCs w:val="18"/>
-          <w:lang w:val="en-US"/>
-        </w:rPr>
-      </w:pPr>
-      <w:r>
-        <w:rPr>
-          <w:sz w:val="18"/>
-          <w:szCs w:val="18"/>
-          <w:lang w:val="en-US"/>
-        </w:rPr>
-        <w:t>[</w:t>
-      </w:r>
-      <w:r>
-        <w:rPr>
-          <w:sz w:val="18"/>
-          <w:szCs w:val="18"/>
-          <w:lang w:val="en-US"/>
-        </w:rPr>
-        <w:t>6</w:t>
-      </w:r>
-      <w:r>
-        <w:rPr>
-          <w:sz w:val="18"/>
-          <w:szCs w:val="18"/>
-          <w:lang w:val="en-US"/>
-        </w:rPr>
-        <w:t>]</w:t>
-      </w:r>
-      <w:r>
-        <w:rPr>
-          <w:sz w:val="18"/>
-          <w:szCs w:val="18"/>
-          <w:lang w:val="en-US"/>
+        <w:ind w:left="426" w:hanging="426"/>
+        <w:rPr>
+          <w:noProof/>
+          <w:sz w:val="18"/>
+          <w:szCs w:val="24"/>
+        </w:rPr>
+      </w:pPr>
+      <w:r>
+        <w:rPr>
+          <w:noProof/>
+          <w:sz w:val="18"/>
+          <w:szCs w:val="24"/>
+        </w:rPr>
+        <w:t>[2]</w:t>
+      </w:r>
+      <w:r>
+        <w:rPr>
+          <w:noProof/>
+          <w:sz w:val="18"/>
+          <w:szCs w:val="24"/>
         </w:rPr>
         <w:tab/>
-      </w:r>
-      <w:r>
-        <w:rPr>
-          <w:sz w:val="18"/>
-          <w:szCs w:val="18"/>
-          <w:lang w:val="en-US"/>
-        </w:rPr>
-        <w:t>J. K. Author. (</w:t>
-      </w:r>
-      <w:proofErr w:type="gramStart"/>
-      <w:r>
-        <w:rPr>
-          <w:sz w:val="18"/>
-          <w:szCs w:val="18"/>
-          <w:lang w:val="en-US"/>
-        </w:rPr>
-        <w:t>year</w:t>
-      </w:r>
-      <w:proofErr w:type="gramEnd"/>
-      <w:r>
-        <w:rPr>
-          <w:sz w:val="18"/>
-          <w:szCs w:val="18"/>
-          <w:lang w:val="en-US"/>
-        </w:rPr>
-        <w:t xml:space="preserve">, </w:t>
+        <w:t xml:space="preserve">M. D. Hennen, M. Niessen, C. Heyers, H. J. Brauer, and R. W. De Doncker, “Development and control of an integrated and distributed inverter for a fault tolerant five-phase switched reluctance traction drive,” </w:t>
+      </w:r>
+      <w:r>
+        <w:rPr>
+          <w:i/>
+          <w:iCs/>
+          <w:noProof/>
+          <w:sz w:val="18"/>
+          <w:szCs w:val="24"/>
+        </w:rPr>
+        <w:t>IEEE Trans. Power Electron.</w:t>
+      </w:r>
+      <w:r>
+        <w:rPr>
+          <w:noProof/>
+          <w:sz w:val="18"/>
+          <w:szCs w:val="24"/>
+        </w:rPr>
+        <w:t>, vol. 27, no. 2, pp. 547–554, 2012.</w:t>
+      </w:r>
+    </w:p>
+    <w:p>
+      <w:pPr>
+        <w:widowControl w:val="0"/>
+        <w:autoSpaceDE w:val="0"/>
+        <w:autoSpaceDN w:val="0"/>
+        <w:adjustRightInd w:val="0"/>
+        <w:ind w:left="426" w:hanging="426"/>
+        <w:rPr>
+          <w:noProof/>
+          <w:sz w:val="18"/>
+          <w:szCs w:val="24"/>
+        </w:rPr>
+      </w:pPr>
+      <w:r>
+        <w:rPr>
+          <w:noProof/>
+          <w:sz w:val="18"/>
+          <w:szCs w:val="24"/>
+        </w:rPr>
+        <w:t>[3]</w:t>
+      </w:r>
+      <w:r>
+        <w:rPr>
+          <w:noProof/>
+          <w:sz w:val="18"/>
+          <w:szCs w:val="24"/>
+        </w:rPr>
+        <w:tab/>
+        <w:t xml:space="preserve">J. Wang, Y. Li, and Y. Han, “Integrated Modular Motor Drive Design With &lt;roman&gt;GaN&lt;/roman&gt; Power &lt;roman&gt;FETs&lt;/roman&gt;,” </w:t>
+      </w:r>
+      <w:r>
+        <w:rPr>
+          <w:i/>
+          <w:iCs/>
+          <w:noProof/>
+          <w:sz w:val="18"/>
+          <w:szCs w:val="24"/>
+        </w:rPr>
+        <w:t>IEEE Trans. Ind. Appl.</w:t>
+      </w:r>
+      <w:r>
+        <w:rPr>
+          <w:noProof/>
+          <w:sz w:val="18"/>
+          <w:szCs w:val="24"/>
+        </w:rPr>
+        <w:t>, vol. 51, no. 4, pp. 3198–3207, 2015.</w:t>
+      </w:r>
+    </w:p>
+    <w:p>
+      <w:pPr>
+        <w:widowControl w:val="0"/>
+        <w:autoSpaceDE w:val="0"/>
+        <w:autoSpaceDN w:val="0"/>
+        <w:adjustRightInd w:val="0"/>
+        <w:ind w:left="426" w:hanging="426"/>
+        <w:rPr>
+          <w:noProof/>
+          <w:sz w:val="18"/>
+          <w:szCs w:val="24"/>
+        </w:rPr>
+      </w:pPr>
+      <w:r>
+        <w:rPr>
+          <w:noProof/>
+          <w:sz w:val="18"/>
+          <w:szCs w:val="24"/>
+        </w:rPr>
+        <w:t>[4]</w:t>
+      </w:r>
+      <w:r>
+        <w:rPr>
+          <w:noProof/>
+          <w:sz w:val="18"/>
+          <w:szCs w:val="24"/>
+        </w:rPr>
+        <w:tab/>
+        <w:t xml:space="preserve">J. J. Wolmarans, M. B. Gerber, H. Polinder, S. W. H. De Haan, J. A. Ferreira, and D. Clarenbach, “A 50kW integrated fault tolerant permanent magnet machine and motor drive,” </w:t>
+      </w:r>
+      <w:r>
+        <w:rPr>
+          <w:i/>
+          <w:iCs/>
+          <w:noProof/>
+          <w:sz w:val="18"/>
+          <w:szCs w:val="24"/>
+        </w:rPr>
+        <w:t>PESC Rec. - IEEE Annu. Power Electron. Spec. Conf.</w:t>
+      </w:r>
+      <w:r>
+        <w:rPr>
+          <w:noProof/>
+          <w:sz w:val="18"/>
+          <w:szCs w:val="24"/>
+        </w:rPr>
+        <w:t>, pp. 345–351, 2008.</w:t>
+      </w:r>
+    </w:p>
+    <w:p>
+      <w:pPr>
+        <w:widowControl w:val="0"/>
+        <w:autoSpaceDE w:val="0"/>
+        <w:autoSpaceDN w:val="0"/>
+        <w:adjustRightInd w:val="0"/>
+        <w:ind w:left="426" w:hanging="426"/>
+        <w:rPr>
+          <w:noProof/>
+          <w:sz w:val="18"/>
+          <w:szCs w:val="24"/>
+        </w:rPr>
+      </w:pPr>
+      <w:r>
+        <w:rPr>
+          <w:noProof/>
+          <w:sz w:val="18"/>
+          <w:szCs w:val="24"/>
+        </w:rPr>
+        <w:t>[5]</w:t>
+      </w:r>
+      <w:r>
+        <w:rPr>
+          <w:noProof/>
+          <w:sz w:val="18"/>
+          <w:szCs w:val="24"/>
+        </w:rPr>
+        <w:tab/>
+        <w:t xml:space="preserve">S. M. Lambert, B. C. Mecrow, R. Abebe, G. Vakil, and C. M. Johnson, “Integrated Drives for Transport - A Review of the Enabling Thermal Management Technology,” in </w:t>
+      </w:r>
+      <w:r>
+        <w:rPr>
+          <w:i/>
+          <w:iCs/>
+          <w:noProof/>
+          <w:sz w:val="18"/>
+          <w:szCs w:val="24"/>
+        </w:rPr>
+        <w:t>2015 IEEE Vehicle Power and Propulsion Conference (VPPC)</w:t>
+      </w:r>
+      <w:r>
+        <w:rPr>
+          <w:noProof/>
+          <w:sz w:val="18"/>
+          <w:szCs w:val="24"/>
+        </w:rPr>
+        <w:t>, 2015, pp. 1–6.</w:t>
+      </w:r>
+    </w:p>
+    <w:p>
+      <w:pPr>
+        <w:widowControl w:val="0"/>
+        <w:autoSpaceDE w:val="0"/>
+        <w:autoSpaceDN w:val="0"/>
+        <w:adjustRightInd w:val="0"/>
+        <w:ind w:left="426" w:hanging="426"/>
+        <w:rPr>
+          <w:noProof/>
+          <w:sz w:val="18"/>
+          <w:szCs w:val="24"/>
+        </w:rPr>
+      </w:pPr>
+      <w:r>
+        <w:rPr>
+          <w:noProof/>
+          <w:sz w:val="18"/>
+          <w:szCs w:val="24"/>
+        </w:rPr>
+        <w:t>[6]</w:t>
+      </w:r>
+      <w:r>
+        <w:rPr>
+          <w:noProof/>
+          <w:sz w:val="18"/>
+          <w:szCs w:val="24"/>
+        </w:rPr>
+        <w:tab/>
+        <w:t>J. Wang, “Design of Multilevel Integrated Modular Motor Drive with Gallium Nitride Power Devices By,” 2015.</w:t>
+      </w:r>
+    </w:p>
+    <w:p>
+      <w:pPr>
+        <w:widowControl w:val="0"/>
+        <w:autoSpaceDE w:val="0"/>
+        <w:autoSpaceDN w:val="0"/>
+        <w:adjustRightInd w:val="0"/>
+        <w:ind w:left="426" w:hanging="426"/>
+        <w:rPr>
+          <w:noProof/>
+          <w:sz w:val="18"/>
+          <w:szCs w:val="24"/>
+        </w:rPr>
+      </w:pPr>
+      <w:r>
+        <w:rPr>
+          <w:noProof/>
+          <w:sz w:val="18"/>
+          <w:szCs w:val="24"/>
+        </w:rPr>
+        <w:t>[7]</w:t>
+      </w:r>
+      <w:r>
+        <w:rPr>
+          <w:noProof/>
+          <w:sz w:val="18"/>
+          <w:szCs w:val="24"/>
+        </w:rPr>
+        <w:tab/>
+        <w:t>T. Morita, S. Tamura, Y. Anda, M. Ishida, Y. Uemoto, T. Ueda, T. Tanaka, and D. Ueda, “99.3% Efficiency of three-phase in</w:t>
       </w:r>
       <w:bookmarkStart w:id="0" w:name="_GoBack"/>
       <w:bookmarkEnd w:id="0"/>
       <w:r>
         <w:rPr>
-          <w:sz w:val="18"/>
-          <w:szCs w:val="18"/>
-          <w:lang w:val="en-US"/>
-        </w:rPr>
-        <w:t xml:space="preserve">month day). </w:t>
+          <w:noProof/>
+          <w:sz w:val="18"/>
+          <w:szCs w:val="24"/>
+        </w:rPr>
+        <w:t xml:space="preserve">verter for motor drive using GaN-based gate injection transistors,” </w:t>
       </w:r>
       <w:r>
         <w:rPr>
           <w:i/>
           <w:iCs/>
-          <w:sz w:val="18"/>
-          <w:szCs w:val="18"/>
-          <w:lang w:val="en-US"/>
-        </w:rPr>
-        <w:t xml:space="preserve">Title </w:t>
-      </w:r>
-      <w:r>
-        <w:rPr>
-          <w:sz w:val="18"/>
-          <w:szCs w:val="18"/>
-          <w:lang w:val="en-US"/>
-        </w:rPr>
-        <w:t>(edition) [Type of medium]. Available: http</w:t>
-      </w:r>
-      <w:proofErr w:type="gramStart"/>
-      <w:r>
-        <w:rPr>
-          <w:sz w:val="18"/>
-          <w:szCs w:val="18"/>
-          <w:lang w:val="en-US"/>
-        </w:rPr>
-        <w:t>:/</w:t>
-      </w:r>
-      <w:proofErr w:type="gramEnd"/>
-      <w:r>
-        <w:rPr>
-          <w:sz w:val="18"/>
-          <w:szCs w:val="18"/>
-          <w:lang w:val="en-US"/>
-        </w:rPr>
-        <w:t>/www.(URL)</w:t>
+          <w:noProof/>
+          <w:sz w:val="18"/>
+          <w:szCs w:val="24"/>
+        </w:rPr>
+        <w:t>Conf. Proc. - IEEE Appl. Power Electron. Conf. Expo. - APEC</w:t>
+      </w:r>
+      <w:r>
+        <w:rPr>
+          <w:noProof/>
+          <w:sz w:val="18"/>
+          <w:szCs w:val="24"/>
+        </w:rPr>
+        <w:t>, pp. 481–484, 2011.</w:t>
+      </w:r>
+    </w:p>
+    <w:p>
+      <w:pPr>
+        <w:widowControl w:val="0"/>
+        <w:autoSpaceDE w:val="0"/>
+        <w:autoSpaceDN w:val="0"/>
+        <w:adjustRightInd w:val="0"/>
+        <w:ind w:left="426" w:hanging="426"/>
+        <w:rPr>
+          <w:noProof/>
+          <w:sz w:val="18"/>
+          <w:szCs w:val="24"/>
+        </w:rPr>
+      </w:pPr>
+      <w:r>
+        <w:rPr>
+          <w:noProof/>
+          <w:sz w:val="18"/>
+          <w:szCs w:val="24"/>
+        </w:rPr>
+        <w:t>[8]</w:t>
+      </w:r>
+      <w:r>
+        <w:rPr>
+          <w:noProof/>
+          <w:sz w:val="18"/>
+          <w:szCs w:val="24"/>
+        </w:rPr>
+        <w:tab/>
+        <w:t xml:space="preserve">S. U. Chung, J. M. Kim, D. H. Koo, B. C. Woo, D. K. Hong, and J. Y. Lee, “Fractional slot concentrated winding permanent magnet synchronous machine with consequent pole rotor for low speed direct drive,” </w:t>
+      </w:r>
+      <w:r>
+        <w:rPr>
+          <w:i/>
+          <w:iCs/>
+          <w:noProof/>
+          <w:sz w:val="18"/>
+          <w:szCs w:val="24"/>
+        </w:rPr>
+        <w:t>IEEE Trans. Magn.</w:t>
+      </w:r>
+      <w:r>
+        <w:rPr>
+          <w:noProof/>
+          <w:sz w:val="18"/>
+          <w:szCs w:val="24"/>
+        </w:rPr>
+        <w:t>, vol. 48, no. 11, pp. 2965–2968, 2012.</w:t>
+      </w:r>
+    </w:p>
+    <w:p>
+      <w:pPr>
+        <w:widowControl w:val="0"/>
+        <w:autoSpaceDE w:val="0"/>
+        <w:autoSpaceDN w:val="0"/>
+        <w:adjustRightInd w:val="0"/>
+        <w:ind w:left="426" w:hanging="426"/>
+        <w:rPr>
+          <w:noProof/>
+          <w:sz w:val="18"/>
+        </w:rPr>
+      </w:pPr>
+      <w:r>
+        <w:rPr>
+          <w:noProof/>
+          <w:sz w:val="18"/>
+          <w:szCs w:val="24"/>
+        </w:rPr>
+        <w:lastRenderedPageBreak/>
+        <w:t>[9]</w:t>
+      </w:r>
+      <w:r>
+        <w:rPr>
+          <w:noProof/>
+          <w:sz w:val="18"/>
+          <w:szCs w:val="24"/>
+        </w:rPr>
+        <w:tab/>
+        <w:t xml:space="preserve">E. A. Jones, F. F. Wang, and D. Costinett, “Review of Commercial GaN Power Devices and GaN-Based Converter Design Challenges,” </w:t>
+      </w:r>
+      <w:r>
+        <w:rPr>
+          <w:i/>
+          <w:iCs/>
+          <w:noProof/>
+          <w:sz w:val="18"/>
+          <w:szCs w:val="24"/>
+        </w:rPr>
+        <w:t>IEEE J. Emerg. Sel. Top. Power Electron.</w:t>
+      </w:r>
+      <w:r>
+        <w:rPr>
+          <w:noProof/>
+          <w:sz w:val="18"/>
+          <w:szCs w:val="24"/>
+        </w:rPr>
+        <w:t>, vol. 4, no. 3, pp. 707–719, 2016.</w:t>
+      </w:r>
+    </w:p>
+    <w:p>
+      <w:pPr>
+        <w:autoSpaceDE w:val="0"/>
+        <w:autoSpaceDN w:val="0"/>
+        <w:adjustRightInd w:val="0"/>
+        <w:ind w:left="426" w:hanging="426"/>
+        <w:rPr>
+          <w:sz w:val="18"/>
+          <w:szCs w:val="18"/>
+          <w:lang w:val="en-US"/>
+        </w:rPr>
+      </w:pPr>
+      <w:r>
+        <w:rPr>
+          <w:sz w:val="18"/>
+          <w:szCs w:val="18"/>
+          <w:lang w:val="en-US"/>
+        </w:rPr>
+        <w:fldChar w:fldCharType="end"/>
       </w:r>
     </w:p>
     <w:p>
@@ -14600,7 +15211,7 @@
 </file>
 
 <file path=customXml/itemProps1.xml><?xml version="1.0" encoding="utf-8"?>
-<ds:datastoreItem xmlns:ds="http://schemas.openxmlformats.org/officeDocument/2006/customXml" ds:itemID="{917B66CE-B100-4EBB-915D-CD3EA9D5665E}">
+<ds:datastoreItem xmlns:ds="http://schemas.openxmlformats.org/officeDocument/2006/customXml" ds:itemID="{1E280777-F509-43EA-A533-BFF9226C0F95}">
   <ds:schemaRefs>
     <ds:schemaRef ds:uri="http://schemas.openxmlformats.org/officeDocument/2006/bibliography"/>
   </ds:schemaRefs>

</xml_diff>

<commit_message>
ELECO son haline yakın.
</commit_message>
<xml_diff>
--- a/Paper/ELECO 2017/Makale/Eleco2017_Makale.docx
+++ b/Paper/ELECO 2017/Makale/Eleco2017_Makale.docx
@@ -1,6 +1,6 @@
 
 <file path=word/document.xml><?xml version="1.0" encoding="utf-8"?>
-<w:document xmlns:wpc="http://schemas.microsoft.com/office/word/2010/wordprocessingCanvas" xmlns:mc="http://schemas.openxmlformats.org/markup-compatibility/2006" xmlns:o="urn:schemas-microsoft-com:office:office" xmlns:r="http://schemas.openxmlformats.org/officeDocument/2006/relationships" xmlns:m="http://schemas.openxmlformats.org/officeDocument/2006/math" xmlns:v="urn:schemas-microsoft-com:vml" xmlns:wp14="http://schemas.microsoft.com/office/word/2010/wordprocessingDrawing" xmlns:wp="http://schemas.openxmlformats.org/drawingml/2006/wordprocessingDrawing" xmlns:w10="urn:schemas-microsoft-com:office:word" xmlns:w="http://schemas.openxmlformats.org/wordprocessingml/2006/main" xmlns:w14="http://schemas.microsoft.com/office/word/2010/wordml" xmlns:w15="http://schemas.microsoft.com/office/word/2012/wordml" xmlns:wpg="http://schemas.microsoft.com/office/word/2010/wordprocessingGroup" xmlns:wpi="http://schemas.microsoft.com/office/word/2010/wordprocessingInk" xmlns:wne="http://schemas.microsoft.com/office/word/2006/wordml" xmlns:wps="http://schemas.microsoft.com/office/word/2010/wordprocessingShape" mc:Ignorable="w14 w15 wp14">
+<w:document xmlns:wpc="http://schemas.microsoft.com/office/word/2010/wordprocessingCanvas" xmlns:cx="http://schemas.microsoft.com/office/drawing/2014/chartex" xmlns:mc="http://schemas.openxmlformats.org/markup-compatibility/2006" xmlns:o="urn:schemas-microsoft-com:office:office" xmlns:r="http://schemas.openxmlformats.org/officeDocument/2006/relationships" xmlns:m="http://schemas.openxmlformats.org/officeDocument/2006/math" xmlns:v="urn:schemas-microsoft-com:vml" xmlns:wp14="http://schemas.microsoft.com/office/word/2010/wordprocessingDrawing" xmlns:wp="http://schemas.openxmlformats.org/drawingml/2006/wordprocessingDrawing" xmlns:w10="urn:schemas-microsoft-com:office:word" xmlns:w="http://schemas.openxmlformats.org/wordprocessingml/2006/main" xmlns:w14="http://schemas.microsoft.com/office/word/2010/wordml" xmlns:w15="http://schemas.microsoft.com/office/word/2012/wordml" xmlns:w16se="http://schemas.microsoft.com/office/word/2015/wordml/symex" xmlns:wpg="http://schemas.microsoft.com/office/word/2010/wordprocessingGroup" xmlns:wpi="http://schemas.microsoft.com/office/word/2010/wordprocessingInk" xmlns:wne="http://schemas.microsoft.com/office/word/2006/wordml" xmlns:wps="http://schemas.microsoft.com/office/word/2010/wordprocessingShape" mc:Ignorable="w14 w15 w16se wp14">
   <w:body>
     <w:p>
       <w:pPr>
@@ -1619,7 +1619,7 @@
           <w:noProof/>
           <w:sz w:val="18"/>
           <w:szCs w:val="18"/>
-          <w:lang w:eastAsia="tr-TR"/>
+          <w:lang w:val="en-US"/>
         </w:rPr>
         <w:drawing>
           <wp:inline distT="0" distB="0" distL="0" distR="0" wp14:anchorId="3058E130" wp14:editId="5CC3B41F">
@@ -2024,7 +2024,7 @@
           <w:noProof/>
           <w:sz w:val="18"/>
           <w:szCs w:val="18"/>
-          <w:lang w:eastAsia="tr-TR"/>
+          <w:lang w:val="en-US"/>
         </w:rPr>
         <w:drawing>
           <wp:inline distT="0" distB="0" distL="0" distR="0">
@@ -2350,7 +2350,7 @@
           <w:noProof/>
           <w:sz w:val="18"/>
           <w:szCs w:val="18"/>
-          <w:lang w:eastAsia="tr-TR"/>
+          <w:lang w:val="en-US"/>
         </w:rPr>
         <w:drawing>
           <wp:inline distT="0" distB="0" distL="0" distR="0" wp14:anchorId="5D934567" wp14:editId="75DA61AC">
@@ -2956,23 +2956,7 @@
           <w:szCs w:val="18"/>
           <w:lang w:val="en-US"/>
         </w:rPr>
-        <w:t xml:space="preserve">the drive. However, they should be considered simultaneously for an integrated system as one side </w:t>
-      </w:r>
-      <w:r>
-        <w:rPr>
-          <w:sz w:val="18"/>
-          <w:szCs w:val="18"/>
-          <w:lang w:val="en-US"/>
-        </w:rPr>
-        <w:t>e</w:t>
-      </w:r>
-      <w:r>
-        <w:rPr>
-          <w:sz w:val="18"/>
-          <w:szCs w:val="18"/>
-          <w:lang w:val="en-US"/>
-        </w:rPr>
-        <w:t>ffects the other significantly. The first assumption in the design process i</w:t>
+        <w:t>the drive. The first assumption in the design process i</w:t>
       </w:r>
       <w:r>
         <w:rPr>
@@ -3060,15 +3044,47 @@
           <w:szCs w:val="18"/>
           <w:lang w:val="en-US"/>
         </w:rPr>
-        <w:t xml:space="preserve"> of this study such that the input to the motor drive DC link is a pure DC current</w:t>
-      </w:r>
-      <w:r>
-        <w:rPr>
-          <w:sz w:val="18"/>
-          <w:szCs w:val="18"/>
-          <w:lang w:val="en-US"/>
-        </w:rPr>
-        <w:t xml:space="preserve">. The machine is a three-phase permanent magnet synchronous machine having a modular stator with fractional slot concentrated windings. </w:t>
+        <w:t xml:space="preserve"> of this study</w:t>
+      </w:r>
+      <w:r>
+        <w:rPr>
+          <w:sz w:val="18"/>
+          <w:szCs w:val="18"/>
+          <w:lang w:val="en-US"/>
+        </w:rPr>
+        <w:t xml:space="preserve">. The machine is a three-phase </w:t>
+      </w:r>
+      <w:r>
+        <w:rPr>
+          <w:sz w:val="18"/>
+          <w:szCs w:val="18"/>
+          <w:lang w:val="en-US"/>
+        </w:rPr>
+        <w:t>PMSM</w:t>
+      </w:r>
+      <w:r>
+        <w:rPr>
+          <w:sz w:val="18"/>
+          <w:szCs w:val="18"/>
+          <w:lang w:val="en-US"/>
+        </w:rPr>
+        <w:t xml:space="preserve"> having a modular stator with </w:t>
+      </w:r>
+      <w:r>
+        <w:rPr>
+          <w:sz w:val="18"/>
+          <w:szCs w:val="18"/>
+          <w:lang w:val="en-US"/>
+        </w:rPr>
+        <w:t>FSCW.</w:t>
+      </w:r>
+      <w:r>
+        <w:rPr>
+          <w:sz w:val="18"/>
+          <w:szCs w:val="18"/>
+          <w:lang w:val="en-US"/>
+        </w:rPr>
+        <w:t xml:space="preserve"> </w:t>
       </w:r>
       <w:r>
         <w:rPr>
@@ -3627,7 +3643,64 @@
           <w:szCs w:val="18"/>
           <w:lang w:val="en-US"/>
         </w:rPr>
-        <w:t xml:space="preserve">number of slots per pole per phase (q) used in conventional systems, a new parameter, number of slots per module per phase (w) should be defined in IMMDs. For example, if two series and two parallel modules are used, the minimum number of slots that can be used is 24. Lastly, the effect of interleaving and its utilization for minimization of DC link </w:t>
+        <w:t>number of slots per pole per phase (q) used in conventional systems, a new parameter, number of slots per module per phase (w) should be defined in IMMDs. For example, if two series and two parallel modules are used, the minimum number of slots that can be used is 24. Lastly, the effect of interleaving and its utilization for minimization of DC link capacitor bank size is considered to determine the number of modules. In</w:t>
+      </w:r>
+      <w:r>
+        <w:rPr>
+          <w:sz w:val="18"/>
+          <w:szCs w:val="18"/>
+          <w:lang w:val="en-US"/>
+        </w:rPr>
+        <w:t xml:space="preserve"> </w:t>
+      </w:r>
+      <w:r>
+        <w:rPr>
+          <w:sz w:val="18"/>
+          <w:szCs w:val="18"/>
+          <w:lang w:val="en-US"/>
+        </w:rPr>
+        <w:fldChar w:fldCharType="begin" w:fldLock="1"/>
+      </w:r>
+      <w:r>
+        <w:rPr>
+          <w:sz w:val="18"/>
+          <w:szCs w:val="18"/>
+          <w:lang w:val="en-US"/>
+        </w:rPr>
+        <w:instrText>ADDIN CSL_CITATION { "citationItems" : [ { "id" : "ITEM-1", "itemData" : { "DOI" : "10.1109/ISIE.2017.8001258", "ISBN" : "978-1-5090-1412-5", "author" : [ { "dropping-particle" : "", "family" : "Ugur", "given" : "Mesut", "non-dropping-particle" : "", "parse-names" : false, "suffix" : "" }, { "dropping-particle" : "", "family" : "Keysan", "given" : "Ozan", "non-dropping-particle" : "", "parse-names" : false, "suffix" : "" } ], "container-title" : "2017 IEEE 26th International Symposium on Industrial Electronics (ISIE)", "id" : "ITEM-1", "issued" : { "date-parts" : [ [ "2017" ] ] }, "page" : "263-270", "title" : "DC link capacitor optimization for integrated modular motor drives", "type" : "article-journal", "volume" : "i" }, "uris" : [ "http://www.mendeley.com/documents/?uuid=aabc04e7-771c-4166-8eb1-526daf2b0239" ] } ], "mendeley" : { "formattedCitation" : "[10]", "plainTextFormattedCitation" : "[10]", "previouslyFormattedCitation" : "[10]" }, "properties" : { "noteIndex" : 0 }, "schema" : "https://github.com/citation-style-language/schema/raw/master/csl-citation.json" }</w:instrText>
+      </w:r>
+      <w:r>
+        <w:rPr>
+          <w:sz w:val="18"/>
+          <w:szCs w:val="18"/>
+          <w:lang w:val="en-US"/>
+        </w:rPr>
+        <w:fldChar w:fldCharType="separate"/>
+      </w:r>
+      <w:r>
+        <w:rPr>
+          <w:noProof/>
+          <w:sz w:val="18"/>
+          <w:szCs w:val="18"/>
+          <w:lang w:val="en-US"/>
+        </w:rPr>
+        <w:t>[10]</w:t>
+      </w:r>
+      <w:r>
+        <w:rPr>
+          <w:sz w:val="18"/>
+          <w:szCs w:val="18"/>
+          <w:lang w:val="en-US"/>
+        </w:rPr>
+        <w:fldChar w:fldCharType="end"/>
+      </w:r>
+      <w:r>
+        <w:rPr>
+          <w:sz w:val="18"/>
+          <w:szCs w:val="18"/>
+          <w:lang w:val="en-US"/>
+        </w:rPr>
+        <w:t xml:space="preserve">, the effect of the number of modules and applied interleaving angle to the current ripple on the DC link capacitor bank is studied for an IMMD system, and it has been shown that </w:t>
       </w:r>
       <w:r>
         <w:rPr>
@@ -3636,24 +3709,7 @@
           <w:lang w:val="en-US"/>
         </w:rPr>
         <w:lastRenderedPageBreak/>
-        <w:t xml:space="preserve">capacitor bank size is considered to determine the number of modules. In </w:t>
-      </w:r>
-      <w:r>
-        <w:rPr>
-          <w:color w:val="FF0000"/>
-          <w:sz w:val="18"/>
-          <w:szCs w:val="18"/>
-          <w:lang w:val="en-US"/>
-        </w:rPr>
-        <w:t>[ref-u]</w:t>
-      </w:r>
-      <w:r>
-        <w:rPr>
-          <w:sz w:val="18"/>
-          <w:szCs w:val="18"/>
-          <w:lang w:val="en-US"/>
-        </w:rPr>
-        <w:t>, the effect of the number of modules and applied interleaving angle to the current ripple on the DC link capacitor bank is studied for an IMMD system, and it has been shown that selecting four modules yields best results in terms of DC link capacitor size. Using that result, it is decided that a total number of 4 modules which are 2-series and 2-paralel should be used.</w:t>
+        <w:t>selecting four modules yields best results in terms of DC link capacitor size. Using that result, it is decided that a total number of 4 modules which are 2-series and 2-paralel should be used.</w:t>
       </w:r>
       <w:r>
         <w:rPr>
@@ -3760,10 +3816,10 @@
             <v:path o:extrusionok="f" gradientshapeok="t" o:connecttype="rect"/>
             <o:lock v:ext="edit" aspectratio="t"/>
           </v:shapetype>
-          <v:shape id="_x0000_i1025" type="#_x0000_t75" style="width:214pt;height:231pt" o:ole="">
+          <v:shape id="_x0000_i1025" type="#_x0000_t75" style="width:214.25pt;height:231pt" o:ole="">
             <v:imagedata r:id="rId12" o:title=""/>
           </v:shape>
-          <o:OLEObject Type="Embed" ProgID="Visio.Drawing.15" ShapeID="_x0000_i1025" DrawAspect="Content" ObjectID="_1566678461" r:id="rId13"/>
+          <o:OLEObject Type="Embed" ProgID="Visio.Drawing.15" ShapeID="_x0000_i1025" DrawAspect="Content" ObjectID="_1566723620" r:id="rId13"/>
         </w:object>
       </w:r>
     </w:p>
@@ -4414,56 +4470,64 @@
         <w:rPr>
           <w:lang w:val="en-US"/>
         </w:rPr>
+        <w:t>Equation 6</w:t>
+      </w:r>
+      <w:r>
+        <w:rPr>
+          <w:lang w:val="en-US"/>
+        </w:rPr>
+        <w:t xml:space="preserve">. The required number of turns per coil side is found using </w:t>
+      </w:r>
+      <w:r>
+        <w:rPr>
+          <w:lang w:val="en-US"/>
+        </w:rPr>
+        <w:t>Equation 7</w:t>
+      </w:r>
+      <w:r>
+        <w:rPr>
+          <w:lang w:val="en-US"/>
+        </w:rPr>
+        <w:t xml:space="preserve"> as </w:t>
+      </w:r>
+      <w:r>
+        <w:rPr>
+          <w:lang w:val="en-US"/>
+        </w:rPr>
+        <w:t>100</w:t>
+      </w:r>
+      <w:r>
+        <w:rPr>
+          <w:lang w:val="en-US"/>
+        </w:rPr>
+        <w:t>.</w:t>
+      </w:r>
+    </w:p>
+    <w:p>
+      <w:pPr>
+        <w:ind w:firstLine="227"/>
+        <w:rPr>
+          <w:sz w:val="18"/>
+          <w:szCs w:val="18"/>
+          <w:lang w:val="en-US"/>
+        </w:rPr>
+      </w:pPr>
+      <w:r>
+        <w:rPr>
+          <w:sz w:val="18"/>
+          <w:szCs w:val="18"/>
+          <w:lang w:val="en-US"/>
+        </w:rPr>
+        <w:t xml:space="preserve">The resultant motor parameters are shown in Table 2. In Figure 5, the proposed 2-layer winding diagram of one module is </w:t>
+      </w:r>
+      <w:r>
+        <w:rPr>
+          <w:sz w:val="18"/>
+          <w:szCs w:val="18"/>
+          <w:lang w:val="en-US"/>
+        </w:rPr>
         <w:lastRenderedPageBreak/>
-        <w:t>Equation 6</w:t>
-      </w:r>
-      <w:r>
-        <w:rPr>
-          <w:lang w:val="en-US"/>
-        </w:rPr>
-        <w:t xml:space="preserve">. The required number of turns per coil side is found using </w:t>
-      </w:r>
-      <w:r>
-        <w:rPr>
-          <w:lang w:val="en-US"/>
-        </w:rPr>
-        <w:t>Equation 7</w:t>
-      </w:r>
-      <w:r>
-        <w:rPr>
-          <w:lang w:val="en-US"/>
-        </w:rPr>
-        <w:t xml:space="preserve"> as </w:t>
-      </w:r>
-      <w:r>
-        <w:rPr>
-          <w:lang w:val="en-US"/>
-        </w:rPr>
-        <w:t>100</w:t>
-      </w:r>
-      <w:r>
-        <w:rPr>
-          <w:lang w:val="en-US"/>
-        </w:rPr>
-        <w:t>.</w:t>
-      </w:r>
-    </w:p>
-    <w:p>
-      <w:pPr>
-        <w:ind w:firstLine="227"/>
-        <w:rPr>
-          <w:sz w:val="18"/>
-          <w:szCs w:val="18"/>
-          <w:lang w:val="en-US"/>
-        </w:rPr>
-      </w:pPr>
-      <w:r>
-        <w:rPr>
-          <w:sz w:val="18"/>
-          <w:szCs w:val="18"/>
-          <w:lang w:val="en-US"/>
-        </w:rPr>
-        <w:t>The resultant motor parameters are shown in Table 2. In Figure 5, the proposed 2-layer winding diagram of one module is shown. The main purpose of this diagram is having large enough winding factor while keeping the harmonic content low.</w:t>
+        <w:t>shown. The main purpose of this diagram is having large enough winding factor while keeping the harmonic content low.</w:t>
       </w:r>
     </w:p>
     <w:p>
@@ -5688,72 +5752,16 @@
                 <w:szCs w:val="18"/>
                 <w:lang w:val="en-US"/>
               </w:rPr>
-              <w:t>150 mm</w:t>
+              <w:t>15</w:t>
             </w:r>
-          </w:p>
-        </w:tc>
-      </w:tr>
-      <w:tr>
-        <w:trPr>
-          <w:jc w:val="center"/>
-        </w:trPr>
-        <w:tc>
-          <w:tcPr>
-            <w:tcW w:w="2977" w:type="dxa"/>
-          </w:tcPr>
-          <w:p>
-            <w:pPr>
-              <w:jc w:val="center"/>
+            <w:r>
               <w:rPr>
                 <w:rFonts w:eastAsia="Times New Roman"/>
                 <w:sz w:val="18"/>
                 <w:szCs w:val="18"/>
                 <w:lang w:val="en-US"/>
               </w:rPr>
-            </w:pPr>
-            <w:r>
-              <w:rPr>
-                <w:rFonts w:eastAsia="Times New Roman"/>
-                <w:sz w:val="18"/>
-                <w:szCs w:val="18"/>
-                <w:lang w:val="en-US"/>
-              </w:rPr>
-              <w:t>Air gap length, l</w:t>
-            </w:r>
-            <w:r>
-              <w:rPr>
-                <w:rFonts w:eastAsia="Times New Roman"/>
-                <w:sz w:val="18"/>
-                <w:szCs w:val="18"/>
-                <w:vertAlign w:val="subscript"/>
-                <w:lang w:val="en-US"/>
-              </w:rPr>
-              <w:t>g</w:t>
-            </w:r>
-          </w:p>
-        </w:tc>
-        <w:tc>
-          <w:tcPr>
-            <w:tcW w:w="992" w:type="dxa"/>
-          </w:tcPr>
-          <w:p>
-            <w:pPr>
-              <w:jc w:val="center"/>
-              <w:rPr>
-                <w:rFonts w:eastAsia="Times New Roman"/>
-                <w:sz w:val="18"/>
-                <w:szCs w:val="18"/>
-                <w:lang w:val="en-US"/>
-              </w:rPr>
-            </w:pPr>
-            <w:r>
-              <w:rPr>
-                <w:rFonts w:eastAsia="Times New Roman"/>
-                <w:sz w:val="18"/>
-                <w:szCs w:val="18"/>
-                <w:lang w:val="en-US"/>
-              </w:rPr>
-              <w:t>0.6</w:t>
+              <w:t>5</w:t>
             </w:r>
             <w:r>
               <w:rPr>
@@ -5792,6 +5800,80 @@
                 <w:szCs w:val="18"/>
                 <w:lang w:val="en-US"/>
               </w:rPr>
+              <w:t>Air gap length, l</w:t>
+            </w:r>
+            <w:r>
+              <w:rPr>
+                <w:rFonts w:eastAsia="Times New Roman"/>
+                <w:sz w:val="18"/>
+                <w:szCs w:val="18"/>
+                <w:vertAlign w:val="subscript"/>
+                <w:lang w:val="en-US"/>
+              </w:rPr>
+              <w:t>g</w:t>
+            </w:r>
+          </w:p>
+        </w:tc>
+        <w:tc>
+          <w:tcPr>
+            <w:tcW w:w="992" w:type="dxa"/>
+          </w:tcPr>
+          <w:p>
+            <w:pPr>
+              <w:jc w:val="center"/>
+              <w:rPr>
+                <w:rFonts w:eastAsia="Times New Roman"/>
+                <w:sz w:val="18"/>
+                <w:szCs w:val="18"/>
+                <w:lang w:val="en-US"/>
+              </w:rPr>
+            </w:pPr>
+            <w:r>
+              <w:rPr>
+                <w:rFonts w:eastAsia="Times New Roman"/>
+                <w:sz w:val="18"/>
+                <w:szCs w:val="18"/>
+                <w:lang w:val="en-US"/>
+              </w:rPr>
+              <w:t>1</w:t>
+            </w:r>
+            <w:r>
+              <w:rPr>
+                <w:rFonts w:eastAsia="Times New Roman"/>
+                <w:sz w:val="18"/>
+                <w:szCs w:val="18"/>
+                <w:lang w:val="en-US"/>
+              </w:rPr>
+              <w:t xml:space="preserve"> mm</w:t>
+            </w:r>
+          </w:p>
+        </w:tc>
+      </w:tr>
+      <w:tr>
+        <w:trPr>
+          <w:jc w:val="center"/>
+        </w:trPr>
+        <w:tc>
+          <w:tcPr>
+            <w:tcW w:w="2977" w:type="dxa"/>
+          </w:tcPr>
+          <w:p>
+            <w:pPr>
+              <w:jc w:val="center"/>
+              <w:rPr>
+                <w:rFonts w:eastAsia="Times New Roman"/>
+                <w:sz w:val="18"/>
+                <w:szCs w:val="18"/>
+                <w:lang w:val="en-US"/>
+              </w:rPr>
+            </w:pPr>
+            <w:r>
+              <w:rPr>
+                <w:rFonts w:eastAsia="Times New Roman"/>
+                <w:sz w:val="18"/>
+                <w:szCs w:val="18"/>
+                <w:lang w:val="en-US"/>
+              </w:rPr>
               <w:t>Magnet thickness, l</w:t>
             </w:r>
             <w:r>
@@ -5825,10 +5907,18 @@
                 <w:rFonts w:eastAsia="Times New Roman"/>
                 <w:sz w:val="18"/>
                 <w:szCs w:val="18"/>
-                <w:highlight w:val="yellow"/>
-                <w:lang w:val="en-US"/>
-              </w:rPr>
-              <w:t>5 mm</w:t>
+                <w:lang w:val="en-US"/>
+              </w:rPr>
+              <w:t>3.5</w:t>
+            </w:r>
+            <w:r>
+              <w:rPr>
+                <w:rFonts w:eastAsia="Times New Roman"/>
+                <w:sz w:val="18"/>
+                <w:szCs w:val="18"/>
+                <w:lang w:val="en-US"/>
+              </w:rPr>
+              <w:t xml:space="preserve"> mm</w:t>
             </w:r>
           </w:p>
         </w:tc>
@@ -5992,10 +6082,10 @@
       </w:pPr>
       <w:r>
         <w:object w:dxaOrig="5145" w:dyaOrig="2086">
-          <v:shape id="_x0000_i1026" type="#_x0000_t75" style="width:234pt;height:95pt" o:ole="">
+          <v:shape id="_x0000_i1026" type="#_x0000_t75" style="width:234.1pt;height:94.95pt" o:ole="">
             <v:imagedata r:id="rId14" o:title=""/>
           </v:shape>
-          <o:OLEObject Type="Embed" ProgID="Visio.Drawing.15" ShapeID="_x0000_i1026" DrawAspect="Content" ObjectID="_1566678462" r:id="rId15"/>
+          <o:OLEObject Type="Embed" ProgID="Visio.Drawing.15" ShapeID="_x0000_i1026" DrawAspect="Content" ObjectID="_1566723621" r:id="rId15"/>
         </w:object>
       </w:r>
     </w:p>
@@ -6425,166 +6515,166 @@
           <w:szCs w:val="18"/>
           <w:lang w:val="en-US"/>
         </w:rPr>
+        <w:t xml:space="preserve">One device from each type is selected having similar ratings </w:t>
+      </w:r>
+      <w:r>
+        <w:rPr>
+          <w:sz w:val="18"/>
+          <w:szCs w:val="18"/>
+          <w:lang w:val="en-US"/>
+        </w:rPr>
+        <w:t>along with</w:t>
+      </w:r>
+      <w:r>
+        <w:rPr>
+          <w:sz w:val="18"/>
+          <w:szCs w:val="18"/>
+          <w:lang w:val="en-US"/>
+        </w:rPr>
+        <w:t xml:space="preserve"> an IGBT for comparison purposes, which are shown in Table </w:t>
+      </w:r>
+      <w:r>
+        <w:rPr>
+          <w:sz w:val="18"/>
+          <w:szCs w:val="18"/>
+          <w:lang w:val="en-US"/>
+        </w:rPr>
+        <w:t>3</w:t>
+      </w:r>
+      <w:r>
+        <w:rPr>
+          <w:sz w:val="18"/>
+          <w:szCs w:val="18"/>
+          <w:lang w:val="en-US"/>
+        </w:rPr>
+        <w:t xml:space="preserve"> </w:t>
+      </w:r>
+      <w:r>
+        <w:rPr>
+          <w:sz w:val="18"/>
+          <w:szCs w:val="18"/>
+          <w:lang w:val="en-US"/>
+        </w:rPr>
+        <w:fldChar w:fldCharType="begin" w:fldLock="1"/>
+      </w:r>
+      <w:r>
+        <w:rPr>
+          <w:sz w:val="18"/>
+          <w:szCs w:val="18"/>
+          <w:lang w:val="en-US"/>
+        </w:rPr>
+        <w:instrText>ADDIN CSL_CITATION { "citationItems" : [ { "id" : "ITEM-1", "itemData" : { "DOI" : "10.1109/JESTPE.2016.2582685", "ISSN" : "21686785", "abstract" : "GaN power devices are an emerging technology that have only recently become available commercially. This new technology enables the design of converters at higher frequencies and efficiencies than those achievable with conventional Si devices. This paper reviews the characteristics and commercial status of both vertical and lateral GaN power devices, providing the background necessary to understand the significance of these recent developments. Additionally, the challenges encountered in GaN-based converter design are considered, such as the consequences of faster switching on gate driver design and board layout. Other issues include the unique reverse conduction behavior, dynamic Rds,on, breakdown mechanisms, thermal design, device availability, and reliability qualification. This review will help prepare the reader to effectively design GaN-based converters as these devices become increasingly available on a commercial scale.", "author" : [ { "dropping-particle" : "", "family" : "Jones", "given" : "Edward A.", "non-dropping-particle" : "", "parse-names" : false, "suffix" : "" }, { "dropping-particle" : "", "family" : "Wang", "given" : "Fei Fred", "non-dropping-particle" : "", "parse-names" : false, "suffix" : "" }, { "dropping-particle" : "", "family" : "Costinett", "given" : "Daniel", "non-dropping-particle" : "", "parse-names" : false, "suffix" : "" } ], "container-title" : "IEEE Journal of Emerging and Selected Topics in Power Electronics", "id" : "ITEM-1", "issue" : "3", "issued" : { "date-parts" : [ [ "2016" ] ] }, "page" : "707-719", "title" : "Review of Commercial GaN Power Devices and GaN-Based Converter Design Challenges", "type" : "article-journal", "volume" : "4" }, "uris" : [ "http://www.mendeley.com/documents/?uuid=f644f915-95c1-4100-9cb9-83408e5d227e" ] } ], "mendeley" : { "formattedCitation" : "[9]", "plainTextFormattedCitation" : "[9]", "previouslyFormattedCitation" : "[9]" }, "properties" : { "noteIndex" : 0 }, "schema" : "https://github.com/citation-style-language/schema/raw/master/csl-citation.json" }</w:instrText>
+      </w:r>
+      <w:r>
+        <w:rPr>
+          <w:sz w:val="18"/>
+          <w:szCs w:val="18"/>
+          <w:lang w:val="en-US"/>
+        </w:rPr>
+        <w:fldChar w:fldCharType="separate"/>
+      </w:r>
+      <w:r>
+        <w:rPr>
+          <w:noProof/>
+          <w:sz w:val="18"/>
+          <w:szCs w:val="18"/>
+          <w:lang w:val="en-US"/>
+        </w:rPr>
+        <w:t>[9]</w:t>
+      </w:r>
+      <w:r>
+        <w:rPr>
+          <w:sz w:val="18"/>
+          <w:szCs w:val="18"/>
+          <w:lang w:val="en-US"/>
+        </w:rPr>
+        <w:fldChar w:fldCharType="end"/>
+      </w:r>
+      <w:r>
+        <w:rPr>
+          <w:sz w:val="18"/>
+          <w:szCs w:val="18"/>
+          <w:lang w:val="en-US"/>
+        </w:rPr>
+        <w:t>.</w:t>
+      </w:r>
+      <w:r>
+        <w:rPr>
+          <w:sz w:val="18"/>
+          <w:szCs w:val="18"/>
+          <w:lang w:val="en-US"/>
+        </w:rPr>
+        <w:t xml:space="preserve"> Power semiconductor device losses can be categorized as forward conduction loss (</w:t>
+      </w:r>
+      <w:r>
+        <w:rPr>
+          <w:i/>
+          <w:sz w:val="18"/>
+          <w:szCs w:val="18"/>
+          <w:lang w:val="en-US"/>
+        </w:rPr>
+        <w:t>P</w:t>
+      </w:r>
+      <w:r>
+        <w:rPr>
+          <w:i/>
+          <w:sz w:val="18"/>
+          <w:szCs w:val="18"/>
+          <w:vertAlign w:val="subscript"/>
+          <w:lang w:val="en-US"/>
+        </w:rPr>
+        <w:t>tc</w:t>
+      </w:r>
+      <w:r>
+        <w:rPr>
+          <w:sz w:val="18"/>
+          <w:szCs w:val="18"/>
+          <w:lang w:val="en-US"/>
+        </w:rPr>
+        <w:t>), transistor switching loss (</w:t>
+      </w:r>
+      <w:r>
+        <w:rPr>
+          <w:i/>
+          <w:sz w:val="18"/>
+          <w:szCs w:val="18"/>
+          <w:lang w:val="en-US"/>
+        </w:rPr>
+        <w:t>P</w:t>
+      </w:r>
+      <w:r>
+        <w:rPr>
+          <w:i/>
+          <w:sz w:val="18"/>
+          <w:szCs w:val="18"/>
+          <w:vertAlign w:val="subscript"/>
+          <w:lang w:val="en-US"/>
+        </w:rPr>
+        <w:t>ts</w:t>
+      </w:r>
+      <w:r>
+        <w:rPr>
+          <w:sz w:val="18"/>
+          <w:szCs w:val="18"/>
+          <w:lang w:val="en-US"/>
+        </w:rPr>
+        <w:t xml:space="preserve">), reverse conduction loss (anti-parallel diode </w:t>
+      </w:r>
+      <w:r>
+        <w:rPr>
+          <w:sz w:val="18"/>
+          <w:szCs w:val="18"/>
+          <w:lang w:val="en-US"/>
+        </w:rPr>
+        <w:t xml:space="preserve">conduction </w:t>
+      </w:r>
+      <w:r>
+        <w:rPr>
+          <w:sz w:val="18"/>
+          <w:szCs w:val="18"/>
+          <w:lang w:val="en-US"/>
+        </w:rPr>
         <w:lastRenderedPageBreak/>
-        <w:t xml:space="preserve">One device from each type is selected having similar ratings </w:t>
-      </w:r>
-      <w:r>
-        <w:rPr>
-          <w:sz w:val="18"/>
-          <w:szCs w:val="18"/>
-          <w:lang w:val="en-US"/>
-        </w:rPr>
-        <w:t>along with</w:t>
-      </w:r>
-      <w:r>
-        <w:rPr>
-          <w:sz w:val="18"/>
-          <w:szCs w:val="18"/>
-          <w:lang w:val="en-US"/>
-        </w:rPr>
-        <w:t xml:space="preserve"> an IGBT for comparison purposes, which are shown in Table </w:t>
-      </w:r>
-      <w:r>
-        <w:rPr>
-          <w:sz w:val="18"/>
-          <w:szCs w:val="18"/>
-          <w:lang w:val="en-US"/>
-        </w:rPr>
-        <w:t>3</w:t>
-      </w:r>
-      <w:r>
-        <w:rPr>
-          <w:sz w:val="18"/>
-          <w:szCs w:val="18"/>
-          <w:lang w:val="en-US"/>
-        </w:rPr>
-        <w:t xml:space="preserve"> </w:t>
-      </w:r>
-      <w:r>
-        <w:rPr>
-          <w:sz w:val="18"/>
-          <w:szCs w:val="18"/>
-          <w:lang w:val="en-US"/>
-        </w:rPr>
-        <w:fldChar w:fldCharType="begin" w:fldLock="1"/>
-      </w:r>
-      <w:r>
-        <w:rPr>
-          <w:sz w:val="18"/>
-          <w:szCs w:val="18"/>
-          <w:lang w:val="en-US"/>
-        </w:rPr>
-        <w:instrText>ADDIN CSL_CITATION { "citationItems" : [ { "id" : "ITEM-1", "itemData" : { "DOI" : "10.1109/JESTPE.2016.2582685", "ISSN" : "21686785", "abstract" : "GaN power devices are an emerging technology that have only recently become available commercially. This new technology enables the design of converters at higher frequencies and efficiencies than those achievable with conventional Si devices. This paper reviews the characteristics and commercial status of both vertical and lateral GaN power devices, providing the background necessary to understand the significance of these recent developments. Additionally, the challenges encountered in GaN-based converter design are considered, such as the consequences of faster switching on gate driver design and board layout. Other issues include the unique reverse conduction behavior, dynamic Rds,on, breakdown mechanisms, thermal design, device availability, and reliability qualification. This review will help prepare the reader to effectively design GaN-based converters as these devices become increasingly available on a commercial scale.", "author" : [ { "dropping-particle" : "", "family" : "Jones", "given" : "Edward A.", "non-dropping-particle" : "", "parse-names" : false, "suffix" : "" }, { "dropping-particle" : "", "family" : "Wang", "given" : "Fei Fred", "non-dropping-particle" : "", "parse-names" : false, "suffix" : "" }, { "dropping-particle" : "", "family" : "Costinett", "given" : "Daniel", "non-dropping-particle" : "", "parse-names" : false, "suffix" : "" } ], "container-title" : "IEEE Journal of Emerging and Selected Topics in Power Electronics", "id" : "ITEM-1", "issue" : "3", "issued" : { "date-parts" : [ [ "2016" ] ] }, "page" : "707-719", "title" : "Review of Commercial GaN Power Devices and GaN-Based Converter Design Challenges", "type" : "article-journal", "volume" : "4" }, "uris" : [ "http://www.mendeley.com/documents/?uuid=f644f915-95c1-4100-9cb9-83408e5d227e" ] } ], "mendeley" : { "formattedCitation" : "[9]", "plainTextFormattedCitation" : "[9]", "previouslyFormattedCitation" : "[9]" }, "properties" : { "noteIndex" : 0 }, "schema" : "https://github.com/citation-style-language/schema/raw/master/csl-citation.json" }</w:instrText>
-      </w:r>
-      <w:r>
-        <w:rPr>
-          <w:sz w:val="18"/>
-          <w:szCs w:val="18"/>
-          <w:lang w:val="en-US"/>
-        </w:rPr>
-        <w:fldChar w:fldCharType="separate"/>
-      </w:r>
-      <w:r>
-        <w:rPr>
-          <w:noProof/>
-          <w:sz w:val="18"/>
-          <w:szCs w:val="18"/>
-          <w:lang w:val="en-US"/>
-        </w:rPr>
-        <w:t>[9]</w:t>
-      </w:r>
-      <w:r>
-        <w:rPr>
-          <w:sz w:val="18"/>
-          <w:szCs w:val="18"/>
-          <w:lang w:val="en-US"/>
-        </w:rPr>
-        <w:fldChar w:fldCharType="end"/>
-      </w:r>
-      <w:r>
-        <w:rPr>
-          <w:sz w:val="18"/>
-          <w:szCs w:val="18"/>
-          <w:lang w:val="en-US"/>
-        </w:rPr>
-        <w:t>.</w:t>
-      </w:r>
-      <w:r>
-        <w:rPr>
-          <w:sz w:val="18"/>
-          <w:szCs w:val="18"/>
-          <w:lang w:val="en-US"/>
-        </w:rPr>
-        <w:t xml:space="preserve"> Power semiconductor device losses can be categorized as forward conduction loss (</w:t>
-      </w:r>
-      <w:r>
-        <w:rPr>
-          <w:i/>
-          <w:sz w:val="18"/>
-          <w:szCs w:val="18"/>
-          <w:lang w:val="en-US"/>
-        </w:rPr>
-        <w:t>P</w:t>
-      </w:r>
-      <w:r>
-        <w:rPr>
-          <w:i/>
-          <w:sz w:val="18"/>
-          <w:szCs w:val="18"/>
-          <w:vertAlign w:val="subscript"/>
-          <w:lang w:val="en-US"/>
-        </w:rPr>
-        <w:t>tc</w:t>
-      </w:r>
-      <w:r>
-        <w:rPr>
-          <w:sz w:val="18"/>
-          <w:szCs w:val="18"/>
-          <w:lang w:val="en-US"/>
-        </w:rPr>
-        <w:t>), transistor switching loss (</w:t>
-      </w:r>
-      <w:r>
-        <w:rPr>
-          <w:i/>
-          <w:sz w:val="18"/>
-          <w:szCs w:val="18"/>
-          <w:lang w:val="en-US"/>
-        </w:rPr>
-        <w:t>P</w:t>
-      </w:r>
-      <w:r>
-        <w:rPr>
-          <w:i/>
-          <w:sz w:val="18"/>
-          <w:szCs w:val="18"/>
-          <w:vertAlign w:val="subscript"/>
-          <w:lang w:val="en-US"/>
-        </w:rPr>
-        <w:t>ts</w:t>
-      </w:r>
-      <w:r>
-        <w:rPr>
-          <w:sz w:val="18"/>
-          <w:szCs w:val="18"/>
-          <w:lang w:val="en-US"/>
-        </w:rPr>
-        <w:t xml:space="preserve">), reverse conduction loss (anti-parallel diode </w:t>
-      </w:r>
-      <w:r>
-        <w:rPr>
-          <w:sz w:val="18"/>
-          <w:szCs w:val="18"/>
-          <w:lang w:val="en-US"/>
-        </w:rPr>
-        <w:t xml:space="preserve">conduction </w:t>
-      </w:r>
-      <w:r>
-        <w:rPr>
-          <w:sz w:val="18"/>
-          <w:szCs w:val="18"/>
-          <w:lang w:val="en-US"/>
-        </w:rPr>
         <w:t xml:space="preserve">loss for IGBTs, </w:t>
       </w:r>
       <w:r>
@@ -9599,35 +9689,122 @@
           <w:szCs w:val="18"/>
           <w:lang w:val="en-US"/>
         </w:rPr>
-        <w:t xml:space="preserve">static and transient results. </w:t>
-      </w:r>
-    </w:p>
-    <w:p>
-      <w:pPr>
-        <w:rPr>
-          <w:sz w:val="18"/>
-          <w:szCs w:val="18"/>
-          <w:lang w:val="en-US"/>
-        </w:rPr>
-      </w:pPr>
-      <w:r>
-        <w:rPr>
-          <w:sz w:val="18"/>
-          <w:szCs w:val="18"/>
-          <w:highlight w:val="yellow"/>
-          <w:lang w:val="en-US"/>
-        </w:rPr>
-        <w:t>parametreleri ver</w:t>
-      </w:r>
-    </w:p>
-    <w:p>
-      <w:pPr>
-        <w:pStyle w:val="BodyTextKeep"/>
-        <w:ind w:right="0"/>
-        <w:rPr>
-          <w:lang w:val="en-US"/>
-        </w:rPr>
-      </w:pPr>
+        <w:t>static and transient results.</w:t>
+      </w:r>
+      <w:r>
+        <w:rPr>
+          <w:sz w:val="18"/>
+          <w:szCs w:val="18"/>
+          <w:lang w:val="en-US"/>
+        </w:rPr>
+        <w:t xml:space="preserve"> </w:t>
+      </w:r>
+      <w:r>
+        <w:rPr>
+          <w:sz w:val="18"/>
+          <w:szCs w:val="18"/>
+          <w:lang w:val="en-US"/>
+        </w:rPr>
+        <w:t xml:space="preserve">The </w:t>
+      </w:r>
+      <w:r>
+        <w:rPr>
+          <w:sz w:val="18"/>
+          <w:szCs w:val="18"/>
+          <w:lang w:val="en-US"/>
+        </w:rPr>
+        <w:t>line induced voltage waveform</w:t>
+      </w:r>
+      <w:r>
+        <w:rPr>
+          <w:sz w:val="18"/>
+          <w:szCs w:val="18"/>
+          <w:lang w:val="en-US"/>
+        </w:rPr>
+        <w:t xml:space="preserve"> is shown in Figure 6</w:t>
+      </w:r>
+      <w:r>
+        <w:rPr>
+          <w:sz w:val="18"/>
+          <w:szCs w:val="18"/>
+          <w:lang w:val="en-US"/>
+        </w:rPr>
+        <w:t xml:space="preserve"> and </w:t>
+      </w:r>
+      <w:r>
+        <w:rPr>
+          <w:sz w:val="18"/>
+          <w:szCs w:val="18"/>
+          <w:lang w:val="en-US"/>
+        </w:rPr>
+        <w:t>line</w:t>
+      </w:r>
+      <w:r>
+        <w:rPr>
+          <w:sz w:val="18"/>
+          <w:szCs w:val="18"/>
+          <w:lang w:val="en-US"/>
+        </w:rPr>
+        <w:t xml:space="preserve"> c</w:t>
+      </w:r>
+      <w:r>
+        <w:rPr>
+          <w:sz w:val="18"/>
+          <w:szCs w:val="18"/>
+          <w:lang w:val="en-US"/>
+        </w:rPr>
+        <w:t>urrents are shown in Figure 7. The flux density distribution</w:t>
+      </w:r>
+      <w:r>
+        <w:rPr>
+          <w:sz w:val="18"/>
+          <w:szCs w:val="18"/>
+          <w:lang w:val="en-US"/>
+        </w:rPr>
+        <w:t xml:space="preserve"> and the</w:t>
+      </w:r>
+      <w:r>
+        <w:rPr>
+          <w:sz w:val="18"/>
+          <w:szCs w:val="18"/>
+          <w:lang w:val="en-US"/>
+        </w:rPr>
+        <w:t xml:space="preserve"> current density distribut</w:t>
+      </w:r>
+      <w:r>
+        <w:rPr>
+          <w:sz w:val="18"/>
+          <w:szCs w:val="18"/>
+          <w:lang w:val="en-US"/>
+        </w:rPr>
+        <w:t xml:space="preserve">ion are shown in Figure 8 and 9, </w:t>
+      </w:r>
+      <w:r>
+        <w:rPr>
+          <w:sz w:val="18"/>
+          <w:szCs w:val="18"/>
+          <w:lang w:val="en-US"/>
+        </w:rPr>
+        <w:t>respectively.</w:t>
+      </w:r>
+    </w:p>
+    <w:p>
+      <w:pPr>
+        <w:ind w:firstLine="227"/>
+        <w:rPr>
+          <w:b/>
+          <w:bCs/>
+          <w:lang w:val="en-US"/>
+        </w:rPr>
+      </w:pPr>
+      <w:r>
+        <w:rPr>
+          <w:sz w:val="18"/>
+          <w:szCs w:val="18"/>
+          <w:lang w:val="en-US"/>
+        </w:rPr>
+        <w:t xml:space="preserve"> </w:t>
+      </w:r>
     </w:p>
     <w:p>
       <w:pPr>
@@ -9640,44 +9817,248 @@
       </w:pPr>
       <w:r>
         <w:rPr>
-          <w:sz w:val="18"/>
-          <w:szCs w:val="18"/>
-          <w:lang w:val="en-US"/>
-        </w:rPr>
-        <w:t xml:space="preserve">Table </w:t>
-      </w:r>
-      <w:r>
-        <w:rPr>
-          <w:sz w:val="18"/>
-          <w:szCs w:val="18"/>
-          <w:lang w:val="en-US"/>
-        </w:rPr>
-        <w:t>4</w:t>
-      </w:r>
-      <w:r>
-        <w:rPr>
-          <w:sz w:val="18"/>
-          <w:szCs w:val="18"/>
-          <w:lang w:val="en-US"/>
-        </w:rPr>
-        <w:t xml:space="preserve">. </w:t>
-      </w:r>
-      <w:r>
-        <w:rPr>
-          <w:sz w:val="18"/>
-          <w:szCs w:val="18"/>
-          <w:highlight w:val="yellow"/>
-          <w:lang w:val="en-US"/>
-        </w:rPr>
-        <w:t>Motor simulation</w:t>
-      </w:r>
-      <w:r>
-        <w:rPr>
-          <w:sz w:val="18"/>
-          <w:szCs w:val="18"/>
-          <w:lang w:val="en-US"/>
-        </w:rPr>
-        <w:t xml:space="preserve"> results</w:t>
+          <w:noProof/>
+          <w:sz w:val="18"/>
+          <w:szCs w:val="18"/>
+          <w:lang w:val="en-US"/>
+        </w:rPr>
+        <w:drawing>
+          <wp:inline distT="0" distB="0" distL="0" distR="0" wp14:anchorId="3D4EE1E3" wp14:editId="163C9BAE">
+            <wp:extent cx="1793631" cy="855218"/>
+            <wp:effectExtent l="0" t="0" r="0" b="2540"/>
+            <wp:docPr id="6" name="Picture 6"/>
+            <wp:cNvGraphicFramePr>
+              <a:graphicFrameLocks xmlns:a="http://schemas.openxmlformats.org/drawingml/2006/main" noChangeAspect="1"/>
+            </wp:cNvGraphicFramePr>
+            <a:graphic xmlns:a="http://schemas.openxmlformats.org/drawingml/2006/main">
+              <a:graphicData uri="http://schemas.openxmlformats.org/drawingml/2006/picture">
+                <pic:pic xmlns:pic="http://schemas.openxmlformats.org/drawingml/2006/picture">
+                  <pic:nvPicPr>
+                    <pic:cNvPr id="0" name="Picture 12"/>
+                    <pic:cNvPicPr>
+                      <a:picLocks noChangeAspect="1" noChangeArrowheads="1"/>
+                    </pic:cNvPicPr>
+                  </pic:nvPicPr>
+                  <pic:blipFill>
+                    <a:blip r:embed="rId16" cstate="print">
+                      <a:extLst>
+                        <a:ext uri="{28A0092B-C50C-407E-A947-70E740481C1C}">
+                          <a14:useLocalDpi xmlns:a14="http://schemas.microsoft.com/office/drawing/2010/main" val="0"/>
+                        </a:ext>
+                      </a:extLst>
+                    </a:blip>
+                    <a:srcRect/>
+                    <a:stretch>
+                      <a:fillRect/>
+                    </a:stretch>
+                  </pic:blipFill>
+                  <pic:spPr bwMode="auto">
+                    <a:xfrm>
+                      <a:off x="0" y="0"/>
+                      <a:ext cx="1812786" cy="864351"/>
+                    </a:xfrm>
+                    <a:prstGeom prst="rect">
+                      <a:avLst/>
+                    </a:prstGeom>
+                    <a:noFill/>
+                    <a:ln>
+                      <a:noFill/>
+                    </a:ln>
+                  </pic:spPr>
+                </pic:pic>
+              </a:graphicData>
+            </a:graphic>
+          </wp:inline>
+        </w:drawing>
+      </w:r>
+    </w:p>
+    <w:p>
+      <w:pPr>
+        <w:jc w:val="center"/>
+        <w:rPr>
+          <w:sz w:val="12"/>
+          <w:szCs w:val="12"/>
+          <w:lang w:val="en-US"/>
+        </w:rPr>
+      </w:pPr>
+    </w:p>
+    <w:p>
+      <w:pPr>
+        <w:jc w:val="center"/>
+        <w:rPr>
+          <w:sz w:val="18"/>
+          <w:szCs w:val="18"/>
+          <w:lang w:val="en-US"/>
+        </w:rPr>
+      </w:pPr>
+      <w:r>
+        <w:rPr>
+          <w:sz w:val="18"/>
+          <w:szCs w:val="18"/>
+          <w:lang w:val="en-US"/>
+        </w:rPr>
+        <w:t xml:space="preserve">Figure 6. </w:t>
+      </w:r>
+      <w:r>
+        <w:rPr>
+          <w:sz w:val="18"/>
+          <w:szCs w:val="18"/>
+          <w:lang w:val="en-US"/>
+        </w:rPr>
+        <w:t>Induced line voltage of one module</w:t>
+      </w:r>
+    </w:p>
+    <w:p>
+      <w:pPr>
+        <w:ind w:firstLine="227"/>
+        <w:rPr>
+          <w:sz w:val="18"/>
+          <w:szCs w:val="18"/>
+          <w:lang w:val="en-US"/>
+        </w:rPr>
+      </w:pPr>
+    </w:p>
+    <w:p>
+      <w:pPr>
+        <w:jc w:val="center"/>
+        <w:rPr>
+          <w:sz w:val="18"/>
+          <w:szCs w:val="18"/>
+          <w:lang w:val="en-US"/>
+        </w:rPr>
+      </w:pPr>
+      <w:r>
+        <w:rPr>
+          <w:noProof/>
+          <w:sz w:val="18"/>
+          <w:szCs w:val="18"/>
+          <w:lang w:val="en-US"/>
+        </w:rPr>
+        <w:drawing>
+          <wp:inline distT="0" distB="0" distL="0" distR="0" wp14:anchorId="5878C523" wp14:editId="2C2FB039">
+            <wp:extent cx="1811858" cy="863911"/>
+            <wp:effectExtent l="0" t="0" r="0" b="0"/>
+            <wp:docPr id="5" name="Picture 5"/>
+            <wp:cNvGraphicFramePr>
+              <a:graphicFrameLocks xmlns:a="http://schemas.openxmlformats.org/drawingml/2006/main" noChangeAspect="1"/>
+            </wp:cNvGraphicFramePr>
+            <a:graphic xmlns:a="http://schemas.openxmlformats.org/drawingml/2006/main">
+              <a:graphicData uri="http://schemas.openxmlformats.org/drawingml/2006/picture">
+                <pic:pic xmlns:pic="http://schemas.openxmlformats.org/drawingml/2006/picture">
+                  <pic:nvPicPr>
+                    <pic:cNvPr id="0" name="Picture 11"/>
+                    <pic:cNvPicPr>
+                      <a:picLocks noChangeAspect="1" noChangeArrowheads="1"/>
+                    </pic:cNvPicPr>
+                  </pic:nvPicPr>
+                  <pic:blipFill>
+                    <a:blip r:embed="rId17" cstate="print">
+                      <a:extLst>
+                        <a:ext uri="{28A0092B-C50C-407E-A947-70E740481C1C}">
+                          <a14:useLocalDpi xmlns:a14="http://schemas.microsoft.com/office/drawing/2010/main" val="0"/>
+                        </a:ext>
+                      </a:extLst>
+                    </a:blip>
+                    <a:srcRect/>
+                    <a:stretch>
+                      <a:fillRect/>
+                    </a:stretch>
+                  </pic:blipFill>
+                  <pic:spPr bwMode="auto">
+                    <a:xfrm>
+                      <a:off x="0" y="0"/>
+                      <a:ext cx="1830381" cy="872743"/>
+                    </a:xfrm>
+                    <a:prstGeom prst="rect">
+                      <a:avLst/>
+                    </a:prstGeom>
+                    <a:noFill/>
+                    <a:ln>
+                      <a:noFill/>
+                    </a:ln>
+                  </pic:spPr>
+                </pic:pic>
+              </a:graphicData>
+            </a:graphic>
+          </wp:inline>
+        </w:drawing>
+      </w:r>
+    </w:p>
+    <w:p>
+      <w:pPr>
+        <w:jc w:val="center"/>
+        <w:rPr>
+          <w:sz w:val="18"/>
+          <w:szCs w:val="18"/>
+          <w:lang w:val="en-US"/>
+        </w:rPr>
+      </w:pPr>
+      <w:r>
+        <w:rPr>
+          <w:sz w:val="18"/>
+          <w:szCs w:val="18"/>
+          <w:lang w:val="en-US"/>
+        </w:rPr>
+        <w:t xml:space="preserve">Figure 7. </w:t>
+      </w:r>
+      <w:r>
+        <w:rPr>
+          <w:sz w:val="18"/>
+          <w:szCs w:val="18"/>
+          <w:lang w:val="en-US"/>
+        </w:rPr>
+        <w:t>L</w:t>
+      </w:r>
+      <w:r>
+        <w:rPr>
+          <w:sz w:val="18"/>
+          <w:szCs w:val="18"/>
+          <w:lang w:val="en-US"/>
+        </w:rPr>
+        <w:t>ine currents</w:t>
+      </w:r>
+      <w:r>
+        <w:rPr>
+          <w:sz w:val="18"/>
+          <w:szCs w:val="18"/>
+          <w:lang w:val="en-US"/>
+        </w:rPr>
+        <w:t xml:space="preserve"> of one module</w:t>
+      </w:r>
+    </w:p>
+    <w:p>
+      <w:pPr>
+        <w:jc w:val="center"/>
+        <w:rPr>
+          <w:sz w:val="18"/>
+          <w:szCs w:val="18"/>
+          <w:lang w:val="en-US"/>
+        </w:rPr>
+      </w:pPr>
+      <w:r>
+        <w:rPr>
+          <w:sz w:val="18"/>
+          <w:szCs w:val="18"/>
+          <w:lang w:val="en-US"/>
+        </w:rPr>
+        <w:lastRenderedPageBreak/>
+        <w:t xml:space="preserve">Table 4. </w:t>
+      </w:r>
+      <w:r>
+        <w:rPr>
+          <w:sz w:val="18"/>
+          <w:szCs w:val="18"/>
+          <w:lang w:val="en-US"/>
+        </w:rPr>
+        <w:t>Motor simulation results</w:t>
+      </w:r>
+      <w:r>
+        <w:rPr>
+          <w:sz w:val="18"/>
+          <w:szCs w:val="18"/>
+          <w:lang w:val="en-US"/>
+        </w:rPr>
+        <w:t xml:space="preserve"> (RMxprt)</w:t>
       </w:r>
     </w:p>
     <w:p>
@@ -9700,10 +10081,10 @@
         <w:tblLook w:val="04A0" w:firstRow="1" w:lastRow="0" w:firstColumn="1" w:lastColumn="0" w:noHBand="0" w:noVBand="1"/>
       </w:tblPr>
       <w:tblGrid>
-        <w:gridCol w:w="992"/>
+        <w:gridCol w:w="1271"/>
+        <w:gridCol w:w="1134"/>
         <w:gridCol w:w="1276"/>
-        <w:gridCol w:w="1276"/>
-        <w:gridCol w:w="1138"/>
+        <w:gridCol w:w="1001"/>
       </w:tblGrid>
       <w:tr>
         <w:trPr>
@@ -9711,7 +10092,7 @@
         </w:trPr>
         <w:tc>
           <w:tcPr>
-            <w:tcW w:w="992" w:type="dxa"/>
+            <w:tcW w:w="1271" w:type="dxa"/>
           </w:tcPr>
           <w:p>
             <w:pPr>
@@ -9724,6 +10105,56 @@
                 <w:lang w:val="en-US"/>
               </w:rPr>
             </w:pPr>
+            <w:r>
+              <w:rPr>
+                <w:sz w:val="16"/>
+                <w:szCs w:val="16"/>
+                <w:lang w:val="en-US"/>
+              </w:rPr>
+              <w:t>E</w:t>
+            </w:r>
+            <w:r>
+              <w:rPr>
+                <w:sz w:val="16"/>
+                <w:szCs w:val="16"/>
+                <w:vertAlign w:val="subscript"/>
+                <w:lang w:val="en-US"/>
+              </w:rPr>
+              <w:t>line</w:t>
+            </w:r>
+            <w:r>
+              <w:rPr>
+                <w:sz w:val="16"/>
+                <w:szCs w:val="16"/>
+                <w:lang w:val="en-US"/>
+              </w:rPr>
+              <w:t xml:space="preserve"> (peak) </w:t>
+            </w:r>
+          </w:p>
+        </w:tc>
+        <w:tc>
+          <w:tcPr>
+            <w:tcW w:w="1134" w:type="dxa"/>
+          </w:tcPr>
+          <w:p>
+            <w:pPr>
+              <w:pStyle w:val="BodyTextKeep"/>
+              <w:ind w:right="0"/>
+              <w:jc w:val="center"/>
+              <w:rPr>
+                <w:sz w:val="16"/>
+                <w:szCs w:val="16"/>
+                <w:lang w:val="en-US"/>
+              </w:rPr>
+            </w:pPr>
+            <w:r>
+              <w:rPr>
+                <w:sz w:val="16"/>
+                <w:szCs w:val="16"/>
+                <w:lang w:val="en-US"/>
+              </w:rPr>
+              <w:t>280 V</w:t>
+            </w:r>
           </w:p>
         </w:tc>
         <w:tc>
@@ -9741,6 +10172,120 @@
                 <w:lang w:val="en-US"/>
               </w:rPr>
             </w:pPr>
+            <w:r>
+              <w:rPr>
+                <w:sz w:val="16"/>
+                <w:szCs w:val="16"/>
+                <w:lang w:val="en-US"/>
+              </w:rPr>
+              <w:t>Current density</w:t>
+            </w:r>
+          </w:p>
+        </w:tc>
+        <w:tc>
+          <w:tcPr>
+            <w:tcW w:w="1001" w:type="dxa"/>
+          </w:tcPr>
+          <w:p>
+            <w:pPr>
+              <w:pStyle w:val="BodyTextKeep"/>
+              <w:ind w:right="0"/>
+              <w:jc w:val="center"/>
+              <w:rPr>
+                <w:sz w:val="16"/>
+                <w:szCs w:val="16"/>
+                <w:lang w:val="en-US"/>
+              </w:rPr>
+            </w:pPr>
+            <w:r>
+              <w:rPr>
+                <w:sz w:val="16"/>
+                <w:szCs w:val="16"/>
+                <w:lang w:val="en-US"/>
+              </w:rPr>
+              <w:t>5.8 A/mm</w:t>
+            </w:r>
+            <w:r>
+              <w:rPr>
+                <w:sz w:val="16"/>
+                <w:szCs w:val="16"/>
+                <w:vertAlign w:val="superscript"/>
+                <w:lang w:val="en-US"/>
+              </w:rPr>
+              <w:t>2</w:t>
+            </w:r>
+          </w:p>
+        </w:tc>
+      </w:tr>
+      <w:tr>
+        <w:trPr>
+          <w:jc w:val="center"/>
+        </w:trPr>
+        <w:tc>
+          <w:tcPr>
+            <w:tcW w:w="1271" w:type="dxa"/>
+          </w:tcPr>
+          <w:p>
+            <w:pPr>
+              <w:pStyle w:val="BodyTextKeep"/>
+              <w:ind w:right="0"/>
+              <w:jc w:val="center"/>
+              <w:rPr>
+                <w:sz w:val="16"/>
+                <w:szCs w:val="16"/>
+                <w:lang w:val="en-US"/>
+              </w:rPr>
+            </w:pPr>
+            <w:r>
+              <w:rPr>
+                <w:sz w:val="16"/>
+                <w:szCs w:val="16"/>
+                <w:lang w:val="en-US"/>
+              </w:rPr>
+              <w:t>I</w:t>
+            </w:r>
+            <w:r>
+              <w:rPr>
+                <w:sz w:val="16"/>
+                <w:szCs w:val="16"/>
+                <w:vertAlign w:val="subscript"/>
+                <w:lang w:val="en-US"/>
+              </w:rPr>
+              <w:t>line</w:t>
+            </w:r>
+            <w:r>
+              <w:rPr>
+                <w:sz w:val="16"/>
+                <w:szCs w:val="16"/>
+                <w:lang w:val="en-US"/>
+              </w:rPr>
+              <w:t xml:space="preserve"> (rms)</w:t>
+            </w:r>
+          </w:p>
+        </w:tc>
+        <w:tc>
+          <w:tcPr>
+            <w:tcW w:w="1134" w:type="dxa"/>
+          </w:tcPr>
+          <w:p>
+            <w:pPr>
+              <w:pStyle w:val="BodyTextKeep"/>
+              <w:ind w:right="0"/>
+              <w:jc w:val="center"/>
+              <w:rPr>
+                <w:sz w:val="16"/>
+                <w:szCs w:val="16"/>
+                <w:lang w:val="en-US"/>
+              </w:rPr>
+            </w:pPr>
+            <w:r>
+              <w:rPr>
+                <w:sz w:val="16"/>
+                <w:szCs w:val="16"/>
+                <w:lang w:val="en-US"/>
+              </w:rPr>
+              <w:t>24 A</w:t>
+            </w:r>
           </w:p>
         </w:tc>
         <w:tc>
@@ -9758,11 +10303,19 @@
                 <w:lang w:val="en-US"/>
               </w:rPr>
             </w:pPr>
+            <w:r>
+              <w:rPr>
+                <w:sz w:val="16"/>
+                <w:szCs w:val="16"/>
+                <w:lang w:val="en-US"/>
+              </w:rPr>
+              <w:t>Copper loss</w:t>
+            </w:r>
           </w:p>
         </w:tc>
         <w:tc>
           <w:tcPr>
-            <w:tcW w:w="1138" w:type="dxa"/>
+            <w:tcW w:w="1001" w:type="dxa"/>
           </w:tcPr>
           <w:p>
             <w:pPr>
@@ -9775,6 +10328,14 @@
                 <w:lang w:val="en-US"/>
               </w:rPr>
             </w:pPr>
+            <w:r>
+              <w:rPr>
+                <w:sz w:val="16"/>
+                <w:szCs w:val="16"/>
+                <w:lang w:val="en-US"/>
+              </w:rPr>
+              <w:t>461 W</w:t>
+            </w:r>
           </w:p>
         </w:tc>
       </w:tr>
@@ -9784,7 +10345,7 @@
         </w:trPr>
         <w:tc>
           <w:tcPr>
-            <w:tcW w:w="992" w:type="dxa"/>
+            <w:tcW w:w="1271" w:type="dxa"/>
           </w:tcPr>
           <w:p>
             <w:pPr>
@@ -9797,6 +10358,48 @@
                 <w:lang w:val="en-US"/>
               </w:rPr>
             </w:pPr>
+            <w:r>
+              <w:rPr>
+                <w:sz w:val="16"/>
+                <w:szCs w:val="16"/>
+                <w:lang w:val="en-US"/>
+              </w:rPr>
+              <w:t>T</w:t>
+            </w:r>
+            <w:r>
+              <w:rPr>
+                <w:sz w:val="16"/>
+                <w:szCs w:val="16"/>
+                <w:vertAlign w:val="subscript"/>
+                <w:lang w:val="en-US"/>
+              </w:rPr>
+              <w:t>rated</w:t>
+            </w:r>
+          </w:p>
+        </w:tc>
+        <w:tc>
+          <w:tcPr>
+            <w:tcW w:w="1134" w:type="dxa"/>
+          </w:tcPr>
+          <w:p>
+            <w:pPr>
+              <w:pStyle w:val="BodyTextKeep"/>
+              <w:ind w:right="0"/>
+              <w:jc w:val="center"/>
+              <w:rPr>
+                <w:sz w:val="16"/>
+                <w:szCs w:val="16"/>
+                <w:lang w:val="en-US"/>
+              </w:rPr>
+            </w:pPr>
+            <w:r>
+              <w:rPr>
+                <w:sz w:val="16"/>
+                <w:szCs w:val="16"/>
+                <w:lang w:val="en-US"/>
+              </w:rPr>
+              <w:t>127 Nm</w:t>
+            </w:r>
           </w:p>
         </w:tc>
         <w:tc>
@@ -9814,6 +10417,94 @@
                 <w:lang w:val="en-US"/>
               </w:rPr>
             </w:pPr>
+            <w:r>
+              <w:rPr>
+                <w:sz w:val="16"/>
+                <w:szCs w:val="16"/>
+                <w:lang w:val="en-US"/>
+              </w:rPr>
+              <w:t>Core loss</w:t>
+            </w:r>
+          </w:p>
+        </w:tc>
+        <w:tc>
+          <w:tcPr>
+            <w:tcW w:w="1001" w:type="dxa"/>
+          </w:tcPr>
+          <w:p>
+            <w:pPr>
+              <w:pStyle w:val="BodyTextKeep"/>
+              <w:ind w:right="0"/>
+              <w:jc w:val="center"/>
+              <w:rPr>
+                <w:sz w:val="16"/>
+                <w:szCs w:val="16"/>
+                <w:lang w:val="en-US"/>
+              </w:rPr>
+            </w:pPr>
+            <w:r>
+              <w:rPr>
+                <w:sz w:val="16"/>
+                <w:szCs w:val="16"/>
+                <w:lang w:val="en-US"/>
+              </w:rPr>
+              <w:t>52 W</w:t>
+            </w:r>
+          </w:p>
+        </w:tc>
+      </w:tr>
+      <w:tr>
+        <w:trPr>
+          <w:jc w:val="center"/>
+        </w:trPr>
+        <w:tc>
+          <w:tcPr>
+            <w:tcW w:w="1271" w:type="dxa"/>
+          </w:tcPr>
+          <w:p>
+            <w:pPr>
+              <w:pStyle w:val="BodyTextKeep"/>
+              <w:ind w:right="0"/>
+              <w:jc w:val="center"/>
+              <w:rPr>
+                <w:sz w:val="16"/>
+                <w:szCs w:val="16"/>
+                <w:lang w:val="en-US"/>
+              </w:rPr>
+            </w:pPr>
+            <w:r>
+              <w:rPr>
+                <w:sz w:val="16"/>
+                <w:szCs w:val="16"/>
+                <w:lang w:val="en-US"/>
+              </w:rPr>
+              <w:t>Fill factor</w:t>
+            </w:r>
+          </w:p>
+        </w:tc>
+        <w:tc>
+          <w:tcPr>
+            <w:tcW w:w="1134" w:type="dxa"/>
+          </w:tcPr>
+          <w:p>
+            <w:pPr>
+              <w:pStyle w:val="BodyTextKeep"/>
+              <w:ind w:right="0"/>
+              <w:jc w:val="center"/>
+              <w:rPr>
+                <w:sz w:val="16"/>
+                <w:szCs w:val="16"/>
+                <w:lang w:val="en-US"/>
+              </w:rPr>
+            </w:pPr>
+            <w:r>
+              <w:rPr>
+                <w:sz w:val="16"/>
+                <w:szCs w:val="16"/>
+                <w:lang w:val="en-US"/>
+              </w:rPr>
+              <w:t>68 %</w:t>
+            </w:r>
           </w:p>
         </w:tc>
         <w:tc>
@@ -9831,11 +10522,19 @@
                 <w:lang w:val="en-US"/>
               </w:rPr>
             </w:pPr>
+            <w:r>
+              <w:rPr>
+                <w:sz w:val="16"/>
+                <w:szCs w:val="16"/>
+                <w:lang w:val="en-US"/>
+              </w:rPr>
+              <w:t>Efficiency</w:t>
+            </w:r>
           </w:p>
         </w:tc>
         <w:tc>
           <w:tcPr>
-            <w:tcW w:w="1138" w:type="dxa"/>
+            <w:tcW w:w="1001" w:type="dxa"/>
           </w:tcPr>
           <w:p>
             <w:pPr>
@@ -9848,371 +10547,14 @@
                 <w:lang w:val="en-US"/>
               </w:rPr>
             </w:pPr>
-          </w:p>
-        </w:tc>
-      </w:tr>
-      <w:tr>
-        <w:trPr>
-          <w:jc w:val="center"/>
-        </w:trPr>
-        <w:tc>
-          <w:tcPr>
-            <w:tcW w:w="992" w:type="dxa"/>
-          </w:tcPr>
-          <w:p>
-            <w:pPr>
-              <w:pStyle w:val="BodyTextKeep"/>
-              <w:ind w:right="0"/>
-              <w:jc w:val="center"/>
+            <w:r>
               <w:rPr>
                 <w:sz w:val="16"/>
                 <w:szCs w:val="16"/>
                 <w:lang w:val="en-US"/>
               </w:rPr>
-            </w:pPr>
-          </w:p>
-        </w:tc>
-        <w:tc>
-          <w:tcPr>
-            <w:tcW w:w="1276" w:type="dxa"/>
-          </w:tcPr>
-          <w:p>
-            <w:pPr>
-              <w:pStyle w:val="BodyTextKeep"/>
-              <w:ind w:right="0"/>
-              <w:jc w:val="center"/>
-              <w:rPr>
-                <w:sz w:val="16"/>
-                <w:szCs w:val="16"/>
-                <w:lang w:val="en-US"/>
-              </w:rPr>
-            </w:pPr>
-          </w:p>
-        </w:tc>
-        <w:tc>
-          <w:tcPr>
-            <w:tcW w:w="1276" w:type="dxa"/>
-          </w:tcPr>
-          <w:p>
-            <w:pPr>
-              <w:pStyle w:val="BodyTextKeep"/>
-              <w:ind w:right="0"/>
-              <w:jc w:val="center"/>
-              <w:rPr>
-                <w:sz w:val="16"/>
-                <w:szCs w:val="16"/>
-                <w:lang w:val="en-US"/>
-              </w:rPr>
-            </w:pPr>
-          </w:p>
-        </w:tc>
-        <w:tc>
-          <w:tcPr>
-            <w:tcW w:w="1138" w:type="dxa"/>
-          </w:tcPr>
-          <w:p>
-            <w:pPr>
-              <w:pStyle w:val="BodyTextKeep"/>
-              <w:ind w:right="0"/>
-              <w:jc w:val="center"/>
-              <w:rPr>
-                <w:sz w:val="16"/>
-                <w:szCs w:val="16"/>
-                <w:lang w:val="en-US"/>
-              </w:rPr>
-            </w:pPr>
-          </w:p>
-        </w:tc>
-      </w:tr>
-      <w:tr>
-        <w:trPr>
-          <w:jc w:val="center"/>
-        </w:trPr>
-        <w:tc>
-          <w:tcPr>
-            <w:tcW w:w="992" w:type="dxa"/>
-          </w:tcPr>
-          <w:p>
-            <w:pPr>
-              <w:pStyle w:val="BodyTextKeep"/>
-              <w:ind w:right="0"/>
-              <w:jc w:val="center"/>
-              <w:rPr>
-                <w:sz w:val="16"/>
-                <w:szCs w:val="16"/>
-                <w:lang w:val="en-US"/>
-              </w:rPr>
-            </w:pPr>
-          </w:p>
-        </w:tc>
-        <w:tc>
-          <w:tcPr>
-            <w:tcW w:w="1276" w:type="dxa"/>
-          </w:tcPr>
-          <w:p>
-            <w:pPr>
-              <w:pStyle w:val="BodyTextKeep"/>
-              <w:ind w:right="0"/>
-              <w:jc w:val="center"/>
-              <w:rPr>
-                <w:sz w:val="16"/>
-                <w:szCs w:val="16"/>
-                <w:lang w:val="en-US"/>
-              </w:rPr>
-            </w:pPr>
-          </w:p>
-        </w:tc>
-        <w:tc>
-          <w:tcPr>
-            <w:tcW w:w="1276" w:type="dxa"/>
-          </w:tcPr>
-          <w:p>
-            <w:pPr>
-              <w:pStyle w:val="BodyTextKeep"/>
-              <w:ind w:right="0"/>
-              <w:jc w:val="center"/>
-              <w:rPr>
-                <w:sz w:val="16"/>
-                <w:szCs w:val="16"/>
-                <w:lang w:val="en-US"/>
-              </w:rPr>
-            </w:pPr>
-          </w:p>
-        </w:tc>
-        <w:tc>
-          <w:tcPr>
-            <w:tcW w:w="1138" w:type="dxa"/>
-          </w:tcPr>
-          <w:p>
-            <w:pPr>
-              <w:pStyle w:val="BodyTextKeep"/>
-              <w:ind w:right="0"/>
-              <w:jc w:val="center"/>
-              <w:rPr>
-                <w:sz w:val="16"/>
-                <w:szCs w:val="16"/>
-                <w:lang w:val="en-US"/>
-              </w:rPr>
-            </w:pPr>
-          </w:p>
-        </w:tc>
-      </w:tr>
-      <w:tr>
-        <w:trPr>
-          <w:jc w:val="center"/>
-        </w:trPr>
-        <w:tc>
-          <w:tcPr>
-            <w:tcW w:w="992" w:type="dxa"/>
-          </w:tcPr>
-          <w:p>
-            <w:pPr>
-              <w:pStyle w:val="BodyTextKeep"/>
-              <w:ind w:right="0"/>
-              <w:jc w:val="center"/>
-              <w:rPr>
-                <w:sz w:val="16"/>
-                <w:szCs w:val="16"/>
-                <w:lang w:val="en-US"/>
-              </w:rPr>
-            </w:pPr>
-          </w:p>
-        </w:tc>
-        <w:tc>
-          <w:tcPr>
-            <w:tcW w:w="1276" w:type="dxa"/>
-          </w:tcPr>
-          <w:p>
-            <w:pPr>
-              <w:pStyle w:val="BodyTextKeep"/>
-              <w:ind w:right="0"/>
-              <w:jc w:val="center"/>
-              <w:rPr>
-                <w:sz w:val="16"/>
-                <w:szCs w:val="16"/>
-                <w:lang w:val="en-US"/>
-              </w:rPr>
-            </w:pPr>
-          </w:p>
-        </w:tc>
-        <w:tc>
-          <w:tcPr>
-            <w:tcW w:w="1276" w:type="dxa"/>
-          </w:tcPr>
-          <w:p>
-            <w:pPr>
-              <w:pStyle w:val="BodyTextKeep"/>
-              <w:ind w:right="0"/>
-              <w:jc w:val="center"/>
-              <w:rPr>
-                <w:sz w:val="16"/>
-                <w:szCs w:val="16"/>
-                <w:lang w:val="en-US"/>
-              </w:rPr>
-            </w:pPr>
-          </w:p>
-        </w:tc>
-        <w:tc>
-          <w:tcPr>
-            <w:tcW w:w="1138" w:type="dxa"/>
-          </w:tcPr>
-          <w:p>
-            <w:pPr>
-              <w:pStyle w:val="BodyTextKeep"/>
-              <w:ind w:right="0"/>
-              <w:jc w:val="center"/>
-              <w:rPr>
-                <w:sz w:val="16"/>
-                <w:szCs w:val="16"/>
-                <w:lang w:val="en-US"/>
-              </w:rPr>
-            </w:pPr>
-          </w:p>
-        </w:tc>
-      </w:tr>
-      <w:tr>
-        <w:trPr>
-          <w:jc w:val="center"/>
-        </w:trPr>
-        <w:tc>
-          <w:tcPr>
-            <w:tcW w:w="992" w:type="dxa"/>
-          </w:tcPr>
-          <w:p>
-            <w:pPr>
-              <w:pStyle w:val="BodyTextKeep"/>
-              <w:ind w:right="0"/>
-              <w:jc w:val="center"/>
-              <w:rPr>
-                <w:sz w:val="16"/>
-                <w:szCs w:val="16"/>
-                <w:lang w:val="en-US"/>
-              </w:rPr>
-            </w:pPr>
-          </w:p>
-        </w:tc>
-        <w:tc>
-          <w:tcPr>
-            <w:tcW w:w="1276" w:type="dxa"/>
-          </w:tcPr>
-          <w:p>
-            <w:pPr>
-              <w:pStyle w:val="BodyTextKeep"/>
-              <w:ind w:right="0"/>
-              <w:jc w:val="center"/>
-              <w:rPr>
-                <w:sz w:val="16"/>
-                <w:szCs w:val="16"/>
-                <w:lang w:val="en-US"/>
-              </w:rPr>
-            </w:pPr>
-          </w:p>
-        </w:tc>
-        <w:tc>
-          <w:tcPr>
-            <w:tcW w:w="1276" w:type="dxa"/>
-          </w:tcPr>
-          <w:p>
-            <w:pPr>
-              <w:pStyle w:val="BodyTextKeep"/>
-              <w:ind w:right="0"/>
-              <w:jc w:val="center"/>
-              <w:rPr>
-                <w:sz w:val="16"/>
-                <w:szCs w:val="16"/>
-                <w:lang w:val="en-US"/>
-              </w:rPr>
-            </w:pPr>
-          </w:p>
-        </w:tc>
-        <w:tc>
-          <w:tcPr>
-            <w:tcW w:w="1138" w:type="dxa"/>
-          </w:tcPr>
-          <w:p>
-            <w:pPr>
-              <w:pStyle w:val="BodyTextKeep"/>
-              <w:ind w:right="0"/>
-              <w:jc w:val="center"/>
-              <w:rPr>
-                <w:sz w:val="16"/>
-                <w:szCs w:val="16"/>
-                <w:lang w:val="en-US"/>
-              </w:rPr>
-            </w:pPr>
-          </w:p>
-        </w:tc>
-      </w:tr>
-      <w:tr>
-        <w:trPr>
-          <w:jc w:val="center"/>
-        </w:trPr>
-        <w:tc>
-          <w:tcPr>
-            <w:tcW w:w="992" w:type="dxa"/>
-          </w:tcPr>
-          <w:p>
-            <w:pPr>
-              <w:pStyle w:val="BodyTextKeep"/>
-              <w:ind w:right="0"/>
-              <w:jc w:val="center"/>
-              <w:rPr>
-                <w:sz w:val="16"/>
-                <w:szCs w:val="16"/>
-                <w:lang w:val="en-US"/>
-              </w:rPr>
-            </w:pPr>
-          </w:p>
-        </w:tc>
-        <w:tc>
-          <w:tcPr>
-            <w:tcW w:w="1276" w:type="dxa"/>
-          </w:tcPr>
-          <w:p>
-            <w:pPr>
-              <w:pStyle w:val="BodyTextKeep"/>
-              <w:ind w:right="0"/>
-              <w:jc w:val="center"/>
-              <w:rPr>
-                <w:sz w:val="16"/>
-                <w:szCs w:val="16"/>
-                <w:lang w:val="en-US"/>
-              </w:rPr>
-            </w:pPr>
-          </w:p>
-        </w:tc>
-        <w:tc>
-          <w:tcPr>
-            <w:tcW w:w="1276" w:type="dxa"/>
-          </w:tcPr>
-          <w:p>
-            <w:pPr>
-              <w:pStyle w:val="BodyTextKeep"/>
-              <w:ind w:right="0"/>
-              <w:jc w:val="center"/>
-              <w:rPr>
-                <w:sz w:val="16"/>
-                <w:szCs w:val="16"/>
-                <w:lang w:val="en-US"/>
-              </w:rPr>
-            </w:pPr>
-          </w:p>
-        </w:tc>
-        <w:tc>
-          <w:tcPr>
-            <w:tcW w:w="1138" w:type="dxa"/>
-          </w:tcPr>
-          <w:p>
-            <w:pPr>
-              <w:pStyle w:val="BodyTextKeep"/>
-              <w:ind w:right="0"/>
-              <w:jc w:val="center"/>
-              <w:rPr>
-                <w:sz w:val="16"/>
-                <w:szCs w:val="16"/>
-                <w:lang w:val="en-US"/>
-              </w:rPr>
-            </w:pPr>
+              <w:t>93.8 %</w:t>
+            </w:r>
           </w:p>
         </w:tc>
       </w:tr>
@@ -10230,24 +10572,6 @@
     <w:p>
       <w:pPr>
         <w:ind w:firstLine="227"/>
-        <w:rPr>
-          <w:sz w:val="18"/>
-          <w:szCs w:val="18"/>
-          <w:lang w:val="en-US"/>
-        </w:rPr>
-      </w:pPr>
-      <w:r>
-        <w:rPr>
-          <w:sz w:val="18"/>
-          <w:szCs w:val="18"/>
-          <w:lang w:val="en-US"/>
-        </w:rPr>
-        <w:t>The magnetic flux density of the air gap is shown in Figure 6. The line-to-line voltages and line currents are shown in Figure 7. The flux density distribution, current density distribution are shown in Figure 8 and 9 respectively.</w:t>
-      </w:r>
-    </w:p>
-    <w:p>
-      <w:pPr>
-        <w:ind w:firstLine="227"/>
         <w:jc w:val="center"/>
         <w:rPr>
           <w:sz w:val="18"/>
@@ -10258,16 +10582,13 @@
       <w:r>
         <w:rPr>
           <w:noProof/>
-          <w:sz w:val="18"/>
-          <w:szCs w:val="18"/>
-          <w:lang w:eastAsia="tr-TR"/>
-        </w:rPr>
-        <w:lastRenderedPageBreak/>
+          <w:lang w:val="en-US"/>
+        </w:rPr>
         <w:drawing>
-          <wp:inline distT="0" distB="0" distL="0" distR="0" wp14:anchorId="19284479" wp14:editId="38D7A6A8">
-            <wp:extent cx="1357952" cy="968440"/>
-            <wp:effectExtent l="0" t="0" r="0" b="3175"/>
-            <wp:docPr id="4" name="Picture 4"/>
+          <wp:inline distT="0" distB="0" distL="0" distR="0" wp14:anchorId="6C9A4309" wp14:editId="2C53F7CF">
+            <wp:extent cx="2170999" cy="1520190"/>
+            <wp:effectExtent l="0" t="0" r="1270" b="3810"/>
+            <wp:docPr id="21" name="Picture 21"/>
             <wp:cNvGraphicFramePr>
               <a:graphicFrameLocks xmlns:a="http://schemas.openxmlformats.org/drawingml/2006/main" noChangeAspect="1"/>
             </wp:cNvGraphicFramePr>
@@ -10275,26 +10596,396 @@
               <a:graphicData uri="http://schemas.openxmlformats.org/drawingml/2006/picture">
                 <pic:pic xmlns:pic="http://schemas.openxmlformats.org/drawingml/2006/picture">
                   <pic:nvPicPr>
-                    <pic:cNvPr id="0" name="Picture 28"/>
+                    <pic:cNvPr id="1" name=""/>
+                    <pic:cNvPicPr/>
+                  </pic:nvPicPr>
+                  <pic:blipFill rotWithShape="1">
+                    <a:blip r:embed="rId18"/>
+                    <a:srcRect r="26896" b="5966"/>
+                    <a:stretch/>
+                  </pic:blipFill>
+                  <pic:spPr bwMode="auto">
+                    <a:xfrm>
+                      <a:off x="0" y="0"/>
+                      <a:ext cx="2171099" cy="1520260"/>
+                    </a:xfrm>
+                    <a:prstGeom prst="rect">
+                      <a:avLst/>
+                    </a:prstGeom>
+                    <a:ln>
+                      <a:noFill/>
+                    </a:ln>
+                    <a:extLst>
+                      <a:ext uri="{53640926-AAD7-44D8-BBD7-CCE9431645EC}">
+                        <a14:shadowObscured xmlns:a14="http://schemas.microsoft.com/office/drawing/2010/main"/>
+                      </a:ext>
+                    </a:extLst>
+                  </pic:spPr>
+                </pic:pic>
+              </a:graphicData>
+            </a:graphic>
+          </wp:inline>
+        </w:drawing>
+      </w:r>
+      <w:bookmarkStart w:id="0" w:name="_GoBack"/>
+      <w:bookmarkEnd w:id="0"/>
+    </w:p>
+    <w:p>
+      <w:pPr>
+        <w:ind w:firstLine="227"/>
+        <w:jc w:val="center"/>
+        <w:rPr>
+          <w:sz w:val="18"/>
+          <w:szCs w:val="18"/>
+          <w:lang w:val="en-US"/>
+        </w:rPr>
+      </w:pPr>
+      <w:r>
+        <w:rPr>
+          <w:sz w:val="18"/>
+          <w:szCs w:val="18"/>
+          <w:lang w:val="en-US"/>
+        </w:rPr>
+        <w:t>Figure 8. Flux density distribution over one module</w:t>
+      </w:r>
+    </w:p>
+    <w:p>
+      <w:pPr>
+        <w:ind w:firstLine="227"/>
+        <w:rPr>
+          <w:sz w:val="18"/>
+          <w:szCs w:val="18"/>
+          <w:lang w:val="en-US"/>
+        </w:rPr>
+      </w:pPr>
+    </w:p>
+    <w:p>
+      <w:pPr>
+        <w:ind w:firstLine="227"/>
+        <w:jc w:val="center"/>
+        <w:rPr>
+          <w:sz w:val="18"/>
+          <w:szCs w:val="18"/>
+          <w:lang w:val="en-US"/>
+        </w:rPr>
+      </w:pPr>
+      <w:r>
+        <w:rPr>
+          <w:noProof/>
+          <w:lang w:val="en-US"/>
+        </w:rPr>
+        <w:drawing>
+          <wp:inline distT="0" distB="0" distL="0" distR="0" wp14:anchorId="3F9DB14B" wp14:editId="409A2771">
+            <wp:extent cx="2148205" cy="1520261"/>
+            <wp:effectExtent l="0" t="0" r="4445" b="3810"/>
+            <wp:docPr id="22" name="Picture 22"/>
+            <wp:cNvGraphicFramePr>
+              <a:graphicFrameLocks xmlns:a="http://schemas.openxmlformats.org/drawingml/2006/main" noChangeAspect="1"/>
+            </wp:cNvGraphicFramePr>
+            <a:graphic xmlns:a="http://schemas.openxmlformats.org/drawingml/2006/main">
+              <a:graphicData uri="http://schemas.openxmlformats.org/drawingml/2006/picture">
+                <pic:pic xmlns:pic="http://schemas.openxmlformats.org/drawingml/2006/picture">
+                  <pic:nvPicPr>
+                    <pic:cNvPr id="1" name=""/>
+                    <pic:cNvPicPr/>
+                  </pic:nvPicPr>
+                  <pic:blipFill rotWithShape="1">
+                    <a:blip r:embed="rId19"/>
+                    <a:srcRect r="27656" b="5950"/>
+                    <a:stretch/>
+                  </pic:blipFill>
+                  <pic:spPr bwMode="auto">
+                    <a:xfrm>
+                      <a:off x="0" y="0"/>
+                      <a:ext cx="2148560" cy="1520512"/>
+                    </a:xfrm>
+                    <a:prstGeom prst="rect">
+                      <a:avLst/>
+                    </a:prstGeom>
+                    <a:ln>
+                      <a:noFill/>
+                    </a:ln>
+                    <a:extLst>
+                      <a:ext uri="{53640926-AAD7-44D8-BBD7-CCE9431645EC}">
+                        <a14:shadowObscured xmlns:a14="http://schemas.microsoft.com/office/drawing/2010/main"/>
+                      </a:ext>
+                    </a:extLst>
+                  </pic:spPr>
+                </pic:pic>
+              </a:graphicData>
+            </a:graphic>
+          </wp:inline>
+        </w:drawing>
+      </w:r>
+    </w:p>
+    <w:p>
+      <w:pPr>
+        <w:ind w:firstLine="227"/>
+        <w:jc w:val="center"/>
+        <w:rPr>
+          <w:sz w:val="18"/>
+          <w:szCs w:val="18"/>
+          <w:lang w:val="en-US"/>
+        </w:rPr>
+      </w:pPr>
+      <w:r>
+        <w:rPr>
+          <w:sz w:val="18"/>
+          <w:szCs w:val="18"/>
+          <w:lang w:val="en-US"/>
+        </w:rPr>
+        <w:t>Figure 9. Current density distribution over one module</w:t>
+      </w:r>
+    </w:p>
+    <w:p>
+      <w:pPr>
+        <w:jc w:val="center"/>
+        <w:rPr>
+          <w:i/>
+          <w:iCs/>
+          <w:color w:val="C0C0C0"/>
+          <w:sz w:val="18"/>
+          <w:szCs w:val="18"/>
+          <w:lang w:val="en-US"/>
+        </w:rPr>
+      </w:pPr>
+    </w:p>
+    <w:p>
+      <w:pPr>
+        <w:pStyle w:val="BodyTextKeep"/>
+        <w:ind w:right="0" w:firstLine="227"/>
+        <w:rPr>
+          <w:lang w:val="en-US"/>
+        </w:rPr>
+      </w:pPr>
+      <w:r>
+        <w:rPr>
+          <w:lang w:val="en-US"/>
+        </w:rPr>
+        <w:t>For the motor drive, loss and efficiency analysis is performed first using the model presented in Sec. 3.  The loss analys</w:t>
+      </w:r>
+      <w:r>
+        <w:rPr>
+          <w:lang w:val="en-US"/>
+        </w:rPr>
+        <w:t>e</w:t>
+      </w:r>
+      <w:r>
+        <w:rPr>
+          <w:lang w:val="en-US"/>
+        </w:rPr>
+        <w:t xml:space="preserve">s include the selected devices with a conventional system having IGBTs and two IMMD systems with different types of GaN </w:t>
+      </w:r>
+      <w:r>
+        <w:rPr>
+          <w:lang w:val="en-US"/>
+        </w:rPr>
+        <w:t>FETs</w:t>
+      </w:r>
+      <w:r>
+        <w:rPr>
+          <w:lang w:val="en-US"/>
+        </w:rPr>
+        <w:t>. The comparative loss results are shown in Figure 10.</w:t>
+      </w:r>
+      <w:r>
+        <w:rPr>
+          <w:lang w:val="en-US"/>
+        </w:rPr>
+        <w:t xml:space="preserve"> The results show that, even with a switching frequency five times the one with IGBTs, the total system loss is cut in half with GaN devices. The reason why 20 kHz is used for the system with IGBT is that, it is the practical limit for those devices. When the loss components are analyzed separately, it is observed that the main reduction is on switching losses, as expected. On the other hand, transistor conduction losses are a little bit higher with GaNs, although diode conduction losses (or transistor reverse conduction losses) are similar. There are two main reasons for this. First of all, IGBT conduction performance in high current applications is good. However, the WBG semiconductor technology such as GaN has not been proven itself in terms of on-state voltage drop, while it has developed to have comparable performance. Secondly, the IMMD system has 2-series and 2-parallel str</w:t>
+      </w:r>
+      <w:r>
+        <w:rPr>
+          <w:lang w:val="en-US"/>
+        </w:rPr>
+        <w:t>ucture so that each module carries</w:t>
+      </w:r>
+      <w:r>
+        <w:rPr>
+          <w:lang w:val="en-US"/>
+        </w:rPr>
+        <w:t xml:space="preserve"> 2 times the current they would have when there a 4 parallel modules. In conclusion, both cascade and e-mode GaN FETs reach 98% drive efficiency at 100 kHz switching frequency. </w:t>
+      </w:r>
+      <w:r>
+        <w:rPr>
+          <w:lang w:val="en-US"/>
+        </w:rPr>
+        <w:t>Motor drive simulations are performed using MATLAB/Simulink environment. 4 modules are used with 2-series and 2-parallel configuration, with 90 degrees interleaving angle and proper DC link capacitor bank which will result 1% voltage ripple on the DC link at most.</w:t>
+      </w:r>
+      <w:r>
+        <w:rPr>
+          <w:lang w:val="en-US"/>
+        </w:rPr>
+        <w:t xml:space="preserve"> The DC link current of each module and total DC link current are shown in Figure 1</w:t>
+      </w:r>
+      <w:r>
+        <w:rPr>
+          <w:lang w:val="en-US"/>
+        </w:rPr>
+        <w:t>1, with and without interleaving</w:t>
+      </w:r>
+      <w:r>
+        <w:rPr>
+          <w:lang w:val="en-US"/>
+        </w:rPr>
+        <w:t xml:space="preserve">. The DC link </w:t>
+      </w:r>
+      <w:r>
+        <w:rPr>
+          <w:lang w:val="en-US"/>
+        </w:rPr>
+        <w:lastRenderedPageBreak/>
+        <w:t>voltage ripple with and without interleaving are also shown in Figure 1</w:t>
+      </w:r>
+      <w:r>
+        <w:rPr>
+          <w:lang w:val="en-US"/>
+        </w:rPr>
+        <w:t>2</w:t>
+      </w:r>
+      <w:r>
+        <w:rPr>
+          <w:lang w:val="en-US"/>
+        </w:rPr>
+        <w:t>.</w:t>
+      </w:r>
+    </w:p>
+    <w:p>
+      <w:pPr>
+        <w:pStyle w:val="BodyTextKeep"/>
+        <w:ind w:right="0" w:firstLine="227"/>
+        <w:rPr>
+          <w:lang w:val="en-US"/>
+        </w:rPr>
+      </w:pPr>
+    </w:p>
+    <w:p>
+      <w:pPr>
+        <w:pStyle w:val="BodyTextKeep"/>
+        <w:ind w:right="0"/>
+        <w:jc w:val="center"/>
+        <w:rPr>
+          <w:lang w:val="en-US"/>
+        </w:rPr>
+      </w:pPr>
+      <w:r>
+        <w:rPr>
+          <w:lang w:val="en-US"/>
+        </w:rPr>
+        <w:object w:dxaOrig="7770" w:dyaOrig="4395">
+          <v:shape id="_x0000_i1048" type="#_x0000_t75" style="width:188.6pt;height:106pt" o:ole="">
+            <v:imagedata r:id="rId20" o:title=""/>
+          </v:shape>
+          <o:OLEObject Type="Embed" ProgID="Visio.Drawing.15" ShapeID="_x0000_i1048" DrawAspect="Content" ObjectID="_1566723622" r:id="rId21"/>
+        </w:object>
+      </w:r>
+    </w:p>
+    <w:p>
+      <w:pPr>
+        <w:pStyle w:val="BodyTextKeep"/>
+        <w:ind w:right="0"/>
+        <w:jc w:val="center"/>
+        <w:rPr>
+          <w:sz w:val="12"/>
+          <w:szCs w:val="12"/>
+          <w:lang w:val="en-US"/>
+        </w:rPr>
+      </w:pPr>
+    </w:p>
+    <w:p>
+      <w:pPr>
+        <w:pStyle w:val="BodyTextKeep"/>
+        <w:ind w:right="0" w:firstLine="227"/>
+        <w:rPr>
+          <w:lang w:val="en-US"/>
+        </w:rPr>
+      </w:pPr>
+      <w:r>
+        <w:rPr>
+          <w:color w:val="FF0000"/>
+          <w:lang w:val="en-US"/>
+        </w:rPr>
+        <w:t xml:space="preserve">Figure 10. </w:t>
+      </w:r>
+      <w:r>
+        <w:rPr>
+          <w:lang w:val="en-US"/>
+        </w:rPr>
+        <w:t>Comparative loss analysis having a conventional</w:t>
+      </w:r>
+    </w:p>
+    <w:p>
+      <w:pPr>
+        <w:pStyle w:val="BodyTextKeep"/>
+        <w:ind w:right="0"/>
+        <w:jc w:val="center"/>
+        <w:rPr>
+          <w:lang w:val="en-US"/>
+        </w:rPr>
+      </w:pPr>
+      <w:r>
+        <w:rPr>
+          <w:lang w:val="en-US"/>
+        </w:rPr>
+        <w:t>system with IGBT and two different IMMD systems with GaN</w:t>
+      </w:r>
+    </w:p>
+    <w:p>
+      <w:pPr>
+        <w:pStyle w:val="BodyTextKeep"/>
+        <w:ind w:right="0" w:firstLine="227"/>
+        <w:rPr>
+          <w:lang w:val="en-US"/>
+        </w:rPr>
+      </w:pPr>
+    </w:p>
+    <w:p>
+      <w:pPr>
+        <w:ind w:firstLine="227"/>
+        <w:jc w:val="center"/>
+        <w:rPr>
+          <w:sz w:val="18"/>
+          <w:szCs w:val="18"/>
+          <w:lang w:val="en-US"/>
+        </w:rPr>
+      </w:pPr>
+      <w:r>
+        <w:rPr>
+          <w:noProof/>
+          <w:lang w:val="en-US"/>
+        </w:rPr>
+        <w:drawing>
+          <wp:inline distT="0" distB="0" distL="0" distR="0" wp14:anchorId="40171691" wp14:editId="50C9A000">
+            <wp:extent cx="2466871" cy="1752252"/>
+            <wp:effectExtent l="0" t="0" r="0" b="635"/>
+            <wp:docPr id="8" name="Picture 8"/>
+            <wp:cNvGraphicFramePr>
+              <a:graphicFrameLocks xmlns:a="http://schemas.openxmlformats.org/drawingml/2006/main" noChangeAspect="1"/>
+            </wp:cNvGraphicFramePr>
+            <a:graphic xmlns:a="http://schemas.openxmlformats.org/drawingml/2006/main">
+              <a:graphicData uri="http://schemas.openxmlformats.org/drawingml/2006/picture">
+                <pic:pic xmlns:pic="http://schemas.openxmlformats.org/drawingml/2006/picture">
+                  <pic:nvPicPr>
+                    <pic:cNvPr id="0" name="Picture 32"/>
                     <pic:cNvPicPr>
                       <a:picLocks noChangeAspect="1" noChangeArrowheads="1"/>
                     </pic:cNvPicPr>
                   </pic:nvPicPr>
                   <pic:blipFill rotWithShape="1">
-                    <a:blip r:embed="rId16" cstate="print">
+                    <a:blip r:embed="rId22">
                       <a:extLst>
                         <a:ext uri="{28A0092B-C50C-407E-A947-70E740481C1C}">
                           <a14:useLocalDpi xmlns:a14="http://schemas.microsoft.com/office/drawing/2010/main" val="0"/>
                         </a:ext>
                       </a:extLst>
                     </a:blip>
-                    <a:srcRect t="4885"/>
+                    <a:srcRect t="2692" b="2573"/>
                     <a:stretch/>
                   </pic:blipFill>
                   <pic:spPr bwMode="auto">
                     <a:xfrm>
                       <a:off x="0" y="0"/>
-                      <a:ext cx="1371920" cy="978402"/>
+                      <a:ext cx="2474081" cy="1757373"/>
                     </a:xfrm>
                     <a:prstGeom prst="rect">
                       <a:avLst/>
@@ -10315,18 +11006,96 @@
           </wp:inline>
         </w:drawing>
       </w:r>
+    </w:p>
+    <w:p>
+      <w:pPr>
+        <w:ind w:firstLine="227"/>
+        <w:jc w:val="center"/>
+        <w:rPr>
+          <w:sz w:val="12"/>
+          <w:szCs w:val="12"/>
+          <w:lang w:val="en-US"/>
+        </w:rPr>
+      </w:pPr>
+    </w:p>
+    <w:p>
+      <w:pPr>
+        <w:ind w:firstLine="227"/>
+        <w:jc w:val="center"/>
+        <w:rPr>
+          <w:sz w:val="18"/>
+          <w:szCs w:val="18"/>
+          <w:lang w:val="en-US"/>
+        </w:rPr>
+      </w:pPr>
+      <w:r>
+        <w:rPr>
+          <w:color w:val="FF0000"/>
+          <w:sz w:val="18"/>
+          <w:szCs w:val="18"/>
+          <w:lang w:val="en-US"/>
+        </w:rPr>
+        <w:t>Figure 1</w:t>
+      </w:r>
+      <w:r>
+        <w:rPr>
+          <w:color w:val="FF0000"/>
+          <w:sz w:val="18"/>
+          <w:szCs w:val="18"/>
+          <w:lang w:val="en-US"/>
+        </w:rPr>
+        <w:t>1</w:t>
+      </w:r>
+      <w:r>
+        <w:rPr>
+          <w:color w:val="FF0000"/>
+          <w:sz w:val="18"/>
+          <w:szCs w:val="18"/>
+          <w:lang w:val="en-US"/>
+        </w:rPr>
+        <w:t xml:space="preserve">. </w:t>
+      </w:r>
+      <w:r>
+        <w:rPr>
+          <w:sz w:val="18"/>
+          <w:szCs w:val="18"/>
+          <w:lang w:val="en-US"/>
+        </w:rPr>
+        <w:t>The DC link current of each module and total DC link current</w:t>
+      </w:r>
+    </w:p>
+    <w:p>
+      <w:pPr>
+        <w:ind w:firstLine="227"/>
+        <w:rPr>
+          <w:sz w:val="18"/>
+          <w:szCs w:val="18"/>
+          <w:lang w:val="en-US"/>
+        </w:rPr>
+      </w:pPr>
+    </w:p>
+    <w:p>
+      <w:pPr>
+        <w:ind w:firstLine="227"/>
+        <w:jc w:val="center"/>
+        <w:rPr>
+          <w:sz w:val="18"/>
+          <w:szCs w:val="18"/>
+          <w:lang w:val="en-US"/>
+        </w:rPr>
+      </w:pPr>
       <w:r>
         <w:rPr>
           <w:noProof/>
           <w:sz w:val="18"/>
           <w:szCs w:val="18"/>
-          <w:lang w:eastAsia="tr-TR"/>
+          <w:lang w:val="en-US"/>
         </w:rPr>
         <w:drawing>
-          <wp:inline distT="0" distB="0" distL="0" distR="0" wp14:anchorId="5680D1D9" wp14:editId="26FF453B">
-            <wp:extent cx="1371600" cy="978173"/>
+          <wp:inline distT="0" distB="0" distL="0" distR="0" wp14:anchorId="3EFBEC4D" wp14:editId="61A5226F">
+            <wp:extent cx="2406581" cy="1716284"/>
             <wp:effectExtent l="0" t="0" r="0" b="0"/>
-            <wp:docPr id="7" name="Picture 7"/>
+            <wp:docPr id="19" name="Picture 19"/>
             <wp:cNvGraphicFramePr>
               <a:graphicFrameLocks xmlns:a="http://schemas.openxmlformats.org/drawingml/2006/main" noChangeAspect="1"/>
             </wp:cNvGraphicFramePr>
@@ -10340,7 +11109,7 @@
                     </pic:cNvPicPr>
                   </pic:nvPicPr>
                   <pic:blipFill rotWithShape="1">
-                    <a:blip r:embed="rId16" cstate="print">
+                    <a:blip r:embed="rId23" cstate="print">
                       <a:extLst>
                         <a:ext uri="{28A0092B-C50C-407E-A947-70E740481C1C}">
                           <a14:useLocalDpi xmlns:a14="http://schemas.microsoft.com/office/drawing/2010/main" val="0"/>
@@ -10353,7 +11122,7 @@
                   <pic:spPr bwMode="auto">
                     <a:xfrm>
                       <a:off x="0" y="0"/>
-                      <a:ext cx="1378924" cy="983396"/>
+                      <a:ext cx="2448181" cy="1745952"/>
                     </a:xfrm>
                     <a:prstGeom prst="rect">
                       <a:avLst/>
@@ -10380,26 +11149,8 @@
         <w:ind w:firstLine="227"/>
         <w:jc w:val="center"/>
         <w:rPr>
-          <w:sz w:val="18"/>
-          <w:szCs w:val="18"/>
-          <w:lang w:val="en-US"/>
-        </w:rPr>
-      </w:pPr>
-      <w:r>
-        <w:rPr>
-          <w:sz w:val="18"/>
-          <w:szCs w:val="18"/>
-          <w:lang w:val="en-US"/>
-        </w:rPr>
-        <w:t>Figure 6. The magnetic flux density of the air gap</w:t>
-      </w:r>
-    </w:p>
-    <w:p>
-      <w:pPr>
-        <w:ind w:firstLine="227"/>
-        <w:rPr>
-          <w:sz w:val="18"/>
-          <w:szCs w:val="18"/>
+          <w:sz w:val="12"/>
+          <w:szCs w:val="12"/>
           <w:lang w:val="en-US"/>
         </w:rPr>
       </w:pPr>
@@ -10416,462 +11167,77 @@
       </w:pPr>
       <w:r>
         <w:rPr>
-          <w:noProof/>
-          <w:sz w:val="18"/>
-          <w:szCs w:val="18"/>
-          <w:lang w:eastAsia="tr-TR"/>
-        </w:rPr>
-        <w:drawing>
-          <wp:inline distT="0" distB="0" distL="0" distR="0" wp14:anchorId="5FAAF062" wp14:editId="3BD4D949">
-            <wp:extent cx="1357952" cy="968440"/>
-            <wp:effectExtent l="0" t="0" r="0" b="3175"/>
-            <wp:docPr id="9" name="Picture 9"/>
-            <wp:cNvGraphicFramePr>
-              <a:graphicFrameLocks xmlns:a="http://schemas.openxmlformats.org/drawingml/2006/main" noChangeAspect="1"/>
-            </wp:cNvGraphicFramePr>
-            <a:graphic xmlns:a="http://schemas.openxmlformats.org/drawingml/2006/main">
-              <a:graphicData uri="http://schemas.openxmlformats.org/drawingml/2006/picture">
-                <pic:pic xmlns:pic="http://schemas.openxmlformats.org/drawingml/2006/picture">
-                  <pic:nvPicPr>
-                    <pic:cNvPr id="0" name="Picture 28"/>
-                    <pic:cNvPicPr>
-                      <a:picLocks noChangeAspect="1" noChangeArrowheads="1"/>
-                    </pic:cNvPicPr>
-                  </pic:nvPicPr>
-                  <pic:blipFill rotWithShape="1">
-                    <a:blip r:embed="rId16" cstate="print">
-                      <a:extLst>
-                        <a:ext uri="{28A0092B-C50C-407E-A947-70E740481C1C}">
-                          <a14:useLocalDpi xmlns:a14="http://schemas.microsoft.com/office/drawing/2010/main" val="0"/>
-                        </a:ext>
-                      </a:extLst>
-                    </a:blip>
-                    <a:srcRect t="4885"/>
-                    <a:stretch/>
-                  </pic:blipFill>
-                  <pic:spPr bwMode="auto">
-                    <a:xfrm>
-                      <a:off x="0" y="0"/>
-                      <a:ext cx="1371920" cy="978402"/>
-                    </a:xfrm>
-                    <a:prstGeom prst="rect">
-                      <a:avLst/>
-                    </a:prstGeom>
-                    <a:noFill/>
-                    <a:ln>
-                      <a:noFill/>
-                    </a:ln>
-                    <a:extLst>
-                      <a:ext uri="{53640926-AAD7-44D8-BBD7-CCE9431645EC}">
-                        <a14:shadowObscured xmlns:a14="http://schemas.microsoft.com/office/drawing/2010/main"/>
-                      </a:ext>
-                    </a:extLst>
-                  </pic:spPr>
-                </pic:pic>
-              </a:graphicData>
-            </a:graphic>
-          </wp:inline>
-        </w:drawing>
-      </w:r>
-      <w:r>
-        <w:rPr>
-          <w:noProof/>
-          <w:sz w:val="18"/>
-          <w:szCs w:val="18"/>
-          <w:lang w:eastAsia="tr-TR"/>
-        </w:rPr>
-        <w:drawing>
-          <wp:inline distT="0" distB="0" distL="0" distR="0" wp14:anchorId="6FA09EC2" wp14:editId="7FF75F20">
-            <wp:extent cx="1371600" cy="978173"/>
-            <wp:effectExtent l="0" t="0" r="0" b="0"/>
-            <wp:docPr id="10" name="Picture 10"/>
-            <wp:cNvGraphicFramePr>
-              <a:graphicFrameLocks xmlns:a="http://schemas.openxmlformats.org/drawingml/2006/main" noChangeAspect="1"/>
-            </wp:cNvGraphicFramePr>
-            <a:graphic xmlns:a="http://schemas.openxmlformats.org/drawingml/2006/main">
-              <a:graphicData uri="http://schemas.openxmlformats.org/drawingml/2006/picture">
-                <pic:pic xmlns:pic="http://schemas.openxmlformats.org/drawingml/2006/picture">
-                  <pic:nvPicPr>
-                    <pic:cNvPr id="0" name="Picture 28"/>
-                    <pic:cNvPicPr>
-                      <a:picLocks noChangeAspect="1" noChangeArrowheads="1"/>
-                    </pic:cNvPicPr>
-                  </pic:nvPicPr>
-                  <pic:blipFill rotWithShape="1">
-                    <a:blip r:embed="rId16" cstate="print">
-                      <a:extLst>
-                        <a:ext uri="{28A0092B-C50C-407E-A947-70E740481C1C}">
-                          <a14:useLocalDpi xmlns:a14="http://schemas.microsoft.com/office/drawing/2010/main" val="0"/>
-                        </a:ext>
-                      </a:extLst>
-                    </a:blip>
-                    <a:srcRect t="4885"/>
-                    <a:stretch/>
-                  </pic:blipFill>
-                  <pic:spPr bwMode="auto">
-                    <a:xfrm>
-                      <a:off x="0" y="0"/>
-                      <a:ext cx="1378924" cy="983396"/>
-                    </a:xfrm>
-                    <a:prstGeom prst="rect">
-                      <a:avLst/>
-                    </a:prstGeom>
-                    <a:noFill/>
-                    <a:ln>
-                      <a:noFill/>
-                    </a:ln>
-                    <a:extLst>
-                      <a:ext uri="{53640926-AAD7-44D8-BBD7-CCE9431645EC}">
-                        <a14:shadowObscured xmlns:a14="http://schemas.microsoft.com/office/drawing/2010/main"/>
-                      </a:ext>
-                    </a:extLst>
-                  </pic:spPr>
-                </pic:pic>
-              </a:graphicData>
-            </a:graphic>
-          </wp:inline>
-        </w:drawing>
-      </w:r>
+          <w:color w:val="FF0000"/>
+          <w:sz w:val="18"/>
+          <w:szCs w:val="18"/>
+          <w:lang w:val="en-US"/>
+        </w:rPr>
+        <w:t>Figure 1</w:t>
+      </w:r>
+      <w:r>
+        <w:rPr>
+          <w:color w:val="FF0000"/>
+          <w:sz w:val="18"/>
+          <w:szCs w:val="18"/>
+          <w:lang w:val="en-US"/>
+        </w:rPr>
+        <w:t>2</w:t>
+      </w:r>
+      <w:r>
+        <w:rPr>
+          <w:color w:val="FF0000"/>
+          <w:sz w:val="18"/>
+          <w:szCs w:val="18"/>
+          <w:lang w:val="en-US"/>
+        </w:rPr>
+        <w:t xml:space="preserve">. </w:t>
+      </w:r>
+      <w:r>
+        <w:rPr>
+          <w:sz w:val="18"/>
+          <w:szCs w:val="18"/>
+          <w:lang w:val="en-US"/>
+        </w:rPr>
+        <w:t>DC link voltage ripple with and without interleaving</w:t>
+      </w:r>
+    </w:p>
+    <w:p>
+      <w:pPr>
+        <w:ind w:firstLine="227"/>
+        <w:rPr>
+          <w:lang w:val="en-US"/>
+        </w:rPr>
+      </w:pPr>
     </w:p>
     <w:p>
       <w:pPr>
         <w:ind w:firstLine="227"/>
         <w:jc w:val="center"/>
         <w:rPr>
-          <w:sz w:val="18"/>
-          <w:szCs w:val="18"/>
-          <w:lang w:val="en-US"/>
-        </w:rPr>
-      </w:pPr>
-      <w:r>
-        <w:rPr>
-          <w:sz w:val="18"/>
-          <w:szCs w:val="18"/>
-          <w:lang w:val="en-US"/>
-        </w:rPr>
-        <w:t>Figure 7. Line-to-line voltages and line currents</w:t>
-      </w:r>
-    </w:p>
-    <w:p>
-      <w:pPr>
-        <w:ind w:firstLine="227"/>
-        <w:rPr>
-          <w:sz w:val="18"/>
-          <w:szCs w:val="18"/>
-          <w:lang w:val="en-US"/>
-        </w:rPr>
-      </w:pPr>
+          <w:b/>
+          <w:lang w:val="en-US"/>
+        </w:rPr>
+      </w:pPr>
+      <w:r>
+        <w:rPr>
+          <w:b/>
+          <w:lang w:val="en-US"/>
+        </w:rPr>
+        <w:t xml:space="preserve">5. </w:t>
+      </w:r>
+      <w:r>
+        <w:rPr>
+          <w:b/>
+          <w:lang w:val="en-US"/>
+        </w:rPr>
+        <w:t>Conclusions</w:t>
+      </w:r>
     </w:p>
     <w:p>
       <w:pPr>
         <w:ind w:firstLine="227"/>
         <w:jc w:val="center"/>
         <w:rPr>
-          <w:sz w:val="18"/>
-          <w:szCs w:val="18"/>
-          <w:lang w:val="en-US"/>
-        </w:rPr>
-      </w:pPr>
-      <w:r>
-        <w:rPr>
-          <w:noProof/>
-          <w:sz w:val="18"/>
-          <w:szCs w:val="18"/>
-          <w:lang w:eastAsia="tr-TR"/>
-        </w:rPr>
-        <w:drawing>
-          <wp:inline distT="0" distB="0" distL="0" distR="0" wp14:anchorId="439D6582" wp14:editId="084C003A">
-            <wp:extent cx="1357952" cy="968440"/>
-            <wp:effectExtent l="0" t="0" r="0" b="3175"/>
-            <wp:docPr id="11" name="Picture 11"/>
-            <wp:cNvGraphicFramePr>
-              <a:graphicFrameLocks xmlns:a="http://schemas.openxmlformats.org/drawingml/2006/main" noChangeAspect="1"/>
-            </wp:cNvGraphicFramePr>
-            <a:graphic xmlns:a="http://schemas.openxmlformats.org/drawingml/2006/main">
-              <a:graphicData uri="http://schemas.openxmlformats.org/drawingml/2006/picture">
-                <pic:pic xmlns:pic="http://schemas.openxmlformats.org/drawingml/2006/picture">
-                  <pic:nvPicPr>
-                    <pic:cNvPr id="0" name="Picture 28"/>
-                    <pic:cNvPicPr>
-                      <a:picLocks noChangeAspect="1" noChangeArrowheads="1"/>
-                    </pic:cNvPicPr>
-                  </pic:nvPicPr>
-                  <pic:blipFill rotWithShape="1">
-                    <a:blip r:embed="rId16" cstate="print">
-                      <a:extLst>
-                        <a:ext uri="{28A0092B-C50C-407E-A947-70E740481C1C}">
-                          <a14:useLocalDpi xmlns:a14="http://schemas.microsoft.com/office/drawing/2010/main" val="0"/>
-                        </a:ext>
-                      </a:extLst>
-                    </a:blip>
-                    <a:srcRect t="4885"/>
-                    <a:stretch/>
-                  </pic:blipFill>
-                  <pic:spPr bwMode="auto">
-                    <a:xfrm>
-                      <a:off x="0" y="0"/>
-                      <a:ext cx="1371920" cy="978402"/>
-                    </a:xfrm>
-                    <a:prstGeom prst="rect">
-                      <a:avLst/>
-                    </a:prstGeom>
-                    <a:noFill/>
-                    <a:ln>
-                      <a:noFill/>
-                    </a:ln>
-                    <a:extLst>
-                      <a:ext uri="{53640926-AAD7-44D8-BBD7-CCE9431645EC}">
-                        <a14:shadowObscured xmlns:a14="http://schemas.microsoft.com/office/drawing/2010/main"/>
-                      </a:ext>
-                    </a:extLst>
-                  </pic:spPr>
-                </pic:pic>
-              </a:graphicData>
-            </a:graphic>
-          </wp:inline>
-        </w:drawing>
-      </w:r>
-      <w:r>
-        <w:rPr>
-          <w:noProof/>
-          <w:sz w:val="18"/>
-          <w:szCs w:val="18"/>
-          <w:lang w:eastAsia="tr-TR"/>
-        </w:rPr>
-        <w:drawing>
-          <wp:inline distT="0" distB="0" distL="0" distR="0" wp14:anchorId="66B155EF" wp14:editId="3C3A99C0">
-            <wp:extent cx="1371600" cy="978173"/>
-            <wp:effectExtent l="0" t="0" r="0" b="0"/>
-            <wp:docPr id="12" name="Picture 12"/>
-            <wp:cNvGraphicFramePr>
-              <a:graphicFrameLocks xmlns:a="http://schemas.openxmlformats.org/drawingml/2006/main" noChangeAspect="1"/>
-            </wp:cNvGraphicFramePr>
-            <a:graphic xmlns:a="http://schemas.openxmlformats.org/drawingml/2006/main">
-              <a:graphicData uri="http://schemas.openxmlformats.org/drawingml/2006/picture">
-                <pic:pic xmlns:pic="http://schemas.openxmlformats.org/drawingml/2006/picture">
-                  <pic:nvPicPr>
-                    <pic:cNvPr id="0" name="Picture 28"/>
-                    <pic:cNvPicPr>
-                      <a:picLocks noChangeAspect="1" noChangeArrowheads="1"/>
-                    </pic:cNvPicPr>
-                  </pic:nvPicPr>
-                  <pic:blipFill rotWithShape="1">
-                    <a:blip r:embed="rId16" cstate="print">
-                      <a:extLst>
-                        <a:ext uri="{28A0092B-C50C-407E-A947-70E740481C1C}">
-                          <a14:useLocalDpi xmlns:a14="http://schemas.microsoft.com/office/drawing/2010/main" val="0"/>
-                        </a:ext>
-                      </a:extLst>
-                    </a:blip>
-                    <a:srcRect t="4885"/>
-                    <a:stretch/>
-                  </pic:blipFill>
-                  <pic:spPr bwMode="auto">
-                    <a:xfrm>
-                      <a:off x="0" y="0"/>
-                      <a:ext cx="1378924" cy="983396"/>
-                    </a:xfrm>
-                    <a:prstGeom prst="rect">
-                      <a:avLst/>
-                    </a:prstGeom>
-                    <a:noFill/>
-                    <a:ln>
-                      <a:noFill/>
-                    </a:ln>
-                    <a:extLst>
-                      <a:ext uri="{53640926-AAD7-44D8-BBD7-CCE9431645EC}">
-                        <a14:shadowObscured xmlns:a14="http://schemas.microsoft.com/office/drawing/2010/main"/>
-                      </a:ext>
-                    </a:extLst>
-                  </pic:spPr>
-                </pic:pic>
-              </a:graphicData>
-            </a:graphic>
-          </wp:inline>
-        </w:drawing>
-      </w:r>
-    </w:p>
-    <w:p>
-      <w:pPr>
-        <w:ind w:firstLine="227"/>
-        <w:jc w:val="center"/>
-        <w:rPr>
-          <w:sz w:val="18"/>
-          <w:szCs w:val="18"/>
-          <w:lang w:val="en-US"/>
-        </w:rPr>
-      </w:pPr>
-      <w:r>
-        <w:rPr>
-          <w:sz w:val="18"/>
-          <w:szCs w:val="18"/>
-          <w:lang w:val="en-US"/>
-        </w:rPr>
-        <w:t>Figure 8. Flux density distribution over one module</w:t>
-      </w:r>
-    </w:p>
-    <w:p>
-      <w:pPr>
-        <w:ind w:firstLine="227"/>
-        <w:rPr>
-          <w:sz w:val="18"/>
-          <w:szCs w:val="18"/>
-          <w:lang w:val="en-US"/>
-        </w:rPr>
-      </w:pPr>
-    </w:p>
-    <w:p>
-      <w:pPr>
-        <w:ind w:firstLine="227"/>
-        <w:jc w:val="center"/>
-        <w:rPr>
-          <w:sz w:val="18"/>
-          <w:szCs w:val="18"/>
-          <w:lang w:val="en-US"/>
-        </w:rPr>
-      </w:pPr>
-      <w:r>
-        <w:rPr>
-          <w:noProof/>
-          <w:sz w:val="18"/>
-          <w:szCs w:val="18"/>
-          <w:lang w:eastAsia="tr-TR"/>
-        </w:rPr>
-        <w:drawing>
-          <wp:inline distT="0" distB="0" distL="0" distR="0" wp14:anchorId="4197AC0A" wp14:editId="72AFE3DB">
-            <wp:extent cx="1357952" cy="968440"/>
-            <wp:effectExtent l="0" t="0" r="0" b="3175"/>
-            <wp:docPr id="13" name="Picture 13"/>
-            <wp:cNvGraphicFramePr>
-              <a:graphicFrameLocks xmlns:a="http://schemas.openxmlformats.org/drawingml/2006/main" noChangeAspect="1"/>
-            </wp:cNvGraphicFramePr>
-            <a:graphic xmlns:a="http://schemas.openxmlformats.org/drawingml/2006/main">
-              <a:graphicData uri="http://schemas.openxmlformats.org/drawingml/2006/picture">
-                <pic:pic xmlns:pic="http://schemas.openxmlformats.org/drawingml/2006/picture">
-                  <pic:nvPicPr>
-                    <pic:cNvPr id="0" name="Picture 28"/>
-                    <pic:cNvPicPr>
-                      <a:picLocks noChangeAspect="1" noChangeArrowheads="1"/>
-                    </pic:cNvPicPr>
-                  </pic:nvPicPr>
-                  <pic:blipFill rotWithShape="1">
-                    <a:blip r:embed="rId16" cstate="print">
-                      <a:extLst>
-                        <a:ext uri="{28A0092B-C50C-407E-A947-70E740481C1C}">
-                          <a14:useLocalDpi xmlns:a14="http://schemas.microsoft.com/office/drawing/2010/main" val="0"/>
-                        </a:ext>
-                      </a:extLst>
-                    </a:blip>
-                    <a:srcRect t="4885"/>
-                    <a:stretch/>
-                  </pic:blipFill>
-                  <pic:spPr bwMode="auto">
-                    <a:xfrm>
-                      <a:off x="0" y="0"/>
-                      <a:ext cx="1371920" cy="978402"/>
-                    </a:xfrm>
-                    <a:prstGeom prst="rect">
-                      <a:avLst/>
-                    </a:prstGeom>
-                    <a:noFill/>
-                    <a:ln>
-                      <a:noFill/>
-                    </a:ln>
-                    <a:extLst>
-                      <a:ext uri="{53640926-AAD7-44D8-BBD7-CCE9431645EC}">
-                        <a14:shadowObscured xmlns:a14="http://schemas.microsoft.com/office/drawing/2010/main"/>
-                      </a:ext>
-                    </a:extLst>
-                  </pic:spPr>
-                </pic:pic>
-              </a:graphicData>
-            </a:graphic>
-          </wp:inline>
-        </w:drawing>
-      </w:r>
-      <w:r>
-        <w:rPr>
-          <w:noProof/>
-          <w:sz w:val="18"/>
-          <w:szCs w:val="18"/>
-          <w:lang w:eastAsia="tr-TR"/>
-        </w:rPr>
-        <w:drawing>
-          <wp:inline distT="0" distB="0" distL="0" distR="0" wp14:anchorId="60C53BCC" wp14:editId="0993E90A">
-            <wp:extent cx="1371600" cy="978173"/>
-            <wp:effectExtent l="0" t="0" r="0" b="0"/>
-            <wp:docPr id="14" name="Picture 14"/>
-            <wp:cNvGraphicFramePr>
-              <a:graphicFrameLocks xmlns:a="http://schemas.openxmlformats.org/drawingml/2006/main" noChangeAspect="1"/>
-            </wp:cNvGraphicFramePr>
-            <a:graphic xmlns:a="http://schemas.openxmlformats.org/drawingml/2006/main">
-              <a:graphicData uri="http://schemas.openxmlformats.org/drawingml/2006/picture">
-                <pic:pic xmlns:pic="http://schemas.openxmlformats.org/drawingml/2006/picture">
-                  <pic:nvPicPr>
-                    <pic:cNvPr id="0" name="Picture 28"/>
-                    <pic:cNvPicPr>
-                      <a:picLocks noChangeAspect="1" noChangeArrowheads="1"/>
-                    </pic:cNvPicPr>
-                  </pic:nvPicPr>
-                  <pic:blipFill rotWithShape="1">
-                    <a:blip r:embed="rId16" cstate="print">
-                      <a:extLst>
-                        <a:ext uri="{28A0092B-C50C-407E-A947-70E740481C1C}">
-                          <a14:useLocalDpi xmlns:a14="http://schemas.microsoft.com/office/drawing/2010/main" val="0"/>
-                        </a:ext>
-                      </a:extLst>
-                    </a:blip>
-                    <a:srcRect t="4885"/>
-                    <a:stretch/>
-                  </pic:blipFill>
-                  <pic:spPr bwMode="auto">
-                    <a:xfrm>
-                      <a:off x="0" y="0"/>
-                      <a:ext cx="1378924" cy="983396"/>
-                    </a:xfrm>
-                    <a:prstGeom prst="rect">
-                      <a:avLst/>
-                    </a:prstGeom>
-                    <a:noFill/>
-                    <a:ln>
-                      <a:noFill/>
-                    </a:ln>
-                    <a:extLst>
-                      <a:ext uri="{53640926-AAD7-44D8-BBD7-CCE9431645EC}">
-                        <a14:shadowObscured xmlns:a14="http://schemas.microsoft.com/office/drawing/2010/main"/>
-                      </a:ext>
-                    </a:extLst>
-                  </pic:spPr>
-                </pic:pic>
-              </a:graphicData>
-            </a:graphic>
-          </wp:inline>
-        </w:drawing>
-      </w:r>
-    </w:p>
-    <w:p>
-      <w:pPr>
-        <w:ind w:firstLine="227"/>
-        <w:jc w:val="center"/>
-        <w:rPr>
-          <w:sz w:val="18"/>
-          <w:szCs w:val="18"/>
-          <w:lang w:val="en-US"/>
-        </w:rPr>
-      </w:pPr>
-      <w:r>
-        <w:rPr>
-          <w:sz w:val="18"/>
-          <w:szCs w:val="18"/>
-          <w:lang w:val="en-US"/>
-        </w:rPr>
-        <w:t>Figure 9. Current density distribution over one module</w:t>
-      </w:r>
-    </w:p>
-    <w:p>
-      <w:pPr>
-        <w:jc w:val="center"/>
-        <w:rPr>
           <w:i/>
           <w:iCs/>
           <w:color w:val="C0C0C0"/>
@@ -10880,6 +11246,17 @@
           <w:lang w:val="en-US"/>
         </w:rPr>
       </w:pPr>
+      <w:r>
+        <w:rPr>
+          <w:i/>
+          <w:iCs/>
+          <w:color w:val="C0C0C0"/>
+          <w:sz w:val="18"/>
+          <w:szCs w:val="18"/>
+          <w:lang w:val="en-US"/>
+        </w:rPr>
+        <w:t xml:space="preserve"> </w:t>
+      </w:r>
     </w:p>
     <w:p>
       <w:pPr>
@@ -10893,25 +11270,19 @@
         <w:rPr>
           <w:lang w:val="en-US"/>
         </w:rPr>
-        <w:t xml:space="preserve">For the motor drive, loss and efficiency analysis is performed first using the model presented in Sec. 3.  The loss analysis include the selected devices with a conventional system having IGBTs and two IMMD systems with different types of GaN </w:t>
-      </w:r>
-      <w:r>
-        <w:rPr>
-          <w:lang w:val="en-US"/>
-        </w:rPr>
-        <w:t>FETs</w:t>
-      </w:r>
-      <w:r>
-        <w:rPr>
-          <w:lang w:val="en-US"/>
-        </w:rPr>
-        <w:t>. The comparative loss results are shown in Figure 10.</w:t>
-      </w:r>
-      <w:r>
-        <w:rPr>
-          <w:lang w:val="en-US"/>
-        </w:rPr>
-        <w:t xml:space="preserve"> The results show that, even with a switching frequency five times the one with IGBTs, the total system loss is cut in half with GaN devices. The reason why 20 kHz is used for the system with IGBT is that, it is the practical limit for those devices. When the loss components are analyzed separately, it is observed that the main reduction is on switching losses, as expected. On the other hand, transistor conduction losses are a little bit higher with GaNs, although diode conduction losses (or transistor reverse conduction losses) are similar. There are two main reasons for this. First of all, IGBT conduction performance in high current applications is good. However, the WBG semiconductor technology such as GaN has not been proven itself in terms of on-state voltage drop, while it has developed to have comparable performance. Secondly, the IMMD system has 2-series and 2-parallel structure so that each module carry 2 times the current they would have when there a 4 parallel modules. In conclusion, both cascade and e-mode GaN FETs reach 98% drive efficiency at 100 kHz switching frequency. </w:t>
+        <w:t>In this study, an integrated modular motor drive system is proposed which can replace conventional motor drive systems, and its design process is presented. The proposed system brings several advantages such as increased power density, enhanced fault tolerance and reliability, reduction in EMI problems and voltage stress across devices, and increased surface area for better cooling.</w:t>
+      </w:r>
+      <w:r>
+        <w:rPr>
+          <w:lang w:val="en-US"/>
+        </w:rPr>
+        <w:t xml:space="preserve"> </w:t>
+      </w:r>
+      <w:r>
+        <w:rPr>
+          <w:lang w:val="en-US"/>
+        </w:rPr>
+        <w:t>With these benefits, the system is considered to be important especially in applications such as aerospace and traction.</w:t>
       </w:r>
     </w:p>
     <w:p>
@@ -10926,658 +11297,56 @@
         <w:rPr>
           <w:lang w:val="en-US"/>
         </w:rPr>
-        <w:t xml:space="preserve">Motor drive simulations are performed using MATLAB/Simulink environment. 4 modules are used with 2-series and 2-parallel configuration, with 90 degrees interleaving </w:t>
+        <w:t xml:space="preserve">The design is based on 2-level inverter modules which can be connected in series and/or parallel on the DC link thanks to the </w:t>
       </w:r>
       <w:r>
         <w:rPr>
           <w:lang w:val="en-US"/>
         </w:rPr>
         <w:lastRenderedPageBreak/>
-        <w:t>angle and proper DC link capacitor bank which will result 1% voltage ripple on the DC link at most.</w:t>
-      </w:r>
-      <w:r>
-        <w:rPr>
-          <w:lang w:val="en-US"/>
-        </w:rPr>
-        <w:t xml:space="preserve"> The line currents and line-to-line voltages are shown in Figure 11. The DC link current of each module and total DC link current are shown in Figure 12. The DC link voltage ripple with and without interleaving are also shown in Figure 13.</w:t>
-      </w:r>
-    </w:p>
-    <w:p>
-      <w:pPr>
-        <w:pStyle w:val="BodyTextKeep"/>
-        <w:ind w:right="0" w:firstLine="227"/>
-        <w:rPr>
-          <w:lang w:val="en-US"/>
-        </w:rPr>
-      </w:pPr>
-    </w:p>
-    <w:p>
-      <w:pPr>
-        <w:pStyle w:val="BodyTextKeep"/>
-        <w:ind w:right="0"/>
-        <w:jc w:val="center"/>
-        <w:rPr>
-          <w:lang w:val="en-US"/>
-        </w:rPr>
-      </w:pPr>
-      <w:r>
-        <w:rPr>
-          <w:lang w:val="en-US"/>
-        </w:rPr>
-        <w:object w:dxaOrig="7770" w:dyaOrig="4395">
-          <v:shape id="_x0000_i1027" type="#_x0000_t75" style="width:227pt;height:128pt" o:ole="">
-            <v:imagedata r:id="rId17" o:title=""/>
-          </v:shape>
-          <o:OLEObject Type="Embed" ProgID="Visio.Drawing.15" ShapeID="_x0000_i1027" DrawAspect="Content" ObjectID="_1566678463" r:id="rId18"/>
-        </w:object>
-      </w:r>
-    </w:p>
-    <w:p>
-      <w:pPr>
-        <w:pStyle w:val="BodyTextKeep"/>
-        <w:ind w:right="0"/>
-        <w:jc w:val="center"/>
-        <w:rPr>
-          <w:lang w:val="en-US"/>
-        </w:rPr>
-      </w:pPr>
-      <w:r>
-        <w:rPr>
-          <w:lang w:val="en-US"/>
-        </w:rPr>
-        <w:t>Figure 10. Comparative loss analysis having a conventional system with IGBT and two different IMMD systems with GaN</w:t>
-      </w:r>
-    </w:p>
-    <w:p>
-      <w:pPr>
-        <w:pStyle w:val="BodyTextKeep"/>
-        <w:ind w:right="0"/>
-        <w:jc w:val="center"/>
-        <w:rPr>
-          <w:lang w:val="en-US"/>
-        </w:rPr>
-      </w:pPr>
+        <w:t xml:space="preserve">modular structure. The number of series/parallel modules are established based on the reduction in the size of the DC link capacitor with proper interleaving angle, and </w:t>
+      </w:r>
+      <w:r>
+        <w:rPr>
+          <w:lang w:val="en-US"/>
+        </w:rPr>
+        <w:t xml:space="preserve">the available device voltage and current ratings. Dimensioning of a PMSM having FSCW stator is performed and a suitable modular winding configuration is proposed. The design of the modular motor drive is based on WBG GaN power FETs selected from two different manufacturers. Loss characterization and analysis is performed using these devices along with a conventional converter in which IGBT is utilized. It is shown that both GaN devices yield superior efficiency performance even with a switching frequency 5 times the original. </w:t>
+      </w:r>
     </w:p>
     <w:p>
       <w:pPr>
         <w:ind w:firstLine="227"/>
-        <w:jc w:val="center"/>
-        <w:rPr>
-          <w:sz w:val="18"/>
-          <w:szCs w:val="18"/>
-          <w:lang w:val="en-US"/>
-        </w:rPr>
-      </w:pPr>
-      <w:r>
-        <w:rPr>
-          <w:noProof/>
-          <w:sz w:val="18"/>
-          <w:szCs w:val="18"/>
-          <w:lang w:eastAsia="tr-TR"/>
-        </w:rPr>
-        <w:drawing>
-          <wp:inline distT="0" distB="0" distL="0" distR="0" wp14:anchorId="4F1C4CDF" wp14:editId="0BBDD53E">
-            <wp:extent cx="1357952" cy="968440"/>
-            <wp:effectExtent l="0" t="0" r="0" b="3175"/>
-            <wp:docPr id="15" name="Picture 15"/>
-            <wp:cNvGraphicFramePr>
-              <a:graphicFrameLocks xmlns:a="http://schemas.openxmlformats.org/drawingml/2006/main" noChangeAspect="1"/>
-            </wp:cNvGraphicFramePr>
-            <a:graphic xmlns:a="http://schemas.openxmlformats.org/drawingml/2006/main">
-              <a:graphicData uri="http://schemas.openxmlformats.org/drawingml/2006/picture">
-                <pic:pic xmlns:pic="http://schemas.openxmlformats.org/drawingml/2006/picture">
-                  <pic:nvPicPr>
-                    <pic:cNvPr id="0" name="Picture 28"/>
-                    <pic:cNvPicPr>
-                      <a:picLocks noChangeAspect="1" noChangeArrowheads="1"/>
-                    </pic:cNvPicPr>
-                  </pic:nvPicPr>
-                  <pic:blipFill rotWithShape="1">
-                    <a:blip r:embed="rId16" cstate="print">
-                      <a:extLst>
-                        <a:ext uri="{28A0092B-C50C-407E-A947-70E740481C1C}">
-                          <a14:useLocalDpi xmlns:a14="http://schemas.microsoft.com/office/drawing/2010/main" val="0"/>
-                        </a:ext>
-                      </a:extLst>
-                    </a:blip>
-                    <a:srcRect t="4885"/>
-                    <a:stretch/>
-                  </pic:blipFill>
-                  <pic:spPr bwMode="auto">
-                    <a:xfrm>
-                      <a:off x="0" y="0"/>
-                      <a:ext cx="1371920" cy="978402"/>
-                    </a:xfrm>
-                    <a:prstGeom prst="rect">
-                      <a:avLst/>
-                    </a:prstGeom>
-                    <a:noFill/>
-                    <a:ln>
-                      <a:noFill/>
-                    </a:ln>
-                    <a:extLst>
-                      <a:ext uri="{53640926-AAD7-44D8-BBD7-CCE9431645EC}">
-                        <a14:shadowObscured xmlns:a14="http://schemas.microsoft.com/office/drawing/2010/main"/>
-                      </a:ext>
-                    </a:extLst>
-                  </pic:spPr>
-                </pic:pic>
-              </a:graphicData>
-            </a:graphic>
-          </wp:inline>
-        </w:drawing>
-      </w:r>
-      <w:r>
-        <w:rPr>
-          <w:noProof/>
-          <w:sz w:val="18"/>
-          <w:szCs w:val="18"/>
-          <w:lang w:eastAsia="tr-TR"/>
-        </w:rPr>
-        <w:drawing>
-          <wp:inline distT="0" distB="0" distL="0" distR="0" wp14:anchorId="0CAA50EB" wp14:editId="7CEEECFB">
-            <wp:extent cx="1371600" cy="978173"/>
-            <wp:effectExtent l="0" t="0" r="0" b="0"/>
-            <wp:docPr id="16" name="Picture 16"/>
-            <wp:cNvGraphicFramePr>
-              <a:graphicFrameLocks xmlns:a="http://schemas.openxmlformats.org/drawingml/2006/main" noChangeAspect="1"/>
-            </wp:cNvGraphicFramePr>
-            <a:graphic xmlns:a="http://schemas.openxmlformats.org/drawingml/2006/main">
-              <a:graphicData uri="http://schemas.openxmlformats.org/drawingml/2006/picture">
-                <pic:pic xmlns:pic="http://schemas.openxmlformats.org/drawingml/2006/picture">
-                  <pic:nvPicPr>
-                    <pic:cNvPr id="0" name="Picture 28"/>
-                    <pic:cNvPicPr>
-                      <a:picLocks noChangeAspect="1" noChangeArrowheads="1"/>
-                    </pic:cNvPicPr>
-                  </pic:nvPicPr>
-                  <pic:blipFill rotWithShape="1">
-                    <a:blip r:embed="rId16" cstate="print">
-                      <a:extLst>
-                        <a:ext uri="{28A0092B-C50C-407E-A947-70E740481C1C}">
-                          <a14:useLocalDpi xmlns:a14="http://schemas.microsoft.com/office/drawing/2010/main" val="0"/>
-                        </a:ext>
-                      </a:extLst>
-                    </a:blip>
-                    <a:srcRect t="4885"/>
-                    <a:stretch/>
-                  </pic:blipFill>
-                  <pic:spPr bwMode="auto">
-                    <a:xfrm>
-                      <a:off x="0" y="0"/>
-                      <a:ext cx="1378924" cy="983396"/>
-                    </a:xfrm>
-                    <a:prstGeom prst="rect">
-                      <a:avLst/>
-                    </a:prstGeom>
-                    <a:noFill/>
-                    <a:ln>
-                      <a:noFill/>
-                    </a:ln>
-                    <a:extLst>
-                      <a:ext uri="{53640926-AAD7-44D8-BBD7-CCE9431645EC}">
-                        <a14:shadowObscured xmlns:a14="http://schemas.microsoft.com/office/drawing/2010/main"/>
-                      </a:ext>
-                    </a:extLst>
-                  </pic:spPr>
-                </pic:pic>
-              </a:graphicData>
-            </a:graphic>
-          </wp:inline>
-        </w:drawing>
+        <w:rPr>
+          <w:sz w:val="18"/>
+          <w:szCs w:val="18"/>
+          <w:lang w:val="en-US"/>
+        </w:rPr>
+      </w:pPr>
+      <w:r>
+        <w:rPr>
+          <w:sz w:val="18"/>
+          <w:szCs w:val="18"/>
+          <w:lang w:val="en-US"/>
+        </w:rPr>
+        <w:t>The motor simulations</w:t>
       </w:r>
     </w:p>
     <w:p>
       <w:pPr>
         <w:ind w:firstLine="227"/>
-        <w:jc w:val="center"/>
-        <w:rPr>
-          <w:sz w:val="18"/>
-          <w:szCs w:val="18"/>
-          <w:lang w:val="en-US"/>
-        </w:rPr>
-      </w:pPr>
-      <w:r>
-        <w:rPr>
-          <w:sz w:val="18"/>
-          <w:szCs w:val="18"/>
-          <w:lang w:val="en-US"/>
-        </w:rPr>
-        <w:t>Figure 11. Line-to-line voltages and line currents</w:t>
-      </w:r>
-    </w:p>
-    <w:p>
-      <w:pPr>
-        <w:ind w:firstLine="227"/>
-        <w:rPr>
-          <w:sz w:val="18"/>
-          <w:szCs w:val="18"/>
-          <w:lang w:val="en-US"/>
-        </w:rPr>
-      </w:pPr>
-    </w:p>
-    <w:p>
-      <w:pPr>
-        <w:ind w:firstLine="227"/>
-        <w:jc w:val="center"/>
-        <w:rPr>
-          <w:sz w:val="18"/>
-          <w:szCs w:val="18"/>
-          <w:lang w:val="en-US"/>
-        </w:rPr>
-      </w:pPr>
-      <w:r>
-        <w:rPr>
-          <w:noProof/>
-          <w:sz w:val="18"/>
-          <w:szCs w:val="18"/>
-          <w:lang w:eastAsia="tr-TR"/>
-        </w:rPr>
-        <w:drawing>
-          <wp:inline distT="0" distB="0" distL="0" distR="0" wp14:anchorId="7506606D" wp14:editId="10AE308F">
-            <wp:extent cx="1357952" cy="968440"/>
-            <wp:effectExtent l="0" t="0" r="0" b="3175"/>
-            <wp:docPr id="17" name="Picture 17"/>
-            <wp:cNvGraphicFramePr>
-              <a:graphicFrameLocks xmlns:a="http://schemas.openxmlformats.org/drawingml/2006/main" noChangeAspect="1"/>
-            </wp:cNvGraphicFramePr>
-            <a:graphic xmlns:a="http://schemas.openxmlformats.org/drawingml/2006/main">
-              <a:graphicData uri="http://schemas.openxmlformats.org/drawingml/2006/picture">
-                <pic:pic xmlns:pic="http://schemas.openxmlformats.org/drawingml/2006/picture">
-                  <pic:nvPicPr>
-                    <pic:cNvPr id="0" name="Picture 28"/>
-                    <pic:cNvPicPr>
-                      <a:picLocks noChangeAspect="1" noChangeArrowheads="1"/>
-                    </pic:cNvPicPr>
-                  </pic:nvPicPr>
-                  <pic:blipFill rotWithShape="1">
-                    <a:blip r:embed="rId16" cstate="print">
-                      <a:extLst>
-                        <a:ext uri="{28A0092B-C50C-407E-A947-70E740481C1C}">
-                          <a14:useLocalDpi xmlns:a14="http://schemas.microsoft.com/office/drawing/2010/main" val="0"/>
-                        </a:ext>
-                      </a:extLst>
-                    </a:blip>
-                    <a:srcRect t="4885"/>
-                    <a:stretch/>
-                  </pic:blipFill>
-                  <pic:spPr bwMode="auto">
-                    <a:xfrm>
-                      <a:off x="0" y="0"/>
-                      <a:ext cx="1371920" cy="978402"/>
-                    </a:xfrm>
-                    <a:prstGeom prst="rect">
-                      <a:avLst/>
-                    </a:prstGeom>
-                    <a:noFill/>
-                    <a:ln>
-                      <a:noFill/>
-                    </a:ln>
-                    <a:extLst>
-                      <a:ext uri="{53640926-AAD7-44D8-BBD7-CCE9431645EC}">
-                        <a14:shadowObscured xmlns:a14="http://schemas.microsoft.com/office/drawing/2010/main"/>
-                      </a:ext>
-                    </a:extLst>
-                  </pic:spPr>
-                </pic:pic>
-              </a:graphicData>
-            </a:graphic>
-          </wp:inline>
-        </w:drawing>
-      </w:r>
-      <w:r>
-        <w:rPr>
-          <w:noProof/>
-          <w:sz w:val="18"/>
-          <w:szCs w:val="18"/>
-          <w:lang w:eastAsia="tr-TR"/>
-        </w:rPr>
-        <w:drawing>
-          <wp:inline distT="0" distB="0" distL="0" distR="0" wp14:anchorId="05899447" wp14:editId="0A0A0F5C">
-            <wp:extent cx="1371600" cy="978173"/>
-            <wp:effectExtent l="0" t="0" r="0" b="0"/>
-            <wp:docPr id="18" name="Picture 18"/>
-            <wp:cNvGraphicFramePr>
-              <a:graphicFrameLocks xmlns:a="http://schemas.openxmlformats.org/drawingml/2006/main" noChangeAspect="1"/>
-            </wp:cNvGraphicFramePr>
-            <a:graphic xmlns:a="http://schemas.openxmlformats.org/drawingml/2006/main">
-              <a:graphicData uri="http://schemas.openxmlformats.org/drawingml/2006/picture">
-                <pic:pic xmlns:pic="http://schemas.openxmlformats.org/drawingml/2006/picture">
-                  <pic:nvPicPr>
-                    <pic:cNvPr id="0" name="Picture 28"/>
-                    <pic:cNvPicPr>
-                      <a:picLocks noChangeAspect="1" noChangeArrowheads="1"/>
-                    </pic:cNvPicPr>
-                  </pic:nvPicPr>
-                  <pic:blipFill rotWithShape="1">
-                    <a:blip r:embed="rId16" cstate="print">
-                      <a:extLst>
-                        <a:ext uri="{28A0092B-C50C-407E-A947-70E740481C1C}">
-                          <a14:useLocalDpi xmlns:a14="http://schemas.microsoft.com/office/drawing/2010/main" val="0"/>
-                        </a:ext>
-                      </a:extLst>
-                    </a:blip>
-                    <a:srcRect t="4885"/>
-                    <a:stretch/>
-                  </pic:blipFill>
-                  <pic:spPr bwMode="auto">
-                    <a:xfrm>
-                      <a:off x="0" y="0"/>
-                      <a:ext cx="1378924" cy="983396"/>
-                    </a:xfrm>
-                    <a:prstGeom prst="rect">
-                      <a:avLst/>
-                    </a:prstGeom>
-                    <a:noFill/>
-                    <a:ln>
-                      <a:noFill/>
-                    </a:ln>
-                    <a:extLst>
-                      <a:ext uri="{53640926-AAD7-44D8-BBD7-CCE9431645EC}">
-                        <a14:shadowObscured xmlns:a14="http://schemas.microsoft.com/office/drawing/2010/main"/>
-                      </a:ext>
-                    </a:extLst>
-                  </pic:spPr>
-                </pic:pic>
-              </a:graphicData>
-            </a:graphic>
-          </wp:inline>
-        </w:drawing>
-      </w:r>
-    </w:p>
-    <w:p>
-      <w:pPr>
-        <w:ind w:firstLine="227"/>
-        <w:jc w:val="center"/>
-        <w:rPr>
-          <w:sz w:val="18"/>
-          <w:szCs w:val="18"/>
-          <w:lang w:val="en-US"/>
-        </w:rPr>
-      </w:pPr>
-      <w:r>
-        <w:rPr>
-          <w:sz w:val="18"/>
-          <w:szCs w:val="18"/>
-          <w:lang w:val="en-US"/>
-        </w:rPr>
-        <w:t>Figure 12. The DC link current of each module and total DC link current</w:t>
-      </w:r>
-    </w:p>
-    <w:p>
-      <w:pPr>
-        <w:ind w:firstLine="227"/>
-        <w:rPr>
-          <w:sz w:val="18"/>
-          <w:szCs w:val="18"/>
-          <w:lang w:val="en-US"/>
-        </w:rPr>
-      </w:pPr>
-    </w:p>
-    <w:p>
-      <w:pPr>
-        <w:ind w:firstLine="227"/>
-        <w:jc w:val="center"/>
-        <w:rPr>
-          <w:sz w:val="18"/>
-          <w:szCs w:val="18"/>
-          <w:lang w:val="en-US"/>
-        </w:rPr>
-      </w:pPr>
-      <w:r>
-        <w:rPr>
-          <w:noProof/>
-          <w:sz w:val="18"/>
-          <w:szCs w:val="18"/>
-          <w:lang w:eastAsia="tr-TR"/>
-        </w:rPr>
-        <w:drawing>
-          <wp:inline distT="0" distB="0" distL="0" distR="0" wp14:anchorId="3EFBEC4D" wp14:editId="61A5226F">
-            <wp:extent cx="1357952" cy="968440"/>
-            <wp:effectExtent l="0" t="0" r="0" b="3175"/>
-            <wp:docPr id="19" name="Picture 19"/>
-            <wp:cNvGraphicFramePr>
-              <a:graphicFrameLocks xmlns:a="http://schemas.openxmlformats.org/drawingml/2006/main" noChangeAspect="1"/>
-            </wp:cNvGraphicFramePr>
-            <a:graphic xmlns:a="http://schemas.openxmlformats.org/drawingml/2006/main">
-              <a:graphicData uri="http://schemas.openxmlformats.org/drawingml/2006/picture">
-                <pic:pic xmlns:pic="http://schemas.openxmlformats.org/drawingml/2006/picture">
-                  <pic:nvPicPr>
-                    <pic:cNvPr id="0" name="Picture 28"/>
-                    <pic:cNvPicPr>
-                      <a:picLocks noChangeAspect="1" noChangeArrowheads="1"/>
-                    </pic:cNvPicPr>
-                  </pic:nvPicPr>
-                  <pic:blipFill rotWithShape="1">
-                    <a:blip r:embed="rId16" cstate="print">
-                      <a:extLst>
-                        <a:ext uri="{28A0092B-C50C-407E-A947-70E740481C1C}">
-                          <a14:useLocalDpi xmlns:a14="http://schemas.microsoft.com/office/drawing/2010/main" val="0"/>
-                        </a:ext>
-                      </a:extLst>
-                    </a:blip>
-                    <a:srcRect t="4885"/>
-                    <a:stretch/>
-                  </pic:blipFill>
-                  <pic:spPr bwMode="auto">
-                    <a:xfrm>
-                      <a:off x="0" y="0"/>
-                      <a:ext cx="1371920" cy="978402"/>
-                    </a:xfrm>
-                    <a:prstGeom prst="rect">
-                      <a:avLst/>
-                    </a:prstGeom>
-                    <a:noFill/>
-                    <a:ln>
-                      <a:noFill/>
-                    </a:ln>
-                    <a:extLst>
-                      <a:ext uri="{53640926-AAD7-44D8-BBD7-CCE9431645EC}">
-                        <a14:shadowObscured xmlns:a14="http://schemas.microsoft.com/office/drawing/2010/main"/>
-                      </a:ext>
-                    </a:extLst>
-                  </pic:spPr>
-                </pic:pic>
-              </a:graphicData>
-            </a:graphic>
-          </wp:inline>
-        </w:drawing>
-      </w:r>
-      <w:r>
-        <w:rPr>
-          <w:noProof/>
-          <w:sz w:val="18"/>
-          <w:szCs w:val="18"/>
-          <w:lang w:eastAsia="tr-TR"/>
-        </w:rPr>
-        <w:drawing>
-          <wp:inline distT="0" distB="0" distL="0" distR="0" wp14:anchorId="1726DBB6" wp14:editId="48C7915C">
-            <wp:extent cx="1371600" cy="978173"/>
-            <wp:effectExtent l="0" t="0" r="0" b="0"/>
-            <wp:docPr id="20" name="Picture 20"/>
-            <wp:cNvGraphicFramePr>
-              <a:graphicFrameLocks xmlns:a="http://schemas.openxmlformats.org/drawingml/2006/main" noChangeAspect="1"/>
-            </wp:cNvGraphicFramePr>
-            <a:graphic xmlns:a="http://schemas.openxmlformats.org/drawingml/2006/main">
-              <a:graphicData uri="http://schemas.openxmlformats.org/drawingml/2006/picture">
-                <pic:pic xmlns:pic="http://schemas.openxmlformats.org/drawingml/2006/picture">
-                  <pic:nvPicPr>
-                    <pic:cNvPr id="0" name="Picture 28"/>
-                    <pic:cNvPicPr>
-                      <a:picLocks noChangeAspect="1" noChangeArrowheads="1"/>
-                    </pic:cNvPicPr>
-                  </pic:nvPicPr>
-                  <pic:blipFill rotWithShape="1">
-                    <a:blip r:embed="rId16" cstate="print">
-                      <a:extLst>
-                        <a:ext uri="{28A0092B-C50C-407E-A947-70E740481C1C}">
-                          <a14:useLocalDpi xmlns:a14="http://schemas.microsoft.com/office/drawing/2010/main" val="0"/>
-                        </a:ext>
-                      </a:extLst>
-                    </a:blip>
-                    <a:srcRect t="4885"/>
-                    <a:stretch/>
-                  </pic:blipFill>
-                  <pic:spPr bwMode="auto">
-                    <a:xfrm>
-                      <a:off x="0" y="0"/>
-                      <a:ext cx="1378924" cy="983396"/>
-                    </a:xfrm>
-                    <a:prstGeom prst="rect">
-                      <a:avLst/>
-                    </a:prstGeom>
-                    <a:noFill/>
-                    <a:ln>
-                      <a:noFill/>
-                    </a:ln>
-                    <a:extLst>
-                      <a:ext uri="{53640926-AAD7-44D8-BBD7-CCE9431645EC}">
-                        <a14:shadowObscured xmlns:a14="http://schemas.microsoft.com/office/drawing/2010/main"/>
-                      </a:ext>
-                    </a:extLst>
-                  </pic:spPr>
-                </pic:pic>
-              </a:graphicData>
-            </a:graphic>
-          </wp:inline>
-        </w:drawing>
-      </w:r>
-    </w:p>
-    <w:p>
-      <w:pPr>
-        <w:ind w:firstLine="227"/>
-        <w:jc w:val="center"/>
-        <w:rPr>
-          <w:sz w:val="18"/>
-          <w:szCs w:val="18"/>
-          <w:lang w:val="en-US"/>
-        </w:rPr>
-      </w:pPr>
-      <w:r>
-        <w:rPr>
-          <w:sz w:val="18"/>
-          <w:szCs w:val="18"/>
-          <w:lang w:val="en-US"/>
-        </w:rPr>
-        <w:t>Figure 13. DC link voltage ripple with and without interleaving</w:t>
-      </w:r>
-    </w:p>
-    <w:p>
-      <w:pPr>
-        <w:ind w:firstLine="227"/>
-        <w:rPr>
-          <w:lang w:val="en-US"/>
-        </w:rPr>
-      </w:pPr>
-    </w:p>
-    <w:p>
-      <w:pPr>
-        <w:ind w:firstLine="227"/>
-        <w:jc w:val="center"/>
-        <w:rPr>
-          <w:b/>
-          <w:lang w:val="en-US"/>
-        </w:rPr>
-      </w:pPr>
-      <w:r>
-        <w:rPr>
-          <w:b/>
-          <w:lang w:val="en-US"/>
-        </w:rPr>
-        <w:t xml:space="preserve">5. </w:t>
-      </w:r>
-      <w:r>
-        <w:rPr>
-          <w:b/>
-          <w:lang w:val="en-US"/>
-        </w:rPr>
-        <w:t>Conclusions</w:t>
-      </w:r>
-    </w:p>
-    <w:p>
-      <w:pPr>
-        <w:ind w:firstLine="227"/>
-        <w:jc w:val="center"/>
-        <w:rPr>
-          <w:i/>
-          <w:iCs/>
-          <w:color w:val="C0C0C0"/>
-          <w:sz w:val="18"/>
-          <w:szCs w:val="18"/>
-          <w:lang w:val="en-US"/>
-        </w:rPr>
-      </w:pPr>
-      <w:r>
-        <w:rPr>
-          <w:i/>
-          <w:iCs/>
-          <w:color w:val="C0C0C0"/>
-          <w:sz w:val="18"/>
-          <w:szCs w:val="18"/>
-          <w:lang w:val="en-US"/>
-        </w:rPr>
-        <w:t xml:space="preserve"> </w:t>
-      </w:r>
-    </w:p>
-    <w:p>
-      <w:pPr>
-        <w:pStyle w:val="BodyTextKeep"/>
-        <w:ind w:right="0" w:firstLine="227"/>
-        <w:rPr>
-          <w:lang w:val="en-US"/>
-        </w:rPr>
-      </w:pPr>
-      <w:r>
-        <w:rPr>
-          <w:lang w:val="en-US"/>
-        </w:rPr>
-        <w:t xml:space="preserve">Bu çalışmada konvansiyonel motor sürücü sistemlerine alternatif olabilecek tümleşik ve modüler yapıda bir motor sürücü sistemi önerilmiş ve tasarımı yapılmıştır. Sistemin getirdiği belli başlı avantajlar hem ağırlık hem hacim açısında yüksek güç yoğunluğu, arttırılmış hata dayanıklılığı ve güvenilirlik, yarıiletkenlerde ve motor sargılarındaki gerilim streslerinin ve aşırı salınımların azaltılması ve ısı kaynaklarının dağıtılması ile soğutmanın kolaylaşması olarak sıralanabilir. Bu özellikleri ile </w:t>
-      </w:r>
-      <w:r>
-        <w:rPr>
-          <w:lang w:val="en-US"/>
-        </w:rPr>
-        <w:lastRenderedPageBreak/>
-        <w:t>önerilen sistemin özellikler havacılık, uzay ve elektrikli araçlar gibi uygulamalarda önemli rol oynayacağı düşünülmektedir.</w:t>
-      </w:r>
-    </w:p>
-    <w:p>
-      <w:pPr>
-        <w:pStyle w:val="BodyTextKeep"/>
-        <w:ind w:right="0" w:firstLine="227"/>
-        <w:rPr>
-          <w:lang w:val="en-US"/>
-        </w:rPr>
-      </w:pPr>
-      <w:r>
-        <w:rPr>
-          <w:lang w:val="en-US"/>
-        </w:rPr>
-        <w:t>Mevcut TMMS teknolojisi incelenmiş ve henüz laboratuvar prototipi aşamasında olan çalışmalar ve başarımları irdelenmiştir. Özellikle seri modüler yapıdaki seri bağlı motor sürücü topolojisi üzerinde durulmuş ve bu topoloji hem seri hem paralel bağlı bir topoloji olarak geliştirilmiştir. DA bara kondansatör bankasını küçültmek amacıyla uygulanan interleaving tekniği sonucu kondansatör akımı etkin değerinde meydana gelen küçülmeye bakılarak topolojideki optimum modül sayısı 4 olarak belirlenmiştir. Bunun yanında piyasadaki GaN yarıiletkenlerinin kullanılabileceği bir topolojide 2 seri 2 paralel modül olması gerektiği anlaşılmıştır. Bu topolojiye göre seçilen örnek bir motor üzerinde tasarım yapılmıştır.</w:t>
-      </w:r>
-    </w:p>
-    <w:p>
-      <w:pPr>
-        <w:ind w:firstLine="227"/>
-        <w:rPr>
-          <w:sz w:val="18"/>
-          <w:szCs w:val="18"/>
-          <w:lang w:val="en-US"/>
-        </w:rPr>
-      </w:pPr>
-      <w:r>
-        <w:rPr>
-          <w:sz w:val="18"/>
-          <w:szCs w:val="18"/>
-          <w:lang w:val="en-US"/>
-        </w:rPr>
-        <w:t>Seçilen GaN’lar ile kayıp analizi yapılmış ve standart IGBT’li sürücü sistemi ile karşılaştırılmıştır. Bunun sonucunda her iki tipte de standart sisteme göre beş katı anahtarlama frekansına rağmen yüzde iki verim artışı sağlanmıştır. Buna ek olarak, DA bara kondansatör bankası seçimi gerçekleştirilmiş ve yapılan tasarım benzetim sonuçları ile doğrulanmıştır. Interleaving tekniği ile kondansatör akım etkin değeri ve sığa değeri yarı yarıya düşürülmüştür. Ayrıca tüm sistemin güç yoğunluğu hedeflenen değerin üzerinde elde edilmiştir. Gelecekte tasarımı yapılan sistemin prototipi üretilecek ve laboratuvarda test edilecektir. Bu testler arasında verim, güç yoğunluğu ve hata dayanıklılığı yer alacaktır</w:t>
-      </w:r>
-      <w:r>
-        <w:rPr>
-          <w:lang w:val="en-US"/>
-        </w:rPr>
-        <w:t>.</w:t>
+        <w:rPr>
+          <w:sz w:val="18"/>
+          <w:szCs w:val="18"/>
+          <w:lang w:val="en-US"/>
+        </w:rPr>
+      </w:pPr>
+      <w:r>
+        <w:rPr>
+          <w:sz w:val="18"/>
+          <w:szCs w:val="18"/>
+          <w:lang w:val="en-US"/>
+        </w:rPr>
+        <w:t>Motor drive simulations</w:t>
       </w:r>
     </w:p>
     <w:p>
@@ -11635,7 +11404,7 @@
         <w:autoSpaceDE w:val="0"/>
         <w:autoSpaceDN w:val="0"/>
         <w:adjustRightInd w:val="0"/>
-        <w:ind w:left="426" w:hanging="426"/>
+        <w:ind w:left="640" w:hanging="640"/>
         <w:rPr>
           <w:noProof/>
           <w:sz w:val="18"/>
@@ -11708,7 +11477,7 @@
         <w:autoSpaceDE w:val="0"/>
         <w:autoSpaceDN w:val="0"/>
         <w:adjustRightInd w:val="0"/>
-        <w:ind w:left="426" w:hanging="426"/>
+        <w:ind w:left="640" w:hanging="640"/>
         <w:rPr>
           <w:noProof/>
           <w:sz w:val="18"/>
@@ -11757,7 +11526,7 @@
         <w:autoSpaceDE w:val="0"/>
         <w:autoSpaceDN w:val="0"/>
         <w:adjustRightInd w:val="0"/>
-        <w:ind w:left="426" w:hanging="426"/>
+        <w:ind w:left="640" w:hanging="640"/>
         <w:rPr>
           <w:noProof/>
           <w:sz w:val="18"/>
@@ -11806,7 +11575,7 @@
         <w:autoSpaceDE w:val="0"/>
         <w:autoSpaceDN w:val="0"/>
         <w:adjustRightInd w:val="0"/>
-        <w:ind w:left="426" w:hanging="426"/>
+        <w:ind w:left="640" w:hanging="640"/>
         <w:rPr>
           <w:noProof/>
           <w:sz w:val="18"/>
@@ -11855,7 +11624,7 @@
         <w:autoSpaceDE w:val="0"/>
         <w:autoSpaceDN w:val="0"/>
         <w:adjustRightInd w:val="0"/>
-        <w:ind w:left="426" w:hanging="426"/>
+        <w:ind w:left="640" w:hanging="640"/>
         <w:rPr>
           <w:noProof/>
           <w:sz w:val="18"/>
@@ -11904,7 +11673,7 @@
         <w:autoSpaceDE w:val="0"/>
         <w:autoSpaceDN w:val="0"/>
         <w:adjustRightInd w:val="0"/>
-        <w:ind w:left="426" w:hanging="426"/>
+        <w:ind w:left="640" w:hanging="640"/>
         <w:rPr>
           <w:noProof/>
           <w:sz w:val="18"/>
@@ -11935,7 +11704,7 @@
         <w:autoSpaceDE w:val="0"/>
         <w:autoSpaceDN w:val="0"/>
         <w:adjustRightInd w:val="0"/>
-        <w:ind w:left="426" w:hanging="426"/>
+        <w:ind w:left="640" w:hanging="640"/>
         <w:rPr>
           <w:noProof/>
           <w:sz w:val="18"/>
@@ -11957,17 +11726,7 @@
           <w:szCs w:val="24"/>
         </w:rPr>
         <w:tab/>
-        <w:t>T. Morita, S. Tamura, Y. Anda, M. Ishida, Y. Uemoto, T. Ueda, T. Tanaka, and D. Ueda, “99.3% Efficiency of three-phase in</w:t>
-      </w:r>
-      <w:bookmarkStart w:id="0" w:name="_GoBack"/>
-      <w:bookmarkEnd w:id="0"/>
-      <w:r>
-        <w:rPr>
-          <w:noProof/>
-          <w:sz w:val="18"/>
-          <w:szCs w:val="24"/>
-        </w:rPr>
-        <w:t xml:space="preserve">verter for motor drive using GaN-based gate injection transistors,” </w:t>
+        <w:t xml:space="preserve">T. Morita, S. Tamura, Y. Anda, M. Ishida, Y. Uemoto, T. Ueda, T. Tanaka, and D. Ueda, “99.3% Efficiency of three-phase inverter for motor drive using GaN-based gate injection transistors,” </w:t>
       </w:r>
       <w:r>
         <w:rPr>
@@ -11994,7 +11753,7 @@
         <w:autoSpaceDE w:val="0"/>
         <w:autoSpaceDN w:val="0"/>
         <w:adjustRightInd w:val="0"/>
-        <w:ind w:left="426" w:hanging="426"/>
+        <w:ind w:left="640" w:hanging="640"/>
         <w:rPr>
           <w:noProof/>
           <w:sz w:val="18"/>
@@ -12043,10 +11802,11 @@
         <w:autoSpaceDE w:val="0"/>
         <w:autoSpaceDN w:val="0"/>
         <w:adjustRightInd w:val="0"/>
-        <w:ind w:left="426" w:hanging="426"/>
+        <w:ind w:left="640" w:hanging="640"/>
         <w:rPr>
           <w:noProof/>
           <w:sz w:val="18"/>
+          <w:szCs w:val="24"/>
         </w:rPr>
       </w:pPr>
       <w:r>
@@ -12055,7 +11815,6 @@
           <w:sz w:val="18"/>
           <w:szCs w:val="24"/>
         </w:rPr>
-        <w:lastRenderedPageBreak/>
         <w:t>[9]</w:t>
       </w:r>
       <w:r>
@@ -12084,6 +11843,54 @@
           <w:szCs w:val="24"/>
         </w:rPr>
         <w:t>, vol. 4, no. 3, pp. 707–719, 2016.</w:t>
+      </w:r>
+    </w:p>
+    <w:p>
+      <w:pPr>
+        <w:widowControl w:val="0"/>
+        <w:autoSpaceDE w:val="0"/>
+        <w:autoSpaceDN w:val="0"/>
+        <w:adjustRightInd w:val="0"/>
+        <w:ind w:left="640" w:hanging="640"/>
+        <w:rPr>
+          <w:noProof/>
+          <w:sz w:val="18"/>
+        </w:rPr>
+      </w:pPr>
+      <w:r>
+        <w:rPr>
+          <w:noProof/>
+          <w:sz w:val="18"/>
+          <w:szCs w:val="24"/>
+        </w:rPr>
+        <w:t>[10]</w:t>
+      </w:r>
+      <w:r>
+        <w:rPr>
+          <w:noProof/>
+          <w:sz w:val="18"/>
+          <w:szCs w:val="24"/>
+        </w:rPr>
+        <w:tab/>
+        <w:t xml:space="preserve">M. Ugur and O. Keysan, “DC link capacitor optimization for integrated modular motor drives,” </w:t>
+      </w:r>
+      <w:r>
+        <w:rPr>
+          <w:i/>
+          <w:iCs/>
+          <w:noProof/>
+          <w:sz w:val="18"/>
+          <w:szCs w:val="24"/>
+        </w:rPr>
+        <w:t>2017 IEEE 26th Int. Symp. Ind. Electron.</w:t>
+      </w:r>
+      <w:r>
+        <w:rPr>
+          <w:noProof/>
+          <w:sz w:val="18"/>
+          <w:szCs w:val="24"/>
+        </w:rPr>
+        <w:t>, vol. i, pp. 263–270, 2017.</w:t>
       </w:r>
     </w:p>
     <w:p>
@@ -12107,17 +11914,8 @@
         <w:fldChar w:fldCharType="end"/>
       </w:r>
     </w:p>
-    <w:p>
-      <w:pPr>
-        <w:pStyle w:val="BodyTextNext"/>
-        <w:ind w:right="0" w:firstLine="0"/>
-        <w:rPr>
-          <w:lang w:val="en-US"/>
-        </w:rPr>
-      </w:pPr>
-    </w:p>
     <w:sectPr>
-      <w:footerReference w:type="even" r:id="rId19"/>
+      <w:footerReference w:type="even" r:id="rId24"/>
       <w:footnotePr>
         <w:numRestart w:val="eachPage"/>
       </w:footnotePr>
@@ -12131,7 +11929,7 @@
 </file>
 
 <file path=word/endnotes.xml><?xml version="1.0" encoding="utf-8"?>
-<w:endnotes xmlns:wpc="http://schemas.microsoft.com/office/word/2010/wordprocessingCanvas" xmlns:mc="http://schemas.openxmlformats.org/markup-compatibility/2006" xmlns:o="urn:schemas-microsoft-com:office:office" xmlns:r="http://schemas.openxmlformats.org/officeDocument/2006/relationships" xmlns:m="http://schemas.openxmlformats.org/officeDocument/2006/math" xmlns:v="urn:schemas-microsoft-com:vml" xmlns:wp14="http://schemas.microsoft.com/office/word/2010/wordprocessingDrawing" xmlns:wp="http://schemas.openxmlformats.org/drawingml/2006/wordprocessingDrawing" xmlns:w10="urn:schemas-microsoft-com:office:word" xmlns:w="http://schemas.openxmlformats.org/wordprocessingml/2006/main" xmlns:w14="http://schemas.microsoft.com/office/word/2010/wordml" xmlns:w15="http://schemas.microsoft.com/office/word/2012/wordml" xmlns:wpg="http://schemas.microsoft.com/office/word/2010/wordprocessingGroup" xmlns:wpi="http://schemas.microsoft.com/office/word/2010/wordprocessingInk" xmlns:wne="http://schemas.microsoft.com/office/word/2006/wordml" xmlns:wps="http://schemas.microsoft.com/office/word/2010/wordprocessingShape" mc:Ignorable="w14 w15 wp14">
+<w:endnotes xmlns:wpc="http://schemas.microsoft.com/office/word/2010/wordprocessingCanvas" xmlns:cx="http://schemas.microsoft.com/office/drawing/2014/chartex" xmlns:mc="http://schemas.openxmlformats.org/markup-compatibility/2006" xmlns:o="urn:schemas-microsoft-com:office:office" xmlns:r="http://schemas.openxmlformats.org/officeDocument/2006/relationships" xmlns:m="http://schemas.openxmlformats.org/officeDocument/2006/math" xmlns:v="urn:schemas-microsoft-com:vml" xmlns:wp14="http://schemas.microsoft.com/office/word/2010/wordprocessingDrawing" xmlns:wp="http://schemas.openxmlformats.org/drawingml/2006/wordprocessingDrawing" xmlns:w10="urn:schemas-microsoft-com:office:word" xmlns:w="http://schemas.openxmlformats.org/wordprocessingml/2006/main" xmlns:w14="http://schemas.microsoft.com/office/word/2010/wordml" xmlns:w15="http://schemas.microsoft.com/office/word/2012/wordml" xmlns:w16se="http://schemas.microsoft.com/office/word/2015/wordml/symex" xmlns:wpg="http://schemas.microsoft.com/office/word/2010/wordprocessingGroup" xmlns:wpi="http://schemas.microsoft.com/office/word/2010/wordprocessingInk" xmlns:wne="http://schemas.microsoft.com/office/word/2006/wordml" xmlns:wps="http://schemas.microsoft.com/office/word/2010/wordprocessingShape" mc:Ignorable="w14 w15 w16se wp14">
   <w:endnote w:type="separator" w:id="-1">
     <w:p>
       <w:r>
@@ -12150,7 +11948,7 @@
 </file>
 
 <file path=word/footer1.xml><?xml version="1.0" encoding="utf-8"?>
-<w:ftr xmlns:wpc="http://schemas.microsoft.com/office/word/2010/wordprocessingCanvas" xmlns:mc="http://schemas.openxmlformats.org/markup-compatibility/2006" xmlns:o="urn:schemas-microsoft-com:office:office" xmlns:r="http://schemas.openxmlformats.org/officeDocument/2006/relationships" xmlns:m="http://schemas.openxmlformats.org/officeDocument/2006/math" xmlns:v="urn:schemas-microsoft-com:vml" xmlns:wp14="http://schemas.microsoft.com/office/word/2010/wordprocessingDrawing" xmlns:wp="http://schemas.openxmlformats.org/drawingml/2006/wordprocessingDrawing" xmlns:w10="urn:schemas-microsoft-com:office:word" xmlns:w="http://schemas.openxmlformats.org/wordprocessingml/2006/main" xmlns:w14="http://schemas.microsoft.com/office/word/2010/wordml" xmlns:w15="http://schemas.microsoft.com/office/word/2012/wordml" xmlns:wpg="http://schemas.microsoft.com/office/word/2010/wordprocessingGroup" xmlns:wpi="http://schemas.microsoft.com/office/word/2010/wordprocessingInk" xmlns:wne="http://schemas.microsoft.com/office/word/2006/wordml" xmlns:wps="http://schemas.microsoft.com/office/word/2010/wordprocessingShape" mc:Ignorable="w14 w15 wp14">
+<w:ftr xmlns:wpc="http://schemas.microsoft.com/office/word/2010/wordprocessingCanvas" xmlns:cx="http://schemas.microsoft.com/office/drawing/2014/chartex" xmlns:mc="http://schemas.openxmlformats.org/markup-compatibility/2006" xmlns:o="urn:schemas-microsoft-com:office:office" xmlns:r="http://schemas.openxmlformats.org/officeDocument/2006/relationships" xmlns:m="http://schemas.openxmlformats.org/officeDocument/2006/math" xmlns:v="urn:schemas-microsoft-com:vml" xmlns:wp14="http://schemas.microsoft.com/office/word/2010/wordprocessingDrawing" xmlns:wp="http://schemas.openxmlformats.org/drawingml/2006/wordprocessingDrawing" xmlns:w10="urn:schemas-microsoft-com:office:word" xmlns:w="http://schemas.openxmlformats.org/wordprocessingml/2006/main" xmlns:w14="http://schemas.microsoft.com/office/word/2010/wordml" xmlns:w15="http://schemas.microsoft.com/office/word/2012/wordml" xmlns:w16se="http://schemas.microsoft.com/office/word/2015/wordml/symex" xmlns:wpg="http://schemas.microsoft.com/office/word/2010/wordprocessingGroup" xmlns:wpi="http://schemas.microsoft.com/office/word/2010/wordprocessingInk" xmlns:wne="http://schemas.microsoft.com/office/word/2006/wordml" xmlns:wps="http://schemas.microsoft.com/office/word/2010/wordprocessingShape" mc:Ignorable="w14 w15 w16se wp14">
   <w:p>
     <w:pPr>
       <w:pStyle w:val="Footer"/>
@@ -12184,7 +11982,7 @@
 </file>
 
 <file path=word/footer2.xml><?xml version="1.0" encoding="utf-8"?>
-<w:ftr xmlns:wpc="http://schemas.microsoft.com/office/word/2010/wordprocessingCanvas" xmlns:mc="http://schemas.openxmlformats.org/markup-compatibility/2006" xmlns:o="urn:schemas-microsoft-com:office:office" xmlns:r="http://schemas.openxmlformats.org/officeDocument/2006/relationships" xmlns:m="http://schemas.openxmlformats.org/officeDocument/2006/math" xmlns:v="urn:schemas-microsoft-com:vml" xmlns:wp14="http://schemas.microsoft.com/office/word/2010/wordprocessingDrawing" xmlns:wp="http://schemas.openxmlformats.org/drawingml/2006/wordprocessingDrawing" xmlns:w10="urn:schemas-microsoft-com:office:word" xmlns:w="http://schemas.openxmlformats.org/wordprocessingml/2006/main" xmlns:w14="http://schemas.microsoft.com/office/word/2010/wordml" xmlns:w15="http://schemas.microsoft.com/office/word/2012/wordml" xmlns:wpg="http://schemas.microsoft.com/office/word/2010/wordprocessingGroup" xmlns:wpi="http://schemas.microsoft.com/office/word/2010/wordprocessingInk" xmlns:wne="http://schemas.microsoft.com/office/word/2006/wordml" xmlns:wps="http://schemas.microsoft.com/office/word/2010/wordprocessingShape" mc:Ignorable="w14 w15 wp14">
+<w:ftr xmlns:wpc="http://schemas.microsoft.com/office/word/2010/wordprocessingCanvas" xmlns:cx="http://schemas.microsoft.com/office/drawing/2014/chartex" xmlns:mc="http://schemas.openxmlformats.org/markup-compatibility/2006" xmlns:o="urn:schemas-microsoft-com:office:office" xmlns:r="http://schemas.openxmlformats.org/officeDocument/2006/relationships" xmlns:m="http://schemas.openxmlformats.org/officeDocument/2006/math" xmlns:v="urn:schemas-microsoft-com:vml" xmlns:wp14="http://schemas.microsoft.com/office/word/2010/wordprocessingDrawing" xmlns:wp="http://schemas.openxmlformats.org/drawingml/2006/wordprocessingDrawing" xmlns:w10="urn:schemas-microsoft-com:office:word" xmlns:w="http://schemas.openxmlformats.org/wordprocessingml/2006/main" xmlns:w14="http://schemas.microsoft.com/office/word/2010/wordml" xmlns:w15="http://schemas.microsoft.com/office/word/2012/wordml" xmlns:w16se="http://schemas.microsoft.com/office/word/2015/wordml/symex" xmlns:wpg="http://schemas.microsoft.com/office/word/2010/wordprocessingGroup" xmlns:wpi="http://schemas.microsoft.com/office/word/2010/wordprocessingInk" xmlns:wne="http://schemas.microsoft.com/office/word/2006/wordml" xmlns:wps="http://schemas.microsoft.com/office/word/2010/wordprocessingShape" mc:Ignorable="w14 w15 w16se wp14">
   <w:p>
     <w:pPr>
       <w:pStyle w:val="Footer"/>
@@ -12218,7 +12016,7 @@
 </file>
 
 <file path=word/footnotes.xml><?xml version="1.0" encoding="utf-8"?>
-<w:footnotes xmlns:wpc="http://schemas.microsoft.com/office/word/2010/wordprocessingCanvas" xmlns:mc="http://schemas.openxmlformats.org/markup-compatibility/2006" xmlns:o="urn:schemas-microsoft-com:office:office" xmlns:r="http://schemas.openxmlformats.org/officeDocument/2006/relationships" xmlns:m="http://schemas.openxmlformats.org/officeDocument/2006/math" xmlns:v="urn:schemas-microsoft-com:vml" xmlns:wp14="http://schemas.microsoft.com/office/word/2010/wordprocessingDrawing" xmlns:wp="http://schemas.openxmlformats.org/drawingml/2006/wordprocessingDrawing" xmlns:w10="urn:schemas-microsoft-com:office:word" xmlns:w="http://schemas.openxmlformats.org/wordprocessingml/2006/main" xmlns:w14="http://schemas.microsoft.com/office/word/2010/wordml" xmlns:w15="http://schemas.microsoft.com/office/word/2012/wordml" xmlns:wpg="http://schemas.microsoft.com/office/word/2010/wordprocessingGroup" xmlns:wpi="http://schemas.microsoft.com/office/word/2010/wordprocessingInk" xmlns:wne="http://schemas.microsoft.com/office/word/2006/wordml" xmlns:wps="http://schemas.microsoft.com/office/word/2010/wordprocessingShape" mc:Ignorable="w14 w15 wp14">
+<w:footnotes xmlns:wpc="http://schemas.microsoft.com/office/word/2010/wordprocessingCanvas" xmlns:cx="http://schemas.microsoft.com/office/drawing/2014/chartex" xmlns:mc="http://schemas.openxmlformats.org/markup-compatibility/2006" xmlns:o="urn:schemas-microsoft-com:office:office" xmlns:r="http://schemas.openxmlformats.org/officeDocument/2006/relationships" xmlns:m="http://schemas.openxmlformats.org/officeDocument/2006/math" xmlns:v="urn:schemas-microsoft-com:vml" xmlns:wp14="http://schemas.microsoft.com/office/word/2010/wordprocessingDrawing" xmlns:wp="http://schemas.openxmlformats.org/drawingml/2006/wordprocessingDrawing" xmlns:w10="urn:schemas-microsoft-com:office:word" xmlns:w="http://schemas.openxmlformats.org/wordprocessingml/2006/main" xmlns:w14="http://schemas.microsoft.com/office/word/2010/wordml" xmlns:w15="http://schemas.microsoft.com/office/word/2012/wordml" xmlns:w16se="http://schemas.microsoft.com/office/word/2015/wordml/symex" xmlns:wpg="http://schemas.microsoft.com/office/word/2010/wordprocessingGroup" xmlns:wpi="http://schemas.microsoft.com/office/word/2010/wordprocessingInk" xmlns:wne="http://schemas.microsoft.com/office/word/2006/wordml" xmlns:wps="http://schemas.microsoft.com/office/word/2010/wordprocessingShape" mc:Ignorable="w14 w15 w16se wp14">
   <w:footnote w:type="separator" w:id="-1">
     <w:p>
       <w:r>
@@ -12237,8 +12035,8 @@
 </file>
 
 <file path=word/numbering.xml><?xml version="1.0" encoding="utf-8"?>
-<w:numbering xmlns:wpc="http://schemas.microsoft.com/office/word/2010/wordprocessingCanvas" xmlns:mc="http://schemas.openxmlformats.org/markup-compatibility/2006" xmlns:o="urn:schemas-microsoft-com:office:office" xmlns:r="http://schemas.openxmlformats.org/officeDocument/2006/relationships" xmlns:m="http://schemas.openxmlformats.org/officeDocument/2006/math" xmlns:v="urn:schemas-microsoft-com:vml" xmlns:wp14="http://schemas.microsoft.com/office/word/2010/wordprocessingDrawing" xmlns:wp="http://schemas.openxmlformats.org/drawingml/2006/wordprocessingDrawing" xmlns:w10="urn:schemas-microsoft-com:office:word" xmlns:w="http://schemas.openxmlformats.org/wordprocessingml/2006/main" xmlns:w14="http://schemas.microsoft.com/office/word/2010/wordml" xmlns:w15="http://schemas.microsoft.com/office/word/2012/wordml" xmlns:wpg="http://schemas.microsoft.com/office/word/2010/wordprocessingGroup" xmlns:wpi="http://schemas.microsoft.com/office/word/2010/wordprocessingInk" xmlns:wne="http://schemas.microsoft.com/office/word/2006/wordml" xmlns:wps="http://schemas.microsoft.com/office/word/2010/wordprocessingShape" mc:Ignorable="w14 w15 wp14">
-  <w:abstractNum w:abstractNumId="0">
+<w:numbering xmlns:wpc="http://schemas.microsoft.com/office/word/2010/wordprocessingCanvas" xmlns:cx="http://schemas.microsoft.com/office/drawing/2014/chartex" xmlns:mc="http://schemas.openxmlformats.org/markup-compatibility/2006" xmlns:o="urn:schemas-microsoft-com:office:office" xmlns:r="http://schemas.openxmlformats.org/officeDocument/2006/relationships" xmlns:m="http://schemas.openxmlformats.org/officeDocument/2006/math" xmlns:v="urn:schemas-microsoft-com:vml" xmlns:wp14="http://schemas.microsoft.com/office/word/2010/wordprocessingDrawing" xmlns:wp="http://schemas.openxmlformats.org/drawingml/2006/wordprocessingDrawing" xmlns:w10="urn:schemas-microsoft-com:office:word" xmlns:w="http://schemas.openxmlformats.org/wordprocessingml/2006/main" xmlns:w14="http://schemas.microsoft.com/office/word/2010/wordml" xmlns:w15="http://schemas.microsoft.com/office/word/2012/wordml" xmlns:w16se="http://schemas.microsoft.com/office/word/2015/wordml/symex" xmlns:wpg="http://schemas.microsoft.com/office/word/2010/wordprocessingGroup" xmlns:wpi="http://schemas.microsoft.com/office/word/2010/wordprocessingInk" xmlns:wne="http://schemas.microsoft.com/office/word/2006/wordml" xmlns:wps="http://schemas.microsoft.com/office/word/2010/wordprocessingShape" mc:Ignorable="w14 w15 w16se wp14">
+  <w:abstractNum w:abstractNumId="0" w15:restartNumberingAfterBreak="0">
     <w:nsid w:val="88E17469"/>
     <w:multiLevelType w:val="hybridMultilevel"/>
     <w:tmpl w:val="81E944F5"/>
@@ -12290,7 +12088,7 @@
       <w:lvlJc w:val="left"/>
     </w:lvl>
   </w:abstractNum>
-  <w:abstractNum w:abstractNumId="1">
+  <w:abstractNum w:abstractNumId="1" w15:restartNumberingAfterBreak="0">
     <w:nsid w:val="90131586"/>
     <w:multiLevelType w:val="hybridMultilevel"/>
     <w:tmpl w:val="BEB11413"/>
@@ -12342,7 +12140,7 @@
       <w:lvlJc w:val="left"/>
     </w:lvl>
   </w:abstractNum>
-  <w:abstractNum w:abstractNumId="2">
+  <w:abstractNum w:abstractNumId="2" w15:restartNumberingAfterBreak="0">
     <w:nsid w:val="D5E5DC93"/>
     <w:multiLevelType w:val="hybridMultilevel"/>
     <w:tmpl w:val="8F07E9D2"/>
@@ -12394,7 +12192,7 @@
       <w:lvlJc w:val="left"/>
     </w:lvl>
   </w:abstractNum>
-  <w:abstractNum w:abstractNumId="3">
+  <w:abstractNum w:abstractNumId="3" w15:restartNumberingAfterBreak="0">
     <w:nsid w:val="EB7AA47F"/>
     <w:multiLevelType w:val="hybridMultilevel"/>
     <w:tmpl w:val="E274C704"/>
@@ -12446,7 +12244,7 @@
       <w:lvlJc w:val="left"/>
     </w:lvl>
   </w:abstractNum>
-  <w:abstractNum w:abstractNumId="4">
+  <w:abstractNum w:abstractNumId="4" w15:restartNumberingAfterBreak="0">
     <w:nsid w:val="EF5CD8F3"/>
     <w:multiLevelType w:val="hybridMultilevel"/>
     <w:tmpl w:val="3F4FB76B"/>
@@ -12498,7 +12296,7 @@
       <w:lvlJc w:val="left"/>
     </w:lvl>
   </w:abstractNum>
-  <w:abstractNum w:abstractNumId="5">
+  <w:abstractNum w:abstractNumId="5" w15:restartNumberingAfterBreak="0">
     <w:nsid w:val="FFFFFFFB"/>
     <w:multiLevelType w:val="multilevel"/>
     <w:tmpl w:val="831A1496"/>
@@ -12620,7 +12418,7 @@
       </w:pPr>
     </w:lvl>
   </w:abstractNum>
-  <w:abstractNum w:abstractNumId="6">
+  <w:abstractNum w:abstractNumId="6" w15:restartNumberingAfterBreak="0">
     <w:nsid w:val="00000003"/>
     <w:multiLevelType w:val="singleLevel"/>
     <w:tmpl w:val="C19873F6"/>
@@ -12641,7 +12439,7 @@
       </w:rPr>
     </w:lvl>
   </w:abstractNum>
-  <w:abstractNum w:abstractNumId="7">
+  <w:abstractNum w:abstractNumId="7" w15:restartNumberingAfterBreak="0">
     <w:nsid w:val="05AC3A69"/>
     <w:multiLevelType w:val="hybridMultilevel"/>
     <w:tmpl w:val="04D6C528"/>
@@ -12781,7 +12579,7 @@
       </w:rPr>
     </w:lvl>
   </w:abstractNum>
-  <w:abstractNum w:abstractNumId="8">
+  <w:abstractNum w:abstractNumId="8" w15:restartNumberingAfterBreak="0">
     <w:nsid w:val="0AF220F5"/>
     <w:multiLevelType w:val="hybridMultilevel"/>
     <w:tmpl w:val="B32296E6"/>
@@ -12870,7 +12668,7 @@
       </w:pPr>
     </w:lvl>
   </w:abstractNum>
-  <w:abstractNum w:abstractNumId="9">
+  <w:abstractNum w:abstractNumId="9" w15:restartNumberingAfterBreak="0">
     <w:nsid w:val="0F8341B7"/>
     <w:multiLevelType w:val="multilevel"/>
     <w:tmpl w:val="86002BF6"/>
@@ -13019,7 +12817,7 @@
       </w:rPr>
     </w:lvl>
   </w:abstractNum>
-  <w:abstractNum w:abstractNumId="10">
+  <w:abstractNum w:abstractNumId="10" w15:restartNumberingAfterBreak="0">
     <w:nsid w:val="1611A2E7"/>
     <w:multiLevelType w:val="hybridMultilevel"/>
     <w:tmpl w:val="B499A5AD"/>
@@ -13071,7 +12869,7 @@
       <w:lvlJc w:val="left"/>
     </w:lvl>
   </w:abstractNum>
-  <w:abstractNum w:abstractNumId="11">
+  <w:abstractNum w:abstractNumId="11" w15:restartNumberingAfterBreak="0">
     <w:nsid w:val="1E717F98"/>
     <w:multiLevelType w:val="hybridMultilevel"/>
     <w:tmpl w:val="8102A4E6"/>
@@ -13187,7 +12985,7 @@
       </w:pPr>
     </w:lvl>
   </w:abstractNum>
-  <w:abstractNum w:abstractNumId="12">
+  <w:abstractNum w:abstractNumId="12" w15:restartNumberingAfterBreak="0">
     <w:nsid w:val="2C9B6C4E"/>
     <w:multiLevelType w:val="hybridMultilevel"/>
     <w:tmpl w:val="EA880894"/>
@@ -13276,7 +13074,7 @@
       </w:pPr>
     </w:lvl>
   </w:abstractNum>
-  <w:abstractNum w:abstractNumId="13">
+  <w:abstractNum w:abstractNumId="13" w15:restartNumberingAfterBreak="0">
     <w:nsid w:val="33307B1F"/>
     <w:multiLevelType w:val="singleLevel"/>
     <w:tmpl w:val="D85E42B4"/>
@@ -13294,7 +13092,7 @@
       </w:pPr>
     </w:lvl>
   </w:abstractNum>
-  <w:abstractNum w:abstractNumId="14">
+  <w:abstractNum w:abstractNumId="14" w15:restartNumberingAfterBreak="0">
     <w:nsid w:val="352B014F"/>
     <w:multiLevelType w:val="hybridMultilevel"/>
     <w:tmpl w:val="B32296E6"/>
@@ -13383,7 +13181,7 @@
       </w:pPr>
     </w:lvl>
   </w:abstractNum>
-  <w:abstractNum w:abstractNumId="15">
+  <w:abstractNum w:abstractNumId="15" w15:restartNumberingAfterBreak="0">
     <w:nsid w:val="3E69029C"/>
     <w:multiLevelType w:val="hybridMultilevel"/>
     <w:tmpl w:val="EA880894"/>
@@ -13472,7 +13270,7 @@
       </w:pPr>
     </w:lvl>
   </w:abstractNum>
-  <w:abstractNum w:abstractNumId="16">
+  <w:abstractNum w:abstractNumId="16" w15:restartNumberingAfterBreak="0">
     <w:nsid w:val="65275C0D"/>
     <w:multiLevelType w:val="singleLevel"/>
     <w:tmpl w:val="D838826C"/>
@@ -13490,7 +13288,7 @@
       </w:pPr>
     </w:lvl>
   </w:abstractNum>
-  <w:abstractNum w:abstractNumId="17">
+  <w:abstractNum w:abstractNumId="17" w15:restartNumberingAfterBreak="0">
     <w:nsid w:val="6FC9474E"/>
     <w:multiLevelType w:val="multilevel"/>
     <w:tmpl w:val="83A6D558"/>
@@ -13639,7 +13437,7 @@
       </w:rPr>
     </w:lvl>
   </w:abstractNum>
-  <w:abstractNum w:abstractNumId="18">
+  <w:abstractNum w:abstractNumId="18" w15:restartNumberingAfterBreak="0">
     <w:nsid w:val="70117F28"/>
     <w:multiLevelType w:val="hybridMultilevel"/>
     <w:tmpl w:val="FCBA32FC"/>
@@ -13755,7 +13553,7 @@
       </w:pPr>
     </w:lvl>
   </w:abstractNum>
-  <w:abstractNum w:abstractNumId="19">
+  <w:abstractNum w:abstractNumId="19" w15:restartNumberingAfterBreak="0">
     <w:nsid w:val="71AB51EC"/>
     <w:multiLevelType w:val="hybridMultilevel"/>
     <w:tmpl w:val="1BDF9E15"/>
@@ -13871,7 +13669,7 @@
 </file>
 
 <file path=word/styles.xml><?xml version="1.0" encoding="utf-8"?>
-<w:styles xmlns:mc="http://schemas.openxmlformats.org/markup-compatibility/2006" xmlns:r="http://schemas.openxmlformats.org/officeDocument/2006/relationships" xmlns:w="http://schemas.openxmlformats.org/wordprocessingml/2006/main" xmlns:w14="http://schemas.microsoft.com/office/word/2010/wordml" xmlns:w15="http://schemas.microsoft.com/office/word/2012/wordml" mc:Ignorable="w14 w15">
+<w:styles xmlns:mc="http://schemas.openxmlformats.org/markup-compatibility/2006" xmlns:r="http://schemas.openxmlformats.org/officeDocument/2006/relationships" xmlns:w="http://schemas.openxmlformats.org/wordprocessingml/2006/main" xmlns:w14="http://schemas.microsoft.com/office/word/2010/wordml" xmlns:w15="http://schemas.microsoft.com/office/word/2012/wordml" xmlns:w16se="http://schemas.microsoft.com/office/word/2015/wordml/symex" mc:Ignorable="w14 w15 w16se">
   <w:docDefaults>
     <w:rPrDefault>
       <w:rPr>
@@ -14850,7 +14648,6 @@
       <w:rFonts w:eastAsia="Times New Roman"/>
     </w:rPr>
     <w:tblPr>
-      <w:tblInd w:w="0" w:type="dxa"/>
       <w:tblBorders>
         <w:top w:val="single" w:sz="4" w:space="0" w:color="auto"/>
         <w:left w:val="single" w:sz="4" w:space="0" w:color="auto"/>
@@ -14859,12 +14656,6 @@
         <w:insideH w:val="single" w:sz="4" w:space="0" w:color="auto"/>
         <w:insideV w:val="single" w:sz="4" w:space="0" w:color="auto"/>
       </w:tblBorders>
-      <w:tblCellMar>
-        <w:top w:w="0" w:type="dxa"/>
-        <w:left w:w="108" w:type="dxa"/>
-        <w:bottom w:w="0" w:type="dxa"/>
-        <w:right w:w="108" w:type="dxa"/>
-      </w:tblCellMar>
     </w:tblPr>
   </w:style>
   <w:style w:type="paragraph" w:customStyle="1" w:styleId="CM6">
@@ -15211,7 +15002,7 @@
 </file>
 
 <file path=customXml/itemProps1.xml><?xml version="1.0" encoding="utf-8"?>
-<ds:datastoreItem xmlns:ds="http://schemas.openxmlformats.org/officeDocument/2006/customXml" ds:itemID="{1E280777-F509-43EA-A533-BFF9226C0F95}">
+<ds:datastoreItem xmlns:ds="http://schemas.openxmlformats.org/officeDocument/2006/customXml" ds:itemID="{CFB6D539-1F68-43CB-9A9A-AEC6D6F0C74A}">
   <ds:schemaRefs>
     <ds:schemaRef ds:uri="http://schemas.openxmlformats.org/officeDocument/2006/bibliography"/>
   </ds:schemaRefs>

</xml_diff>